<commit_message>
Cập nhật file BT01_BT2_PhanTichSuTacDong
</commit_message>
<xml_diff>
--- a/BaiTap2/BT01_BT2_PhanTichSuTacDong.docx
+++ b/BaiTap2/BT01_BT2_PhanTichSuTacDong.docx
@@ -20,8 +20,6 @@
           <w:szCs w:val="40"/>
         </w:rPr>
       </w:pPr>
-      <w:bookmarkStart w:id="0" w:name="_GoBack"/>
-      <w:bookmarkEnd w:id="0"/>
       <w:r>
         <w:rPr>
           <w:rFonts w:ascii="Arial-BoldMT" w:hAnsi="Arial-BoldMT" w:cs="Arial-BoldMT"/>
@@ -1446,16 +1444,16 @@
           <w:numId w:val="0"/>
         </w:numPr>
       </w:pPr>
-      <w:bookmarkStart w:id="1" w:name="_Toc396491259"/>
-      <w:bookmarkStart w:id="2" w:name="_Toc396491285"/>
-      <w:bookmarkStart w:id="3" w:name="_Toc399367471"/>
+      <w:bookmarkStart w:id="0" w:name="_Toc396491259"/>
+      <w:bookmarkStart w:id="1" w:name="_Toc396491285"/>
+      <w:bookmarkStart w:id="2" w:name="_Toc399367471"/>
       <w:r>
         <w:lastRenderedPageBreak/>
         <w:t>Theo dõi phiên bản tài liệu</w:t>
       </w:r>
+      <w:bookmarkEnd w:id="0"/>
       <w:bookmarkEnd w:id="1"/>
       <w:bookmarkEnd w:id="2"/>
-      <w:bookmarkEnd w:id="3"/>
     </w:p>
     <w:tbl>
       <w:tblPr>
@@ -1658,22 +1656,22 @@
       <w:pPr>
         <w:pStyle w:val="Heading1"/>
       </w:pPr>
-      <w:bookmarkStart w:id="4" w:name="_Toc399367472"/>
+      <w:bookmarkStart w:id="3" w:name="_Toc399367472"/>
       <w:r>
         <w:lastRenderedPageBreak/>
         <w:t>Giới thiệu</w:t>
       </w:r>
-      <w:bookmarkEnd w:id="4"/>
+      <w:bookmarkEnd w:id="3"/>
     </w:p>
     <w:p>
       <w:pPr>
         <w:pStyle w:val="Heading2"/>
       </w:pPr>
-      <w:bookmarkStart w:id="5" w:name="_Toc399367473"/>
+      <w:bookmarkStart w:id="4" w:name="_Toc399367473"/>
       <w:r>
         <w:t>Mục đích</w:t>
       </w:r>
-      <w:bookmarkEnd w:id="5"/>
+      <w:bookmarkEnd w:id="4"/>
     </w:p>
     <w:p>
       <w:pPr>
@@ -1709,11 +1707,11 @@
       <w:pPr>
         <w:pStyle w:val="Heading2"/>
       </w:pPr>
-      <w:bookmarkStart w:id="6" w:name="_Toc399367474"/>
+      <w:bookmarkStart w:id="5" w:name="_Toc399367474"/>
       <w:r>
         <w:t>Nhóm người đọc</w:t>
       </w:r>
-      <w:bookmarkEnd w:id="6"/>
+      <w:bookmarkEnd w:id="5"/>
       <w:r>
         <w:t xml:space="preserve"> </w:t>
       </w:r>
@@ -1770,12 +1768,25 @@
       <w:pPr>
         <w:pStyle w:val="Heading2"/>
       </w:pPr>
-      <w:bookmarkStart w:id="7" w:name="_Toc14655"/>
-      <w:bookmarkStart w:id="8" w:name="_Toc399367475"/>
+      <w:bookmarkStart w:id="6" w:name="_Toc14655"/>
+      <w:bookmarkStart w:id="7" w:name="_Toc399367475"/>
       <w:r>
         <w:t>Bảng chú giải thuật ngữ</w:t>
       </w:r>
+      <w:bookmarkEnd w:id="6"/>
       <w:bookmarkEnd w:id="7"/>
+      <w:r>
+        <w:t xml:space="preserve"> </w:t>
+      </w:r>
+    </w:p>
+    <w:p>
+      <w:pPr>
+        <w:pStyle w:val="Heading2"/>
+      </w:pPr>
+      <w:bookmarkStart w:id="8" w:name="_Toc399367476"/>
+      <w:r>
+        <w:t>Tài liệu tham khảo</w:t>
+      </w:r>
       <w:bookmarkEnd w:id="8"/>
       <w:r>
         <w:t xml:space="preserve"> </w:t>
@@ -1783,11 +1794,11 @@
     </w:p>
     <w:p>
       <w:pPr>
-        <w:pStyle w:val="Heading2"/>
-      </w:pPr>
-      <w:bookmarkStart w:id="9" w:name="_Toc399367476"/>
+        <w:pStyle w:val="Heading1"/>
+      </w:pPr>
+      <w:bookmarkStart w:id="9" w:name="_Toc399367477"/>
       <w:r>
-        <w:t>Tài liệu tham khảo</w:t>
+        <w:t>Phân tích sự tác động của các yêu cầu thay đổi</w:t>
       </w:r>
       <w:bookmarkEnd w:id="9"/>
       <w:r>
@@ -1796,28 +1807,15 @@
     </w:p>
     <w:p>
       <w:pPr>
-        <w:pStyle w:val="Heading1"/>
-      </w:pPr>
-      <w:bookmarkStart w:id="10" w:name="_Toc399367477"/>
-      <w:r>
-        <w:t>Phân tích sự tác động của các yêu cầu thay đổi</w:t>
-      </w:r>
-      <w:bookmarkEnd w:id="10"/>
-      <w:r>
-        <w:t xml:space="preserve"> </w:t>
-      </w:r>
-    </w:p>
-    <w:p>
-      <w:pPr>
         <w:pStyle w:val="Heading2"/>
       </w:pPr>
-      <w:bookmarkStart w:id="11" w:name="_Toc14658"/>
-      <w:bookmarkStart w:id="12" w:name="_Toc399367478"/>
+      <w:bookmarkStart w:id="10" w:name="_Toc14658"/>
+      <w:bookmarkStart w:id="11" w:name="_Toc399367478"/>
       <w:r>
         <w:t>Đề xuất các yêu cầu thay đổi</w:t>
       </w:r>
+      <w:bookmarkEnd w:id="10"/>
       <w:bookmarkEnd w:id="11"/>
-      <w:bookmarkEnd w:id="12"/>
       <w:r>
         <w:t xml:space="preserve"> </w:t>
       </w:r>
@@ -2009,835 +2007,6 @@
         <w:br w:type="page"/>
       </w:r>
     </w:p>
-    <w:p/>
-    <w:tbl>
-      <w:tblPr>
-        <w:tblStyle w:val="TableGrid"/>
-        <w:tblW w:w="5000" w:type="pct"/>
-        <w:tblCellMar>
-          <w:top w:w="33" w:type="dxa"/>
-          <w:left w:w="103" w:type="dxa"/>
-          <w:right w:w="53" w:type="dxa"/>
-        </w:tblCellMar>
-        <w:tblLook w:val="04A0" w:firstRow="1" w:lastRow="0" w:firstColumn="1" w:lastColumn="0" w:noHBand="0" w:noVBand="1"/>
-      </w:tblPr>
-      <w:tblGrid>
-        <w:gridCol w:w="4242"/>
-        <w:gridCol w:w="4775"/>
-      </w:tblGrid>
-      <w:tr>
-        <w:trPr>
-          <w:trHeight w:val="418"/>
-        </w:trPr>
-        <w:tc>
-          <w:tcPr>
-            <w:tcW w:w="2352" w:type="pct"/>
-            <w:tcBorders>
-              <w:top w:val="single" w:sz="4" w:space="0" w:color="000000"/>
-              <w:left w:val="single" w:sz="4" w:space="0" w:color="000000"/>
-              <w:bottom w:val="single" w:sz="4" w:space="0" w:color="000000"/>
-              <w:right w:val="single" w:sz="2" w:space="0" w:color="000000"/>
-            </w:tcBorders>
-          </w:tcPr>
-          <w:p>
-            <w:pPr>
-              <w:ind w:left="2"/>
-              <w:rPr>
-                <w:rFonts w:ascii="Times New Roman" w:hAnsi="Times New Roman" w:cs="Times New Roman"/>
-              </w:rPr>
-            </w:pPr>
-            <w:r>
-              <w:rPr>
-                <w:rFonts w:ascii="Times New Roman" w:eastAsia="Arial" w:hAnsi="Times New Roman" w:cs="Times New Roman"/>
-                <w:sz w:val="21"/>
-              </w:rPr>
-              <w:t xml:space="preserve">Người yêu cầu thay đổi: </w:t>
-            </w:r>
-            <w:r>
-              <w:rPr>
-                <w:rFonts w:ascii="Times New Roman" w:eastAsia="Arial" w:hAnsi="Times New Roman" w:cs="Times New Roman"/>
-                <w:sz w:val="21"/>
-              </w:rPr>
-              <w:t>Hồ Hữ</w:t>
-            </w:r>
-            <w:r>
-              <w:rPr>
-                <w:rFonts w:ascii="Times New Roman" w:eastAsia="Arial" w:hAnsi="Times New Roman" w:cs="Times New Roman"/>
-                <w:sz w:val="21"/>
-              </w:rPr>
-              <w:t>u Nhân</w:t>
-            </w:r>
-          </w:p>
-        </w:tc>
-        <w:tc>
-          <w:tcPr>
-            <w:tcW w:w="2648" w:type="pct"/>
-            <w:tcBorders>
-              <w:top w:val="single" w:sz="4" w:space="0" w:color="000000"/>
-              <w:left w:val="single" w:sz="2" w:space="0" w:color="000000"/>
-              <w:bottom w:val="single" w:sz="4" w:space="0" w:color="000000"/>
-              <w:right w:val="single" w:sz="4" w:space="0" w:color="000000"/>
-            </w:tcBorders>
-          </w:tcPr>
-          <w:p>
-            <w:pPr>
-              <w:rPr>
-                <w:rFonts w:ascii="Times New Roman" w:hAnsi="Times New Roman" w:cs="Times New Roman"/>
-              </w:rPr>
-            </w:pPr>
-            <w:r>
-              <w:rPr>
-                <w:rFonts w:ascii="Times New Roman" w:eastAsia="Arial" w:hAnsi="Times New Roman" w:cs="Times New Roman"/>
-                <w:sz w:val="21"/>
-              </w:rPr>
-              <w:t>Ngày yêu cầ</w:t>
-            </w:r>
-            <w:r>
-              <w:rPr>
-                <w:rFonts w:ascii="Times New Roman" w:eastAsia="Arial" w:hAnsi="Times New Roman" w:cs="Times New Roman"/>
-                <w:sz w:val="21"/>
-              </w:rPr>
-              <w:t xml:space="preserve">u: </w:t>
-            </w:r>
-            <w:r>
-              <w:rPr>
-                <w:rFonts w:ascii="Times New Roman" w:eastAsia="Arial" w:hAnsi="Times New Roman" w:cs="Times New Roman"/>
-                <w:sz w:val="21"/>
-              </w:rPr>
-              <w:t>21/9/2014</w:t>
-            </w:r>
-            <w:r>
-              <w:rPr>
-                <w:rFonts w:ascii="Times New Roman" w:eastAsia="Arial" w:hAnsi="Times New Roman" w:cs="Times New Roman"/>
-                <w:sz w:val="21"/>
-              </w:rPr>
-              <w:t xml:space="preserve"> </w:t>
-            </w:r>
-          </w:p>
-        </w:tc>
-      </w:tr>
-      <w:tr>
-        <w:trPr>
-          <w:trHeight w:val="515"/>
-        </w:trPr>
-        <w:tc>
-          <w:tcPr>
-            <w:tcW w:w="2352" w:type="pct"/>
-            <w:tcBorders>
-              <w:top w:val="single" w:sz="4" w:space="0" w:color="000000"/>
-              <w:left w:val="single" w:sz="4" w:space="0" w:color="000000"/>
-              <w:bottom w:val="single" w:sz="4" w:space="0" w:color="000000"/>
-              <w:right w:val="single" w:sz="2" w:space="0" w:color="000000"/>
-            </w:tcBorders>
-          </w:tcPr>
-          <w:p>
-            <w:pPr>
-              <w:ind w:left="2"/>
-              <w:rPr>
-                <w:rFonts w:ascii="Times New Roman" w:eastAsia="Arial" w:hAnsi="Times New Roman" w:cs="Times New Roman"/>
-                <w:sz w:val="21"/>
-              </w:rPr>
-            </w:pPr>
-            <w:r>
-              <w:rPr>
-                <w:rFonts w:ascii="Times New Roman" w:eastAsia="Arial" w:hAnsi="Times New Roman" w:cs="Times New Roman"/>
-                <w:sz w:val="21"/>
-              </w:rPr>
-              <w:t xml:space="preserve">Địa chỉ của người yêu cầu thay đổi: </w:t>
-            </w:r>
-          </w:p>
-          <w:p>
-            <w:pPr>
-              <w:ind w:left="2"/>
-              <w:rPr>
-                <w:rFonts w:ascii="Times New Roman" w:hAnsi="Times New Roman" w:cs="Times New Roman"/>
-              </w:rPr>
-            </w:pPr>
-            <w:r>
-              <w:rPr>
-                <w:rFonts w:ascii="Times New Roman" w:eastAsia="Arial" w:hAnsi="Times New Roman" w:cs="Times New Roman"/>
-                <w:sz w:val="21"/>
-              </w:rPr>
-              <w:t>Đồng Tháp</w:t>
-            </w:r>
-          </w:p>
-        </w:tc>
-        <w:tc>
-          <w:tcPr>
-            <w:tcW w:w="2648" w:type="pct"/>
-            <w:tcBorders>
-              <w:top w:val="single" w:sz="4" w:space="0" w:color="000000"/>
-              <w:left w:val="single" w:sz="2" w:space="0" w:color="000000"/>
-              <w:bottom w:val="single" w:sz="4" w:space="0" w:color="000000"/>
-              <w:right w:val="single" w:sz="4" w:space="0" w:color="000000"/>
-            </w:tcBorders>
-            <w:vAlign w:val="center"/>
-          </w:tcPr>
-          <w:p>
-            <w:pPr>
-              <w:rPr>
-                <w:rFonts w:ascii="Times New Roman" w:hAnsi="Times New Roman" w:cs="Times New Roman"/>
-              </w:rPr>
-            </w:pPr>
-            <w:r>
-              <w:rPr>
-                <w:rFonts w:ascii="Times New Roman" w:eastAsia="Arial" w:hAnsi="Times New Roman" w:cs="Times New Roman"/>
-                <w:sz w:val="21"/>
-              </w:rPr>
-              <w:t>Số điện thoạ</w:t>
-            </w:r>
-            <w:r>
-              <w:rPr>
-                <w:rFonts w:ascii="Times New Roman" w:eastAsia="Arial" w:hAnsi="Times New Roman" w:cs="Times New Roman"/>
-                <w:sz w:val="21"/>
-              </w:rPr>
-              <w:t xml:space="preserve">i: </w:t>
-            </w:r>
-            <w:r>
-              <w:rPr>
-                <w:rFonts w:ascii="Times New Roman" w:eastAsia="Arial" w:hAnsi="Times New Roman" w:cs="Times New Roman"/>
-                <w:sz w:val="21"/>
-              </w:rPr>
-              <w:t>0986732457</w:t>
-            </w:r>
-            <w:r>
-              <w:rPr>
-                <w:rFonts w:ascii="Times New Roman" w:eastAsia="Arial" w:hAnsi="Times New Roman" w:cs="Times New Roman"/>
-                <w:sz w:val="21"/>
-              </w:rPr>
-              <w:t xml:space="preserve"> </w:t>
-            </w:r>
-          </w:p>
-          <w:p>
-            <w:pPr>
-              <w:rPr>
-                <w:rFonts w:ascii="Times New Roman" w:hAnsi="Times New Roman" w:cs="Times New Roman"/>
-              </w:rPr>
-            </w:pPr>
-            <w:r>
-              <w:rPr>
-                <w:rFonts w:ascii="Times New Roman" w:eastAsia="Arial" w:hAnsi="Times New Roman" w:cs="Times New Roman"/>
-                <w:sz w:val="21"/>
-              </w:rPr>
-              <w:t xml:space="preserve">Email: </w:t>
-            </w:r>
-            <w:r>
-              <w:rPr>
-                <w:rFonts w:ascii="Times New Roman" w:eastAsia="Arial" w:hAnsi="Times New Roman" w:cs="Times New Roman"/>
-                <w:sz w:val="21"/>
-              </w:rPr>
-              <w:t>nhan111321@student.ctu.edu.vn</w:t>
-            </w:r>
-          </w:p>
-        </w:tc>
-      </w:tr>
-      <w:tr>
-        <w:trPr>
-          <w:trHeight w:val="182"/>
-        </w:trPr>
-        <w:tc>
-          <w:tcPr>
-            <w:tcW w:w="5000" w:type="pct"/>
-            <w:gridSpan w:val="2"/>
-            <w:tcBorders>
-              <w:top w:val="single" w:sz="4" w:space="0" w:color="000000"/>
-              <w:left w:val="single" w:sz="4" w:space="0" w:color="000000"/>
-              <w:bottom w:val="single" w:sz="2" w:space="0" w:color="000000"/>
-              <w:right w:val="single" w:sz="4" w:space="0" w:color="000000"/>
-            </w:tcBorders>
-          </w:tcPr>
-          <w:p>
-            <w:pPr>
-              <w:spacing w:line="228" w:lineRule="auto"/>
-              <w:ind w:left="2"/>
-              <w:rPr>
-                <w:rFonts w:ascii="Times New Roman" w:eastAsia="Arial" w:hAnsi="Times New Roman" w:cs="Times New Roman"/>
-                <w:sz w:val="21"/>
-              </w:rPr>
-            </w:pPr>
-            <w:r>
-              <w:rPr>
-                <w:rFonts w:ascii="Times New Roman" w:eastAsia="Arial" w:hAnsi="Times New Roman" w:cs="Times New Roman"/>
-                <w:sz w:val="21"/>
-              </w:rPr>
-              <w:t>Hiện trạ</w:t>
-            </w:r>
-            <w:r>
-              <w:rPr>
-                <w:rFonts w:ascii="Times New Roman" w:eastAsia="Arial" w:hAnsi="Times New Roman" w:cs="Times New Roman"/>
-                <w:sz w:val="21"/>
-              </w:rPr>
-              <w:t xml:space="preserve">ng: </w:t>
-            </w:r>
-          </w:p>
-          <w:p>
-            <w:pPr>
-              <w:pStyle w:val="ListParagraph"/>
-              <w:numPr>
-                <w:ilvl w:val="0"/>
-                <w:numId w:val="14"/>
-              </w:numPr>
-              <w:spacing w:line="228" w:lineRule="auto"/>
-              <w:rPr>
-                <w:rFonts w:ascii="Times New Roman" w:hAnsi="Times New Roman" w:cs="Times New Roman"/>
-              </w:rPr>
-            </w:pPr>
-            <w:r>
-              <w:rPr>
-                <w:noProof/>
-              </w:rPr>
-              <w:drawing>
-                <wp:anchor distT="0" distB="0" distL="114300" distR="114300" simplePos="0" relativeHeight="251658240" behindDoc="0" locked="0" layoutInCell="1" allowOverlap="1" wp14:anchorId="477B7783" wp14:editId="48EC9835">
-                  <wp:simplePos x="0" y="0"/>
-                  <wp:positionH relativeFrom="column">
-                    <wp:posOffset>1303020</wp:posOffset>
-                  </wp:positionH>
-                  <wp:positionV relativeFrom="paragraph">
-                    <wp:posOffset>334645</wp:posOffset>
-                  </wp:positionV>
-                  <wp:extent cx="3267075" cy="2028825"/>
-                  <wp:effectExtent l="0" t="0" r="9525" b="9525"/>
-                  <wp:wrapTopAndBottom/>
-                  <wp:docPr id="5" name="Picture 5"/>
-                  <wp:cNvGraphicFramePr>
-                    <a:graphicFrameLocks xmlns:a="http://schemas.openxmlformats.org/drawingml/2006/main" noChangeAspect="1"/>
-                  </wp:cNvGraphicFramePr>
-                  <a:graphic xmlns:a="http://schemas.openxmlformats.org/drawingml/2006/main">
-                    <a:graphicData uri="http://schemas.openxmlformats.org/drawingml/2006/picture">
-                      <pic:pic xmlns:pic="http://schemas.openxmlformats.org/drawingml/2006/picture">
-                        <pic:nvPicPr>
-                          <pic:cNvPr id="1" name=""/>
-                          <pic:cNvPicPr/>
-                        </pic:nvPicPr>
-                        <pic:blipFill>
-                          <a:blip r:embed="rId8">
-                            <a:extLst>
-                              <a:ext uri="{28A0092B-C50C-407E-A947-70E740481C1C}">
-                                <a14:useLocalDpi xmlns:a14="http://schemas.microsoft.com/office/drawing/2010/main" val="0"/>
-                              </a:ext>
-                            </a:extLst>
-                          </a:blip>
-                          <a:stretch>
-                            <a:fillRect/>
-                          </a:stretch>
-                        </pic:blipFill>
-                        <pic:spPr>
-                          <a:xfrm>
-                            <a:off x="0" y="0"/>
-                            <a:ext cx="3267075" cy="2028825"/>
-                          </a:xfrm>
-                          <a:prstGeom prst="rect">
-                            <a:avLst/>
-                          </a:prstGeom>
-                        </pic:spPr>
-                      </pic:pic>
-                    </a:graphicData>
-                  </a:graphic>
-                </wp:anchor>
-              </w:drawing>
-            </w:r>
-            <w:r>
-              <w:rPr>
-                <w:rFonts w:ascii="Times New Roman" w:hAnsi="Times New Roman" w:cs="Times New Roman"/>
-              </w:rPr>
-              <w:t>T</w:t>
-            </w:r>
-            <w:r>
-              <w:rPr>
-                <w:rFonts w:ascii="Times New Roman" w:hAnsi="Times New Roman" w:cs="Times New Roman"/>
-              </w:rPr>
-              <w:t xml:space="preserve">ài khoản không đăng nhập được. Vd: </w:t>
-            </w:r>
-            <w:r>
-              <w:rPr>
-                <w:rFonts w:ascii="Times New Roman" w:hAnsi="Times New Roman" w:cs="Times New Roman"/>
-              </w:rPr>
-              <w:t>dltvt</w:t>
-            </w:r>
-            <w:r>
-              <w:rPr>
-                <w:rFonts w:ascii="Times New Roman" w:hAnsi="Times New Roman" w:cs="Times New Roman"/>
-              </w:rPr>
-              <w:t xml:space="preserve">, </w:t>
-            </w:r>
-            <w:r>
-              <w:rPr>
-                <w:rFonts w:ascii="Times New Roman" w:hAnsi="Times New Roman" w:cs="Times New Roman"/>
-              </w:rPr>
-              <w:t>dlcn</w:t>
-            </w:r>
-            <w:r>
-              <w:rPr>
-                <w:rFonts w:ascii="Times New Roman" w:hAnsi="Times New Roman" w:cs="Times New Roman"/>
-              </w:rPr>
-              <w:t xml:space="preserve">, </w:t>
-            </w:r>
-            <w:r>
-              <w:rPr>
-                <w:rFonts w:ascii="Times New Roman" w:hAnsi="Times New Roman" w:cs="Times New Roman"/>
-              </w:rPr>
-              <w:t>dltb</w:t>
-            </w:r>
-            <w:r>
-              <w:rPr>
-                <w:rFonts w:ascii="Times New Roman" w:hAnsi="Times New Roman" w:cs="Times New Roman"/>
-              </w:rPr>
-              <w:t xml:space="preserve">, </w:t>
-            </w:r>
-            <w:r>
-              <w:rPr>
-                <w:rFonts w:ascii="Times New Roman" w:hAnsi="Times New Roman" w:cs="Times New Roman"/>
-              </w:rPr>
-              <w:t>dldd</w:t>
-            </w:r>
-            <w:r>
-              <w:rPr>
-                <w:rFonts w:ascii="Times New Roman" w:hAnsi="Times New Roman" w:cs="Times New Roman"/>
-              </w:rPr>
-              <w:t xml:space="preserve">, </w:t>
-            </w:r>
-            <w:r>
-              <w:rPr>
-                <w:rFonts w:ascii="Times New Roman" w:hAnsi="Times New Roman" w:cs="Times New Roman"/>
-              </w:rPr>
-              <w:t>dlpt</w:t>
-            </w:r>
-            <w:r>
-              <w:rPr>
-                <w:rFonts w:ascii="Times New Roman" w:hAnsi="Times New Roman" w:cs="Times New Roman"/>
-              </w:rPr>
-              <w:t xml:space="preserve">, </w:t>
-            </w:r>
-            <w:r>
-              <w:rPr>
-                <w:rFonts w:ascii="Times New Roman" w:hAnsi="Times New Roman" w:cs="Times New Roman"/>
-              </w:rPr>
-              <w:t>pxcd</w:t>
-            </w:r>
-            <w:r>
-              <w:rPr>
-                <w:rFonts w:ascii="Times New Roman" w:hAnsi="Times New Roman" w:cs="Times New Roman"/>
-              </w:rPr>
-              <w:t>.</w:t>
-            </w:r>
-          </w:p>
-          <w:p>
-            <w:pPr>
-              <w:spacing w:line="228" w:lineRule="auto"/>
-              <w:rPr>
-                <w:rFonts w:ascii="Times New Roman" w:hAnsi="Times New Roman" w:cs="Times New Roman"/>
-              </w:rPr>
-            </w:pPr>
-          </w:p>
-          <w:p>
-            <w:pPr>
-              <w:spacing w:line="228" w:lineRule="auto"/>
-              <w:rPr>
-                <w:rFonts w:ascii="Times New Roman" w:hAnsi="Times New Roman" w:cs="Times New Roman"/>
-              </w:rPr>
-            </w:pPr>
-          </w:p>
-          <w:p>
-            <w:pPr>
-              <w:spacing w:line="228" w:lineRule="auto"/>
-              <w:rPr>
-                <w:rFonts w:ascii="Times New Roman" w:hAnsi="Times New Roman" w:cs="Times New Roman"/>
-              </w:rPr>
-            </w:pPr>
-          </w:p>
-          <w:p>
-            <w:pPr>
-              <w:spacing w:line="228" w:lineRule="auto"/>
-              <w:rPr>
-                <w:rFonts w:ascii="Times New Roman" w:hAnsi="Times New Roman" w:cs="Times New Roman"/>
-              </w:rPr>
-            </w:pPr>
-          </w:p>
-          <w:p>
-            <w:pPr>
-              <w:pStyle w:val="ListParagraph"/>
-              <w:numPr>
-                <w:ilvl w:val="0"/>
-                <w:numId w:val="14"/>
-              </w:numPr>
-              <w:spacing w:line="228" w:lineRule="auto"/>
-              <w:rPr>
-                <w:rFonts w:ascii="Times New Roman" w:hAnsi="Times New Roman" w:cs="Times New Roman"/>
-              </w:rPr>
-            </w:pPr>
-            <w:r>
-              <w:rPr>
-                <w:noProof/>
-              </w:rPr>
-              <w:object w:dxaOrig="1440" w:dyaOrig="1440" w14:anchorId="68C229FE">
-                <v:shapetype id="_x0000_t75" coordsize="21600,21600" o:spt="75" o:preferrelative="t" path="m@4@5l@4@11@9@11@9@5xe" filled="f" stroked="f">
-                  <v:stroke joinstyle="miter"/>
-                  <v:formulas>
-                    <v:f eqn="if lineDrawn pixelLineWidth 0"/>
-                    <v:f eqn="sum @0 1 0"/>
-                    <v:f eqn="sum 0 0 @1"/>
-                    <v:f eqn="prod @2 1 2"/>
-                    <v:f eqn="prod @3 21600 pixelWidth"/>
-                    <v:f eqn="prod @3 21600 pixelHeight"/>
-                    <v:f eqn="sum @0 0 1"/>
-                    <v:f eqn="prod @6 1 2"/>
-                    <v:f eqn="prod @7 21600 pixelWidth"/>
-                    <v:f eqn="sum @8 21600 0"/>
-                    <v:f eqn="prod @7 21600 pixelHeight"/>
-                    <v:f eqn="sum @10 21600 0"/>
-                  </v:formulas>
-                  <v:path o:extrusionok="f" gradientshapeok="t" o:connecttype="rect"/>
-                  <o:lock v:ext="edit" aspectratio="t"/>
-                </v:shapetype>
-                <v:shape id="_x0000_s1026" type="#_x0000_t75" style="position:absolute;left:0;text-align:left;margin-left:2.6pt;margin-top:15.8pt;width:424.8pt;height:113.85pt;z-index:251660288;mso-position-horizontal-relative:text;mso-position-vertical-relative:text;mso-width-relative:page;mso-height-relative:page">
-                  <v:imagedata r:id="rId9" o:title=""/>
-                  <w10:wrap type="topAndBottom"/>
-                </v:shape>
-                <o:OLEObject Type="Embed" ProgID="PBrush" ShapeID="_x0000_s1026" DrawAspect="Content" ObjectID="_1473109439" r:id="rId10"/>
-              </w:object>
-            </w:r>
-            <w:r>
-              <w:rPr>
-                <w:rFonts w:ascii="Times New Roman" w:hAnsi="Times New Roman" w:cs="Times New Roman"/>
-              </w:rPr>
-              <w:t>Chức năng báo cáo: chọn “Vận hành” không thực hiện được báo cáo</w:t>
-            </w:r>
-            <w:r>
-              <w:rPr>
-                <w:rFonts w:ascii="Times New Roman" w:hAnsi="Times New Roman" w:cs="Times New Roman"/>
-              </w:rPr>
-              <w:t>.</w:t>
-            </w:r>
-          </w:p>
-          <w:p>
-            <w:pPr>
-              <w:pStyle w:val="ListParagraph"/>
-              <w:numPr>
-                <w:ilvl w:val="0"/>
-                <w:numId w:val="14"/>
-              </w:numPr>
-              <w:spacing w:line="228" w:lineRule="auto"/>
-              <w:rPr>
-                <w:rFonts w:ascii="Times New Roman" w:hAnsi="Times New Roman" w:cs="Times New Roman"/>
-              </w:rPr>
-            </w:pPr>
-            <w:r>
-              <w:rPr>
-                <w:rFonts w:ascii="Times New Roman" w:hAnsi="Times New Roman" w:cs="Times New Roman"/>
-              </w:rPr>
-              <w:t>Các yêu cầu về mã đơn vị, nhập năm,…</w:t>
-            </w:r>
-          </w:p>
-          <w:p>
-            <w:pPr>
-              <w:pStyle w:val="ListParagraph"/>
-              <w:numPr>
-                <w:ilvl w:val="0"/>
-                <w:numId w:val="14"/>
-              </w:numPr>
-              <w:spacing w:line="228" w:lineRule="auto"/>
-              <w:rPr>
-                <w:rFonts w:ascii="Times New Roman" w:hAnsi="Times New Roman" w:cs="Times New Roman"/>
-              </w:rPr>
-            </w:pPr>
-            <w:r>
-              <w:rPr>
-                <w:rFonts w:ascii="Times New Roman" w:hAnsi="Times New Roman" w:cs="Times New Roman"/>
-              </w:rPr>
-              <w:t>Tên file excel xuất ra chưa được chi tiết.</w:t>
-            </w:r>
-          </w:p>
-          <w:p>
-            <w:pPr>
-              <w:pStyle w:val="ListParagraph"/>
-              <w:numPr>
-                <w:ilvl w:val="0"/>
-                <w:numId w:val="14"/>
-              </w:numPr>
-              <w:spacing w:line="228" w:lineRule="auto"/>
-              <w:rPr>
-                <w:rFonts w:ascii="Times New Roman" w:hAnsi="Times New Roman" w:cs="Times New Roman"/>
-              </w:rPr>
-            </w:pPr>
-            <w:r>
-              <w:rPr>
-                <w:rFonts w:ascii="Times New Roman" w:hAnsi="Times New Roman" w:cs="Times New Roman"/>
-              </w:rPr>
-              <w:t>Chưa dò lại được lịch sử máy biến áp.</w:t>
-            </w:r>
-          </w:p>
-          <w:p>
-            <w:pPr>
-              <w:spacing w:line="228" w:lineRule="auto"/>
-              <w:rPr>
-                <w:rFonts w:ascii="Times New Roman" w:hAnsi="Times New Roman" w:cs="Times New Roman"/>
-              </w:rPr>
-            </w:pPr>
-          </w:p>
-          <w:p>
-            <w:pPr>
-              <w:spacing w:line="228" w:lineRule="auto"/>
-              <w:rPr>
-                <w:rFonts w:ascii="Times New Roman" w:hAnsi="Times New Roman" w:cs="Times New Roman"/>
-              </w:rPr>
-            </w:pPr>
-          </w:p>
-        </w:tc>
-      </w:tr>
-      <w:tr>
-        <w:trPr>
-          <w:trHeight w:val="232"/>
-        </w:trPr>
-        <w:tc>
-          <w:tcPr>
-            <w:tcW w:w="5000" w:type="pct"/>
-            <w:gridSpan w:val="2"/>
-            <w:tcBorders>
-              <w:top w:val="single" w:sz="2" w:space="0" w:color="000000"/>
-              <w:left w:val="single" w:sz="4" w:space="0" w:color="000000"/>
-              <w:bottom w:val="single" w:sz="4" w:space="0" w:color="000000"/>
-              <w:right w:val="single" w:sz="4" w:space="0" w:color="000000"/>
-            </w:tcBorders>
-          </w:tcPr>
-          <w:p>
-            <w:pPr>
-              <w:spacing w:line="228" w:lineRule="auto"/>
-              <w:ind w:left="2"/>
-              <w:rPr>
-                <w:rFonts w:ascii="Times New Roman" w:eastAsia="Arial" w:hAnsi="Times New Roman" w:cs="Times New Roman"/>
-                <w:sz w:val="21"/>
-              </w:rPr>
-            </w:pPr>
-            <w:r>
-              <w:rPr>
-                <w:rFonts w:ascii="Times New Roman" w:eastAsia="Arial" w:hAnsi="Times New Roman" w:cs="Times New Roman"/>
-                <w:sz w:val="21"/>
-              </w:rPr>
-              <w:t>Yêu cầu thay đổi:</w:t>
-            </w:r>
-          </w:p>
-          <w:p>
-            <w:pPr>
-              <w:pStyle w:val="ListParagraph"/>
-              <w:numPr>
-                <w:ilvl w:val="0"/>
-                <w:numId w:val="15"/>
-              </w:numPr>
-              <w:spacing w:line="228" w:lineRule="auto"/>
-              <w:rPr>
-                <w:rFonts w:ascii="Times New Roman" w:hAnsi="Times New Roman" w:cs="Times New Roman"/>
-              </w:rPr>
-            </w:pPr>
-            <w:r>
-              <w:rPr>
-                <w:rFonts w:ascii="Times New Roman" w:hAnsi="Times New Roman" w:cs="Times New Roman"/>
-              </w:rPr>
-              <w:t>Tạo lại tài khoản</w:t>
-            </w:r>
-            <w:r>
-              <w:rPr>
-                <w:rFonts w:ascii="Times New Roman" w:hAnsi="Times New Roman" w:cs="Times New Roman"/>
-              </w:rPr>
-              <w:t xml:space="preserve"> và mật khẩu cho các tài khoản: </w:t>
-            </w:r>
-            <w:r>
-              <w:rPr>
-                <w:rFonts w:ascii="Times New Roman" w:hAnsi="Times New Roman" w:cs="Times New Roman"/>
-              </w:rPr>
-              <w:t>Điện lực Trần Văn Thời</w:t>
-            </w:r>
-            <w:r>
-              <w:rPr>
-                <w:rFonts w:ascii="Times New Roman" w:hAnsi="Times New Roman" w:cs="Times New Roman"/>
-              </w:rPr>
-              <w:t xml:space="preserve">, </w:t>
-            </w:r>
-            <w:r>
-              <w:rPr>
-                <w:rFonts w:ascii="Times New Roman" w:hAnsi="Times New Roman" w:cs="Times New Roman"/>
-              </w:rPr>
-              <w:t>Điện lực Cái Nước</w:t>
-            </w:r>
-            <w:r>
-              <w:rPr>
-                <w:rFonts w:ascii="Times New Roman" w:hAnsi="Times New Roman" w:cs="Times New Roman"/>
-              </w:rPr>
-              <w:t>,</w:t>
-            </w:r>
-            <w:r>
-              <w:t xml:space="preserve"> </w:t>
-            </w:r>
-            <w:r>
-              <w:rPr>
-                <w:rFonts w:ascii="Times New Roman" w:hAnsi="Times New Roman" w:cs="Times New Roman"/>
-              </w:rPr>
-              <w:t>Điện lực Thới Bình</w:t>
-            </w:r>
-            <w:r>
-              <w:rPr>
-                <w:rFonts w:ascii="Times New Roman" w:hAnsi="Times New Roman" w:cs="Times New Roman"/>
-              </w:rPr>
-              <w:t xml:space="preserve">, </w:t>
-            </w:r>
-            <w:r>
-              <w:rPr>
-                <w:rFonts w:ascii="Times New Roman" w:hAnsi="Times New Roman" w:cs="Times New Roman"/>
-              </w:rPr>
-              <w:t>Điện lực Đầm Dơi</w:t>
-            </w:r>
-            <w:r>
-              <w:rPr>
-                <w:rFonts w:ascii="Times New Roman" w:hAnsi="Times New Roman" w:cs="Times New Roman"/>
-              </w:rPr>
-              <w:t xml:space="preserve">, </w:t>
-            </w:r>
-            <w:r>
-              <w:rPr>
-                <w:rFonts w:ascii="Times New Roman" w:hAnsi="Times New Roman" w:cs="Times New Roman"/>
-              </w:rPr>
-              <w:t>Điện lực Phú Tân</w:t>
-            </w:r>
-            <w:r>
-              <w:rPr>
-                <w:rFonts w:ascii="Times New Roman" w:hAnsi="Times New Roman" w:cs="Times New Roman"/>
-              </w:rPr>
-              <w:t xml:space="preserve">, </w:t>
-            </w:r>
-            <w:r>
-              <w:rPr>
-                <w:rFonts w:ascii="Times New Roman" w:hAnsi="Times New Roman" w:cs="Times New Roman"/>
-              </w:rPr>
-              <w:t>Phân xưởng cơ điện</w:t>
-            </w:r>
-            <w:r>
-              <w:rPr>
-                <w:rFonts w:ascii="Times New Roman" w:hAnsi="Times New Roman" w:cs="Times New Roman"/>
-              </w:rPr>
-              <w:t>.</w:t>
-            </w:r>
-          </w:p>
-          <w:p>
-            <w:pPr>
-              <w:pStyle w:val="ListParagraph"/>
-              <w:numPr>
-                <w:ilvl w:val="0"/>
-                <w:numId w:val="15"/>
-              </w:numPr>
-              <w:spacing w:line="228" w:lineRule="auto"/>
-              <w:rPr>
-                <w:rFonts w:ascii="Times New Roman" w:hAnsi="Times New Roman" w:cs="Times New Roman"/>
-              </w:rPr>
-            </w:pPr>
-            <w:r>
-              <w:rPr>
-                <w:rFonts w:ascii="Times New Roman" w:hAnsi="Times New Roman" w:cs="Times New Roman"/>
-              </w:rPr>
-              <w:t>Cập nhật được các phần tình trạng song song với các phần đơn vị.</w:t>
-            </w:r>
-          </w:p>
-          <w:p>
-            <w:pPr>
-              <w:pStyle w:val="ListParagraph"/>
-              <w:numPr>
-                <w:ilvl w:val="0"/>
-                <w:numId w:val="15"/>
-              </w:numPr>
-              <w:spacing w:line="228" w:lineRule="auto"/>
-              <w:rPr>
-                <w:rFonts w:ascii="Times New Roman" w:hAnsi="Times New Roman" w:cs="Times New Roman"/>
-              </w:rPr>
-            </w:pPr>
-            <w:r>
-              <w:rPr>
-                <w:rFonts w:ascii="Times New Roman" w:hAnsi="Times New Roman" w:cs="Times New Roman"/>
-              </w:rPr>
-              <w:t>Yêu cầu về mã đơn vị..</w:t>
-            </w:r>
-          </w:p>
-          <w:p>
-            <w:pPr>
-              <w:pStyle w:val="ListParagraph"/>
-              <w:numPr>
-                <w:ilvl w:val="0"/>
-                <w:numId w:val="15"/>
-              </w:numPr>
-              <w:spacing w:line="228" w:lineRule="auto"/>
-              <w:rPr>
-                <w:rFonts w:ascii="Times New Roman" w:hAnsi="Times New Roman" w:cs="Times New Roman"/>
-              </w:rPr>
-            </w:pPr>
-            <w:r>
-              <w:rPr>
-                <w:rFonts w:ascii="Times New Roman" w:hAnsi="Times New Roman" w:cs="Times New Roman"/>
-              </w:rPr>
-              <w:t>Đặt lại tên các file excel được xuất ra chi tiết hơn…</w:t>
-            </w:r>
-          </w:p>
-          <w:p>
-            <w:pPr>
-              <w:pStyle w:val="ListParagraph"/>
-              <w:numPr>
-                <w:ilvl w:val="0"/>
-                <w:numId w:val="15"/>
-              </w:numPr>
-              <w:spacing w:line="228" w:lineRule="auto"/>
-              <w:rPr>
-                <w:rFonts w:ascii="Times New Roman" w:hAnsi="Times New Roman" w:cs="Times New Roman"/>
-              </w:rPr>
-            </w:pPr>
-            <w:r>
-              <w:rPr>
-                <w:rFonts w:ascii="Times New Roman" w:hAnsi="Times New Roman" w:cs="Times New Roman"/>
-              </w:rPr>
-              <w:t>Thêm chức năng xem lịch sử máy biến áp.</w:t>
-            </w:r>
-          </w:p>
-          <w:p>
-            <w:pPr>
-              <w:ind w:left="2"/>
-              <w:rPr>
-                <w:rFonts w:ascii="Times New Roman" w:hAnsi="Times New Roman" w:cs="Times New Roman"/>
-              </w:rPr>
-            </w:pPr>
-          </w:p>
-        </w:tc>
-      </w:tr>
-      <w:tr>
-        <w:trPr>
-          <w:trHeight w:val="965"/>
-        </w:trPr>
-        <w:tc>
-          <w:tcPr>
-            <w:tcW w:w="5000" w:type="pct"/>
-            <w:gridSpan w:val="2"/>
-            <w:tcBorders>
-              <w:top w:val="single" w:sz="4" w:space="0" w:color="000000"/>
-              <w:left w:val="single" w:sz="4" w:space="0" w:color="000000"/>
-              <w:bottom w:val="single" w:sz="4" w:space="0" w:color="000000"/>
-              <w:right w:val="single" w:sz="4" w:space="0" w:color="000000"/>
-            </w:tcBorders>
-          </w:tcPr>
-          <w:p>
-            <w:pPr>
-              <w:spacing w:after="5" w:line="224" w:lineRule="auto"/>
-              <w:ind w:left="2"/>
-              <w:rPr>
-                <w:rFonts w:ascii="Times New Roman" w:hAnsi="Times New Roman" w:cs="Times New Roman"/>
-              </w:rPr>
-            </w:pPr>
-            <w:r>
-              <w:rPr>
-                <w:rFonts w:ascii="Times New Roman" w:eastAsia="Arial" w:hAnsi="Times New Roman" w:cs="Times New Roman"/>
-                <w:sz w:val="21"/>
-              </w:rPr>
-              <w:lastRenderedPageBreak/>
-              <w:t xml:space="preserve">Ghi chú: </w:t>
-            </w:r>
-          </w:p>
-        </w:tc>
-      </w:tr>
-    </w:tbl>
-    <w:p/>
     <w:tbl>
       <w:tblPr>
         <w:tblStyle w:val="TableGrid"/>
@@ -2866,6 +2035,7 @@
               <w:rPr>
                 <w:b/>
               </w:rPr>
+              <w:lastRenderedPageBreak/>
               <w:t>PHIẾU ĐỀ XUẤT YÊU CẦU THAY ĐỔI</w:t>
             </w:r>
           </w:p>
@@ -2905,10 +2075,7 @@
               <w:jc w:val="left"/>
             </w:pPr>
             <w:r>
-              <w:t>Người yêu cầu thay đổi:</w:t>
-            </w:r>
-            <w:r>
-              <w:t xml:space="preserve"> Lương Đức Duy</w:t>
+              <w:t>Người yêu cầu thay đổi: Lương Đức Duy</w:t>
             </w:r>
           </w:p>
         </w:tc>
@@ -2921,10 +2088,7 @@
               <w:jc w:val="left"/>
             </w:pPr>
             <w:r>
-              <w:t xml:space="preserve">Ngày yêu cầu: </w:t>
-            </w:r>
-            <w:r>
-              <w:t>24/09/2014</w:t>
+              <w:t>Ngày yêu cầu: 24/09/2014</w:t>
             </w:r>
           </w:p>
         </w:tc>
@@ -2939,10 +2103,7 @@
               <w:jc w:val="left"/>
             </w:pPr>
             <w:r>
-              <w:t xml:space="preserve">Địa chỉ người yêu cầu thay đổi: </w:t>
-            </w:r>
-            <w:r>
-              <w:t>79/5 Cách mạng tháng 8, TP Cần Thơ.</w:t>
+              <w:t>Địa chỉ người yêu cầu thay đổi: 79/5 Cách mạng tháng 8, TP Cần Thơ.</w:t>
             </w:r>
           </w:p>
         </w:tc>
@@ -2971,7 +2132,7 @@
             <w:r>
               <w:t xml:space="preserve"> </w:t>
             </w:r>
-            <w:hyperlink r:id="rId11" w:history="1">
+            <w:hyperlink r:id="rId8" w:history="1">
               <w:r>
                 <w:rPr>
                   <w:rStyle w:val="Hyperlink"/>
@@ -3035,7 +2196,7 @@
                           </pic:cNvPicPr>
                         </pic:nvPicPr>
                         <pic:blipFill>
-                          <a:blip r:embed="rId12"/>
+                          <a:blip r:embed="rId9"/>
                           <a:stretch>
                             <a:fillRect/>
                           </a:stretch>
@@ -3179,7 +2340,6 @@
               <w:jc w:val="left"/>
             </w:pPr>
             <w:r>
-              <w:lastRenderedPageBreak/>
               <w:t>Người yêu cầu thay đổi: Lương Đức Duy</w:t>
             </w:r>
           </w:p>
@@ -3231,7 +2391,7 @@
             <w:r>
               <w:t xml:space="preserve">Email: </w:t>
             </w:r>
-            <w:hyperlink r:id="rId13" w:history="1">
+            <w:hyperlink r:id="rId10" w:history="1">
               <w:r>
                 <w:rPr>
                   <w:rStyle w:val="Hyperlink"/>
@@ -3250,11 +2410,15 @@
           </w:tcPr>
           <w:p>
             <w:r>
+              <w:lastRenderedPageBreak/>
               <w:t xml:space="preserve">Hiện trạng: Chức năng cập nhật, phần combo box cho phép xem các máy biến áp theo đơn vị, khi người dùng chọn Xem, thì nội dung trang được tải lại, đồng thời nội dung của combox bị reset lại giá trị “Phòng KH-KT Công ty Điện Lực Cà Mau”. </w:t>
             </w:r>
           </w:p>
           <w:p>
             <w:r>
+              <w:rPr>
+                <w:noProof/>
+              </w:rPr>
               <mc:AlternateContent>
                 <mc:Choice Requires="wpg">
                   <w:drawing>
@@ -3283,7 +2447,7 @@
                                 </pic:cNvPicPr>
                               </pic:nvPicPr>
                               <pic:blipFill>
-                                <a:blip r:embed="rId14">
+                                <a:blip r:embed="rId11">
                                   <a:extLst>
                                     <a:ext uri="{28A0092B-C50C-407E-A947-70E740481C1C}">
                                       <a14:useLocalDpi xmlns:a14="http://schemas.microsoft.com/office/drawing/2010/main" val="0"/>
@@ -3683,7 +2847,6 @@
               <w:jc w:val="left"/>
             </w:pPr>
             <w:r>
-              <w:lastRenderedPageBreak/>
               <w:t>Người yêu cầu thay đổi: Lương Đức Duy</w:t>
             </w:r>
           </w:p>
@@ -3773,6 +2936,7 @@
               <w:jc w:val="left"/>
             </w:pPr>
             <w:r>
+              <w:lastRenderedPageBreak/>
               <w:t xml:space="preserve">Yêu cầu thay đổi:  </w:t>
             </w:r>
             <w:r>
@@ -3807,14 +2971,999 @@
       </w:tr>
     </w:tbl>
     <w:p>
+      <w:bookmarkStart w:id="12" w:name="_Toc399367479"/>
+    </w:p>
+    <w:tbl>
+      <w:tblPr>
+        <w:tblStyle w:val="TableGrid"/>
+        <w:tblW w:w="0" w:type="auto"/>
+        <w:tblLook w:val="04A0" w:firstRow="1" w:lastRow="0" w:firstColumn="1" w:lastColumn="0" w:noHBand="0" w:noVBand="1"/>
+      </w:tblPr>
+      <w:tblGrid>
+        <w:gridCol w:w="4508"/>
+        <w:gridCol w:w="4509"/>
+      </w:tblGrid>
+      <w:tr>
+        <w:tc>
+          <w:tcPr>
+            <w:tcW w:w="9017" w:type="dxa"/>
+            <w:gridSpan w:val="2"/>
+            <w:shd w:val="clear" w:color="auto" w:fill="F2F2F2" w:themeFill="background1" w:themeFillShade="F2"/>
+          </w:tcPr>
+          <w:p>
+            <w:pPr>
+              <w:jc w:val="center"/>
+              <w:rPr>
+                <w:b/>
+              </w:rPr>
+            </w:pPr>
+            <w:r>
+              <w:rPr>
+                <w:b/>
+              </w:rPr>
+              <w:t>PHIẾU ĐỀ XUẤT YÊU CẦU THAY ĐỔI</w:t>
+            </w:r>
+          </w:p>
+          <w:p>
+            <w:pPr>
+              <w:jc w:val="right"/>
+            </w:pPr>
+            <w:r>
+              <w:t>Mã số yêu cầu:</w:t>
+            </w:r>
+          </w:p>
+        </w:tc>
+      </w:tr>
+      <w:tr>
+        <w:tc>
+          <w:tcPr>
+            <w:tcW w:w="9017" w:type="dxa"/>
+            <w:gridSpan w:val="2"/>
+          </w:tcPr>
+          <w:p>
+            <w:pPr>
+              <w:jc w:val="left"/>
+            </w:pPr>
+            <w:r>
+              <w:t>Dự án bảo trì: Website Quản lý máy biến áp</w:t>
+            </w:r>
+          </w:p>
+        </w:tc>
+      </w:tr>
+      <w:tr>
+        <w:tc>
+          <w:tcPr>
+            <w:tcW w:w="4508" w:type="dxa"/>
+          </w:tcPr>
+          <w:p>
+            <w:pPr>
+              <w:jc w:val="left"/>
+            </w:pPr>
+            <w:r>
+              <w:t xml:space="preserve">Người yêu cầu thay đổi: </w:t>
+            </w:r>
+            <w:r>
+              <w:rPr>
+                <w:rFonts w:ascii="Times New Roman" w:eastAsia="Arial" w:hAnsi="Times New Roman" w:cs="Times New Roman"/>
+                <w:sz w:val="21"/>
+              </w:rPr>
+              <w:t>Hồ Hữu Nhân</w:t>
+            </w:r>
+          </w:p>
+        </w:tc>
+        <w:tc>
+          <w:tcPr>
+            <w:tcW w:w="4509" w:type="dxa"/>
+          </w:tcPr>
+          <w:p>
+            <w:pPr>
+              <w:jc w:val="left"/>
+            </w:pPr>
+            <w:r>
+              <w:t>Ngày yêu cầu: 4/11/2014</w:t>
+            </w:r>
+          </w:p>
+        </w:tc>
+      </w:tr>
+      <w:tr>
+        <w:tc>
+          <w:tcPr>
+            <w:tcW w:w="4508" w:type="dxa"/>
+          </w:tcPr>
+          <w:p>
+            <w:pPr>
+              <w:jc w:val="left"/>
+            </w:pPr>
+            <w:r>
+              <w:t xml:space="preserve">Địa chỉ người yêu cầu thay đổi: </w:t>
+            </w:r>
+            <w:r>
+              <w:rPr>
+                <w:rFonts w:ascii="Times New Roman" w:eastAsia="Arial" w:hAnsi="Times New Roman" w:cs="Times New Roman"/>
+                <w:sz w:val="21"/>
+              </w:rPr>
+              <w:t>Đồng Tháp</w:t>
+            </w:r>
+          </w:p>
+        </w:tc>
+        <w:tc>
+          <w:tcPr>
+            <w:tcW w:w="4509" w:type="dxa"/>
+          </w:tcPr>
+          <w:p>
+            <w:pPr>
+              <w:jc w:val="left"/>
+            </w:pPr>
+            <w:r>
+              <w:t xml:space="preserve">Số điện thoại: </w:t>
+            </w:r>
+            <w:r>
+              <w:rPr>
+                <w:rFonts w:ascii="Times New Roman" w:eastAsia="Arial" w:hAnsi="Times New Roman" w:cs="Times New Roman"/>
+                <w:sz w:val="21"/>
+              </w:rPr>
+              <w:t>0986 732 457</w:t>
+            </w:r>
+          </w:p>
+          <w:p>
+            <w:pPr>
+              <w:jc w:val="left"/>
+            </w:pPr>
+            <w:r>
+              <w:t xml:space="preserve">Email: </w:t>
+            </w:r>
+            <w:hyperlink r:id="rId18" w:history="1">
+              <w:r>
+                <w:rPr>
+                  <w:rStyle w:val="Hyperlink"/>
+                </w:rPr>
+                <w:t>nhan111321@student.ctu.edu.vn</w:t>
+              </w:r>
+            </w:hyperlink>
+          </w:p>
+        </w:tc>
+      </w:tr>
+      <w:tr>
+        <w:tc>
+          <w:tcPr>
+            <w:tcW w:w="9017" w:type="dxa"/>
+            <w:gridSpan w:val="2"/>
+          </w:tcPr>
+          <w:p>
+            <w:r>
+              <w:rPr>
+                <w:noProof/>
+              </w:rPr>
+              <w:drawing>
+                <wp:anchor distT="0" distB="0" distL="114300" distR="114300" simplePos="0" relativeHeight="251663360" behindDoc="0" locked="0" layoutInCell="1" allowOverlap="1" wp14:anchorId="479BECFE" wp14:editId="7E80457D">
+                  <wp:simplePos x="0" y="0"/>
+                  <wp:positionH relativeFrom="column">
+                    <wp:posOffset>511235</wp:posOffset>
+                  </wp:positionH>
+                  <wp:positionV relativeFrom="paragraph">
+                    <wp:posOffset>201942</wp:posOffset>
+                  </wp:positionV>
+                  <wp:extent cx="3886200" cy="4629150"/>
+                  <wp:effectExtent l="0" t="0" r="0" b="0"/>
+                  <wp:wrapTopAndBottom/>
+                  <wp:docPr id="6" name="Picture 6"/>
+                  <wp:cNvGraphicFramePr>
+                    <a:graphicFrameLocks xmlns:a="http://schemas.openxmlformats.org/drawingml/2006/main" noChangeAspect="1"/>
+                  </wp:cNvGraphicFramePr>
+                  <a:graphic xmlns:a="http://schemas.openxmlformats.org/drawingml/2006/main">
+                    <a:graphicData uri="http://schemas.openxmlformats.org/drawingml/2006/picture">
+                      <pic:pic xmlns:pic="http://schemas.openxmlformats.org/drawingml/2006/picture">
+                        <pic:nvPicPr>
+                          <pic:cNvPr id="1" name=""/>
+                          <pic:cNvPicPr/>
+                        </pic:nvPicPr>
+                        <pic:blipFill>
+                          <a:blip r:embed="rId19">
+                            <a:extLst>
+                              <a:ext uri="{28A0092B-C50C-407E-A947-70E740481C1C}">
+                                <a14:useLocalDpi xmlns:a14="http://schemas.microsoft.com/office/drawing/2010/main" val="0"/>
+                              </a:ext>
+                            </a:extLst>
+                          </a:blip>
+                          <a:stretch>
+                            <a:fillRect/>
+                          </a:stretch>
+                        </pic:blipFill>
+                        <pic:spPr>
+                          <a:xfrm>
+                            <a:off x="0" y="0"/>
+                            <a:ext cx="3886200" cy="4629150"/>
+                          </a:xfrm>
+                          <a:prstGeom prst="rect">
+                            <a:avLst/>
+                          </a:prstGeom>
+                        </pic:spPr>
+                      </pic:pic>
+                    </a:graphicData>
+                  </a:graphic>
+                </wp:anchor>
+              </w:drawing>
+            </w:r>
+            <w:r>
+              <w:t xml:space="preserve">Hiện trạng: </w:t>
+            </w:r>
+            <w:r>
+              <w:t>code chưa được chú thích rỏ ràng.</w:t>
+            </w:r>
+          </w:p>
+          <w:p/>
+        </w:tc>
+      </w:tr>
+      <w:tr>
+        <w:tc>
+          <w:tcPr>
+            <w:tcW w:w="9017" w:type="dxa"/>
+            <w:gridSpan w:val="2"/>
+          </w:tcPr>
+          <w:p>
+            <w:pPr>
+              <w:jc w:val="left"/>
+            </w:pPr>
+            <w:r>
+              <w:t xml:space="preserve">Yêu cầu thay đổi: </w:t>
+            </w:r>
+            <w:r>
+              <w:rPr>
+                <w:rFonts w:ascii="Times New Roman" w:hAnsi="Times New Roman" w:cs="Times New Roman"/>
+              </w:rPr>
+              <w:t>ứng với từng hàm cần có ích nhât 1 dòng chú thích.</w:t>
+            </w:r>
+          </w:p>
+        </w:tc>
+      </w:tr>
+      <w:tr>
+        <w:tc>
+          <w:tcPr>
+            <w:tcW w:w="9017" w:type="dxa"/>
+            <w:gridSpan w:val="2"/>
+          </w:tcPr>
+          <w:p>
+            <w:pPr>
+              <w:jc w:val="left"/>
+            </w:pPr>
+            <w:r>
+              <w:t xml:space="preserve">Ghi chú: </w:t>
+            </w:r>
+          </w:p>
+        </w:tc>
+      </w:tr>
+    </w:tbl>
+    <w:p/>
+    <w:tbl>
+      <w:tblPr>
+        <w:tblStyle w:val="TableGrid"/>
+        <w:tblW w:w="0" w:type="auto"/>
+        <w:tblLook w:val="04A0" w:firstRow="1" w:lastRow="0" w:firstColumn="1" w:lastColumn="0" w:noHBand="0" w:noVBand="1"/>
+      </w:tblPr>
+      <w:tblGrid>
+        <w:gridCol w:w="4508"/>
+        <w:gridCol w:w="4509"/>
+      </w:tblGrid>
+      <w:tr>
+        <w:tc>
+          <w:tcPr>
+            <w:tcW w:w="9017" w:type="dxa"/>
+            <w:gridSpan w:val="2"/>
+            <w:shd w:val="clear" w:color="auto" w:fill="F2F2F2" w:themeFill="background1" w:themeFillShade="F2"/>
+          </w:tcPr>
+          <w:p>
+            <w:pPr>
+              <w:jc w:val="center"/>
+              <w:rPr>
+                <w:b/>
+              </w:rPr>
+            </w:pPr>
+            <w:r>
+              <w:rPr>
+                <w:b/>
+              </w:rPr>
+              <w:lastRenderedPageBreak/>
+              <w:t>PHIẾU ĐỀ XUẤT YÊU CẦU THAY ĐỔI</w:t>
+            </w:r>
+          </w:p>
+          <w:p>
+            <w:pPr>
+              <w:jc w:val="right"/>
+            </w:pPr>
+            <w:r>
+              <w:t>Mã số yêu cầu:</w:t>
+            </w:r>
+          </w:p>
+        </w:tc>
+      </w:tr>
+      <w:tr>
+        <w:tc>
+          <w:tcPr>
+            <w:tcW w:w="9017" w:type="dxa"/>
+            <w:gridSpan w:val="2"/>
+          </w:tcPr>
+          <w:p>
+            <w:pPr>
+              <w:jc w:val="left"/>
+            </w:pPr>
+            <w:r>
+              <w:t>Dự án bảo trì: Website Quản lý máy biến áp</w:t>
+            </w:r>
+          </w:p>
+        </w:tc>
+      </w:tr>
+      <w:tr>
+        <w:tc>
+          <w:tcPr>
+            <w:tcW w:w="4508" w:type="dxa"/>
+          </w:tcPr>
+          <w:p>
+            <w:pPr>
+              <w:jc w:val="left"/>
+            </w:pPr>
+            <w:r>
+              <w:t xml:space="preserve">Người yêu cầu thay đổi: </w:t>
+            </w:r>
+            <w:r>
+              <w:rPr>
+                <w:rFonts w:ascii="Times New Roman" w:eastAsia="Arial" w:hAnsi="Times New Roman" w:cs="Times New Roman"/>
+                <w:sz w:val="21"/>
+              </w:rPr>
+              <w:t>Hồ Hữu Nhân</w:t>
+            </w:r>
+          </w:p>
+        </w:tc>
+        <w:tc>
+          <w:tcPr>
+            <w:tcW w:w="4509" w:type="dxa"/>
+          </w:tcPr>
+          <w:p>
+            <w:pPr>
+              <w:jc w:val="left"/>
+            </w:pPr>
+            <w:r>
+              <w:t>Ngày yêu cầu: 4/11/2014</w:t>
+            </w:r>
+          </w:p>
+        </w:tc>
+      </w:tr>
+      <w:tr>
+        <w:tc>
+          <w:tcPr>
+            <w:tcW w:w="4508" w:type="dxa"/>
+          </w:tcPr>
+          <w:p>
+            <w:pPr>
+              <w:jc w:val="left"/>
+            </w:pPr>
+            <w:r>
+              <w:t xml:space="preserve">Địa chỉ người yêu cầu thay đổi: </w:t>
+            </w:r>
+            <w:r>
+              <w:rPr>
+                <w:rFonts w:ascii="Times New Roman" w:eastAsia="Arial" w:hAnsi="Times New Roman" w:cs="Times New Roman"/>
+                <w:sz w:val="21"/>
+              </w:rPr>
+              <w:t>Đồng Tháp</w:t>
+            </w:r>
+          </w:p>
+        </w:tc>
+        <w:tc>
+          <w:tcPr>
+            <w:tcW w:w="4509" w:type="dxa"/>
+          </w:tcPr>
+          <w:p>
+            <w:pPr>
+              <w:jc w:val="left"/>
+            </w:pPr>
+            <w:r>
+              <w:t xml:space="preserve">Số điện thoại: </w:t>
+            </w:r>
+            <w:r>
+              <w:rPr>
+                <w:rFonts w:ascii="Times New Roman" w:eastAsia="Arial" w:hAnsi="Times New Roman" w:cs="Times New Roman"/>
+                <w:sz w:val="21"/>
+              </w:rPr>
+              <w:t>0986 732 457</w:t>
+            </w:r>
+          </w:p>
+          <w:p>
+            <w:pPr>
+              <w:jc w:val="left"/>
+            </w:pPr>
+            <w:r>
+              <w:t xml:space="preserve">Email: </w:t>
+            </w:r>
+            <w:hyperlink r:id="rId20" w:history="1">
+              <w:r>
+                <w:rPr>
+                  <w:rStyle w:val="Hyperlink"/>
+                </w:rPr>
+                <w:t>nhan111321@student.ctu.edu.vn</w:t>
+              </w:r>
+            </w:hyperlink>
+          </w:p>
+        </w:tc>
+      </w:tr>
+      <w:tr>
+        <w:tc>
+          <w:tcPr>
+            <w:tcW w:w="9017" w:type="dxa"/>
+            <w:gridSpan w:val="2"/>
+          </w:tcPr>
+          <w:p>
+            <w:pPr>
+              <w:spacing w:after="0" w:line="228" w:lineRule="auto"/>
+            </w:pPr>
+            <w:r>
+              <w:t xml:space="preserve">Hiện trạng: </w:t>
+            </w:r>
+            <w:r>
+              <w:t xml:space="preserve">tài liệu đặc tả có một số chức năng chưa đúng với yêu cầu khách hàng. </w:t>
+            </w:r>
+          </w:p>
+          <w:p>
+            <w:pPr>
+              <w:pStyle w:val="ListParagraph"/>
+              <w:numPr>
+                <w:ilvl w:val="0"/>
+                <w:numId w:val="16"/>
+              </w:numPr>
+              <w:spacing w:after="0" w:line="228" w:lineRule="auto"/>
+            </w:pPr>
+            <w:r>
+              <w:t xml:space="preserve">Chức năng tìm kiếm “Làm sao thể hiện được chỉ cần bấm máy 15kVA là hiện ra tất cả các MBA có công suất 15kVA của tất cả các đơn vị”, nhưng thực tế không tìm kiếm được kết quả nào,… </w:t>
+            </w:r>
+          </w:p>
+          <w:p>
+            <w:pPr>
+              <w:pStyle w:val="ListParagraph"/>
+              <w:numPr>
+                <w:ilvl w:val="0"/>
+                <w:numId w:val="16"/>
+              </w:numPr>
+            </w:pPr>
+            <w:r>
+              <w:t>Yêu cầu “01 MBA có thể di chuyển đến nhiều nơi làm sao biết được trước đây nó nằm ở đâu nào và hiện nay đang nằm ở đâu” trên thực tế chưa có chưc năng đáp ứng yêu cầu này.</w:t>
+            </w:r>
+          </w:p>
+          <w:p>
+            <w:pPr>
+              <w:pStyle w:val="ListParagraph"/>
+              <w:numPr>
+                <w:ilvl w:val="0"/>
+                <w:numId w:val="16"/>
+              </w:numPr>
+            </w:pPr>
+            <w:r>
+              <w:t>…</w:t>
+            </w:r>
+          </w:p>
+        </w:tc>
+      </w:tr>
+      <w:tr>
+        <w:tc>
+          <w:tcPr>
+            <w:tcW w:w="9017" w:type="dxa"/>
+            <w:gridSpan w:val="2"/>
+          </w:tcPr>
+          <w:p>
+            <w:pPr>
+              <w:jc w:val="left"/>
+            </w:pPr>
+            <w:r>
+              <w:t xml:space="preserve">Yêu cầu thay đổi: </w:t>
+            </w:r>
+            <w:r>
+              <w:rPr>
+                <w:rFonts w:ascii="Times New Roman" w:hAnsi="Times New Roman" w:cs="Times New Roman"/>
+              </w:rPr>
+              <w:t>cập nhật lại tài liệu đặc tả.</w:t>
+            </w:r>
+          </w:p>
+        </w:tc>
+      </w:tr>
+      <w:tr>
+        <w:tc>
+          <w:tcPr>
+            <w:tcW w:w="9017" w:type="dxa"/>
+            <w:gridSpan w:val="2"/>
+          </w:tcPr>
+          <w:p>
+            <w:pPr>
+              <w:jc w:val="left"/>
+            </w:pPr>
+            <w:r>
+              <w:t xml:space="preserve">Ghi chú: </w:t>
+            </w:r>
+          </w:p>
+        </w:tc>
+      </w:tr>
+    </w:tbl>
+    <w:p/>
+    <w:tbl>
+      <w:tblPr>
+        <w:tblStyle w:val="TableGrid"/>
+        <w:tblW w:w="0" w:type="auto"/>
+        <w:tblLook w:val="04A0" w:firstRow="1" w:lastRow="0" w:firstColumn="1" w:lastColumn="0" w:noHBand="0" w:noVBand="1"/>
+      </w:tblPr>
+      <w:tblGrid>
+        <w:gridCol w:w="4508"/>
+        <w:gridCol w:w="4509"/>
+      </w:tblGrid>
+      <w:tr>
+        <w:tc>
+          <w:tcPr>
+            <w:tcW w:w="9017" w:type="dxa"/>
+            <w:gridSpan w:val="2"/>
+            <w:shd w:val="clear" w:color="auto" w:fill="F2F2F2" w:themeFill="background1" w:themeFillShade="F2"/>
+          </w:tcPr>
+          <w:p>
+            <w:pPr>
+              <w:jc w:val="center"/>
+              <w:rPr>
+                <w:b/>
+              </w:rPr>
+            </w:pPr>
+            <w:r>
+              <w:rPr>
+                <w:b/>
+              </w:rPr>
+              <w:t>PHIẾU ĐỀ XUẤT YÊU CẦU THAY ĐỔI</w:t>
+            </w:r>
+          </w:p>
+          <w:p>
+            <w:pPr>
+              <w:jc w:val="right"/>
+            </w:pPr>
+            <w:r>
+              <w:t>Mã số yêu cầu:</w:t>
+            </w:r>
+          </w:p>
+        </w:tc>
+      </w:tr>
+      <w:tr>
+        <w:tc>
+          <w:tcPr>
+            <w:tcW w:w="9017" w:type="dxa"/>
+            <w:gridSpan w:val="2"/>
+          </w:tcPr>
+          <w:p>
+            <w:pPr>
+              <w:jc w:val="left"/>
+            </w:pPr>
+            <w:r>
+              <w:t>Dự án bảo trì: Website Quản lý máy biến áp</w:t>
+            </w:r>
+          </w:p>
+        </w:tc>
+      </w:tr>
+      <w:tr>
+        <w:tc>
+          <w:tcPr>
+            <w:tcW w:w="4508" w:type="dxa"/>
+          </w:tcPr>
+          <w:p>
+            <w:pPr>
+              <w:jc w:val="left"/>
+            </w:pPr>
+            <w:r>
+              <w:t xml:space="preserve">Người yêu cầu thay đổi: </w:t>
+            </w:r>
+            <w:r>
+              <w:rPr>
+                <w:rFonts w:ascii="Times New Roman" w:eastAsia="Arial" w:hAnsi="Times New Roman" w:cs="Times New Roman"/>
+                <w:sz w:val="21"/>
+              </w:rPr>
+              <w:t>Hồ Hữu Nhân</w:t>
+            </w:r>
+          </w:p>
+        </w:tc>
+        <w:tc>
+          <w:tcPr>
+            <w:tcW w:w="4509" w:type="dxa"/>
+          </w:tcPr>
+          <w:p>
+            <w:pPr>
+              <w:jc w:val="left"/>
+            </w:pPr>
+            <w:r>
+              <w:t>Ngày yêu cầu: 4/11/2014</w:t>
+            </w:r>
+          </w:p>
+        </w:tc>
+      </w:tr>
+      <w:tr>
+        <w:tc>
+          <w:tcPr>
+            <w:tcW w:w="4508" w:type="dxa"/>
+          </w:tcPr>
+          <w:p>
+            <w:pPr>
+              <w:jc w:val="left"/>
+            </w:pPr>
+            <w:r>
+              <w:t xml:space="preserve">Địa chỉ người yêu cầu thay đổi: </w:t>
+            </w:r>
+            <w:r>
+              <w:rPr>
+                <w:rFonts w:ascii="Times New Roman" w:eastAsia="Arial" w:hAnsi="Times New Roman" w:cs="Times New Roman"/>
+                <w:sz w:val="21"/>
+              </w:rPr>
+              <w:t>Đồng Tháp</w:t>
+            </w:r>
+          </w:p>
+        </w:tc>
+        <w:tc>
+          <w:tcPr>
+            <w:tcW w:w="4509" w:type="dxa"/>
+          </w:tcPr>
+          <w:p>
+            <w:pPr>
+              <w:jc w:val="left"/>
+            </w:pPr>
+            <w:r>
+              <w:t xml:space="preserve">Số điện thoại: </w:t>
+            </w:r>
+            <w:r>
+              <w:rPr>
+                <w:rFonts w:ascii="Times New Roman" w:eastAsia="Arial" w:hAnsi="Times New Roman" w:cs="Times New Roman"/>
+                <w:sz w:val="21"/>
+              </w:rPr>
+              <w:t>0986 732 457</w:t>
+            </w:r>
+          </w:p>
+          <w:p>
+            <w:pPr>
+              <w:jc w:val="left"/>
+            </w:pPr>
+            <w:r>
+              <w:t xml:space="preserve">Email: </w:t>
+            </w:r>
+            <w:hyperlink r:id="rId21" w:history="1">
+              <w:r>
+                <w:rPr>
+                  <w:rStyle w:val="Hyperlink"/>
+                </w:rPr>
+                <w:t>nhan111321@student.ctu.edu.vn</w:t>
+              </w:r>
+            </w:hyperlink>
+          </w:p>
+        </w:tc>
+      </w:tr>
+      <w:tr>
+        <w:tc>
+          <w:tcPr>
+            <w:tcW w:w="9017" w:type="dxa"/>
+            <w:gridSpan w:val="2"/>
+          </w:tcPr>
+          <w:p>
+            <w:r>
+              <w:rPr>
+                <w:noProof/>
+              </w:rPr>
+              <w:drawing>
+                <wp:anchor distT="0" distB="0" distL="114300" distR="114300" simplePos="0" relativeHeight="251665408" behindDoc="0" locked="0" layoutInCell="1" allowOverlap="1" wp14:anchorId="423FDCF5" wp14:editId="7A8DADCB">
+                  <wp:simplePos x="0" y="0"/>
+                  <wp:positionH relativeFrom="column">
+                    <wp:posOffset>1425635</wp:posOffset>
+                  </wp:positionH>
+                  <wp:positionV relativeFrom="paragraph">
+                    <wp:posOffset>359134</wp:posOffset>
+                  </wp:positionV>
+                  <wp:extent cx="2724150" cy="771525"/>
+                  <wp:effectExtent l="0" t="0" r="0" b="9525"/>
+                  <wp:wrapTopAndBottom/>
+                  <wp:docPr id="7" name="Picture 7"/>
+                  <wp:cNvGraphicFramePr>
+                    <a:graphicFrameLocks xmlns:a="http://schemas.openxmlformats.org/drawingml/2006/main" noChangeAspect="1"/>
+                  </wp:cNvGraphicFramePr>
+                  <a:graphic xmlns:a="http://schemas.openxmlformats.org/drawingml/2006/main">
+                    <a:graphicData uri="http://schemas.openxmlformats.org/drawingml/2006/picture">
+                      <pic:pic xmlns:pic="http://schemas.openxmlformats.org/drawingml/2006/picture">
+                        <pic:nvPicPr>
+                          <pic:cNvPr id="1" name=""/>
+                          <pic:cNvPicPr/>
+                        </pic:nvPicPr>
+                        <pic:blipFill>
+                          <a:blip r:embed="rId22">
+                            <a:extLst>
+                              <a:ext uri="{28A0092B-C50C-407E-A947-70E740481C1C}">
+                                <a14:useLocalDpi xmlns:a14="http://schemas.microsoft.com/office/drawing/2010/main" val="0"/>
+                              </a:ext>
+                            </a:extLst>
+                          </a:blip>
+                          <a:stretch>
+                            <a:fillRect/>
+                          </a:stretch>
+                        </pic:blipFill>
+                        <pic:spPr>
+                          <a:xfrm>
+                            <a:off x="0" y="0"/>
+                            <a:ext cx="2724150" cy="771525"/>
+                          </a:xfrm>
+                          <a:prstGeom prst="rect">
+                            <a:avLst/>
+                          </a:prstGeom>
+                        </pic:spPr>
+                      </pic:pic>
+                    </a:graphicData>
+                  </a:graphic>
+                </wp:anchor>
+              </w:drawing>
+            </w:r>
+            <w:r>
+              <w:t xml:space="preserve">Hiện trạng: </w:t>
+            </w:r>
+            <w:r>
+              <w:t xml:space="preserve">tên hàm cần được đặt lại, thống nhất một ngôn ngữ, không thể vừa tiếng anh, vừ tiếng việt. </w:t>
+            </w:r>
+          </w:p>
+        </w:tc>
+      </w:tr>
+      <w:tr>
+        <w:tc>
+          <w:tcPr>
+            <w:tcW w:w="9017" w:type="dxa"/>
+            <w:gridSpan w:val="2"/>
+          </w:tcPr>
+          <w:p>
+            <w:pPr>
+              <w:jc w:val="left"/>
+            </w:pPr>
+            <w:r>
+              <w:t>Yêu cầu thay đổi: sửa lại cấu trúc chương trình, đổi tên hàm.</w:t>
+            </w:r>
+          </w:p>
+        </w:tc>
+      </w:tr>
+      <w:tr>
+        <w:tc>
+          <w:tcPr>
+            <w:tcW w:w="9017" w:type="dxa"/>
+            <w:gridSpan w:val="2"/>
+          </w:tcPr>
+          <w:p>
+            <w:pPr>
+              <w:jc w:val="left"/>
+            </w:pPr>
+            <w:r>
+              <w:t xml:space="preserve">Ghi chú: </w:t>
+            </w:r>
+          </w:p>
+        </w:tc>
+      </w:tr>
+    </w:tbl>
+    <w:p/>
+    <w:tbl>
+      <w:tblPr>
+        <w:tblStyle w:val="TableGrid"/>
+        <w:tblW w:w="0" w:type="auto"/>
+        <w:tblLook w:val="04A0" w:firstRow="1" w:lastRow="0" w:firstColumn="1" w:lastColumn="0" w:noHBand="0" w:noVBand="1"/>
+      </w:tblPr>
+      <w:tblGrid>
+        <w:gridCol w:w="4508"/>
+        <w:gridCol w:w="4509"/>
+      </w:tblGrid>
+      <w:tr>
+        <w:tc>
+          <w:tcPr>
+            <w:tcW w:w="9017" w:type="dxa"/>
+            <w:gridSpan w:val="2"/>
+            <w:shd w:val="clear" w:color="auto" w:fill="F2F2F2" w:themeFill="background1" w:themeFillShade="F2"/>
+          </w:tcPr>
+          <w:p>
+            <w:pPr>
+              <w:jc w:val="center"/>
+              <w:rPr>
+                <w:b/>
+              </w:rPr>
+            </w:pPr>
+            <w:r>
+              <w:rPr>
+                <w:b/>
+              </w:rPr>
+              <w:t>PHIẾU ĐỀ XUẤT YÊU CẦU THAY ĐỔI</w:t>
+            </w:r>
+          </w:p>
+          <w:p>
+            <w:pPr>
+              <w:jc w:val="right"/>
+            </w:pPr>
+            <w:r>
+              <w:t>Mã số yêu cầu:</w:t>
+            </w:r>
+          </w:p>
+        </w:tc>
+      </w:tr>
+      <w:tr>
+        <w:tc>
+          <w:tcPr>
+            <w:tcW w:w="9017" w:type="dxa"/>
+            <w:gridSpan w:val="2"/>
+          </w:tcPr>
+          <w:p>
+            <w:pPr>
+              <w:jc w:val="left"/>
+            </w:pPr>
+            <w:r>
+              <w:t>Dự án bảo trì: Website Quản lý máy biến áp</w:t>
+            </w:r>
+          </w:p>
+        </w:tc>
+      </w:tr>
+      <w:tr>
+        <w:tc>
+          <w:tcPr>
+            <w:tcW w:w="4508" w:type="dxa"/>
+          </w:tcPr>
+          <w:p>
+            <w:pPr>
+              <w:jc w:val="left"/>
+            </w:pPr>
+            <w:r>
+              <w:t xml:space="preserve">Người yêu cầu thay đổi: </w:t>
+            </w:r>
+            <w:r>
+              <w:rPr>
+                <w:rFonts w:ascii="Times New Roman" w:eastAsia="Arial" w:hAnsi="Times New Roman" w:cs="Times New Roman"/>
+                <w:sz w:val="21"/>
+              </w:rPr>
+              <w:t>Hồ Hữu Nhân</w:t>
+            </w:r>
+          </w:p>
+        </w:tc>
+        <w:tc>
+          <w:tcPr>
+            <w:tcW w:w="4509" w:type="dxa"/>
+          </w:tcPr>
+          <w:p>
+            <w:pPr>
+              <w:jc w:val="left"/>
+            </w:pPr>
+            <w:r>
+              <w:t>Ngày yêu cầu: 4/11/2014</w:t>
+            </w:r>
+          </w:p>
+        </w:tc>
+      </w:tr>
+      <w:tr>
+        <w:tc>
+          <w:tcPr>
+            <w:tcW w:w="4508" w:type="dxa"/>
+          </w:tcPr>
+          <w:p>
+            <w:pPr>
+              <w:jc w:val="left"/>
+            </w:pPr>
+            <w:r>
+              <w:t xml:space="preserve">Địa chỉ người yêu cầu thay đổi: </w:t>
+            </w:r>
+            <w:r>
+              <w:rPr>
+                <w:rFonts w:ascii="Times New Roman" w:eastAsia="Arial" w:hAnsi="Times New Roman" w:cs="Times New Roman"/>
+                <w:sz w:val="21"/>
+              </w:rPr>
+              <w:t>Đồng Tháp</w:t>
+            </w:r>
+          </w:p>
+        </w:tc>
+        <w:tc>
+          <w:tcPr>
+            <w:tcW w:w="4509" w:type="dxa"/>
+          </w:tcPr>
+          <w:p>
+            <w:pPr>
+              <w:jc w:val="left"/>
+            </w:pPr>
+            <w:r>
+              <w:t xml:space="preserve">Số điện thoại: </w:t>
+            </w:r>
+            <w:r>
+              <w:rPr>
+                <w:rFonts w:ascii="Times New Roman" w:eastAsia="Arial" w:hAnsi="Times New Roman" w:cs="Times New Roman"/>
+                <w:sz w:val="21"/>
+              </w:rPr>
+              <w:t>0986 732 457</w:t>
+            </w:r>
+          </w:p>
+          <w:p>
+            <w:pPr>
+              <w:jc w:val="left"/>
+            </w:pPr>
+            <w:r>
+              <w:lastRenderedPageBreak/>
+              <w:t xml:space="preserve">Email: </w:t>
+            </w:r>
+            <w:hyperlink r:id="rId23" w:history="1">
+              <w:r>
+                <w:rPr>
+                  <w:rStyle w:val="Hyperlink"/>
+                </w:rPr>
+                <w:t>nhan111321@student.ctu.edu.vn</w:t>
+              </w:r>
+            </w:hyperlink>
+          </w:p>
+        </w:tc>
+      </w:tr>
+      <w:tr>
+        <w:tc>
+          <w:tcPr>
+            <w:tcW w:w="9017" w:type="dxa"/>
+            <w:gridSpan w:val="2"/>
+          </w:tcPr>
+          <w:p>
+            <w:r>
+              <w:lastRenderedPageBreak/>
+              <w:t xml:space="preserve">Hiện trạng: </w:t>
+            </w:r>
+            <w:r>
+              <w:t xml:space="preserve">cần một hệ quản trị </w:t>
+            </w:r>
+            <w:r>
+              <w:t xml:space="preserve">cơ sở dữ liệu </w:t>
+            </w:r>
+            <w:r>
+              <w:t>giúp bảo mật tốt hơn.</w:t>
+            </w:r>
+          </w:p>
+        </w:tc>
+      </w:tr>
+      <w:tr>
+        <w:tc>
+          <w:tcPr>
+            <w:tcW w:w="9017" w:type="dxa"/>
+            <w:gridSpan w:val="2"/>
+          </w:tcPr>
+          <w:p>
+            <w:pPr>
+              <w:jc w:val="left"/>
+            </w:pPr>
+            <w:r>
+              <w:t xml:space="preserve">Yêu cầu thay đổi: </w:t>
+            </w:r>
+            <w:r>
+              <w:rPr>
+                <w:rFonts w:ascii="Times New Roman" w:hAnsi="Times New Roman" w:cs="Times New Roman"/>
+              </w:rPr>
+              <w:t>thay đổi cơ sở dữ liệu sang Oracle</w:t>
+            </w:r>
+            <w:r>
+              <w:rPr>
+                <w:rFonts w:ascii="Times New Roman" w:hAnsi="Times New Roman" w:cs="Times New Roman"/>
+              </w:rPr>
+              <w:t>, phiên bản Oracle 10g.</w:t>
+            </w:r>
+          </w:p>
+        </w:tc>
+      </w:tr>
+      <w:tr>
+        <w:tc>
+          <w:tcPr>
+            <w:tcW w:w="9017" w:type="dxa"/>
+            <w:gridSpan w:val="2"/>
+          </w:tcPr>
+          <w:p>
+            <w:pPr>
+              <w:jc w:val="left"/>
+            </w:pPr>
+            <w:r>
+              <w:t xml:space="preserve">Ghi chú: </w:t>
+            </w:r>
+          </w:p>
+        </w:tc>
+      </w:tr>
+    </w:tbl>
+    <w:p/>
+    <w:p/>
+    <w:p>
       <w:pPr>
         <w:pStyle w:val="Heading2"/>
       </w:pPr>
-      <w:bookmarkStart w:id="13" w:name="_Toc399367479"/>
       <w:r>
         <w:t>Tiếp nhận các yêu cầu thay đổi</w:t>
       </w:r>
-      <w:bookmarkEnd w:id="13"/>
+      <w:bookmarkEnd w:id="12"/>
       <w:r>
         <w:t xml:space="preserve"> </w:t>
       </w:r>
@@ -4501,7 +4650,6 @@
                 <w:rFonts w:ascii="Times New Roman" w:eastAsia="Arial" w:hAnsi="Times New Roman" w:cs="Times New Roman"/>
                 <w:sz w:val="21"/>
               </w:rPr>
-              <w:lastRenderedPageBreak/>
               <w:t xml:space="preserve">Loại yêu cầu thay đổi </w:t>
             </w:r>
             <w:r>
@@ -4555,6 +4703,7 @@
                 <w:rFonts w:ascii="Times New Roman" w:eastAsia="Arial" w:hAnsi="Times New Roman" w:cs="Times New Roman"/>
                 <w:sz w:val="21"/>
               </w:rPr>
+              <w:lastRenderedPageBreak/>
               <w:t xml:space="preserve">Mức ưu tiên </w:t>
             </w:r>
             <w:r>
@@ -5420,7 +5569,6 @@
                 <w:rFonts w:ascii="Times New Roman" w:eastAsia="Arial" w:hAnsi="Times New Roman" w:cs="Times New Roman"/>
                 <w:sz w:val="21"/>
               </w:rPr>
-              <w:lastRenderedPageBreak/>
               <w:t xml:space="preserve">Mức ưu tiên </w:t>
             </w:r>
             <w:r>
@@ -5481,6 +5629,7 @@
                 <w:rFonts w:ascii="Times New Roman" w:eastAsia="Arial" w:hAnsi="Times New Roman" w:cs="Times New Roman"/>
                 <w:sz w:val="21"/>
               </w:rPr>
+              <w:lastRenderedPageBreak/>
               <w:t xml:space="preserve">Ghi chú:  </w:t>
             </w:r>
           </w:p>
@@ -5917,15 +6066,1774 @@
       </w:tr>
     </w:tbl>
     <w:p/>
+    <w:tbl>
+      <w:tblPr>
+        <w:tblStyle w:val="TableGrid"/>
+        <w:tblW w:w="5000" w:type="pct"/>
+        <w:tblCellMar>
+          <w:top w:w="34" w:type="dxa"/>
+          <w:left w:w="103" w:type="dxa"/>
+          <w:right w:w="49" w:type="dxa"/>
+        </w:tblCellMar>
+        <w:tblLook w:val="04A0" w:firstRow="1" w:lastRow="0" w:firstColumn="1" w:lastColumn="0" w:noHBand="0" w:noVBand="1"/>
+      </w:tblPr>
+      <w:tblGrid>
+        <w:gridCol w:w="4242"/>
+        <w:gridCol w:w="4775"/>
+      </w:tblGrid>
+      <w:tr>
+        <w:trPr>
+          <w:trHeight w:val="1174"/>
+        </w:trPr>
+        <w:tc>
+          <w:tcPr>
+            <w:tcW w:w="5000" w:type="pct"/>
+            <w:gridSpan w:val="2"/>
+            <w:tcBorders>
+              <w:top w:val="single" w:sz="4" w:space="0" w:color="000000"/>
+              <w:left w:val="single" w:sz="4" w:space="0" w:color="000000"/>
+              <w:bottom w:val="single" w:sz="4" w:space="0" w:color="000000"/>
+              <w:right w:val="single" w:sz="4" w:space="0" w:color="000000"/>
+            </w:tcBorders>
+            <w:shd w:val="clear" w:color="auto" w:fill="F3F3F3"/>
+          </w:tcPr>
+          <w:p>
+            <w:pPr>
+              <w:ind w:right="4"/>
+              <w:rPr>
+                <w:rFonts w:ascii="Times New Roman" w:hAnsi="Times New Roman" w:cs="Times New Roman"/>
+              </w:rPr>
+            </w:pPr>
+          </w:p>
+          <w:p>
+            <w:pPr>
+              <w:ind w:right="61"/>
+              <w:jc w:val="center"/>
+              <w:rPr>
+                <w:rFonts w:ascii="Times New Roman" w:hAnsi="Times New Roman" w:cs="Times New Roman"/>
+              </w:rPr>
+            </w:pPr>
+            <w:r>
+              <w:rPr>
+                <w:rFonts w:ascii="Times New Roman" w:eastAsia="Arial" w:hAnsi="Times New Roman" w:cs="Times New Roman"/>
+                <w:b/>
+                <w:sz w:val="23"/>
+              </w:rPr>
+              <w:t xml:space="preserve">PHIẾU TIẾP NHẬN YÊU CẦU THAY ĐỔI </w:t>
+            </w:r>
+          </w:p>
+          <w:p>
+            <w:pPr>
+              <w:ind w:right="58"/>
+              <w:jc w:val="right"/>
+              <w:rPr>
+                <w:rFonts w:ascii="Times New Roman" w:hAnsi="Times New Roman" w:cs="Times New Roman"/>
+              </w:rPr>
+            </w:pPr>
+            <w:r>
+              <w:rPr>
+                <w:rFonts w:ascii="Times New Roman" w:eastAsia="Arial" w:hAnsi="Times New Roman" w:cs="Times New Roman"/>
+                <w:sz w:val="21"/>
+              </w:rPr>
+              <w:t xml:space="preserve">Mã số yêu cầu:…………. </w:t>
+            </w:r>
+          </w:p>
+        </w:tc>
+      </w:tr>
+      <w:tr>
+        <w:trPr>
+          <w:trHeight w:val="481"/>
+        </w:trPr>
+        <w:tc>
+          <w:tcPr>
+            <w:tcW w:w="2352" w:type="pct"/>
+            <w:tcBorders>
+              <w:top w:val="single" w:sz="4" w:space="0" w:color="000000"/>
+              <w:left w:val="single" w:sz="4" w:space="0" w:color="000000"/>
+              <w:bottom w:val="single" w:sz="4" w:space="0" w:color="000000"/>
+              <w:right w:val="single" w:sz="2" w:space="0" w:color="000000"/>
+            </w:tcBorders>
+          </w:tcPr>
+          <w:p>
+            <w:pPr>
+              <w:ind w:left="1"/>
+              <w:rPr>
+                <w:rFonts w:ascii="Times New Roman" w:hAnsi="Times New Roman" w:cs="Times New Roman"/>
+              </w:rPr>
+            </w:pPr>
+            <w:r>
+              <w:rPr>
+                <w:rFonts w:ascii="Times New Roman" w:eastAsia="Arial" w:hAnsi="Times New Roman" w:cs="Times New Roman"/>
+                <w:sz w:val="21"/>
+              </w:rPr>
+              <w:t xml:space="preserve">Người tiếp nhận yêu cầu thay đổi: </w:t>
+            </w:r>
+            <w:r>
+              <w:rPr>
+                <w:rFonts w:ascii="Times New Roman" w:eastAsia="Arial" w:hAnsi="Times New Roman" w:cs="Times New Roman"/>
+                <w:sz w:val="21"/>
+              </w:rPr>
+              <w:t>Hồ Hữu Nhân</w:t>
+            </w:r>
+          </w:p>
+        </w:tc>
+        <w:tc>
+          <w:tcPr>
+            <w:tcW w:w="2648" w:type="pct"/>
+            <w:tcBorders>
+              <w:top w:val="single" w:sz="4" w:space="0" w:color="000000"/>
+              <w:left w:val="single" w:sz="2" w:space="0" w:color="000000"/>
+              <w:bottom w:val="single" w:sz="4" w:space="0" w:color="000000"/>
+              <w:right w:val="single" w:sz="4" w:space="0" w:color="000000"/>
+            </w:tcBorders>
+          </w:tcPr>
+          <w:p>
+            <w:pPr>
+              <w:rPr>
+                <w:rFonts w:ascii="Times New Roman" w:hAnsi="Times New Roman" w:cs="Times New Roman"/>
+              </w:rPr>
+            </w:pPr>
+            <w:r>
+              <w:rPr>
+                <w:rFonts w:ascii="Times New Roman" w:eastAsia="Arial" w:hAnsi="Times New Roman" w:cs="Times New Roman"/>
+                <w:sz w:val="21"/>
+              </w:rPr>
+              <w:t xml:space="preserve">Ngày tiếp nhận: </w:t>
+            </w:r>
+            <w:r>
+              <w:rPr>
+                <w:rFonts w:ascii="Times New Roman" w:eastAsia="Arial" w:hAnsi="Times New Roman" w:cs="Times New Roman"/>
+                <w:sz w:val="21"/>
+              </w:rPr>
+              <w:t>5/11/2014</w:t>
+            </w:r>
+          </w:p>
+        </w:tc>
+      </w:tr>
+      <w:tr>
+        <w:trPr>
+          <w:trHeight w:val="941"/>
+        </w:trPr>
+        <w:tc>
+          <w:tcPr>
+            <w:tcW w:w="2352" w:type="pct"/>
+            <w:tcBorders>
+              <w:top w:val="single" w:sz="4" w:space="0" w:color="000000"/>
+              <w:left w:val="single" w:sz="4" w:space="0" w:color="000000"/>
+              <w:bottom w:val="single" w:sz="4" w:space="0" w:color="000000"/>
+              <w:right w:val="single" w:sz="2" w:space="0" w:color="000000"/>
+            </w:tcBorders>
+          </w:tcPr>
+          <w:p>
+            <w:pPr>
+              <w:ind w:left="1"/>
+              <w:rPr>
+                <w:rFonts w:ascii="Times New Roman" w:hAnsi="Times New Roman" w:cs="Times New Roman"/>
+              </w:rPr>
+            </w:pPr>
+            <w:r>
+              <w:rPr>
+                <w:rFonts w:ascii="Times New Roman" w:eastAsia="Arial" w:hAnsi="Times New Roman" w:cs="Times New Roman"/>
+                <w:sz w:val="21"/>
+              </w:rPr>
+              <w:t xml:space="preserve">Địa chỉ của người tiếp nhận: </w:t>
+            </w:r>
+            <w:r>
+              <w:rPr>
+                <w:rFonts w:ascii="Times New Roman" w:eastAsia="Arial" w:hAnsi="Times New Roman" w:cs="Times New Roman"/>
+                <w:sz w:val="21"/>
+              </w:rPr>
+              <w:t>Đồng Tháp</w:t>
+            </w:r>
+          </w:p>
+        </w:tc>
+        <w:tc>
+          <w:tcPr>
+            <w:tcW w:w="2648" w:type="pct"/>
+            <w:tcBorders>
+              <w:top w:val="single" w:sz="4" w:space="0" w:color="000000"/>
+              <w:left w:val="single" w:sz="2" w:space="0" w:color="000000"/>
+              <w:bottom w:val="single" w:sz="4" w:space="0" w:color="000000"/>
+              <w:right w:val="single" w:sz="4" w:space="0" w:color="000000"/>
+            </w:tcBorders>
+            <w:vAlign w:val="center"/>
+          </w:tcPr>
+          <w:p>
+            <w:pPr>
+              <w:rPr>
+                <w:rFonts w:ascii="Times New Roman" w:hAnsi="Times New Roman" w:cs="Times New Roman"/>
+              </w:rPr>
+            </w:pPr>
+            <w:r>
+              <w:rPr>
+                <w:rFonts w:ascii="Times New Roman" w:eastAsia="Arial" w:hAnsi="Times New Roman" w:cs="Times New Roman"/>
+                <w:sz w:val="21"/>
+              </w:rPr>
+              <w:t xml:space="preserve">Số điện thoại:  </w:t>
+            </w:r>
+            <w:r>
+              <w:rPr>
+                <w:rFonts w:ascii="Times New Roman" w:eastAsia="Arial" w:hAnsi="Times New Roman" w:cs="Times New Roman"/>
+                <w:sz w:val="21"/>
+              </w:rPr>
+              <w:t>0986 732 457</w:t>
+            </w:r>
+          </w:p>
+          <w:p>
+            <w:pPr>
+              <w:rPr>
+                <w:rFonts w:ascii="Times New Roman" w:hAnsi="Times New Roman" w:cs="Times New Roman"/>
+              </w:rPr>
+            </w:pPr>
+            <w:r>
+              <w:rPr>
+                <w:rFonts w:ascii="Times New Roman" w:eastAsia="Arial" w:hAnsi="Times New Roman" w:cs="Times New Roman"/>
+                <w:sz w:val="21"/>
+              </w:rPr>
+              <w:t xml:space="preserve">Email: </w:t>
+            </w:r>
+            <w:r>
+              <w:rPr>
+                <w:rFonts w:ascii="Times New Roman" w:eastAsia="Arial" w:hAnsi="Times New Roman" w:cs="Times New Roman"/>
+                <w:sz w:val="21"/>
+              </w:rPr>
+              <w:t>nhan111321@student.ctu.edu.vn</w:t>
+            </w:r>
+          </w:p>
+        </w:tc>
+      </w:tr>
+      <w:tr>
+        <w:trPr>
+          <w:trHeight w:val="478"/>
+        </w:trPr>
+        <w:tc>
+          <w:tcPr>
+            <w:tcW w:w="5000" w:type="pct"/>
+            <w:gridSpan w:val="2"/>
+            <w:tcBorders>
+              <w:top w:val="single" w:sz="4" w:space="0" w:color="000000"/>
+              <w:left w:val="single" w:sz="4" w:space="0" w:color="000000"/>
+              <w:bottom w:val="single" w:sz="2" w:space="0" w:color="000000"/>
+              <w:right w:val="single" w:sz="4" w:space="0" w:color="000000"/>
+            </w:tcBorders>
+          </w:tcPr>
+          <w:p>
+            <w:pPr>
+              <w:ind w:left="1"/>
+              <w:rPr>
+                <w:rFonts w:ascii="Times New Roman" w:hAnsi="Times New Roman" w:cs="Times New Roman"/>
+              </w:rPr>
+            </w:pPr>
+            <w:r>
+              <w:rPr>
+                <w:rFonts w:ascii="Times New Roman" w:eastAsia="Arial" w:hAnsi="Times New Roman" w:cs="Times New Roman"/>
+                <w:sz w:val="21"/>
+              </w:rPr>
+              <w:t xml:space="preserve">Mã số yêu cầu gốc </w:t>
+            </w:r>
+            <w:r>
+              <w:rPr>
+                <w:rFonts w:ascii="Times New Roman" w:eastAsia="Arial" w:hAnsi="Times New Roman" w:cs="Times New Roman"/>
+                <w:i/>
+                <w:sz w:val="21"/>
+              </w:rPr>
+              <w:t>(nếu có)</w:t>
+            </w:r>
+            <w:r>
+              <w:rPr>
+                <w:rFonts w:ascii="Times New Roman" w:eastAsia="Arial" w:hAnsi="Times New Roman" w:cs="Times New Roman"/>
+                <w:sz w:val="21"/>
+              </w:rPr>
+              <w:t xml:space="preserve">: </w:t>
+            </w:r>
+          </w:p>
+        </w:tc>
+      </w:tr>
+      <w:tr>
+        <w:trPr>
+          <w:trHeight w:val="710"/>
+        </w:trPr>
+        <w:tc>
+          <w:tcPr>
+            <w:tcW w:w="5000" w:type="pct"/>
+            <w:gridSpan w:val="2"/>
+            <w:tcBorders>
+              <w:top w:val="single" w:sz="4" w:space="0" w:color="000000"/>
+              <w:left w:val="single" w:sz="4" w:space="0" w:color="000000"/>
+              <w:bottom w:val="single" w:sz="4" w:space="0" w:color="000000"/>
+              <w:right w:val="single" w:sz="4" w:space="0" w:color="000000"/>
+            </w:tcBorders>
+          </w:tcPr>
+          <w:p>
+            <w:pPr>
+              <w:rPr>
+                <w:rFonts w:ascii="Times New Roman" w:hAnsi="Times New Roman" w:cs="Times New Roman"/>
+              </w:rPr>
+            </w:pPr>
+            <w:r>
+              <w:rPr>
+                <w:rFonts w:ascii="Times New Roman" w:eastAsia="Arial" w:hAnsi="Times New Roman" w:cs="Times New Roman"/>
+                <w:sz w:val="21"/>
+              </w:rPr>
+              <w:t xml:space="preserve">Loại yêu cầu thay đổi </w:t>
+            </w:r>
+            <w:r>
+              <w:rPr>
+                <w:rFonts w:ascii="Times New Roman" w:eastAsia="Arial" w:hAnsi="Times New Roman" w:cs="Times New Roman"/>
+                <w:i/>
+                <w:sz w:val="21"/>
+              </w:rPr>
+              <w:t>(có thể kèm theo diễn giải)</w:t>
+            </w:r>
+            <w:r>
+              <w:rPr>
+                <w:rFonts w:ascii="Times New Roman" w:eastAsia="Arial" w:hAnsi="Times New Roman" w:cs="Times New Roman"/>
+                <w:sz w:val="21"/>
+              </w:rPr>
+              <w:t xml:space="preserve">: </w:t>
+            </w:r>
+            <w:r>
+              <w:rPr>
+                <w:rFonts w:ascii="Times New Roman" w:eastAsia="Arial" w:hAnsi="Times New Roman" w:cs="Times New Roman"/>
+                <w:sz w:val="21"/>
+              </w:rPr>
+              <w:t>Bảo trì dự phòng. Hệ thống có code chưa được chú thích rỏ ràng, nên cần được chú thích rỏ ràng hơn, giúp cho người phát triển hệ thống sau có thể hiểu được code nhanh chóng và dễ dàng.</w:t>
+            </w:r>
+          </w:p>
+        </w:tc>
+      </w:tr>
+      <w:tr>
+        <w:trPr>
+          <w:trHeight w:val="710"/>
+        </w:trPr>
+        <w:tc>
+          <w:tcPr>
+            <w:tcW w:w="5000" w:type="pct"/>
+            <w:gridSpan w:val="2"/>
+            <w:tcBorders>
+              <w:top w:val="single" w:sz="4" w:space="0" w:color="000000"/>
+              <w:left w:val="single" w:sz="4" w:space="0" w:color="000000"/>
+              <w:bottom w:val="single" w:sz="4" w:space="0" w:color="000000"/>
+              <w:right w:val="single" w:sz="4" w:space="0" w:color="000000"/>
+            </w:tcBorders>
+          </w:tcPr>
+          <w:p>
+            <w:pPr>
+              <w:rPr>
+                <w:rFonts w:ascii="Times New Roman" w:hAnsi="Times New Roman" w:cs="Times New Roman"/>
+              </w:rPr>
+            </w:pPr>
+            <w:r>
+              <w:rPr>
+                <w:rFonts w:ascii="Times New Roman" w:eastAsia="Arial" w:hAnsi="Times New Roman" w:cs="Times New Roman"/>
+                <w:sz w:val="21"/>
+              </w:rPr>
+              <w:t xml:space="preserve">Mức ưu tiên </w:t>
+            </w:r>
+            <w:r>
+              <w:rPr>
+                <w:rFonts w:ascii="Times New Roman" w:eastAsia="Arial" w:hAnsi="Times New Roman" w:cs="Times New Roman"/>
+                <w:i/>
+                <w:sz w:val="21"/>
+              </w:rPr>
+              <w:t>(có thể kèm theo diễn giải)</w:t>
+            </w:r>
+            <w:r>
+              <w:rPr>
+                <w:rFonts w:ascii="Times New Roman" w:eastAsia="Arial" w:hAnsi="Times New Roman" w:cs="Times New Roman"/>
+                <w:sz w:val="21"/>
+              </w:rPr>
+              <w:t xml:space="preserve">: </w:t>
+            </w:r>
+            <w:r>
+              <w:rPr>
+                <w:rFonts w:ascii="Times New Roman" w:eastAsia="Arial" w:hAnsi="Times New Roman" w:cs="Times New Roman"/>
+                <w:sz w:val="21"/>
+              </w:rPr>
+              <w:t>Cao. Vì code có rỏ ràng thì việc đọc và hiểu được chương trình mới thực sự dễ dàng.</w:t>
+            </w:r>
+          </w:p>
+        </w:tc>
+      </w:tr>
+      <w:tr>
+        <w:trPr>
+          <w:trHeight w:val="710"/>
+        </w:trPr>
+        <w:tc>
+          <w:tcPr>
+            <w:tcW w:w="5000" w:type="pct"/>
+            <w:gridSpan w:val="2"/>
+            <w:tcBorders>
+              <w:top w:val="single" w:sz="4" w:space="0" w:color="000000"/>
+              <w:left w:val="single" w:sz="4" w:space="0" w:color="000000"/>
+              <w:bottom w:val="single" w:sz="4" w:space="0" w:color="000000"/>
+              <w:right w:val="single" w:sz="4" w:space="0" w:color="000000"/>
+            </w:tcBorders>
+          </w:tcPr>
+          <w:p>
+            <w:pPr>
+              <w:rPr>
+                <w:rFonts w:ascii="Times New Roman" w:hAnsi="Times New Roman" w:cs="Times New Roman"/>
+              </w:rPr>
+            </w:pPr>
+            <w:r>
+              <w:rPr>
+                <w:rFonts w:ascii="Times New Roman" w:eastAsia="Arial" w:hAnsi="Times New Roman" w:cs="Times New Roman"/>
+                <w:sz w:val="21"/>
+              </w:rPr>
+              <w:t xml:space="preserve">Ghi chú:  </w:t>
+            </w:r>
+          </w:p>
+        </w:tc>
+      </w:tr>
+    </w:tbl>
+    <w:p/>
+    <w:tbl>
+      <w:tblPr>
+        <w:tblStyle w:val="TableGrid"/>
+        <w:tblW w:w="5000" w:type="pct"/>
+        <w:tblCellMar>
+          <w:top w:w="34" w:type="dxa"/>
+          <w:left w:w="103" w:type="dxa"/>
+          <w:right w:w="49" w:type="dxa"/>
+        </w:tblCellMar>
+        <w:tblLook w:val="04A0" w:firstRow="1" w:lastRow="0" w:firstColumn="1" w:lastColumn="0" w:noHBand="0" w:noVBand="1"/>
+      </w:tblPr>
+      <w:tblGrid>
+        <w:gridCol w:w="4242"/>
+        <w:gridCol w:w="4775"/>
+      </w:tblGrid>
+      <w:tr>
+        <w:trPr>
+          <w:trHeight w:val="1174"/>
+        </w:trPr>
+        <w:tc>
+          <w:tcPr>
+            <w:tcW w:w="5000" w:type="pct"/>
+            <w:gridSpan w:val="2"/>
+            <w:tcBorders>
+              <w:top w:val="single" w:sz="4" w:space="0" w:color="000000"/>
+              <w:left w:val="single" w:sz="4" w:space="0" w:color="000000"/>
+              <w:bottom w:val="single" w:sz="4" w:space="0" w:color="000000"/>
+              <w:right w:val="single" w:sz="4" w:space="0" w:color="000000"/>
+            </w:tcBorders>
+            <w:shd w:val="clear" w:color="auto" w:fill="F3F3F3"/>
+          </w:tcPr>
+          <w:p>
+            <w:pPr>
+              <w:ind w:right="4"/>
+              <w:rPr>
+                <w:rFonts w:ascii="Times New Roman" w:hAnsi="Times New Roman" w:cs="Times New Roman"/>
+              </w:rPr>
+            </w:pPr>
+          </w:p>
+          <w:p>
+            <w:pPr>
+              <w:ind w:right="61"/>
+              <w:jc w:val="center"/>
+              <w:rPr>
+                <w:rFonts w:ascii="Times New Roman" w:hAnsi="Times New Roman" w:cs="Times New Roman"/>
+              </w:rPr>
+            </w:pPr>
+            <w:r>
+              <w:rPr>
+                <w:rFonts w:ascii="Times New Roman" w:eastAsia="Arial" w:hAnsi="Times New Roman" w:cs="Times New Roman"/>
+                <w:b/>
+                <w:sz w:val="23"/>
+              </w:rPr>
+              <w:t xml:space="preserve">PHIẾU TIẾP NHẬN YÊU CẦU THAY ĐỔI </w:t>
+            </w:r>
+          </w:p>
+          <w:p>
+            <w:pPr>
+              <w:ind w:right="58"/>
+              <w:jc w:val="right"/>
+              <w:rPr>
+                <w:rFonts w:ascii="Times New Roman" w:hAnsi="Times New Roman" w:cs="Times New Roman"/>
+              </w:rPr>
+            </w:pPr>
+            <w:r>
+              <w:rPr>
+                <w:rFonts w:ascii="Times New Roman" w:eastAsia="Arial" w:hAnsi="Times New Roman" w:cs="Times New Roman"/>
+                <w:sz w:val="21"/>
+              </w:rPr>
+              <w:t xml:space="preserve">Mã số yêu cầu:…………. </w:t>
+            </w:r>
+          </w:p>
+        </w:tc>
+      </w:tr>
+      <w:tr>
+        <w:trPr>
+          <w:trHeight w:val="481"/>
+        </w:trPr>
+        <w:tc>
+          <w:tcPr>
+            <w:tcW w:w="2352" w:type="pct"/>
+            <w:tcBorders>
+              <w:top w:val="single" w:sz="4" w:space="0" w:color="000000"/>
+              <w:left w:val="single" w:sz="4" w:space="0" w:color="000000"/>
+              <w:bottom w:val="single" w:sz="4" w:space="0" w:color="000000"/>
+              <w:right w:val="single" w:sz="2" w:space="0" w:color="000000"/>
+            </w:tcBorders>
+          </w:tcPr>
+          <w:p>
+            <w:pPr>
+              <w:ind w:left="1"/>
+              <w:rPr>
+                <w:rFonts w:ascii="Times New Roman" w:hAnsi="Times New Roman" w:cs="Times New Roman"/>
+              </w:rPr>
+            </w:pPr>
+            <w:r>
+              <w:rPr>
+                <w:rFonts w:ascii="Times New Roman" w:eastAsia="Arial" w:hAnsi="Times New Roman" w:cs="Times New Roman"/>
+                <w:sz w:val="21"/>
+              </w:rPr>
+              <w:t xml:space="preserve">Người tiếp nhận yêu cầu thay đổi: </w:t>
+            </w:r>
+            <w:r>
+              <w:rPr>
+                <w:rFonts w:ascii="Times New Roman" w:eastAsia="Arial" w:hAnsi="Times New Roman" w:cs="Times New Roman"/>
+                <w:sz w:val="21"/>
+              </w:rPr>
+              <w:t>Hồ Hữu Nhân</w:t>
+            </w:r>
+          </w:p>
+        </w:tc>
+        <w:tc>
+          <w:tcPr>
+            <w:tcW w:w="2648" w:type="pct"/>
+            <w:tcBorders>
+              <w:top w:val="single" w:sz="4" w:space="0" w:color="000000"/>
+              <w:left w:val="single" w:sz="2" w:space="0" w:color="000000"/>
+              <w:bottom w:val="single" w:sz="4" w:space="0" w:color="000000"/>
+              <w:right w:val="single" w:sz="4" w:space="0" w:color="000000"/>
+            </w:tcBorders>
+          </w:tcPr>
+          <w:p>
+            <w:pPr>
+              <w:rPr>
+                <w:rFonts w:ascii="Times New Roman" w:hAnsi="Times New Roman" w:cs="Times New Roman"/>
+              </w:rPr>
+            </w:pPr>
+            <w:r>
+              <w:rPr>
+                <w:rFonts w:ascii="Times New Roman" w:eastAsia="Arial" w:hAnsi="Times New Roman" w:cs="Times New Roman"/>
+                <w:sz w:val="21"/>
+              </w:rPr>
+              <w:t xml:space="preserve">Ngày tiếp nhận: </w:t>
+            </w:r>
+            <w:r>
+              <w:rPr>
+                <w:rFonts w:ascii="Times New Roman" w:eastAsia="Arial" w:hAnsi="Times New Roman" w:cs="Times New Roman"/>
+                <w:sz w:val="21"/>
+              </w:rPr>
+              <w:t>5/11/2014</w:t>
+            </w:r>
+          </w:p>
+        </w:tc>
+      </w:tr>
+      <w:tr>
+        <w:trPr>
+          <w:trHeight w:val="941"/>
+        </w:trPr>
+        <w:tc>
+          <w:tcPr>
+            <w:tcW w:w="2352" w:type="pct"/>
+            <w:tcBorders>
+              <w:top w:val="single" w:sz="4" w:space="0" w:color="000000"/>
+              <w:left w:val="single" w:sz="4" w:space="0" w:color="000000"/>
+              <w:bottom w:val="single" w:sz="4" w:space="0" w:color="000000"/>
+              <w:right w:val="single" w:sz="2" w:space="0" w:color="000000"/>
+            </w:tcBorders>
+          </w:tcPr>
+          <w:p>
+            <w:pPr>
+              <w:ind w:left="1"/>
+              <w:rPr>
+                <w:rFonts w:ascii="Times New Roman" w:hAnsi="Times New Roman" w:cs="Times New Roman"/>
+              </w:rPr>
+            </w:pPr>
+            <w:r>
+              <w:rPr>
+                <w:rFonts w:ascii="Times New Roman" w:eastAsia="Arial" w:hAnsi="Times New Roman" w:cs="Times New Roman"/>
+                <w:sz w:val="21"/>
+              </w:rPr>
+              <w:t xml:space="preserve">Địa chỉ của người tiếp nhận: </w:t>
+            </w:r>
+            <w:r>
+              <w:rPr>
+                <w:rFonts w:ascii="Times New Roman" w:eastAsia="Arial" w:hAnsi="Times New Roman" w:cs="Times New Roman"/>
+                <w:sz w:val="21"/>
+              </w:rPr>
+              <w:t>Đồng Tháp</w:t>
+            </w:r>
+          </w:p>
+        </w:tc>
+        <w:tc>
+          <w:tcPr>
+            <w:tcW w:w="2648" w:type="pct"/>
+            <w:tcBorders>
+              <w:top w:val="single" w:sz="4" w:space="0" w:color="000000"/>
+              <w:left w:val="single" w:sz="2" w:space="0" w:color="000000"/>
+              <w:bottom w:val="single" w:sz="4" w:space="0" w:color="000000"/>
+              <w:right w:val="single" w:sz="4" w:space="0" w:color="000000"/>
+            </w:tcBorders>
+            <w:vAlign w:val="center"/>
+          </w:tcPr>
+          <w:p>
+            <w:pPr>
+              <w:rPr>
+                <w:rFonts w:ascii="Times New Roman" w:hAnsi="Times New Roman" w:cs="Times New Roman"/>
+              </w:rPr>
+            </w:pPr>
+            <w:r>
+              <w:rPr>
+                <w:rFonts w:ascii="Times New Roman" w:eastAsia="Arial" w:hAnsi="Times New Roman" w:cs="Times New Roman"/>
+                <w:sz w:val="21"/>
+              </w:rPr>
+              <w:t xml:space="preserve">Số điện thoại:  </w:t>
+            </w:r>
+            <w:r>
+              <w:rPr>
+                <w:rFonts w:ascii="Times New Roman" w:eastAsia="Arial" w:hAnsi="Times New Roman" w:cs="Times New Roman"/>
+                <w:sz w:val="21"/>
+              </w:rPr>
+              <w:t>0986 732 457</w:t>
+            </w:r>
+          </w:p>
+          <w:p>
+            <w:pPr>
+              <w:rPr>
+                <w:rFonts w:ascii="Times New Roman" w:hAnsi="Times New Roman" w:cs="Times New Roman"/>
+              </w:rPr>
+            </w:pPr>
+            <w:r>
+              <w:rPr>
+                <w:rFonts w:ascii="Times New Roman" w:eastAsia="Arial" w:hAnsi="Times New Roman" w:cs="Times New Roman"/>
+                <w:sz w:val="21"/>
+              </w:rPr>
+              <w:t xml:space="preserve">Email: </w:t>
+            </w:r>
+            <w:r>
+              <w:rPr>
+                <w:rFonts w:ascii="Times New Roman" w:eastAsia="Arial" w:hAnsi="Times New Roman" w:cs="Times New Roman"/>
+                <w:sz w:val="21"/>
+              </w:rPr>
+              <w:t>nhan111321@student.ctu.edu.vn</w:t>
+            </w:r>
+          </w:p>
+        </w:tc>
+      </w:tr>
+      <w:tr>
+        <w:trPr>
+          <w:trHeight w:val="478"/>
+        </w:trPr>
+        <w:tc>
+          <w:tcPr>
+            <w:tcW w:w="5000" w:type="pct"/>
+            <w:gridSpan w:val="2"/>
+            <w:tcBorders>
+              <w:top w:val="single" w:sz="4" w:space="0" w:color="000000"/>
+              <w:left w:val="single" w:sz="4" w:space="0" w:color="000000"/>
+              <w:bottom w:val="single" w:sz="2" w:space="0" w:color="000000"/>
+              <w:right w:val="single" w:sz="4" w:space="0" w:color="000000"/>
+            </w:tcBorders>
+          </w:tcPr>
+          <w:p>
+            <w:pPr>
+              <w:ind w:left="1"/>
+              <w:rPr>
+                <w:rFonts w:ascii="Times New Roman" w:hAnsi="Times New Roman" w:cs="Times New Roman"/>
+              </w:rPr>
+            </w:pPr>
+            <w:r>
+              <w:rPr>
+                <w:rFonts w:ascii="Times New Roman" w:eastAsia="Arial" w:hAnsi="Times New Roman" w:cs="Times New Roman"/>
+                <w:sz w:val="21"/>
+              </w:rPr>
+              <w:t xml:space="preserve">Mã số yêu cầu gốc </w:t>
+            </w:r>
+            <w:r>
+              <w:rPr>
+                <w:rFonts w:ascii="Times New Roman" w:eastAsia="Arial" w:hAnsi="Times New Roman" w:cs="Times New Roman"/>
+                <w:i/>
+                <w:sz w:val="21"/>
+              </w:rPr>
+              <w:t>(nếu có)</w:t>
+            </w:r>
+            <w:r>
+              <w:rPr>
+                <w:rFonts w:ascii="Times New Roman" w:eastAsia="Arial" w:hAnsi="Times New Roman" w:cs="Times New Roman"/>
+                <w:sz w:val="21"/>
+              </w:rPr>
+              <w:t xml:space="preserve">: </w:t>
+            </w:r>
+          </w:p>
+        </w:tc>
+      </w:tr>
+      <w:tr>
+        <w:trPr>
+          <w:trHeight w:val="710"/>
+        </w:trPr>
+        <w:tc>
+          <w:tcPr>
+            <w:tcW w:w="5000" w:type="pct"/>
+            <w:gridSpan w:val="2"/>
+            <w:tcBorders>
+              <w:top w:val="single" w:sz="4" w:space="0" w:color="000000"/>
+              <w:left w:val="single" w:sz="4" w:space="0" w:color="000000"/>
+              <w:bottom w:val="single" w:sz="4" w:space="0" w:color="000000"/>
+              <w:right w:val="single" w:sz="4" w:space="0" w:color="000000"/>
+            </w:tcBorders>
+          </w:tcPr>
+          <w:p>
+            <w:pPr>
+              <w:rPr>
+                <w:rFonts w:ascii="Times New Roman" w:hAnsi="Times New Roman" w:cs="Times New Roman"/>
+              </w:rPr>
+            </w:pPr>
+            <w:r>
+              <w:rPr>
+                <w:rFonts w:ascii="Times New Roman" w:eastAsia="Arial" w:hAnsi="Times New Roman" w:cs="Times New Roman"/>
+                <w:sz w:val="21"/>
+              </w:rPr>
+              <w:t xml:space="preserve">Loại yêu cầu thay đổi </w:t>
+            </w:r>
+            <w:r>
+              <w:rPr>
+                <w:rFonts w:ascii="Times New Roman" w:eastAsia="Arial" w:hAnsi="Times New Roman" w:cs="Times New Roman"/>
+                <w:i/>
+                <w:sz w:val="21"/>
+              </w:rPr>
+              <w:t>(có thể kèm theo diễn giải)</w:t>
+            </w:r>
+            <w:r>
+              <w:rPr>
+                <w:rFonts w:ascii="Times New Roman" w:eastAsia="Arial" w:hAnsi="Times New Roman" w:cs="Times New Roman"/>
+                <w:sz w:val="21"/>
+              </w:rPr>
+              <w:t xml:space="preserve">: </w:t>
+            </w:r>
+            <w:r>
+              <w:rPr>
+                <w:rFonts w:ascii="Times New Roman" w:eastAsia="Arial" w:hAnsi="Times New Roman" w:cs="Times New Roman"/>
+                <w:sz w:val="21"/>
+              </w:rPr>
+              <w:t>Bảo trì dự phòng. Tài liệu có một vài chức năng chưa đáp ứng được với yêu cầu khách hàng, cần được chỉnh sửa lại một cách kỹ càng.</w:t>
+            </w:r>
+          </w:p>
+        </w:tc>
+      </w:tr>
+      <w:tr>
+        <w:trPr>
+          <w:trHeight w:val="710"/>
+        </w:trPr>
+        <w:tc>
+          <w:tcPr>
+            <w:tcW w:w="5000" w:type="pct"/>
+            <w:gridSpan w:val="2"/>
+            <w:tcBorders>
+              <w:top w:val="single" w:sz="4" w:space="0" w:color="000000"/>
+              <w:left w:val="single" w:sz="4" w:space="0" w:color="000000"/>
+              <w:bottom w:val="single" w:sz="4" w:space="0" w:color="000000"/>
+              <w:right w:val="single" w:sz="4" w:space="0" w:color="000000"/>
+            </w:tcBorders>
+          </w:tcPr>
+          <w:p>
+            <w:pPr>
+              <w:rPr>
+                <w:rFonts w:ascii="Times New Roman" w:hAnsi="Times New Roman" w:cs="Times New Roman"/>
+              </w:rPr>
+            </w:pPr>
+            <w:r>
+              <w:rPr>
+                <w:rFonts w:ascii="Times New Roman" w:eastAsia="Arial" w:hAnsi="Times New Roman" w:cs="Times New Roman"/>
+                <w:sz w:val="21"/>
+              </w:rPr>
+              <w:t xml:space="preserve">Mức ưu tiên </w:t>
+            </w:r>
+            <w:r>
+              <w:rPr>
+                <w:rFonts w:ascii="Times New Roman" w:eastAsia="Arial" w:hAnsi="Times New Roman" w:cs="Times New Roman"/>
+                <w:i/>
+                <w:sz w:val="21"/>
+              </w:rPr>
+              <w:t>(có thể kèm theo diễn giải)</w:t>
+            </w:r>
+            <w:r>
+              <w:rPr>
+                <w:rFonts w:ascii="Times New Roman" w:eastAsia="Arial" w:hAnsi="Times New Roman" w:cs="Times New Roman"/>
+                <w:sz w:val="21"/>
+              </w:rPr>
+              <w:t xml:space="preserve">: </w:t>
+            </w:r>
+            <w:r>
+              <w:rPr>
+                <w:rFonts w:ascii="Times New Roman" w:eastAsia="Arial" w:hAnsi="Times New Roman" w:cs="Times New Roman"/>
+                <w:sz w:val="21"/>
+              </w:rPr>
+              <w:t>Cao. Vì là mục tiêu của hệ thống cần được hoàn thành, tài liệu đặc tả cần được viết đúng với nhứng yêu cầu khách hàng</w:t>
+            </w:r>
+          </w:p>
+        </w:tc>
+      </w:tr>
+      <w:tr>
+        <w:trPr>
+          <w:trHeight w:val="710"/>
+        </w:trPr>
+        <w:tc>
+          <w:tcPr>
+            <w:tcW w:w="5000" w:type="pct"/>
+            <w:gridSpan w:val="2"/>
+            <w:tcBorders>
+              <w:top w:val="single" w:sz="4" w:space="0" w:color="000000"/>
+              <w:left w:val="single" w:sz="4" w:space="0" w:color="000000"/>
+              <w:bottom w:val="single" w:sz="4" w:space="0" w:color="000000"/>
+              <w:right w:val="single" w:sz="4" w:space="0" w:color="000000"/>
+            </w:tcBorders>
+          </w:tcPr>
+          <w:p>
+            <w:pPr>
+              <w:rPr>
+                <w:rFonts w:ascii="Times New Roman" w:hAnsi="Times New Roman" w:cs="Times New Roman"/>
+              </w:rPr>
+            </w:pPr>
+            <w:r>
+              <w:rPr>
+                <w:rFonts w:ascii="Times New Roman" w:eastAsia="Arial" w:hAnsi="Times New Roman" w:cs="Times New Roman"/>
+                <w:sz w:val="21"/>
+              </w:rPr>
+              <w:t xml:space="preserve">Ghi chú:  </w:t>
+            </w:r>
+          </w:p>
+        </w:tc>
+      </w:tr>
+    </w:tbl>
+    <w:p/>
+    <w:tbl>
+      <w:tblPr>
+        <w:tblStyle w:val="TableGrid"/>
+        <w:tblW w:w="5000" w:type="pct"/>
+        <w:tblCellMar>
+          <w:top w:w="34" w:type="dxa"/>
+          <w:left w:w="103" w:type="dxa"/>
+          <w:right w:w="49" w:type="dxa"/>
+        </w:tblCellMar>
+        <w:tblLook w:val="04A0" w:firstRow="1" w:lastRow="0" w:firstColumn="1" w:lastColumn="0" w:noHBand="0" w:noVBand="1"/>
+      </w:tblPr>
+      <w:tblGrid>
+        <w:gridCol w:w="4242"/>
+        <w:gridCol w:w="4775"/>
+      </w:tblGrid>
+      <w:tr>
+        <w:trPr>
+          <w:trHeight w:val="1174"/>
+        </w:trPr>
+        <w:tc>
+          <w:tcPr>
+            <w:tcW w:w="5000" w:type="pct"/>
+            <w:gridSpan w:val="2"/>
+            <w:tcBorders>
+              <w:top w:val="single" w:sz="4" w:space="0" w:color="000000"/>
+              <w:left w:val="single" w:sz="4" w:space="0" w:color="000000"/>
+              <w:bottom w:val="single" w:sz="4" w:space="0" w:color="000000"/>
+              <w:right w:val="single" w:sz="4" w:space="0" w:color="000000"/>
+            </w:tcBorders>
+            <w:shd w:val="clear" w:color="auto" w:fill="F3F3F3"/>
+          </w:tcPr>
+          <w:p>
+            <w:pPr>
+              <w:ind w:right="4"/>
+              <w:rPr>
+                <w:rFonts w:ascii="Times New Roman" w:hAnsi="Times New Roman" w:cs="Times New Roman"/>
+              </w:rPr>
+            </w:pPr>
+          </w:p>
+          <w:p>
+            <w:pPr>
+              <w:ind w:right="61"/>
+              <w:jc w:val="center"/>
+              <w:rPr>
+                <w:rFonts w:ascii="Times New Roman" w:hAnsi="Times New Roman" w:cs="Times New Roman"/>
+              </w:rPr>
+            </w:pPr>
+            <w:r>
+              <w:rPr>
+                <w:rFonts w:ascii="Times New Roman" w:eastAsia="Arial" w:hAnsi="Times New Roman" w:cs="Times New Roman"/>
+                <w:b/>
+                <w:sz w:val="23"/>
+              </w:rPr>
+              <w:t xml:space="preserve">PHIẾU TIẾP NHẬN YÊU CẦU THAY ĐỔI </w:t>
+            </w:r>
+          </w:p>
+          <w:p>
+            <w:pPr>
+              <w:ind w:right="58"/>
+              <w:jc w:val="right"/>
+              <w:rPr>
+                <w:rFonts w:ascii="Times New Roman" w:hAnsi="Times New Roman" w:cs="Times New Roman"/>
+              </w:rPr>
+            </w:pPr>
+            <w:r>
+              <w:rPr>
+                <w:rFonts w:ascii="Times New Roman" w:eastAsia="Arial" w:hAnsi="Times New Roman" w:cs="Times New Roman"/>
+                <w:sz w:val="21"/>
+              </w:rPr>
+              <w:t xml:space="preserve">Mã số yêu cầu:…………. </w:t>
+            </w:r>
+          </w:p>
+        </w:tc>
+      </w:tr>
+      <w:tr>
+        <w:trPr>
+          <w:trHeight w:val="481"/>
+        </w:trPr>
+        <w:tc>
+          <w:tcPr>
+            <w:tcW w:w="2352" w:type="pct"/>
+            <w:tcBorders>
+              <w:top w:val="single" w:sz="4" w:space="0" w:color="000000"/>
+              <w:left w:val="single" w:sz="4" w:space="0" w:color="000000"/>
+              <w:bottom w:val="single" w:sz="4" w:space="0" w:color="000000"/>
+              <w:right w:val="single" w:sz="2" w:space="0" w:color="000000"/>
+            </w:tcBorders>
+          </w:tcPr>
+          <w:p>
+            <w:pPr>
+              <w:ind w:left="1"/>
+              <w:rPr>
+                <w:rFonts w:ascii="Times New Roman" w:hAnsi="Times New Roman" w:cs="Times New Roman"/>
+              </w:rPr>
+            </w:pPr>
+            <w:r>
+              <w:rPr>
+                <w:rFonts w:ascii="Times New Roman" w:eastAsia="Arial" w:hAnsi="Times New Roman" w:cs="Times New Roman"/>
+                <w:sz w:val="21"/>
+              </w:rPr>
+              <w:t xml:space="preserve">Người tiếp nhận yêu cầu thay đổi: </w:t>
+            </w:r>
+            <w:r>
+              <w:rPr>
+                <w:rFonts w:ascii="Times New Roman" w:eastAsia="Arial" w:hAnsi="Times New Roman" w:cs="Times New Roman"/>
+                <w:sz w:val="21"/>
+              </w:rPr>
+              <w:t>Hồ Hữu Nhân</w:t>
+            </w:r>
+          </w:p>
+        </w:tc>
+        <w:tc>
+          <w:tcPr>
+            <w:tcW w:w="2648" w:type="pct"/>
+            <w:tcBorders>
+              <w:top w:val="single" w:sz="4" w:space="0" w:color="000000"/>
+              <w:left w:val="single" w:sz="2" w:space="0" w:color="000000"/>
+              <w:bottom w:val="single" w:sz="4" w:space="0" w:color="000000"/>
+              <w:right w:val="single" w:sz="4" w:space="0" w:color="000000"/>
+            </w:tcBorders>
+          </w:tcPr>
+          <w:p>
+            <w:pPr>
+              <w:rPr>
+                <w:rFonts w:ascii="Times New Roman" w:hAnsi="Times New Roman" w:cs="Times New Roman"/>
+              </w:rPr>
+            </w:pPr>
+            <w:r>
+              <w:rPr>
+                <w:rFonts w:ascii="Times New Roman" w:eastAsia="Arial" w:hAnsi="Times New Roman" w:cs="Times New Roman"/>
+                <w:sz w:val="21"/>
+              </w:rPr>
+              <w:t xml:space="preserve">Ngày tiếp nhận: </w:t>
+            </w:r>
+            <w:r>
+              <w:rPr>
+                <w:rFonts w:ascii="Times New Roman" w:eastAsia="Arial" w:hAnsi="Times New Roman" w:cs="Times New Roman"/>
+                <w:sz w:val="21"/>
+              </w:rPr>
+              <w:t>5/11/2014</w:t>
+            </w:r>
+          </w:p>
+        </w:tc>
+      </w:tr>
+      <w:tr>
+        <w:trPr>
+          <w:trHeight w:val="941"/>
+        </w:trPr>
+        <w:tc>
+          <w:tcPr>
+            <w:tcW w:w="2352" w:type="pct"/>
+            <w:tcBorders>
+              <w:top w:val="single" w:sz="4" w:space="0" w:color="000000"/>
+              <w:left w:val="single" w:sz="4" w:space="0" w:color="000000"/>
+              <w:bottom w:val="single" w:sz="4" w:space="0" w:color="000000"/>
+              <w:right w:val="single" w:sz="2" w:space="0" w:color="000000"/>
+            </w:tcBorders>
+          </w:tcPr>
+          <w:p>
+            <w:pPr>
+              <w:ind w:left="1"/>
+              <w:rPr>
+                <w:rFonts w:ascii="Times New Roman" w:hAnsi="Times New Roman" w:cs="Times New Roman"/>
+              </w:rPr>
+            </w:pPr>
+            <w:r>
+              <w:rPr>
+                <w:rFonts w:ascii="Times New Roman" w:eastAsia="Arial" w:hAnsi="Times New Roman" w:cs="Times New Roman"/>
+                <w:sz w:val="21"/>
+              </w:rPr>
+              <w:t xml:space="preserve">Địa chỉ của người tiếp nhận: </w:t>
+            </w:r>
+            <w:r>
+              <w:rPr>
+                <w:rFonts w:ascii="Times New Roman" w:eastAsia="Arial" w:hAnsi="Times New Roman" w:cs="Times New Roman"/>
+                <w:sz w:val="21"/>
+              </w:rPr>
+              <w:t>Đồng Tháp</w:t>
+            </w:r>
+          </w:p>
+        </w:tc>
+        <w:tc>
+          <w:tcPr>
+            <w:tcW w:w="2648" w:type="pct"/>
+            <w:tcBorders>
+              <w:top w:val="single" w:sz="4" w:space="0" w:color="000000"/>
+              <w:left w:val="single" w:sz="2" w:space="0" w:color="000000"/>
+              <w:bottom w:val="single" w:sz="4" w:space="0" w:color="000000"/>
+              <w:right w:val="single" w:sz="4" w:space="0" w:color="000000"/>
+            </w:tcBorders>
+            <w:vAlign w:val="center"/>
+          </w:tcPr>
+          <w:p>
+            <w:pPr>
+              <w:rPr>
+                <w:rFonts w:ascii="Times New Roman" w:hAnsi="Times New Roman" w:cs="Times New Roman"/>
+              </w:rPr>
+            </w:pPr>
+            <w:r>
+              <w:rPr>
+                <w:rFonts w:ascii="Times New Roman" w:eastAsia="Arial" w:hAnsi="Times New Roman" w:cs="Times New Roman"/>
+                <w:sz w:val="21"/>
+              </w:rPr>
+              <w:t xml:space="preserve">Số điện thoại:  </w:t>
+            </w:r>
+            <w:r>
+              <w:rPr>
+                <w:rFonts w:ascii="Times New Roman" w:eastAsia="Arial" w:hAnsi="Times New Roman" w:cs="Times New Roman"/>
+                <w:sz w:val="21"/>
+              </w:rPr>
+              <w:t>0986 732 457</w:t>
+            </w:r>
+          </w:p>
+          <w:p>
+            <w:pPr>
+              <w:rPr>
+                <w:rFonts w:ascii="Times New Roman" w:hAnsi="Times New Roman" w:cs="Times New Roman"/>
+              </w:rPr>
+            </w:pPr>
+            <w:r>
+              <w:rPr>
+                <w:rFonts w:ascii="Times New Roman" w:eastAsia="Arial" w:hAnsi="Times New Roman" w:cs="Times New Roman"/>
+                <w:sz w:val="21"/>
+              </w:rPr>
+              <w:t xml:space="preserve">Email: </w:t>
+            </w:r>
+            <w:r>
+              <w:rPr>
+                <w:rFonts w:ascii="Times New Roman" w:eastAsia="Arial" w:hAnsi="Times New Roman" w:cs="Times New Roman"/>
+                <w:sz w:val="21"/>
+              </w:rPr>
+              <w:t>nhan111321@student.ctu.edu.vn</w:t>
+            </w:r>
+          </w:p>
+        </w:tc>
+      </w:tr>
+      <w:tr>
+        <w:trPr>
+          <w:trHeight w:val="478"/>
+        </w:trPr>
+        <w:tc>
+          <w:tcPr>
+            <w:tcW w:w="5000" w:type="pct"/>
+            <w:gridSpan w:val="2"/>
+            <w:tcBorders>
+              <w:top w:val="single" w:sz="4" w:space="0" w:color="000000"/>
+              <w:left w:val="single" w:sz="4" w:space="0" w:color="000000"/>
+              <w:bottom w:val="single" w:sz="2" w:space="0" w:color="000000"/>
+              <w:right w:val="single" w:sz="4" w:space="0" w:color="000000"/>
+            </w:tcBorders>
+          </w:tcPr>
+          <w:p>
+            <w:pPr>
+              <w:ind w:left="1"/>
+              <w:rPr>
+                <w:rFonts w:ascii="Times New Roman" w:hAnsi="Times New Roman" w:cs="Times New Roman"/>
+              </w:rPr>
+            </w:pPr>
+            <w:r>
+              <w:rPr>
+                <w:rFonts w:ascii="Times New Roman" w:eastAsia="Arial" w:hAnsi="Times New Roman" w:cs="Times New Roman"/>
+                <w:sz w:val="21"/>
+              </w:rPr>
+              <w:t xml:space="preserve">Mã số yêu cầu gốc </w:t>
+            </w:r>
+            <w:r>
+              <w:rPr>
+                <w:rFonts w:ascii="Times New Roman" w:eastAsia="Arial" w:hAnsi="Times New Roman" w:cs="Times New Roman"/>
+                <w:i/>
+                <w:sz w:val="21"/>
+              </w:rPr>
+              <w:t>(nếu có)</w:t>
+            </w:r>
+            <w:r>
+              <w:rPr>
+                <w:rFonts w:ascii="Times New Roman" w:eastAsia="Arial" w:hAnsi="Times New Roman" w:cs="Times New Roman"/>
+                <w:sz w:val="21"/>
+              </w:rPr>
+              <w:t xml:space="preserve">: </w:t>
+            </w:r>
+          </w:p>
+        </w:tc>
+      </w:tr>
+      <w:tr>
+        <w:trPr>
+          <w:trHeight w:val="710"/>
+        </w:trPr>
+        <w:tc>
+          <w:tcPr>
+            <w:tcW w:w="5000" w:type="pct"/>
+            <w:gridSpan w:val="2"/>
+            <w:tcBorders>
+              <w:top w:val="single" w:sz="4" w:space="0" w:color="000000"/>
+              <w:left w:val="single" w:sz="4" w:space="0" w:color="000000"/>
+              <w:bottom w:val="single" w:sz="4" w:space="0" w:color="000000"/>
+              <w:right w:val="single" w:sz="4" w:space="0" w:color="000000"/>
+            </w:tcBorders>
+          </w:tcPr>
+          <w:p>
+            <w:pPr>
+              <w:rPr>
+                <w:rFonts w:ascii="Times New Roman" w:hAnsi="Times New Roman" w:cs="Times New Roman"/>
+              </w:rPr>
+            </w:pPr>
+            <w:r>
+              <w:rPr>
+                <w:rFonts w:ascii="Times New Roman" w:eastAsia="Arial" w:hAnsi="Times New Roman" w:cs="Times New Roman"/>
+                <w:sz w:val="21"/>
+              </w:rPr>
+              <w:t xml:space="preserve">Loại yêu cầu thay đổi </w:t>
+            </w:r>
+            <w:r>
+              <w:rPr>
+                <w:rFonts w:ascii="Times New Roman" w:eastAsia="Arial" w:hAnsi="Times New Roman" w:cs="Times New Roman"/>
+                <w:i/>
+                <w:sz w:val="21"/>
+              </w:rPr>
+              <w:t>(có thể kèm theo diễn giải)</w:t>
+            </w:r>
+            <w:r>
+              <w:rPr>
+                <w:rFonts w:ascii="Times New Roman" w:eastAsia="Arial" w:hAnsi="Times New Roman" w:cs="Times New Roman"/>
+                <w:sz w:val="21"/>
+              </w:rPr>
+              <w:t xml:space="preserve">: </w:t>
+            </w:r>
+            <w:r>
+              <w:rPr>
+                <w:rFonts w:ascii="Times New Roman" w:eastAsia="Arial" w:hAnsi="Times New Roman" w:cs="Times New Roman"/>
+                <w:sz w:val="21"/>
+              </w:rPr>
+              <w:t>Bảo trì dự phòng.</w:t>
+            </w:r>
+            <w:r>
+              <w:rPr>
+                <w:rFonts w:ascii="Times New Roman" w:eastAsia="Arial" w:hAnsi="Times New Roman" w:cs="Times New Roman"/>
+                <w:sz w:val="21"/>
+              </w:rPr>
+              <w:t xml:space="preserve"> Đổi lại tên hàm giúp đồng bộ code theo một ngôn ngữ một thống nhất là tiếng anh</w:t>
+            </w:r>
+            <w:r>
+              <w:rPr>
+                <w:rFonts w:ascii="Times New Roman" w:eastAsia="Arial" w:hAnsi="Times New Roman" w:cs="Times New Roman"/>
+                <w:sz w:val="21"/>
+              </w:rPr>
+              <w:t>.</w:t>
+            </w:r>
+            <w:r>
+              <w:rPr>
+                <w:rFonts w:ascii="Times New Roman" w:eastAsia="Arial" w:hAnsi="Times New Roman" w:cs="Times New Roman"/>
+                <w:sz w:val="21"/>
+              </w:rPr>
+              <w:t xml:space="preserve"> Giúp việc đọc code trở nên dễ dàng hơn.</w:t>
+            </w:r>
+          </w:p>
+        </w:tc>
+      </w:tr>
+      <w:tr>
+        <w:trPr>
+          <w:trHeight w:val="710"/>
+        </w:trPr>
+        <w:tc>
+          <w:tcPr>
+            <w:tcW w:w="5000" w:type="pct"/>
+            <w:gridSpan w:val="2"/>
+            <w:tcBorders>
+              <w:top w:val="single" w:sz="4" w:space="0" w:color="000000"/>
+              <w:left w:val="single" w:sz="4" w:space="0" w:color="000000"/>
+              <w:bottom w:val="single" w:sz="4" w:space="0" w:color="000000"/>
+              <w:right w:val="single" w:sz="4" w:space="0" w:color="000000"/>
+            </w:tcBorders>
+          </w:tcPr>
+          <w:p>
+            <w:pPr>
+              <w:rPr>
+                <w:rFonts w:ascii="Times New Roman" w:hAnsi="Times New Roman" w:cs="Times New Roman"/>
+              </w:rPr>
+            </w:pPr>
+            <w:r>
+              <w:rPr>
+                <w:rFonts w:ascii="Times New Roman" w:eastAsia="Arial" w:hAnsi="Times New Roman" w:cs="Times New Roman"/>
+                <w:sz w:val="21"/>
+              </w:rPr>
+              <w:t xml:space="preserve">Mức ưu tiên </w:t>
+            </w:r>
+            <w:r>
+              <w:rPr>
+                <w:rFonts w:ascii="Times New Roman" w:eastAsia="Arial" w:hAnsi="Times New Roman" w:cs="Times New Roman"/>
+                <w:i/>
+                <w:sz w:val="21"/>
+              </w:rPr>
+              <w:t>(có thể kèm theo diễn giải)</w:t>
+            </w:r>
+            <w:r>
+              <w:rPr>
+                <w:rFonts w:ascii="Times New Roman" w:eastAsia="Arial" w:hAnsi="Times New Roman" w:cs="Times New Roman"/>
+                <w:sz w:val="21"/>
+              </w:rPr>
+              <w:t xml:space="preserve">: </w:t>
+            </w:r>
+            <w:r>
+              <w:rPr>
+                <w:rFonts w:ascii="Times New Roman" w:eastAsia="Arial" w:hAnsi="Times New Roman" w:cs="Times New Roman"/>
+                <w:sz w:val="21"/>
+              </w:rPr>
+              <w:t>Thấp</w:t>
+            </w:r>
+            <w:r>
+              <w:rPr>
+                <w:rFonts w:ascii="Times New Roman" w:eastAsia="Arial" w:hAnsi="Times New Roman" w:cs="Times New Roman"/>
+                <w:sz w:val="21"/>
+              </w:rPr>
+              <w:t xml:space="preserve">. </w:t>
+            </w:r>
+            <w:r>
+              <w:rPr>
+                <w:rFonts w:ascii="Times New Roman" w:eastAsia="Arial" w:hAnsi="Times New Roman" w:cs="Times New Roman"/>
+                <w:sz w:val="21"/>
+              </w:rPr>
+              <w:t>Vì hệ thống vẫn chạy tốt ở thời điểm hiện tại, cần được chỉnh sửa lại cho thống nhất ngôn ngữ là tiếng anh.</w:t>
+            </w:r>
+          </w:p>
+        </w:tc>
+      </w:tr>
+      <w:tr>
+        <w:trPr>
+          <w:trHeight w:val="710"/>
+        </w:trPr>
+        <w:tc>
+          <w:tcPr>
+            <w:tcW w:w="5000" w:type="pct"/>
+            <w:gridSpan w:val="2"/>
+            <w:tcBorders>
+              <w:top w:val="single" w:sz="4" w:space="0" w:color="000000"/>
+              <w:left w:val="single" w:sz="4" w:space="0" w:color="000000"/>
+              <w:bottom w:val="single" w:sz="4" w:space="0" w:color="000000"/>
+              <w:right w:val="single" w:sz="4" w:space="0" w:color="000000"/>
+            </w:tcBorders>
+          </w:tcPr>
+          <w:p>
+            <w:pPr>
+              <w:rPr>
+                <w:rFonts w:ascii="Times New Roman" w:hAnsi="Times New Roman" w:cs="Times New Roman"/>
+              </w:rPr>
+            </w:pPr>
+            <w:r>
+              <w:rPr>
+                <w:rFonts w:ascii="Times New Roman" w:eastAsia="Arial" w:hAnsi="Times New Roman" w:cs="Times New Roman"/>
+                <w:sz w:val="21"/>
+              </w:rPr>
+              <w:t xml:space="preserve">Ghi chú:  </w:t>
+            </w:r>
+          </w:p>
+        </w:tc>
+      </w:tr>
+    </w:tbl>
+    <w:p/>
+    <w:tbl>
+      <w:tblPr>
+        <w:tblStyle w:val="TableGrid"/>
+        <w:tblW w:w="5000" w:type="pct"/>
+        <w:tblCellMar>
+          <w:top w:w="34" w:type="dxa"/>
+          <w:left w:w="103" w:type="dxa"/>
+          <w:right w:w="49" w:type="dxa"/>
+        </w:tblCellMar>
+        <w:tblLook w:val="04A0" w:firstRow="1" w:lastRow="0" w:firstColumn="1" w:lastColumn="0" w:noHBand="0" w:noVBand="1"/>
+      </w:tblPr>
+      <w:tblGrid>
+        <w:gridCol w:w="4242"/>
+        <w:gridCol w:w="4775"/>
+      </w:tblGrid>
+      <w:tr>
+        <w:trPr>
+          <w:trHeight w:val="1174"/>
+        </w:trPr>
+        <w:tc>
+          <w:tcPr>
+            <w:tcW w:w="5000" w:type="pct"/>
+            <w:gridSpan w:val="2"/>
+            <w:tcBorders>
+              <w:top w:val="single" w:sz="4" w:space="0" w:color="000000"/>
+              <w:left w:val="single" w:sz="4" w:space="0" w:color="000000"/>
+              <w:bottom w:val="single" w:sz="4" w:space="0" w:color="000000"/>
+              <w:right w:val="single" w:sz="4" w:space="0" w:color="000000"/>
+            </w:tcBorders>
+            <w:shd w:val="clear" w:color="auto" w:fill="F3F3F3"/>
+          </w:tcPr>
+          <w:p>
+            <w:pPr>
+              <w:ind w:right="4"/>
+              <w:rPr>
+                <w:rFonts w:ascii="Times New Roman" w:hAnsi="Times New Roman" w:cs="Times New Roman"/>
+              </w:rPr>
+            </w:pPr>
+          </w:p>
+          <w:p>
+            <w:pPr>
+              <w:ind w:right="61"/>
+              <w:jc w:val="center"/>
+              <w:rPr>
+                <w:rFonts w:ascii="Times New Roman" w:hAnsi="Times New Roman" w:cs="Times New Roman"/>
+              </w:rPr>
+            </w:pPr>
+            <w:r>
+              <w:rPr>
+                <w:rFonts w:ascii="Times New Roman" w:eastAsia="Arial" w:hAnsi="Times New Roman" w:cs="Times New Roman"/>
+                <w:b/>
+                <w:sz w:val="23"/>
+              </w:rPr>
+              <w:t xml:space="preserve">PHIẾU TIẾP NHẬN YÊU CẦU THAY ĐỔI </w:t>
+            </w:r>
+          </w:p>
+          <w:p>
+            <w:pPr>
+              <w:ind w:right="58"/>
+              <w:jc w:val="right"/>
+              <w:rPr>
+                <w:rFonts w:ascii="Times New Roman" w:hAnsi="Times New Roman" w:cs="Times New Roman"/>
+              </w:rPr>
+            </w:pPr>
+            <w:r>
+              <w:rPr>
+                <w:rFonts w:ascii="Times New Roman" w:eastAsia="Arial" w:hAnsi="Times New Roman" w:cs="Times New Roman"/>
+                <w:sz w:val="21"/>
+              </w:rPr>
+              <w:t xml:space="preserve">Mã số yêu cầu:…………. </w:t>
+            </w:r>
+          </w:p>
+        </w:tc>
+      </w:tr>
+      <w:tr>
+        <w:trPr>
+          <w:trHeight w:val="481"/>
+        </w:trPr>
+        <w:tc>
+          <w:tcPr>
+            <w:tcW w:w="2352" w:type="pct"/>
+            <w:tcBorders>
+              <w:top w:val="single" w:sz="4" w:space="0" w:color="000000"/>
+              <w:left w:val="single" w:sz="4" w:space="0" w:color="000000"/>
+              <w:bottom w:val="single" w:sz="4" w:space="0" w:color="000000"/>
+              <w:right w:val="single" w:sz="2" w:space="0" w:color="000000"/>
+            </w:tcBorders>
+          </w:tcPr>
+          <w:p>
+            <w:pPr>
+              <w:ind w:left="1"/>
+              <w:rPr>
+                <w:rFonts w:ascii="Times New Roman" w:hAnsi="Times New Roman" w:cs="Times New Roman"/>
+              </w:rPr>
+            </w:pPr>
+            <w:r>
+              <w:rPr>
+                <w:rFonts w:ascii="Times New Roman" w:eastAsia="Arial" w:hAnsi="Times New Roman" w:cs="Times New Roman"/>
+                <w:sz w:val="21"/>
+              </w:rPr>
+              <w:lastRenderedPageBreak/>
+              <w:t xml:space="preserve">Người tiếp nhận yêu cầu thay đổi: </w:t>
+            </w:r>
+            <w:r>
+              <w:rPr>
+                <w:rFonts w:ascii="Times New Roman" w:eastAsia="Arial" w:hAnsi="Times New Roman" w:cs="Times New Roman"/>
+                <w:sz w:val="21"/>
+              </w:rPr>
+              <w:t>Hồ Hữu Nhân</w:t>
+            </w:r>
+          </w:p>
+        </w:tc>
+        <w:tc>
+          <w:tcPr>
+            <w:tcW w:w="2648" w:type="pct"/>
+            <w:tcBorders>
+              <w:top w:val="single" w:sz="4" w:space="0" w:color="000000"/>
+              <w:left w:val="single" w:sz="2" w:space="0" w:color="000000"/>
+              <w:bottom w:val="single" w:sz="4" w:space="0" w:color="000000"/>
+              <w:right w:val="single" w:sz="4" w:space="0" w:color="000000"/>
+            </w:tcBorders>
+          </w:tcPr>
+          <w:p>
+            <w:pPr>
+              <w:rPr>
+                <w:rFonts w:ascii="Times New Roman" w:hAnsi="Times New Roman" w:cs="Times New Roman"/>
+              </w:rPr>
+            </w:pPr>
+            <w:r>
+              <w:rPr>
+                <w:rFonts w:ascii="Times New Roman" w:eastAsia="Arial" w:hAnsi="Times New Roman" w:cs="Times New Roman"/>
+                <w:sz w:val="21"/>
+              </w:rPr>
+              <w:t xml:space="preserve">Ngày tiếp nhận: </w:t>
+            </w:r>
+            <w:r>
+              <w:rPr>
+                <w:rFonts w:ascii="Times New Roman" w:eastAsia="Arial" w:hAnsi="Times New Roman" w:cs="Times New Roman"/>
+                <w:sz w:val="21"/>
+              </w:rPr>
+              <w:t>5/11/2014</w:t>
+            </w:r>
+          </w:p>
+        </w:tc>
+      </w:tr>
+      <w:tr>
+        <w:trPr>
+          <w:trHeight w:val="941"/>
+        </w:trPr>
+        <w:tc>
+          <w:tcPr>
+            <w:tcW w:w="2352" w:type="pct"/>
+            <w:tcBorders>
+              <w:top w:val="single" w:sz="4" w:space="0" w:color="000000"/>
+              <w:left w:val="single" w:sz="4" w:space="0" w:color="000000"/>
+              <w:bottom w:val="single" w:sz="4" w:space="0" w:color="000000"/>
+              <w:right w:val="single" w:sz="2" w:space="0" w:color="000000"/>
+            </w:tcBorders>
+          </w:tcPr>
+          <w:p>
+            <w:pPr>
+              <w:ind w:left="1"/>
+              <w:rPr>
+                <w:rFonts w:ascii="Times New Roman" w:hAnsi="Times New Roman" w:cs="Times New Roman"/>
+              </w:rPr>
+            </w:pPr>
+            <w:r>
+              <w:rPr>
+                <w:rFonts w:ascii="Times New Roman" w:eastAsia="Arial" w:hAnsi="Times New Roman" w:cs="Times New Roman"/>
+                <w:sz w:val="21"/>
+              </w:rPr>
+              <w:t xml:space="preserve">Địa chỉ của người tiếp nhận: </w:t>
+            </w:r>
+            <w:r>
+              <w:rPr>
+                <w:rFonts w:ascii="Times New Roman" w:eastAsia="Arial" w:hAnsi="Times New Roman" w:cs="Times New Roman"/>
+                <w:sz w:val="21"/>
+              </w:rPr>
+              <w:t>Đồng Tháp</w:t>
+            </w:r>
+          </w:p>
+        </w:tc>
+        <w:tc>
+          <w:tcPr>
+            <w:tcW w:w="2648" w:type="pct"/>
+            <w:tcBorders>
+              <w:top w:val="single" w:sz="4" w:space="0" w:color="000000"/>
+              <w:left w:val="single" w:sz="2" w:space="0" w:color="000000"/>
+              <w:bottom w:val="single" w:sz="4" w:space="0" w:color="000000"/>
+              <w:right w:val="single" w:sz="4" w:space="0" w:color="000000"/>
+            </w:tcBorders>
+            <w:vAlign w:val="center"/>
+          </w:tcPr>
+          <w:p>
+            <w:pPr>
+              <w:rPr>
+                <w:rFonts w:ascii="Times New Roman" w:hAnsi="Times New Roman" w:cs="Times New Roman"/>
+              </w:rPr>
+            </w:pPr>
+            <w:r>
+              <w:rPr>
+                <w:rFonts w:ascii="Times New Roman" w:eastAsia="Arial" w:hAnsi="Times New Roman" w:cs="Times New Roman"/>
+                <w:sz w:val="21"/>
+              </w:rPr>
+              <w:t xml:space="preserve">Số điện thoại:  </w:t>
+            </w:r>
+            <w:r>
+              <w:rPr>
+                <w:rFonts w:ascii="Times New Roman" w:eastAsia="Arial" w:hAnsi="Times New Roman" w:cs="Times New Roman"/>
+                <w:sz w:val="21"/>
+              </w:rPr>
+              <w:t>0986 732 457</w:t>
+            </w:r>
+          </w:p>
+          <w:p>
+            <w:pPr>
+              <w:rPr>
+                <w:rFonts w:ascii="Times New Roman" w:hAnsi="Times New Roman" w:cs="Times New Roman"/>
+              </w:rPr>
+            </w:pPr>
+            <w:r>
+              <w:rPr>
+                <w:rFonts w:ascii="Times New Roman" w:eastAsia="Arial" w:hAnsi="Times New Roman" w:cs="Times New Roman"/>
+                <w:sz w:val="21"/>
+              </w:rPr>
+              <w:t xml:space="preserve">Email: </w:t>
+            </w:r>
+            <w:r>
+              <w:rPr>
+                <w:rFonts w:ascii="Times New Roman" w:eastAsia="Arial" w:hAnsi="Times New Roman" w:cs="Times New Roman"/>
+                <w:sz w:val="21"/>
+              </w:rPr>
+              <w:t>nhan111321@student.ctu.edu.vn</w:t>
+            </w:r>
+          </w:p>
+        </w:tc>
+      </w:tr>
+      <w:tr>
+        <w:trPr>
+          <w:trHeight w:val="478"/>
+        </w:trPr>
+        <w:tc>
+          <w:tcPr>
+            <w:tcW w:w="5000" w:type="pct"/>
+            <w:gridSpan w:val="2"/>
+            <w:tcBorders>
+              <w:top w:val="single" w:sz="4" w:space="0" w:color="000000"/>
+              <w:left w:val="single" w:sz="4" w:space="0" w:color="000000"/>
+              <w:bottom w:val="single" w:sz="2" w:space="0" w:color="000000"/>
+              <w:right w:val="single" w:sz="4" w:space="0" w:color="000000"/>
+            </w:tcBorders>
+          </w:tcPr>
+          <w:p>
+            <w:pPr>
+              <w:ind w:left="1"/>
+              <w:rPr>
+                <w:rFonts w:ascii="Times New Roman" w:hAnsi="Times New Roman" w:cs="Times New Roman"/>
+              </w:rPr>
+            </w:pPr>
+            <w:r>
+              <w:rPr>
+                <w:rFonts w:ascii="Times New Roman" w:eastAsia="Arial" w:hAnsi="Times New Roman" w:cs="Times New Roman"/>
+                <w:sz w:val="21"/>
+              </w:rPr>
+              <w:t xml:space="preserve">Mã số yêu cầu gốc </w:t>
+            </w:r>
+            <w:r>
+              <w:rPr>
+                <w:rFonts w:ascii="Times New Roman" w:eastAsia="Arial" w:hAnsi="Times New Roman" w:cs="Times New Roman"/>
+                <w:i/>
+                <w:sz w:val="21"/>
+              </w:rPr>
+              <w:t>(nếu có)</w:t>
+            </w:r>
+            <w:r>
+              <w:rPr>
+                <w:rFonts w:ascii="Times New Roman" w:eastAsia="Arial" w:hAnsi="Times New Roman" w:cs="Times New Roman"/>
+                <w:sz w:val="21"/>
+              </w:rPr>
+              <w:t xml:space="preserve">: </w:t>
+            </w:r>
+          </w:p>
+        </w:tc>
+      </w:tr>
+      <w:tr>
+        <w:trPr>
+          <w:trHeight w:val="710"/>
+        </w:trPr>
+        <w:tc>
+          <w:tcPr>
+            <w:tcW w:w="5000" w:type="pct"/>
+            <w:gridSpan w:val="2"/>
+            <w:tcBorders>
+              <w:top w:val="single" w:sz="4" w:space="0" w:color="000000"/>
+              <w:left w:val="single" w:sz="4" w:space="0" w:color="000000"/>
+              <w:bottom w:val="single" w:sz="4" w:space="0" w:color="000000"/>
+              <w:right w:val="single" w:sz="4" w:space="0" w:color="000000"/>
+            </w:tcBorders>
+          </w:tcPr>
+          <w:p>
+            <w:pPr>
+              <w:rPr>
+                <w:rFonts w:ascii="Times New Roman" w:hAnsi="Times New Roman" w:cs="Times New Roman"/>
+              </w:rPr>
+            </w:pPr>
+            <w:r>
+              <w:rPr>
+                <w:rFonts w:ascii="Times New Roman" w:eastAsia="Arial" w:hAnsi="Times New Roman" w:cs="Times New Roman"/>
+                <w:sz w:val="21"/>
+              </w:rPr>
+              <w:t xml:space="preserve">Loại yêu cầu thay đổi </w:t>
+            </w:r>
+            <w:r>
+              <w:rPr>
+                <w:rFonts w:ascii="Times New Roman" w:eastAsia="Arial" w:hAnsi="Times New Roman" w:cs="Times New Roman"/>
+                <w:i/>
+                <w:sz w:val="21"/>
+              </w:rPr>
+              <w:t>(có thể kèm theo diễn giải)</w:t>
+            </w:r>
+            <w:r>
+              <w:rPr>
+                <w:rFonts w:ascii="Times New Roman" w:eastAsia="Arial" w:hAnsi="Times New Roman" w:cs="Times New Roman"/>
+                <w:sz w:val="21"/>
+              </w:rPr>
+              <w:t xml:space="preserve">: </w:t>
+            </w:r>
+            <w:r>
+              <w:rPr>
+                <w:rFonts w:ascii="Times New Roman" w:eastAsia="Arial" w:hAnsi="Times New Roman" w:cs="Times New Roman"/>
+                <w:sz w:val="21"/>
+              </w:rPr>
+              <w:t>Bả</w:t>
+            </w:r>
+            <w:r>
+              <w:rPr>
+                <w:rFonts w:ascii="Times New Roman" w:eastAsia="Arial" w:hAnsi="Times New Roman" w:cs="Times New Roman"/>
+                <w:sz w:val="21"/>
+              </w:rPr>
+              <w:t>o trì thích ứng</w:t>
+            </w:r>
+            <w:r>
+              <w:rPr>
+                <w:rFonts w:ascii="Times New Roman" w:eastAsia="Arial" w:hAnsi="Times New Roman" w:cs="Times New Roman"/>
+                <w:sz w:val="21"/>
+              </w:rPr>
+              <w:t>.</w:t>
+            </w:r>
+            <w:r>
+              <w:rPr>
+                <w:rFonts w:ascii="Times New Roman" w:eastAsia="Arial" w:hAnsi="Times New Roman" w:cs="Times New Roman"/>
+                <w:sz w:val="21"/>
+              </w:rPr>
+              <w:t xml:space="preserve"> Đổi sang cơ sở dữ liệu Oracle giúp hệ thống được bảo mật tốt hơn</w:t>
+            </w:r>
+          </w:p>
+        </w:tc>
+      </w:tr>
+      <w:tr>
+        <w:trPr>
+          <w:trHeight w:val="710"/>
+        </w:trPr>
+        <w:tc>
+          <w:tcPr>
+            <w:tcW w:w="5000" w:type="pct"/>
+            <w:gridSpan w:val="2"/>
+            <w:tcBorders>
+              <w:top w:val="single" w:sz="4" w:space="0" w:color="000000"/>
+              <w:left w:val="single" w:sz="4" w:space="0" w:color="000000"/>
+              <w:bottom w:val="single" w:sz="4" w:space="0" w:color="000000"/>
+              <w:right w:val="single" w:sz="4" w:space="0" w:color="000000"/>
+            </w:tcBorders>
+          </w:tcPr>
+          <w:p>
+            <w:pPr>
+              <w:rPr>
+                <w:rFonts w:ascii="Times New Roman" w:hAnsi="Times New Roman" w:cs="Times New Roman"/>
+              </w:rPr>
+            </w:pPr>
+            <w:r>
+              <w:rPr>
+                <w:rFonts w:ascii="Times New Roman" w:eastAsia="Arial" w:hAnsi="Times New Roman" w:cs="Times New Roman"/>
+                <w:sz w:val="21"/>
+              </w:rPr>
+              <w:t xml:space="preserve">Mức ưu tiên </w:t>
+            </w:r>
+            <w:r>
+              <w:rPr>
+                <w:rFonts w:ascii="Times New Roman" w:eastAsia="Arial" w:hAnsi="Times New Roman" w:cs="Times New Roman"/>
+                <w:i/>
+                <w:sz w:val="21"/>
+              </w:rPr>
+              <w:t>(có thể kèm theo diễn giải)</w:t>
+            </w:r>
+            <w:r>
+              <w:rPr>
+                <w:rFonts w:ascii="Times New Roman" w:eastAsia="Arial" w:hAnsi="Times New Roman" w:cs="Times New Roman"/>
+                <w:sz w:val="21"/>
+              </w:rPr>
+              <w:t xml:space="preserve">: </w:t>
+            </w:r>
+            <w:r>
+              <w:rPr>
+                <w:rFonts w:ascii="Times New Roman" w:eastAsia="Arial" w:hAnsi="Times New Roman" w:cs="Times New Roman"/>
+                <w:sz w:val="21"/>
+              </w:rPr>
+              <w:t>Cao</w:t>
+            </w:r>
+            <w:r>
+              <w:rPr>
+                <w:rFonts w:ascii="Times New Roman" w:eastAsia="Arial" w:hAnsi="Times New Roman" w:cs="Times New Roman"/>
+                <w:sz w:val="21"/>
+              </w:rPr>
+              <w:t xml:space="preserve">. </w:t>
+            </w:r>
+            <w:r>
+              <w:rPr>
+                <w:rFonts w:ascii="Times New Roman" w:eastAsia="Arial" w:hAnsi="Times New Roman" w:cs="Times New Roman"/>
+                <w:sz w:val="21"/>
+              </w:rPr>
+              <w:t>Vì giúp hệ thống được bảo mật tốt hơn.</w:t>
+            </w:r>
+          </w:p>
+        </w:tc>
+      </w:tr>
+      <w:tr>
+        <w:trPr>
+          <w:trHeight w:val="710"/>
+        </w:trPr>
+        <w:tc>
+          <w:tcPr>
+            <w:tcW w:w="5000" w:type="pct"/>
+            <w:gridSpan w:val="2"/>
+            <w:tcBorders>
+              <w:top w:val="single" w:sz="4" w:space="0" w:color="000000"/>
+              <w:left w:val="single" w:sz="4" w:space="0" w:color="000000"/>
+              <w:bottom w:val="single" w:sz="4" w:space="0" w:color="000000"/>
+              <w:right w:val="single" w:sz="4" w:space="0" w:color="000000"/>
+            </w:tcBorders>
+          </w:tcPr>
+          <w:p>
+            <w:pPr>
+              <w:rPr>
+                <w:rFonts w:ascii="Times New Roman" w:hAnsi="Times New Roman" w:cs="Times New Roman"/>
+              </w:rPr>
+            </w:pPr>
+            <w:r>
+              <w:rPr>
+                <w:rFonts w:ascii="Times New Roman" w:eastAsia="Arial" w:hAnsi="Times New Roman" w:cs="Times New Roman"/>
+                <w:sz w:val="21"/>
+              </w:rPr>
+              <w:t xml:space="preserve">Ghi chú:  </w:t>
+            </w:r>
+          </w:p>
+        </w:tc>
+      </w:tr>
+    </w:tbl>
+    <w:p/>
     <w:p>
       <w:pPr>
         <w:pStyle w:val="Heading2"/>
       </w:pPr>
-      <w:bookmarkStart w:id="14" w:name="_Toc399367480"/>
+      <w:bookmarkStart w:id="13" w:name="_Toc399367480"/>
       <w:r>
         <w:t>Phân tích sự tác động</w:t>
       </w:r>
-      <w:bookmarkEnd w:id="14"/>
+      <w:bookmarkEnd w:id="13"/>
       <w:r>
         <w:t xml:space="preserve"> </w:t>
       </w:r>
@@ -6215,7 +8123,6 @@
                 <w:rFonts w:ascii="Times New Roman" w:eastAsia="Arial" w:hAnsi="Times New Roman" w:cs="Times New Roman"/>
                 <w:sz w:val="21"/>
               </w:rPr>
-              <w:lastRenderedPageBreak/>
               <w:t xml:space="preserve">Các thành phần bị ảnh hưởng </w:t>
             </w:r>
             <w:r>
@@ -6343,6 +8250,7 @@
                 <w:rFonts w:ascii="Times New Roman" w:eastAsia="Arial" w:hAnsi="Times New Roman" w:cs="Times New Roman"/>
                 <w:sz w:val="21"/>
               </w:rPr>
+              <w:lastRenderedPageBreak/>
               <w:t xml:space="preserve">Đề xuất giải pháp tốt nhất </w:t>
             </w:r>
             <w:r>
@@ -6839,7 +8747,6 @@
                 <w:rFonts w:ascii="Times New Roman" w:eastAsia="Arial" w:hAnsi="Times New Roman" w:cs="Times New Roman"/>
                 <w:sz w:val="21"/>
               </w:rPr>
-              <w:lastRenderedPageBreak/>
               <w:t xml:space="preserve">Các giải pháp </w:t>
             </w:r>
             <w:r>
@@ -7099,6 +9006,7 @@
                 <w:rFonts w:ascii="Times New Roman" w:eastAsia="Arial" w:hAnsi="Times New Roman" w:cs="Times New Roman"/>
                 <w:sz w:val="21"/>
               </w:rPr>
+              <w:lastRenderedPageBreak/>
               <w:t xml:space="preserve">Người phân tích: </w:t>
             </w:r>
             <w:r>
@@ -7589,7 +9497,6 @@
                 <w:rFonts w:ascii="Times New Roman" w:eastAsia="Arial" w:hAnsi="Times New Roman" w:cs="Times New Roman"/>
                 <w:sz w:val="21"/>
               </w:rPr>
-              <w:lastRenderedPageBreak/>
               <w:t>Chọn giải pháp 1 là giải pháp để giải quyết vấn đề</w:t>
             </w:r>
             <w:r>
@@ -7635,7 +9542,6 @@
                 <w:rFonts w:ascii="Times New Roman" w:eastAsia="Arial" w:hAnsi="Times New Roman" w:cs="Times New Roman"/>
                 <w:sz w:val="21"/>
               </w:rPr>
-              <w:lastRenderedPageBreak/>
               <w:t xml:space="preserve">Ghi chú: </w:t>
             </w:r>
           </w:p>
@@ -7957,6 +9863,7 @@
                 <w:rFonts w:ascii="Times New Roman" w:eastAsia="Arial" w:hAnsi="Times New Roman" w:cs="Times New Roman"/>
                 <w:sz w:val="21"/>
               </w:rPr>
+              <w:lastRenderedPageBreak/>
               <w:t xml:space="preserve">Các thành phần bị ảnh hưởng </w:t>
             </w:r>
             <w:r>
@@ -8685,14 +10592,7 @@
                 <w:rFonts w:ascii="Times New Roman" w:eastAsia="Arial" w:hAnsi="Times New Roman" w:cs="Times New Roman"/>
                 <w:sz w:val="21"/>
               </w:rPr>
-              <w:t xml:space="preserve">Chương trình: </w:t>
-            </w:r>
-            <w:r>
-              <w:rPr>
-                <w:rFonts w:ascii="Times New Roman" w:eastAsia="Arial" w:hAnsi="Times New Roman" w:cs="Times New Roman"/>
-                <w:sz w:val="21"/>
-              </w:rPr>
-              <w:t>database để có lưu lịch sử máy biến áp, thêm các controller và chỉnh sửa view để phục vụ cho việc quản lý lịch sử máy biến áp.</w:t>
+              <w:t>Chương trình: database để có lưu lịch sử máy biến áp, thêm các controller và chỉnh sửa view để phục vụ cho việc quản lý lịch sử máy biến áp.</w:t>
             </w:r>
           </w:p>
           <w:p>
@@ -8782,6 +10682,7 @@
                 <w:rFonts w:ascii="Times New Roman" w:eastAsia="Arial" w:hAnsi="Times New Roman" w:cs="Times New Roman"/>
                 <w:sz w:val="21"/>
               </w:rPr>
+              <w:lastRenderedPageBreak/>
               <w:t xml:space="preserve">Các giải pháp </w:t>
             </w:r>
             <w:r>
@@ -9105,6 +11006,632 @@
                 <w:rFonts w:ascii="Times New Roman" w:eastAsia="Arial" w:hAnsi="Times New Roman" w:cs="Times New Roman"/>
                 <w:sz w:val="21"/>
               </w:rPr>
+              <w:t xml:space="preserve">Ghi chú: </w:t>
+            </w:r>
+          </w:p>
+        </w:tc>
+      </w:tr>
+    </w:tbl>
+    <w:p/>
+    <w:tbl>
+      <w:tblPr>
+        <w:tblStyle w:val="TableGrid"/>
+        <w:tblW w:w="5000" w:type="pct"/>
+        <w:tblCellMar>
+          <w:top w:w="33" w:type="dxa"/>
+          <w:left w:w="103" w:type="dxa"/>
+          <w:right w:w="49" w:type="dxa"/>
+        </w:tblCellMar>
+        <w:tblLook w:val="04A0" w:firstRow="1" w:lastRow="0" w:firstColumn="1" w:lastColumn="0" w:noHBand="0" w:noVBand="1"/>
+      </w:tblPr>
+      <w:tblGrid>
+        <w:gridCol w:w="4242"/>
+        <w:gridCol w:w="4775"/>
+      </w:tblGrid>
+      <w:tr>
+        <w:trPr>
+          <w:trHeight w:val="1174"/>
+        </w:trPr>
+        <w:tc>
+          <w:tcPr>
+            <w:tcW w:w="5000" w:type="pct"/>
+            <w:gridSpan w:val="2"/>
+            <w:tcBorders>
+              <w:top w:val="single" w:sz="4" w:space="0" w:color="000000"/>
+              <w:left w:val="single" w:sz="4" w:space="0" w:color="000000"/>
+              <w:bottom w:val="single" w:sz="4" w:space="0" w:color="000000"/>
+              <w:right w:val="single" w:sz="4" w:space="0" w:color="000000"/>
+            </w:tcBorders>
+            <w:shd w:val="clear" w:color="auto" w:fill="F3F3F3"/>
+          </w:tcPr>
+          <w:p>
+            <w:pPr>
+              <w:ind w:right="4"/>
+              <w:jc w:val="center"/>
+              <w:rPr>
+                <w:rFonts w:ascii="Times New Roman" w:hAnsi="Times New Roman" w:cs="Times New Roman"/>
+              </w:rPr>
+            </w:pPr>
+          </w:p>
+          <w:p>
+            <w:pPr>
+              <w:ind w:right="56"/>
+              <w:jc w:val="center"/>
+              <w:rPr>
+                <w:rFonts w:ascii="Times New Roman" w:hAnsi="Times New Roman" w:cs="Times New Roman"/>
+              </w:rPr>
+            </w:pPr>
+            <w:r>
+              <w:rPr>
+                <w:rFonts w:ascii="Times New Roman" w:eastAsia="Arial" w:hAnsi="Times New Roman" w:cs="Times New Roman"/>
+                <w:b/>
+                <w:sz w:val="23"/>
+              </w:rPr>
+              <w:t xml:space="preserve">PHÂN TÍCH SỰ TÁC ĐỘNG CỦA YÊU CẦU THAY ĐỔI </w:t>
+            </w:r>
+          </w:p>
+          <w:p>
+            <w:pPr>
+              <w:ind w:right="58"/>
+              <w:jc w:val="right"/>
+              <w:rPr>
+                <w:rFonts w:ascii="Times New Roman" w:hAnsi="Times New Roman" w:cs="Times New Roman"/>
+              </w:rPr>
+            </w:pPr>
+            <w:r>
+              <w:rPr>
+                <w:rFonts w:ascii="Times New Roman" w:eastAsia="Arial" w:hAnsi="Times New Roman" w:cs="Times New Roman"/>
+                <w:sz w:val="21"/>
+              </w:rPr>
+              <w:t xml:space="preserve">Mã số yêu cầu:…………. </w:t>
+            </w:r>
+            <w:r>
+              <w:rPr>
+                <w:rFonts w:ascii="Times New Roman" w:eastAsia="Arial" w:hAnsi="Times New Roman" w:cs="Times New Roman"/>
+                <w:b/>
+                <w:sz w:val="21"/>
+              </w:rPr>
+              <w:t xml:space="preserve"> </w:t>
+            </w:r>
+          </w:p>
+        </w:tc>
+      </w:tr>
+      <w:tr>
+        <w:trPr>
+          <w:trHeight w:val="481"/>
+        </w:trPr>
+        <w:tc>
+          <w:tcPr>
+            <w:tcW w:w="2352" w:type="pct"/>
+            <w:tcBorders>
+              <w:top w:val="single" w:sz="4" w:space="0" w:color="000000"/>
+              <w:left w:val="single" w:sz="4" w:space="0" w:color="000000"/>
+              <w:bottom w:val="single" w:sz="4" w:space="0" w:color="000000"/>
+              <w:right w:val="single" w:sz="2" w:space="0" w:color="000000"/>
+            </w:tcBorders>
+          </w:tcPr>
+          <w:p>
+            <w:pPr>
+              <w:ind w:left="1"/>
+              <w:rPr>
+                <w:rFonts w:ascii="Times New Roman" w:hAnsi="Times New Roman" w:cs="Times New Roman"/>
+              </w:rPr>
+            </w:pPr>
+            <w:r>
+              <w:rPr>
+                <w:rFonts w:ascii="Times New Roman" w:eastAsia="Arial" w:hAnsi="Times New Roman" w:cs="Times New Roman"/>
+                <w:sz w:val="21"/>
+              </w:rPr>
+              <w:t xml:space="preserve">Người phân tích: </w:t>
+            </w:r>
+            <w:r>
+              <w:rPr>
+                <w:rFonts w:ascii="Times New Roman" w:eastAsia="Arial" w:hAnsi="Times New Roman" w:cs="Times New Roman"/>
+                <w:sz w:val="21"/>
+              </w:rPr>
+              <w:t>Hồ Hữu Nhân</w:t>
+            </w:r>
+          </w:p>
+        </w:tc>
+        <w:tc>
+          <w:tcPr>
+            <w:tcW w:w="2648" w:type="pct"/>
+            <w:tcBorders>
+              <w:top w:val="single" w:sz="4" w:space="0" w:color="000000"/>
+              <w:left w:val="single" w:sz="2" w:space="0" w:color="000000"/>
+              <w:bottom w:val="single" w:sz="4" w:space="0" w:color="000000"/>
+              <w:right w:val="single" w:sz="4" w:space="0" w:color="000000"/>
+            </w:tcBorders>
+          </w:tcPr>
+          <w:p>
+            <w:pPr>
+              <w:rPr>
+                <w:rFonts w:ascii="Times New Roman" w:hAnsi="Times New Roman" w:cs="Times New Roman"/>
+              </w:rPr>
+            </w:pPr>
+            <w:r>
+              <w:rPr>
+                <w:rFonts w:ascii="Times New Roman" w:eastAsia="Arial" w:hAnsi="Times New Roman" w:cs="Times New Roman"/>
+                <w:sz w:val="21"/>
+              </w:rPr>
+              <w:t xml:space="preserve">Ngày phân tích: </w:t>
+            </w:r>
+            <w:r>
+              <w:rPr>
+                <w:rFonts w:ascii="Times New Roman" w:eastAsia="Arial" w:hAnsi="Times New Roman" w:cs="Times New Roman"/>
+                <w:sz w:val="21"/>
+              </w:rPr>
+              <w:t>5/11/2014</w:t>
+            </w:r>
+          </w:p>
+        </w:tc>
+      </w:tr>
+      <w:tr>
+        <w:trPr>
+          <w:trHeight w:val="941"/>
+        </w:trPr>
+        <w:tc>
+          <w:tcPr>
+            <w:tcW w:w="2352" w:type="pct"/>
+            <w:tcBorders>
+              <w:top w:val="single" w:sz="4" w:space="0" w:color="000000"/>
+              <w:left w:val="single" w:sz="4" w:space="0" w:color="000000"/>
+              <w:bottom w:val="single" w:sz="4" w:space="0" w:color="000000"/>
+              <w:right w:val="single" w:sz="2" w:space="0" w:color="000000"/>
+            </w:tcBorders>
+          </w:tcPr>
+          <w:p>
+            <w:pPr>
+              <w:ind w:left="1"/>
+              <w:rPr>
+                <w:rFonts w:ascii="Times New Roman" w:hAnsi="Times New Roman" w:cs="Times New Roman"/>
+              </w:rPr>
+            </w:pPr>
+            <w:r>
+              <w:rPr>
+                <w:rFonts w:ascii="Times New Roman" w:eastAsia="Arial" w:hAnsi="Times New Roman" w:cs="Times New Roman"/>
+                <w:sz w:val="21"/>
+              </w:rPr>
+              <w:t xml:space="preserve">Địa chỉ của người phân tích: </w:t>
+            </w:r>
+            <w:r>
+              <w:rPr>
+                <w:rFonts w:ascii="Times New Roman" w:eastAsia="Arial" w:hAnsi="Times New Roman" w:cs="Times New Roman"/>
+                <w:sz w:val="21"/>
+              </w:rPr>
+              <w:t>Đồng Tháp</w:t>
+            </w:r>
+          </w:p>
+        </w:tc>
+        <w:tc>
+          <w:tcPr>
+            <w:tcW w:w="2648" w:type="pct"/>
+            <w:tcBorders>
+              <w:top w:val="single" w:sz="4" w:space="0" w:color="000000"/>
+              <w:left w:val="single" w:sz="2" w:space="0" w:color="000000"/>
+              <w:bottom w:val="single" w:sz="4" w:space="0" w:color="000000"/>
+              <w:right w:val="single" w:sz="4" w:space="0" w:color="000000"/>
+            </w:tcBorders>
+            <w:vAlign w:val="center"/>
+          </w:tcPr>
+          <w:p>
+            <w:pPr>
+              <w:rPr>
+                <w:rFonts w:ascii="Times New Roman" w:hAnsi="Times New Roman" w:cs="Times New Roman"/>
+              </w:rPr>
+            </w:pPr>
+            <w:r>
+              <w:rPr>
+                <w:rFonts w:ascii="Times New Roman" w:eastAsia="Arial" w:hAnsi="Times New Roman" w:cs="Times New Roman"/>
+                <w:sz w:val="21"/>
+              </w:rPr>
+              <w:t xml:space="preserve">Số điện thoại: </w:t>
+            </w:r>
+            <w:r>
+              <w:rPr>
+                <w:rFonts w:ascii="Times New Roman" w:eastAsia="Arial" w:hAnsi="Times New Roman" w:cs="Times New Roman"/>
+                <w:sz w:val="21"/>
+              </w:rPr>
+              <w:t>0986 732 457</w:t>
+            </w:r>
+          </w:p>
+          <w:p>
+            <w:pPr>
+              <w:rPr>
+                <w:rFonts w:ascii="Times New Roman" w:hAnsi="Times New Roman" w:cs="Times New Roman"/>
+              </w:rPr>
+            </w:pPr>
+            <w:r>
+              <w:rPr>
+                <w:rFonts w:ascii="Times New Roman" w:eastAsia="Arial" w:hAnsi="Times New Roman" w:cs="Times New Roman"/>
+                <w:sz w:val="21"/>
+              </w:rPr>
+              <w:t>Email:</w:t>
+            </w:r>
+            <w:r>
+              <w:rPr>
+                <w:rFonts w:ascii="Times New Roman" w:eastAsia="Arial" w:hAnsi="Times New Roman" w:cs="Times New Roman"/>
+                <w:sz w:val="21"/>
+              </w:rPr>
+              <w:t xml:space="preserve"> nhan111321@student.ctu.edu.vn</w:t>
+            </w:r>
+          </w:p>
+        </w:tc>
+      </w:tr>
+      <w:tr>
+        <w:trPr>
+          <w:trHeight w:val="480"/>
+        </w:trPr>
+        <w:tc>
+          <w:tcPr>
+            <w:tcW w:w="5000" w:type="pct"/>
+            <w:gridSpan w:val="2"/>
+            <w:tcBorders>
+              <w:top w:val="single" w:sz="4" w:space="0" w:color="000000"/>
+              <w:left w:val="single" w:sz="4" w:space="0" w:color="000000"/>
+              <w:bottom w:val="single" w:sz="4" w:space="0" w:color="000000"/>
+              <w:right w:val="single" w:sz="4" w:space="0" w:color="000000"/>
+            </w:tcBorders>
+          </w:tcPr>
+          <w:p>
+            <w:pPr>
+              <w:ind w:left="1"/>
+              <w:rPr>
+                <w:rFonts w:ascii="Times New Roman" w:hAnsi="Times New Roman" w:cs="Times New Roman"/>
+              </w:rPr>
+            </w:pPr>
+            <w:r>
+              <w:rPr>
+                <w:rFonts w:ascii="Times New Roman" w:eastAsia="Arial" w:hAnsi="Times New Roman" w:cs="Times New Roman"/>
+                <w:sz w:val="21"/>
+              </w:rPr>
+              <w:t xml:space="preserve">Loại yêu cầu thay đổi </w:t>
+            </w:r>
+            <w:r>
+              <w:rPr>
+                <w:rFonts w:ascii="Times New Roman" w:eastAsia="Arial" w:hAnsi="Times New Roman" w:cs="Times New Roman"/>
+                <w:i/>
+                <w:sz w:val="21"/>
+              </w:rPr>
+              <w:t>(nếu có thay đổi so với phiếu tiếp nhận thì phải giải thích chi tiết)</w:t>
+            </w:r>
+            <w:r>
+              <w:rPr>
+                <w:rFonts w:ascii="Times New Roman" w:eastAsia="Arial" w:hAnsi="Times New Roman" w:cs="Times New Roman"/>
+                <w:sz w:val="21"/>
+              </w:rPr>
+              <w:t xml:space="preserve">: </w:t>
+            </w:r>
+          </w:p>
+        </w:tc>
+      </w:tr>
+      <w:tr>
+        <w:trPr>
+          <w:trHeight w:val="1642"/>
+        </w:trPr>
+        <w:tc>
+          <w:tcPr>
+            <w:tcW w:w="5000" w:type="pct"/>
+            <w:gridSpan w:val="2"/>
+            <w:tcBorders>
+              <w:top w:val="single" w:sz="4" w:space="0" w:color="000000"/>
+              <w:left w:val="single" w:sz="4" w:space="0" w:color="000000"/>
+              <w:bottom w:val="single" w:sz="4" w:space="0" w:color="000000"/>
+              <w:right w:val="single" w:sz="4" w:space="0" w:color="000000"/>
+            </w:tcBorders>
+          </w:tcPr>
+          <w:p>
+            <w:pPr>
+              <w:spacing w:after="5" w:line="224" w:lineRule="auto"/>
+              <w:ind w:left="1"/>
+              <w:rPr>
+                <w:rFonts w:ascii="Times New Roman" w:eastAsia="Arial" w:hAnsi="Times New Roman" w:cs="Times New Roman"/>
+                <w:sz w:val="21"/>
+              </w:rPr>
+            </w:pPr>
+            <w:r>
+              <w:rPr>
+                <w:rFonts w:ascii="Times New Roman" w:eastAsia="Arial" w:hAnsi="Times New Roman" w:cs="Times New Roman"/>
+                <w:sz w:val="21"/>
+              </w:rPr>
+              <w:t xml:space="preserve">Các thành phần bị ảnh hưởng </w:t>
+            </w:r>
+            <w:r>
+              <w:rPr>
+                <w:rFonts w:ascii="Times New Roman" w:eastAsia="Arial" w:hAnsi="Times New Roman" w:cs="Times New Roman"/>
+                <w:i/>
+                <w:sz w:val="21"/>
+              </w:rPr>
+              <w:t>(Về tài liệu: chỉ ra những mục cụ thể trong các tài liệu (đặc tả, thiết kế, kiểm thử, hướng dẫn sử dụng) bị ảnh hưởng bởi sự thay đổi; Về chương trình: chỉ ra những hệ thống con, module, tập tin, v.v. bị ảnh hưởng bởi sự thay đổi)</w:t>
+            </w:r>
+            <w:r>
+              <w:rPr>
+                <w:rFonts w:ascii="Times New Roman" w:eastAsia="Arial" w:hAnsi="Times New Roman" w:cs="Times New Roman"/>
+                <w:sz w:val="21"/>
+              </w:rPr>
+              <w:t xml:space="preserve"> </w:t>
+            </w:r>
+          </w:p>
+          <w:p>
+            <w:pPr>
+              <w:spacing w:after="5" w:line="224" w:lineRule="auto"/>
+              <w:ind w:left="1"/>
+              <w:rPr>
+                <w:rFonts w:ascii="Times New Roman" w:hAnsi="Times New Roman" w:cs="Times New Roman"/>
+              </w:rPr>
+            </w:pPr>
+            <w:r>
+              <w:rPr>
+                <w:rFonts w:ascii="Times New Roman" w:eastAsia="Arial" w:hAnsi="Times New Roman" w:cs="Times New Roman"/>
+                <w:sz w:val="21"/>
+              </w:rPr>
+              <w:t xml:space="preserve">Chương trình: các tập tin bị sửa đổi bao gồm: database.php, config.php, năm trong gói </w:t>
+            </w:r>
+            <w:r>
+              <w:rPr>
+                <w:rFonts w:ascii="Times New Roman" w:eastAsia="Arial" w:hAnsi="Times New Roman" w:cs="Times New Roman"/>
+                <w:sz w:val="21"/>
+              </w:rPr>
+              <w:t>ciexam2</w:t>
+            </w:r>
+            <w:r>
+              <w:rPr>
+                <w:rFonts w:ascii="Times New Roman" w:eastAsia="Arial" w:hAnsi="Times New Roman" w:cs="Times New Roman"/>
+                <w:sz w:val="21"/>
+              </w:rPr>
+              <w:t xml:space="preserve">\Application\config. </w:t>
+            </w:r>
+          </w:p>
+        </w:tc>
+      </w:tr>
+      <w:tr>
+        <w:trPr>
+          <w:trHeight w:val="1178"/>
+        </w:trPr>
+        <w:tc>
+          <w:tcPr>
+            <w:tcW w:w="5000" w:type="pct"/>
+            <w:gridSpan w:val="2"/>
+            <w:tcBorders>
+              <w:top w:val="single" w:sz="4" w:space="0" w:color="000000"/>
+              <w:left w:val="single" w:sz="4" w:space="0" w:color="000000"/>
+              <w:bottom w:val="single" w:sz="2" w:space="0" w:color="000000"/>
+              <w:right w:val="single" w:sz="4" w:space="0" w:color="000000"/>
+            </w:tcBorders>
+          </w:tcPr>
+          <w:p>
+            <w:pPr>
+              <w:ind w:left="1"/>
+              <w:rPr>
+                <w:rFonts w:ascii="Times New Roman" w:hAnsi="Times New Roman" w:cs="Times New Roman"/>
+              </w:rPr>
+            </w:pPr>
+            <w:r>
+              <w:rPr>
+                <w:rFonts w:ascii="Times New Roman" w:eastAsia="Arial" w:hAnsi="Times New Roman" w:cs="Times New Roman"/>
+                <w:sz w:val="21"/>
+              </w:rPr>
+              <w:t xml:space="preserve">Đánh giá sự thay đổi: </w:t>
+            </w:r>
+          </w:p>
+        </w:tc>
+      </w:tr>
+      <w:tr>
+        <w:trPr>
+          <w:trHeight w:val="1644"/>
+        </w:trPr>
+        <w:tc>
+          <w:tcPr>
+            <w:tcW w:w="5000" w:type="pct"/>
+            <w:gridSpan w:val="2"/>
+            <w:tcBorders>
+              <w:top w:val="single" w:sz="2" w:space="0" w:color="000000"/>
+              <w:left w:val="single" w:sz="4" w:space="0" w:color="000000"/>
+              <w:bottom w:val="single" w:sz="4" w:space="0" w:color="000000"/>
+              <w:right w:val="single" w:sz="4" w:space="0" w:color="000000"/>
+            </w:tcBorders>
+          </w:tcPr>
+          <w:p>
+            <w:pPr>
+              <w:spacing w:after="2" w:line="227" w:lineRule="auto"/>
+              <w:ind w:left="1"/>
+              <w:rPr>
+                <w:rFonts w:ascii="Times New Roman" w:eastAsia="Arial" w:hAnsi="Times New Roman" w:cs="Times New Roman"/>
+                <w:sz w:val="21"/>
+              </w:rPr>
+            </w:pPr>
+            <w:r>
+              <w:rPr>
+                <w:rFonts w:ascii="Times New Roman" w:eastAsia="Arial" w:hAnsi="Times New Roman" w:cs="Times New Roman"/>
+                <w:sz w:val="21"/>
+              </w:rPr>
+              <w:t xml:space="preserve">Các giải pháp </w:t>
+            </w:r>
+            <w:r>
+              <w:rPr>
+                <w:rFonts w:ascii="Times New Roman" w:eastAsia="Arial" w:hAnsi="Times New Roman" w:cs="Times New Roman"/>
+                <w:i/>
+                <w:sz w:val="21"/>
+              </w:rPr>
+              <w:t>(phải nêu ra ít nhất 2 giải pháp. Với mỗi giải pháp, cần ghi rõ cách thực hiện và những dự đoán về: nhân lực (số lượng, kỹ năng, mức độ thành thạo của từng kỹ năng); công cụ - môi trường (tên, phiên bản, mục đích sử dụng); thời gian thực hiện; chi phí)</w:t>
+            </w:r>
+            <w:r>
+              <w:rPr>
+                <w:rFonts w:ascii="Times New Roman" w:eastAsia="Arial" w:hAnsi="Times New Roman" w:cs="Times New Roman"/>
+                <w:sz w:val="21"/>
+              </w:rPr>
+              <w:t xml:space="preserve"> : </w:t>
+            </w:r>
+          </w:p>
+          <w:p>
+            <w:pPr>
+              <w:spacing w:after="2" w:line="227" w:lineRule="auto"/>
+              <w:ind w:left="1"/>
+              <w:rPr>
+                <w:rFonts w:ascii="Times New Roman" w:eastAsia="Arial" w:hAnsi="Times New Roman" w:cs="Times New Roman"/>
+                <w:sz w:val="21"/>
+              </w:rPr>
+            </w:pPr>
+            <w:r>
+              <w:rPr>
+                <w:rFonts w:ascii="Times New Roman" w:eastAsia="Arial" w:hAnsi="Times New Roman" w:cs="Times New Roman"/>
+                <w:sz w:val="21"/>
+              </w:rPr>
+              <w:t>Giải pháp 1</w:t>
+            </w:r>
+            <w:r>
+              <w:rPr>
+                <w:rFonts w:ascii="Times New Roman" w:eastAsia="Arial" w:hAnsi="Times New Roman" w:cs="Times New Roman"/>
+                <w:sz w:val="21"/>
+              </w:rPr>
+              <w:t>: chuyển đổi tất cả dữ liệu hệ thống MySQL sang dữ liệu Oracle. Cài đặt và chỉnh sửa một số cấu hình trong chương trình xampp.</w:t>
+            </w:r>
+          </w:p>
+          <w:p>
+            <w:pPr>
+              <w:spacing w:after="2" w:line="227" w:lineRule="auto"/>
+              <w:ind w:left="1"/>
+              <w:rPr>
+                <w:rFonts w:ascii="Times New Roman" w:hAnsi="Times New Roman" w:cs="Times New Roman"/>
+              </w:rPr>
+            </w:pPr>
+            <w:r>
+              <w:rPr>
+                <w:rFonts w:ascii="Times New Roman" w:eastAsia="Arial" w:hAnsi="Times New Roman" w:cs="Times New Roman"/>
+                <w:sz w:val="21"/>
+              </w:rPr>
+              <w:t xml:space="preserve">Giải pháp 2: </w:t>
+            </w:r>
+            <w:r>
+              <w:rPr>
+                <w:rFonts w:ascii="Times New Roman" w:eastAsia="Arial" w:hAnsi="Times New Roman" w:cs="Times New Roman"/>
+                <w:sz w:val="21"/>
+              </w:rPr>
+              <w:t>chuyển đổi tất cả dữ liệu hệ thống MySQL sang dữ liệu Oracle. Cài đặt</w:t>
+            </w:r>
+            <w:r>
+              <w:rPr>
+                <w:rFonts w:ascii="Times New Roman" w:eastAsia="Arial" w:hAnsi="Times New Roman" w:cs="Times New Roman"/>
+                <w:sz w:val="21"/>
+              </w:rPr>
+              <w:t xml:space="preserve"> lại chương trình w</w:t>
+            </w:r>
+            <w:r>
+              <w:rPr>
+                <w:rFonts w:ascii="Times New Roman" w:eastAsia="Arial" w:hAnsi="Times New Roman" w:cs="Times New Roman"/>
+                <w:sz w:val="21"/>
+              </w:rPr>
+              <w:t>ampp</w:t>
+            </w:r>
+            <w:r>
+              <w:rPr>
+                <w:rFonts w:ascii="Times New Roman" w:eastAsia="Arial" w:hAnsi="Times New Roman" w:cs="Times New Roman"/>
+                <w:sz w:val="21"/>
+              </w:rPr>
+              <w:t xml:space="preserve"> và chỉnh sửa các thông số cấu hình để kết nối đến Oracle</w:t>
+            </w:r>
+            <w:r>
+              <w:rPr>
+                <w:rFonts w:ascii="Times New Roman" w:eastAsia="Arial" w:hAnsi="Times New Roman" w:cs="Times New Roman"/>
+                <w:sz w:val="21"/>
+              </w:rPr>
+              <w:t>.</w:t>
+            </w:r>
+          </w:p>
+        </w:tc>
+      </w:tr>
+      <w:tr>
+        <w:trPr>
+          <w:trHeight w:val="710"/>
+        </w:trPr>
+        <w:tc>
+          <w:tcPr>
+            <w:tcW w:w="5000" w:type="pct"/>
+            <w:gridSpan w:val="2"/>
+            <w:tcBorders>
+              <w:top w:val="single" w:sz="4" w:space="0" w:color="000000"/>
+              <w:left w:val="single" w:sz="4" w:space="0" w:color="000000"/>
+              <w:bottom w:val="single" w:sz="4" w:space="0" w:color="000000"/>
+              <w:right w:val="single" w:sz="4" w:space="0" w:color="000000"/>
+            </w:tcBorders>
+          </w:tcPr>
+          <w:p>
+            <w:pPr>
+              <w:ind w:left="1" w:right="8"/>
+              <w:rPr>
+                <w:rFonts w:ascii="Times New Roman" w:eastAsia="Arial" w:hAnsi="Times New Roman" w:cs="Times New Roman"/>
+                <w:sz w:val="21"/>
+              </w:rPr>
+            </w:pPr>
+            <w:r>
+              <w:rPr>
+                <w:rFonts w:ascii="Times New Roman" w:eastAsia="Arial" w:hAnsi="Times New Roman" w:cs="Times New Roman"/>
+                <w:sz w:val="21"/>
+              </w:rPr>
+              <w:t xml:space="preserve">Đề xuất giải pháp tốt nhất </w:t>
+            </w:r>
+            <w:r>
+              <w:rPr>
+                <w:rFonts w:ascii="Times New Roman" w:eastAsia="Arial" w:hAnsi="Times New Roman" w:cs="Times New Roman"/>
+                <w:i/>
+                <w:sz w:val="21"/>
+              </w:rPr>
+              <w:t>(trong các giải pháp được trình bày ở trên, người phân tích đề cử một giải pháp như là cách giải quyết tốt nhất, nên ghi các diễn giải cho việc đề cử này)</w:t>
+            </w:r>
+            <w:r>
+              <w:rPr>
+                <w:rFonts w:ascii="Times New Roman" w:eastAsia="Arial" w:hAnsi="Times New Roman" w:cs="Times New Roman"/>
+                <w:sz w:val="21"/>
+              </w:rPr>
+              <w:t xml:space="preserve">: </w:t>
+            </w:r>
+          </w:p>
+          <w:p>
+            <w:pPr>
+              <w:ind w:left="1" w:right="8"/>
+              <w:rPr>
+                <w:rFonts w:ascii="Times New Roman" w:hAnsi="Times New Roman" w:cs="Times New Roman"/>
+              </w:rPr>
+            </w:pPr>
+            <w:r>
+              <w:rPr>
+                <w:rFonts w:ascii="Times New Roman" w:eastAsia="Arial" w:hAnsi="Times New Roman" w:cs="Times New Roman"/>
+                <w:sz w:val="21"/>
+              </w:rPr>
+              <w:t>Giải pháp 1</w:t>
+            </w:r>
+            <w:bookmarkStart w:id="14" w:name="_GoBack"/>
+            <w:bookmarkEnd w:id="14"/>
+          </w:p>
+        </w:tc>
+      </w:tr>
+      <w:tr>
+        <w:trPr>
+          <w:trHeight w:val="710"/>
+        </w:trPr>
+        <w:tc>
+          <w:tcPr>
+            <w:tcW w:w="5000" w:type="pct"/>
+            <w:gridSpan w:val="2"/>
+            <w:tcBorders>
+              <w:top w:val="single" w:sz="4" w:space="0" w:color="000000"/>
+              <w:left w:val="single" w:sz="4" w:space="0" w:color="000000"/>
+              <w:bottom w:val="single" w:sz="4" w:space="0" w:color="000000"/>
+              <w:right w:val="single" w:sz="4" w:space="0" w:color="000000"/>
+            </w:tcBorders>
+          </w:tcPr>
+          <w:p>
+            <w:pPr>
+              <w:rPr>
+                <w:rFonts w:ascii="Times New Roman" w:hAnsi="Times New Roman" w:cs="Times New Roman"/>
+              </w:rPr>
+            </w:pPr>
+            <w:r>
+              <w:rPr>
+                <w:rFonts w:ascii="Times New Roman" w:eastAsia="Arial" w:hAnsi="Times New Roman" w:cs="Times New Roman"/>
+                <w:sz w:val="21"/>
+              </w:rPr>
+              <w:lastRenderedPageBreak/>
               <w:t xml:space="preserve">Ghi chú: </w:t>
             </w:r>
           </w:p>
@@ -9298,7 +11825,6 @@
                 <w:rFonts w:ascii="Times New Roman" w:eastAsia="Arial" w:hAnsi="Times New Roman" w:cs="Times New Roman"/>
                 <w:sz w:val="21"/>
               </w:rPr>
-              <w:lastRenderedPageBreak/>
               <w:t xml:space="preserve">Địa chỉ: </w:t>
             </w:r>
           </w:p>
@@ -10092,7 +12618,6 @@
                 <w:rFonts w:ascii="Times New Roman" w:eastAsia="Arial" w:hAnsi="Times New Roman" w:cs="Times New Roman"/>
                 <w:sz w:val="21"/>
               </w:rPr>
-              <w:lastRenderedPageBreak/>
               <w:t xml:space="preserve">Quyết định </w:t>
             </w:r>
             <w:r>
@@ -10815,7 +13340,6 @@
                 <w:rFonts w:ascii="Times New Roman" w:eastAsia="Arial" w:hAnsi="Times New Roman" w:cs="Times New Roman"/>
                 <w:sz w:val="21"/>
               </w:rPr>
-              <w:lastRenderedPageBreak/>
               <w:t xml:space="preserve">Quyết định </w:t>
             </w:r>
             <w:r>
@@ -10887,7 +13411,7 @@
     </w:tbl>
     <w:p/>
     <w:sectPr>
-      <w:headerReference w:type="first" r:id="rId18"/>
+      <w:headerReference w:type="first" r:id="rId24"/>
       <w:type w:val="continuous"/>
       <w:pgSz w:w="11907" w:h="16839" w:code="9"/>
       <w:pgMar w:top="1440" w:right="1440" w:bottom="1440" w:left="1440" w:header="720" w:footer="720" w:gutter="0"/>
@@ -12701,6 +15225,119 @@
       </w:rPr>
     </w:lvl>
   </w:abstractNum>
+  <w:abstractNum w:abstractNumId="15">
+    <w:nsid w:val="766E3D76"/>
+    <w:multiLevelType w:val="hybridMultilevel"/>
+    <w:tmpl w:val="0AEA17C8"/>
+    <w:lvl w:ilvl="0" w:tplc="04090001">
+      <w:start w:val="1"/>
+      <w:numFmt w:val="bullet"/>
+      <w:lvlText w:val=""/>
+      <w:lvlJc w:val="left"/>
+      <w:pPr>
+        <w:ind w:left="720" w:hanging="360"/>
+      </w:pPr>
+      <w:rPr>
+        <w:rFonts w:ascii="Symbol" w:hAnsi="Symbol" w:hint="default"/>
+      </w:rPr>
+    </w:lvl>
+    <w:lvl w:ilvl="1" w:tplc="04090003" w:tentative="1">
+      <w:start w:val="1"/>
+      <w:numFmt w:val="bullet"/>
+      <w:lvlText w:val="o"/>
+      <w:lvlJc w:val="left"/>
+      <w:pPr>
+        <w:ind w:left="1440" w:hanging="360"/>
+      </w:pPr>
+      <w:rPr>
+        <w:rFonts w:ascii="Courier New" w:hAnsi="Courier New" w:cs="Courier New" w:hint="default"/>
+      </w:rPr>
+    </w:lvl>
+    <w:lvl w:ilvl="2" w:tplc="04090005" w:tentative="1">
+      <w:start w:val="1"/>
+      <w:numFmt w:val="bullet"/>
+      <w:lvlText w:val=""/>
+      <w:lvlJc w:val="left"/>
+      <w:pPr>
+        <w:ind w:left="2160" w:hanging="360"/>
+      </w:pPr>
+      <w:rPr>
+        <w:rFonts w:ascii="Wingdings" w:hAnsi="Wingdings" w:hint="default"/>
+      </w:rPr>
+    </w:lvl>
+    <w:lvl w:ilvl="3" w:tplc="04090001" w:tentative="1">
+      <w:start w:val="1"/>
+      <w:numFmt w:val="bullet"/>
+      <w:lvlText w:val=""/>
+      <w:lvlJc w:val="left"/>
+      <w:pPr>
+        <w:ind w:left="2880" w:hanging="360"/>
+      </w:pPr>
+      <w:rPr>
+        <w:rFonts w:ascii="Symbol" w:hAnsi="Symbol" w:hint="default"/>
+      </w:rPr>
+    </w:lvl>
+    <w:lvl w:ilvl="4" w:tplc="04090003" w:tentative="1">
+      <w:start w:val="1"/>
+      <w:numFmt w:val="bullet"/>
+      <w:lvlText w:val="o"/>
+      <w:lvlJc w:val="left"/>
+      <w:pPr>
+        <w:ind w:left="3600" w:hanging="360"/>
+      </w:pPr>
+      <w:rPr>
+        <w:rFonts w:ascii="Courier New" w:hAnsi="Courier New" w:cs="Courier New" w:hint="default"/>
+      </w:rPr>
+    </w:lvl>
+    <w:lvl w:ilvl="5" w:tplc="04090005" w:tentative="1">
+      <w:start w:val="1"/>
+      <w:numFmt w:val="bullet"/>
+      <w:lvlText w:val=""/>
+      <w:lvlJc w:val="left"/>
+      <w:pPr>
+        <w:ind w:left="4320" w:hanging="360"/>
+      </w:pPr>
+      <w:rPr>
+        <w:rFonts w:ascii="Wingdings" w:hAnsi="Wingdings" w:hint="default"/>
+      </w:rPr>
+    </w:lvl>
+    <w:lvl w:ilvl="6" w:tplc="04090001" w:tentative="1">
+      <w:start w:val="1"/>
+      <w:numFmt w:val="bullet"/>
+      <w:lvlText w:val=""/>
+      <w:lvlJc w:val="left"/>
+      <w:pPr>
+        <w:ind w:left="5040" w:hanging="360"/>
+      </w:pPr>
+      <w:rPr>
+        <w:rFonts w:ascii="Symbol" w:hAnsi="Symbol" w:hint="default"/>
+      </w:rPr>
+    </w:lvl>
+    <w:lvl w:ilvl="7" w:tplc="04090003" w:tentative="1">
+      <w:start w:val="1"/>
+      <w:numFmt w:val="bullet"/>
+      <w:lvlText w:val="o"/>
+      <w:lvlJc w:val="left"/>
+      <w:pPr>
+        <w:ind w:left="5760" w:hanging="360"/>
+      </w:pPr>
+      <w:rPr>
+        <w:rFonts w:ascii="Courier New" w:hAnsi="Courier New" w:cs="Courier New" w:hint="default"/>
+      </w:rPr>
+    </w:lvl>
+    <w:lvl w:ilvl="8" w:tplc="04090005" w:tentative="1">
+      <w:start w:val="1"/>
+      <w:numFmt w:val="bullet"/>
+      <w:lvlText w:val=""/>
+      <w:lvlJc w:val="left"/>
+      <w:pPr>
+        <w:ind w:left="6480" w:hanging="360"/>
+      </w:pPr>
+      <w:rPr>
+        <w:rFonts w:ascii="Wingdings" w:hAnsi="Wingdings" w:hint="default"/>
+      </w:rPr>
+    </w:lvl>
+  </w:abstractNum>
   <w:num w:numId="1">
     <w:abstractNumId w:val="2"/>
   </w:num>
@@ -12745,6 +15382,9 @@
   </w:num>
   <w:num w:numId="15">
     <w:abstractNumId w:val="5"/>
+  </w:num>
+  <w:num w:numId="16">
+    <w:abstractNumId w:val="15"/>
   </w:num>
   <w:numIdMacAtCleanup w:val="15"/>
 </w:numbering>
@@ -14578,7 +17218,7 @@
 </file>
 
 <file path=customXml/itemProps1.xml><?xml version="1.0" encoding="utf-8"?>
-<ds:datastoreItem xmlns:ds="http://schemas.openxmlformats.org/officeDocument/2006/customXml" ds:itemID="{2214BFE0-37EF-4DCD-8637-936DEF05A5C0}">
+<ds:datastoreItem xmlns:ds="http://schemas.openxmlformats.org/officeDocument/2006/customXml" ds:itemID="{CB82CC06-8D09-4DBC-8FD0-D7094807DD94}">
   <ds:schemaRefs>
     <ds:schemaRef ds:uri="http://schemas.openxmlformats.org/officeDocument/2006/bibliography"/>
   </ds:schemaRefs>

</xml_diff>

<commit_message>
Cập nhật fil Phân tích sự tác động
</commit_message>
<xml_diff>
--- a/BaiTap2/BT01_BT2_PhanTichSuTacDong.docx
+++ b/BaiTap2/BT01_BT2_PhanTichSuTacDong.docx
@@ -1448,7 +1448,6 @@
       <w:bookmarkStart w:id="1" w:name="_Toc396491285"/>
       <w:bookmarkStart w:id="2" w:name="_Toc399367471"/>
       <w:r>
-        <w:lastRenderedPageBreak/>
         <w:t>Theo dõi phiên bản tài liệu</w:t>
       </w:r>
       <w:bookmarkEnd w:id="0"/>
@@ -1658,7 +1657,6 @@
       </w:pPr>
       <w:bookmarkStart w:id="3" w:name="_Toc399367472"/>
       <w:r>
-        <w:lastRenderedPageBreak/>
         <w:t>Giới thiệu</w:t>
       </w:r>
       <w:bookmarkEnd w:id="3"/>
@@ -1851,7 +1849,6 @@
               <w:rPr>
                 <w:b/>
               </w:rPr>
-              <w:lastRenderedPageBreak/>
               <w:t>PHIẾU ĐỀ XUẤT YÊU CẦU THAY ĐỔI</w:t>
             </w:r>
           </w:p>
@@ -2240,7 +2237,6 @@
               <w:rPr>
                 <w:noProof/>
               </w:rPr>
-              <w:lastRenderedPageBreak/>
               <mc:AlternateContent>
                 <mc:Choice Requires="wpg">
                   <w:drawing>
@@ -2341,7 +2337,7 @@
                 </mc:Choice>
                 <mc:Fallback>
                   <w:pict>
-                    <v:group w14:anchorId="7CA14D42" id="Group 3" o:spid="_x0000_s1026" style="width:11in;height:159.45pt;mso-position-horizontal-relative:char;mso-position-vertical-relative:line" coordsize="100584,20252" o:gfxdata="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">
+                    <v:group w14:anchorId="49FAB4A1" id="Group 3" o:spid="_x0000_s1026" style="width:11in;height:159.45pt;mso-position-horizontal-relative:char;mso-position-vertical-relative:line" coordsize="100584,20252" o:gfxdata="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">
                       <v:shapetype id="_x0000_t75" coordsize="21600,21600" o:spt="75" o:preferrelative="t" path="m@4@5l@4@11@9@11@9@5xe" filled="f" stroked="f">
                         <v:stroke joinstyle="miter"/>
                         <v:formulas>
@@ -2389,7 +2385,6 @@
               <w:jc w:val="left"/>
             </w:pPr>
             <w:r>
-              <w:lastRenderedPageBreak/>
               <w:t xml:space="preserve">Yêu cầu thay đổi: </w:t>
             </w:r>
             <w:r>
@@ -2803,11 +2798,7 @@
               <w:t xml:space="preserve">Thiết kế </w:t>
             </w:r>
             <w:r>
-              <w:t xml:space="preserve">lại chức năng tìm kiếm sao cho sử dụng 1 trang và tìm kiếm theo tất cả </w:t>
-            </w:r>
-            <w:r>
-              <w:lastRenderedPageBreak/>
-              <w:t>tiêu chí. Sử dụng Ajax để tải lại phần kết quả mà không tải lại toàn bộ trang.</w:t>
+              <w:t>lại chức năng tìm kiếm sao cho sử dụng 1 trang và tìm kiếm theo tất cả tiêu chí. Sử dụng Ajax để tải lại phần kết quả mà không tải lại toàn bộ trang.</w:t>
             </w:r>
           </w:p>
         </w:tc>
@@ -2823,7 +2814,6 @@
               <w:jc w:val="left"/>
             </w:pPr>
             <w:r>
-              <w:lastRenderedPageBreak/>
               <w:t xml:space="preserve">Ghi chú: </w:t>
             </w:r>
           </w:p>
@@ -3188,7 +3178,6 @@
               <w:rPr>
                 <w:noProof/>
               </w:rPr>
-              <w:lastRenderedPageBreak/>
               <w:drawing>
                 <wp:anchor distT="0" distB="0" distL="114300" distR="114300" simplePos="0" relativeHeight="251663360" behindDoc="0" locked="0" layoutInCell="1" allowOverlap="1" wp14:anchorId="479BECFE" wp14:editId="7E80457D">
                   <wp:simplePos x="0" y="0"/>
@@ -3487,11 +3476,7 @@
               </w:numPr>
             </w:pPr>
             <w:r>
-              <w:t xml:space="preserve">Yêu cầu “01 MBA có thể di chuyển đến nhiều nơi làm sao biết được trước đây nó nằm ở </w:t>
-            </w:r>
-            <w:r>
-              <w:lastRenderedPageBreak/>
-              <w:t>đâu nào và hiện nay đang nằm ở đâu” trên thực tế chưa có chưc năng đáp ứng yêu cầu này.</w:t>
+              <w:t>Yêu cầu “01 MBA có thể di chuyển đến nhiều nơi làm sao biết được trước đây nó nằm ở đâu nào và hiện nay đang nằm ở đâu” trên thực tế chưa có chưc năng đáp ứng yêu cầu này.</w:t>
             </w:r>
           </w:p>
           <w:p>
@@ -3519,7 +3504,6 @@
               <w:jc w:val="left"/>
             </w:pPr>
             <w:r>
-              <w:lastRenderedPageBreak/>
               <w:t xml:space="preserve">Yêu cầu thay đổi: </w:t>
             </w:r>
             <w:r>
@@ -4073,7 +4057,6 @@
               <w:rPr>
                 <w:b/>
               </w:rPr>
-              <w:lastRenderedPageBreak/>
               <w:t>PHIẾU ĐỀ XUẤT YÊU CẦU THAY ĐỔI</w:t>
             </w:r>
           </w:p>
@@ -4571,7 +4554,6 @@
               <w:jc w:val="left"/>
             </w:pPr>
             <w:r>
-              <w:lastRenderedPageBreak/>
               <w:t xml:space="preserve">Ghi chú: </w:t>
             </w:r>
           </w:p>
@@ -5880,7 +5862,6 @@
                 <w:rFonts w:ascii="Times New Roman" w:eastAsia="Arial" w:hAnsi="Times New Roman" w:cs="Times New Roman"/>
                 <w:sz w:val="21"/>
               </w:rPr>
-              <w:lastRenderedPageBreak/>
               <w:t xml:space="preserve">Ghi chú:  </w:t>
             </w:r>
           </w:p>
@@ -7639,7 +7620,6 @@
                 <w:rFonts w:ascii="Times New Roman" w:eastAsia="Arial" w:hAnsi="Times New Roman" w:cs="Times New Roman"/>
                 <w:sz w:val="21"/>
               </w:rPr>
-              <w:lastRenderedPageBreak/>
               <w:t xml:space="preserve">Người tiếp nhận yêu cầu thay đổi: </w:t>
             </w:r>
             <w:r>
@@ -8682,7 +8662,6 @@
                 <w:rFonts w:ascii="Times New Roman" w:eastAsia="Arial" w:hAnsi="Times New Roman" w:cs="Times New Roman"/>
                 <w:sz w:val="21"/>
               </w:rPr>
-              <w:lastRenderedPageBreak/>
               <w:t xml:space="preserve">Mã số yêu cầu gốc </w:t>
             </w:r>
             <w:r>
@@ -9626,7 +9605,6 @@
                 <w:rFonts w:ascii="Times New Roman" w:eastAsia="Arial" w:hAnsi="Times New Roman" w:cs="Times New Roman"/>
                 <w:sz w:val="21"/>
               </w:rPr>
-              <w:lastRenderedPageBreak/>
               <w:t xml:space="preserve">Mức ưu tiên </w:t>
             </w:r>
             <w:r>
@@ -10531,7 +10509,6 @@
                 <w:rFonts w:ascii="Times New Roman" w:eastAsia="Arial" w:hAnsi="Times New Roman" w:cs="Times New Roman"/>
                 <w:sz w:val="21"/>
               </w:rPr>
-              <w:lastRenderedPageBreak/>
               <w:t xml:space="preserve">Ghi chú:  </w:t>
             </w:r>
           </w:p>
@@ -11196,7 +11173,6 @@
                 <w:rFonts w:ascii="Times New Roman" w:eastAsia="Arial" w:hAnsi="Times New Roman" w:cs="Times New Roman"/>
                 <w:sz w:val="21"/>
               </w:rPr>
-              <w:lastRenderedPageBreak/>
               <w:t xml:space="preserve">Địa chỉ của người phân tích: </w:t>
             </w:r>
             <w:r>
@@ -11937,7 +11913,6 @@
                 <w:rFonts w:ascii="Times New Roman" w:eastAsia="Arial" w:hAnsi="Times New Roman" w:cs="Times New Roman"/>
                 <w:sz w:val="21"/>
               </w:rPr>
-              <w:lastRenderedPageBreak/>
               <w:t xml:space="preserve">Đánh giá sự thay đổi: </w:t>
             </w:r>
           </w:p>
@@ -12785,7 +12760,6 @@
                 <w:rFonts w:ascii="Times New Roman" w:eastAsia="Arial" w:hAnsi="Times New Roman" w:cs="Times New Roman"/>
                 <w:sz w:val="21"/>
               </w:rPr>
-              <w:lastRenderedPageBreak/>
               <w:t xml:space="preserve">Đề xuất giải pháp tốt nhất: </w:t>
             </w:r>
           </w:p>
@@ -13567,7 +13541,6 @@
                 <w:rFonts w:ascii="Times New Roman" w:eastAsia="Arial" w:hAnsi="Times New Roman" w:cs="Times New Roman"/>
                 <w:sz w:val="21"/>
               </w:rPr>
-              <w:lastRenderedPageBreak/>
               <w:t xml:space="preserve">Mã số yêu cầu:…………. </w:t>
             </w:r>
             <w:r>
@@ -13607,7 +13580,6 @@
                 <w:rFonts w:ascii="Times New Roman" w:eastAsia="Arial" w:hAnsi="Times New Roman" w:cs="Times New Roman"/>
                 <w:sz w:val="21"/>
               </w:rPr>
-              <w:lastRenderedPageBreak/>
               <w:t xml:space="preserve">Người phân tích: </w:t>
             </w:r>
             <w:r>
@@ -13830,14 +13802,7 @@
                 <w:rFonts w:ascii="Times New Roman" w:eastAsia="Arial" w:hAnsi="Times New Roman" w:cs="Times New Roman"/>
                 <w:sz w:val="21"/>
               </w:rPr>
-              <w:t xml:space="preserve">Chương trình: </w:t>
-            </w:r>
-            <w:r>
-              <w:rPr>
-                <w:rFonts w:ascii="Times New Roman" w:eastAsia="Arial" w:hAnsi="Times New Roman" w:cs="Times New Roman"/>
-                <w:sz w:val="21"/>
-              </w:rPr>
-              <w:t>các file CSS liên quan đến giao diện</w:t>
+              <w:t>Chương trình: các file CSS liên quan đến giao diện</w:t>
             </w:r>
             <w:r>
               <w:rPr>
@@ -14080,8 +14045,6 @@
               </w:rPr>
               <w:t>t</w:t>
             </w:r>
-            <w:bookmarkStart w:id="14" w:name="_GoBack"/>
-            <w:bookmarkEnd w:id="14"/>
             <w:r>
               <w:rPr>
                 <w:rFonts w:ascii="Times New Roman" w:eastAsia="Arial" w:hAnsi="Times New Roman" w:cs="Times New Roman"/>
@@ -14460,7 +14423,6 @@
                 <w:rFonts w:ascii="Times New Roman" w:eastAsia="Arial" w:hAnsi="Times New Roman" w:cs="Times New Roman"/>
                 <w:sz w:val="21"/>
               </w:rPr>
-              <w:lastRenderedPageBreak/>
               <w:t xml:space="preserve">Loại yêu cầu thay đổi </w:t>
             </w:r>
             <w:r>
@@ -14893,7 +14855,7 @@
                 <w:rFonts w:ascii="Times New Roman" w:eastAsia="Arial" w:hAnsi="Times New Roman" w:cs="Times New Roman"/>
                 <w:sz w:val="21"/>
               </w:rPr>
-              <w:t>Ngô Minh Phương</w:t>
+              <w:t>Hồ Hữu Nhân</w:t>
             </w:r>
           </w:p>
         </w:tc>
@@ -14925,7 +14887,7 @@
                 <w:rFonts w:ascii="Times New Roman" w:eastAsia="Arial" w:hAnsi="Times New Roman" w:cs="Times New Roman"/>
                 <w:sz w:val="21"/>
               </w:rPr>
-              <w:t>25/09/2014</w:t>
+              <w:t>5/11/2014</w:t>
             </w:r>
           </w:p>
         </w:tc>
@@ -14963,7 +14925,7 @@
                 <w:rFonts w:ascii="Times New Roman" w:eastAsia="Arial" w:hAnsi="Times New Roman" w:cs="Times New Roman"/>
                 <w:sz w:val="21"/>
               </w:rPr>
-              <w:t>Cần Thơ.</w:t>
+              <w:t>Đồng Tháp</w:t>
             </w:r>
           </w:p>
         </w:tc>
@@ -14996,21 +14958,21 @@
                 <w:rFonts w:ascii="Times New Roman" w:eastAsia="Arial" w:hAnsi="Times New Roman" w:cs="Times New Roman"/>
                 <w:sz w:val="21"/>
               </w:rPr>
-              <w:t>0169 391 0461</w:t>
-            </w:r>
-          </w:p>
-          <w:p>
-            <w:pPr>
-              <w:rPr>
-                <w:rFonts w:ascii="Times New Roman" w:hAnsi="Times New Roman" w:cs="Times New Roman"/>
-              </w:rPr>
-            </w:pPr>
-            <w:r>
-              <w:rPr>
-                <w:rFonts w:ascii="Times New Roman" w:eastAsia="Arial" w:hAnsi="Times New Roman" w:cs="Times New Roman"/>
-                <w:sz w:val="21"/>
-              </w:rPr>
-              <w:t>Email: phuong111327@student.ctu.edu.vn</w:t>
+              <w:t>0986 732 457</w:t>
+            </w:r>
+          </w:p>
+          <w:p>
+            <w:pPr>
+              <w:rPr>
+                <w:rFonts w:ascii="Times New Roman" w:hAnsi="Times New Roman" w:cs="Times New Roman"/>
+              </w:rPr>
+            </w:pPr>
+            <w:r>
+              <w:rPr>
+                <w:rFonts w:ascii="Times New Roman" w:eastAsia="Arial" w:hAnsi="Times New Roman" w:cs="Times New Roman"/>
+                <w:sz w:val="21"/>
+              </w:rPr>
+              <w:t>Email: nhan111321@student.ctu.edu.vn</w:t>
             </w:r>
           </w:p>
         </w:tc>
@@ -15114,27 +15076,16 @@
               <w:spacing w:after="5" w:line="224" w:lineRule="auto"/>
               <w:ind w:left="1"/>
               <w:rPr>
-                <w:rFonts w:ascii="Times New Roman" w:eastAsia="Arial" w:hAnsi="Times New Roman" w:cs="Times New Roman"/>
-                <w:sz w:val="21"/>
-              </w:rPr>
-            </w:pPr>
-            <w:r>
-              <w:rPr>
-                <w:rFonts w:ascii="Times New Roman" w:eastAsia="Arial" w:hAnsi="Times New Roman" w:cs="Times New Roman"/>
-                <w:sz w:val="21"/>
-              </w:rPr>
-              <w:t>Chương trình: cập nhật lại file controller và model của chức năng quản lý và cập nhật.</w:t>
-            </w:r>
-          </w:p>
-          <w:p>
-            <w:pPr>
-              <w:spacing w:after="5" w:line="224" w:lineRule="auto"/>
-              <w:ind w:left="1"/>
-              <w:rPr>
-                <w:rFonts w:ascii="Times New Roman" w:eastAsia="Arial" w:hAnsi="Times New Roman" w:cs="Times New Roman"/>
-                <w:sz w:val="21"/>
-              </w:rPr>
-            </w:pPr>
+                <w:rFonts w:ascii="Times New Roman" w:hAnsi="Times New Roman" w:cs="Times New Roman"/>
+              </w:rPr>
+            </w:pPr>
+            <w:r>
+              <w:rPr>
+                <w:rFonts w:ascii="Times New Roman" w:eastAsia="Arial" w:hAnsi="Times New Roman" w:cs="Times New Roman"/>
+                <w:sz w:val="21"/>
+              </w:rPr>
+              <w:t>Chương trình: các file nằm trong gói Application.</w:t>
+            </w:r>
           </w:p>
         </w:tc>
       </w:tr>
@@ -15199,7 +15150,6 @@
                 <w:rFonts w:ascii="Times New Roman" w:eastAsia="Arial" w:hAnsi="Times New Roman" w:cs="Times New Roman"/>
                 <w:sz w:val="21"/>
               </w:rPr>
-              <w:lastRenderedPageBreak/>
               <w:t xml:space="preserve">Các giải pháp </w:t>
             </w:r>
             <w:r>
@@ -15232,7 +15182,28 @@
                 <w:rFonts w:ascii="Times New Roman" w:eastAsia="Arial" w:hAnsi="Times New Roman" w:cs="Times New Roman"/>
                 <w:sz w:val="21"/>
               </w:rPr>
-              <w:t>Giải pháp 1:</w:t>
+              <w:t xml:space="preserve">Giải pháp 1: </w:t>
+            </w:r>
+            <w:r>
+              <w:rPr>
+                <w:rFonts w:ascii="Times New Roman" w:eastAsia="Arial" w:hAnsi="Times New Roman" w:cs="Times New Roman"/>
+                <w:sz w:val="21"/>
+              </w:rPr>
+              <w:t>ứng với từ</w:t>
+            </w:r>
+            <w:r>
+              <w:rPr>
+                <w:rFonts w:ascii="Times New Roman" w:eastAsia="Arial" w:hAnsi="Times New Roman" w:cs="Times New Roman"/>
+                <w:sz w:val="21"/>
+              </w:rPr>
+              <w:t xml:space="preserve">ng dòng code thì </w:t>
+            </w:r>
+            <w:r>
+              <w:rPr>
+                <w:rFonts w:ascii="Times New Roman" w:eastAsia="Arial" w:hAnsi="Times New Roman" w:cs="Times New Roman"/>
+                <w:sz w:val="21"/>
+              </w:rPr>
+              <w:t>chú thích ứng với một dòng comment code.</w:t>
             </w:r>
           </w:p>
           <w:p>
@@ -15249,8 +15220,24 @@
                 <w:rFonts w:ascii="Times New Roman" w:eastAsia="Arial" w:hAnsi="Times New Roman" w:cs="Times New Roman"/>
                 <w:sz w:val="21"/>
               </w:rPr>
-              <w:t>Sử dụng javascript để kiểm tra và xuất các thông báo bằng tiếng việt.</w:t>
-            </w:r>
+              <w:t>Giả</w:t>
+            </w:r>
+            <w:r>
+              <w:rPr>
+                <w:rFonts w:ascii="Times New Roman" w:eastAsia="Arial" w:hAnsi="Times New Roman" w:cs="Times New Roman"/>
+                <w:sz w:val="21"/>
+              </w:rPr>
+              <w:t>i pháp 2</w:t>
+            </w:r>
+            <w:r>
+              <w:rPr>
+                <w:rFonts w:ascii="Times New Roman" w:eastAsia="Arial" w:hAnsi="Times New Roman" w:cs="Times New Roman"/>
+                <w:sz w:val="21"/>
+              </w:rPr>
+              <w:t>: ứng vói từng hàm thì có một dòng chú thích.</w:t>
+            </w:r>
+            <w:bookmarkStart w:id="14" w:name="_GoBack"/>
+            <w:bookmarkEnd w:id="14"/>
           </w:p>
           <w:p>
             <w:pPr>
@@ -15261,44 +15248,15 @@
                 <w:sz w:val="21"/>
               </w:rPr>
             </w:pPr>
-            <w:r>
-              <w:rPr>
-                <w:rFonts w:ascii="Times New Roman" w:eastAsia="Arial" w:hAnsi="Times New Roman" w:cs="Times New Roman"/>
-                <w:sz w:val="21"/>
-              </w:rPr>
-              <w:t>Giải pháp 2:</w:t>
-            </w:r>
           </w:p>
           <w:p>
             <w:pPr>
               <w:spacing w:after="2" w:line="227" w:lineRule="auto"/>
               <w:ind w:left="1"/>
               <w:rPr>
-                <w:rFonts w:ascii="Times New Roman" w:eastAsia="Arial" w:hAnsi="Times New Roman" w:cs="Times New Roman"/>
-                <w:sz w:val="21"/>
-              </w:rPr>
-            </w:pPr>
-            <w:r>
-              <w:rPr>
-                <w:rFonts w:ascii="Times New Roman" w:eastAsia="Arial" w:hAnsi="Times New Roman" w:cs="Times New Roman"/>
-                <w:sz w:val="21"/>
-              </w:rPr>
-              <w:t xml:space="preserve">Sử dụng </w:t>
-            </w:r>
-            <w:r>
-              <w:rPr>
-                <w:rFonts w:ascii="Times New Roman" w:eastAsia="Arial" w:hAnsi="Times New Roman" w:cs="Times New Roman"/>
-                <w:sz w:val="21"/>
-              </w:rPr>
-              <w:t>form_validation</w:t>
-            </w:r>
-            <w:r>
-              <w:rPr>
-                <w:rFonts w:ascii="Times New Roman" w:eastAsia="Arial" w:hAnsi="Times New Roman" w:cs="Times New Roman"/>
-                <w:sz w:val="21"/>
-              </w:rPr>
-              <w:t xml:space="preserve"> của codeIgniter hỗ trợ. </w:t>
-            </w:r>
+                <w:rFonts w:ascii="Times New Roman" w:hAnsi="Times New Roman" w:cs="Times New Roman"/>
+              </w:rPr>
+            </w:pPr>
           </w:p>
         </w:tc>
       </w:tr>
@@ -15350,17 +15308,24 @@
           </w:p>
           <w:p>
             <w:pPr>
-              <w:ind w:right="8"/>
-              <w:rPr>
-                <w:rFonts w:ascii="Times New Roman" w:hAnsi="Times New Roman" w:cs="Times New Roman"/>
-              </w:rPr>
-            </w:pPr>
-            <w:r>
-              <w:rPr>
-                <w:rFonts w:ascii="Times New Roman" w:eastAsia="Arial" w:hAnsi="Times New Roman" w:cs="Times New Roman"/>
-                <w:sz w:val="21"/>
-              </w:rPr>
-              <w:t>Đề xuất giải pháp 2 vì codeIgniter hỗ trợ sẵn sử dụng nhanh chóng và dễ dàng</w:t>
+              <w:ind w:left="1" w:right="8"/>
+              <w:rPr>
+                <w:rFonts w:ascii="Times New Roman" w:hAnsi="Times New Roman" w:cs="Times New Roman"/>
+              </w:rPr>
+            </w:pPr>
+            <w:r>
+              <w:rPr>
+                <w:rFonts w:ascii="Times New Roman" w:eastAsia="Arial" w:hAnsi="Times New Roman" w:cs="Times New Roman"/>
+                <w:sz w:val="21"/>
+              </w:rPr>
+              <w:t>Giả</w:t>
+            </w:r>
+            <w:r>
+              <w:rPr>
+                <w:rFonts w:ascii="Times New Roman" w:eastAsia="Arial" w:hAnsi="Times New Roman" w:cs="Times New Roman"/>
+                <w:sz w:val="21"/>
+              </w:rPr>
+              <w:t>i pháp 2</w:t>
             </w:r>
           </w:p>
         </w:tc>
@@ -15514,7 +15479,7 @@
                 <w:rFonts w:ascii="Times New Roman" w:eastAsia="Arial" w:hAnsi="Times New Roman" w:cs="Times New Roman"/>
                 <w:sz w:val="21"/>
               </w:rPr>
-              <w:t>Ngô Minh Phương</w:t>
+              <w:t>Hồ Hữu Nhân</w:t>
             </w:r>
           </w:p>
         </w:tc>
@@ -15546,7 +15511,7 @@
                 <w:rFonts w:ascii="Times New Roman" w:eastAsia="Arial" w:hAnsi="Times New Roman" w:cs="Times New Roman"/>
                 <w:sz w:val="21"/>
               </w:rPr>
-              <w:t>25/09/2014</w:t>
+              <w:t>5/11/2014</w:t>
             </w:r>
           </w:p>
         </w:tc>
@@ -15584,7 +15549,7 @@
                 <w:rFonts w:ascii="Times New Roman" w:eastAsia="Arial" w:hAnsi="Times New Roman" w:cs="Times New Roman"/>
                 <w:sz w:val="21"/>
               </w:rPr>
-              <w:t>Cần Thơ.</w:t>
+              <w:t>Đồng Tháp</w:t>
             </w:r>
           </w:p>
         </w:tc>
@@ -15617,21 +15582,21 @@
                 <w:rFonts w:ascii="Times New Roman" w:eastAsia="Arial" w:hAnsi="Times New Roman" w:cs="Times New Roman"/>
                 <w:sz w:val="21"/>
               </w:rPr>
-              <w:t>0169 391 0461</w:t>
-            </w:r>
-          </w:p>
-          <w:p>
-            <w:pPr>
-              <w:rPr>
-                <w:rFonts w:ascii="Times New Roman" w:hAnsi="Times New Roman" w:cs="Times New Roman"/>
-              </w:rPr>
-            </w:pPr>
-            <w:r>
-              <w:rPr>
-                <w:rFonts w:ascii="Times New Roman" w:eastAsia="Arial" w:hAnsi="Times New Roman" w:cs="Times New Roman"/>
-                <w:sz w:val="21"/>
-              </w:rPr>
-              <w:t>Email: phuong111327@student.ctu.edu.vn</w:t>
+              <w:t>0986 732 457</w:t>
+            </w:r>
+          </w:p>
+          <w:p>
+            <w:pPr>
+              <w:rPr>
+                <w:rFonts w:ascii="Times New Roman" w:hAnsi="Times New Roman" w:cs="Times New Roman"/>
+              </w:rPr>
+            </w:pPr>
+            <w:r>
+              <w:rPr>
+                <w:rFonts w:ascii="Times New Roman" w:eastAsia="Arial" w:hAnsi="Times New Roman" w:cs="Times New Roman"/>
+                <w:sz w:val="21"/>
+              </w:rPr>
+              <w:t>Email: nhan111321@student.ctu.edu.vn</w:t>
             </w:r>
           </w:p>
         </w:tc>
@@ -15744,7 +15709,14 @@
                 <w:rFonts w:ascii="Times New Roman" w:eastAsia="Arial" w:hAnsi="Times New Roman" w:cs="Times New Roman"/>
                 <w:sz w:val="21"/>
               </w:rPr>
-              <w:t>Chương trình: cập nhật lại file controller, model, view  của chức năng quản lý.</w:t>
+              <w:t xml:space="preserve">Chương trình: </w:t>
+            </w:r>
+            <w:r>
+              <w:rPr>
+                <w:rFonts w:ascii="Times New Roman" w:eastAsia="Arial" w:hAnsi="Times New Roman" w:cs="Times New Roman"/>
+                <w:sz w:val="21"/>
+              </w:rPr>
+              <w:t>không</w:t>
             </w:r>
           </w:p>
           <w:p>
@@ -15761,8 +15733,17 @@
                 <w:rFonts w:ascii="Times New Roman" w:eastAsia="Arial" w:hAnsi="Times New Roman" w:cs="Times New Roman"/>
                 <w:sz w:val="21"/>
               </w:rPr>
-              <w:t>Tài liệu: Các thành phần giao diện của chức năng quản lý.</w:t>
-            </w:r>
+              <w:t>Tài liệu: tài liệu đặc tả, tài liệu thiết kế</w:t>
+            </w:r>
+          </w:p>
+          <w:p>
+            <w:pPr>
+              <w:spacing w:after="5" w:line="224" w:lineRule="auto"/>
+              <w:ind w:left="1"/>
+              <w:rPr>
+                <w:rFonts w:ascii="Times New Roman" w:hAnsi="Times New Roman" w:cs="Times New Roman"/>
+              </w:rPr>
+            </w:pPr>
           </w:p>
         </w:tc>
       </w:tr>
@@ -15859,7 +15840,14 @@
                 <w:rFonts w:ascii="Times New Roman" w:eastAsia="Arial" w:hAnsi="Times New Roman" w:cs="Times New Roman"/>
                 <w:sz w:val="21"/>
               </w:rPr>
-              <w:t>Giải pháp 1:</w:t>
+              <w:t xml:space="preserve">Giải pháp 1: </w:t>
+            </w:r>
+            <w:r>
+              <w:rPr>
+                <w:rFonts w:ascii="Times New Roman" w:eastAsia="Arial" w:hAnsi="Times New Roman" w:cs="Times New Roman"/>
+                <w:sz w:val="21"/>
+              </w:rPr>
+              <w:t>cập nhập hoàn thành tài liệu đặc tả rồi mới đến cập nhật tài liêu thiết kế</w:t>
             </w:r>
           </w:p>
           <w:p>
@@ -15876,14 +15864,651 @@
                 <w:rFonts w:ascii="Times New Roman" w:eastAsia="Arial" w:hAnsi="Times New Roman" w:cs="Times New Roman"/>
                 <w:sz w:val="21"/>
               </w:rPr>
-              <w:t>Sử dụng javascript để kiể</w:t>
-            </w:r>
-            <w:r>
-              <w:rPr>
-                <w:rFonts w:ascii="Times New Roman" w:eastAsia="Arial" w:hAnsi="Times New Roman" w:cs="Times New Roman"/>
-                <w:sz w:val="21"/>
-              </w:rPr>
-              <w:t>m tra các ràng buộc.</w:t>
+              <w:t>Giả</w:t>
+            </w:r>
+            <w:r>
+              <w:rPr>
+                <w:rFonts w:ascii="Times New Roman" w:eastAsia="Arial" w:hAnsi="Times New Roman" w:cs="Times New Roman"/>
+                <w:sz w:val="21"/>
+              </w:rPr>
+              <w:t>i pháp 2</w:t>
+            </w:r>
+            <w:r>
+              <w:rPr>
+                <w:rFonts w:ascii="Times New Roman" w:eastAsia="Arial" w:hAnsi="Times New Roman" w:cs="Times New Roman"/>
+                <w:sz w:val="21"/>
+              </w:rPr>
+              <w:t xml:space="preserve">: cập nhập </w:t>
+            </w:r>
+            <w:r>
+              <w:rPr>
+                <w:rFonts w:ascii="Times New Roman" w:eastAsia="Arial" w:hAnsi="Times New Roman" w:cs="Times New Roman"/>
+                <w:sz w:val="21"/>
+              </w:rPr>
+              <w:t>song song cả 2</w:t>
+            </w:r>
+            <w:r>
+              <w:rPr>
+                <w:rFonts w:ascii="Times New Roman" w:eastAsia="Arial" w:hAnsi="Times New Roman" w:cs="Times New Roman"/>
+                <w:sz w:val="21"/>
+              </w:rPr>
+              <w:t xml:space="preserve"> tài liệu đặc tả</w:t>
+            </w:r>
+            <w:r>
+              <w:rPr>
+                <w:rFonts w:ascii="Times New Roman" w:eastAsia="Arial" w:hAnsi="Times New Roman" w:cs="Times New Roman"/>
+                <w:sz w:val="21"/>
+              </w:rPr>
+              <w:t xml:space="preserve">, </w:t>
+            </w:r>
+            <w:r>
+              <w:rPr>
+                <w:rFonts w:ascii="Times New Roman" w:eastAsia="Arial" w:hAnsi="Times New Roman" w:cs="Times New Roman"/>
+                <w:sz w:val="21"/>
+              </w:rPr>
+              <w:t>tài liêu thiết kế</w:t>
+            </w:r>
+          </w:p>
+          <w:p>
+            <w:pPr>
+              <w:spacing w:after="2" w:line="227" w:lineRule="auto"/>
+              <w:ind w:left="1"/>
+              <w:rPr>
+                <w:rFonts w:ascii="Times New Roman" w:eastAsia="Arial" w:hAnsi="Times New Roman" w:cs="Times New Roman"/>
+                <w:sz w:val="21"/>
+              </w:rPr>
+            </w:pPr>
+          </w:p>
+          <w:p>
+            <w:pPr>
+              <w:spacing w:after="2" w:line="227" w:lineRule="auto"/>
+              <w:ind w:left="1"/>
+              <w:rPr>
+                <w:rFonts w:ascii="Times New Roman" w:eastAsia="Arial" w:hAnsi="Times New Roman" w:cs="Times New Roman"/>
+                <w:sz w:val="21"/>
+              </w:rPr>
+            </w:pPr>
+          </w:p>
+          <w:p>
+            <w:pPr>
+              <w:spacing w:after="2" w:line="227" w:lineRule="auto"/>
+              <w:ind w:left="1"/>
+              <w:rPr>
+                <w:rFonts w:ascii="Times New Roman" w:hAnsi="Times New Roman" w:cs="Times New Roman"/>
+              </w:rPr>
+            </w:pPr>
+          </w:p>
+        </w:tc>
+      </w:tr>
+      <w:tr>
+        <w:trPr>
+          <w:trHeight w:val="710"/>
+        </w:trPr>
+        <w:tc>
+          <w:tcPr>
+            <w:tcW w:w="5000" w:type="pct"/>
+            <w:gridSpan w:val="2"/>
+            <w:tcBorders>
+              <w:top w:val="single" w:sz="4" w:space="0" w:color="000000"/>
+              <w:left w:val="single" w:sz="4" w:space="0" w:color="000000"/>
+              <w:bottom w:val="single" w:sz="4" w:space="0" w:color="000000"/>
+              <w:right w:val="single" w:sz="4" w:space="0" w:color="000000"/>
+            </w:tcBorders>
+          </w:tcPr>
+          <w:p>
+            <w:pPr>
+              <w:ind w:left="1" w:right="8"/>
+              <w:rPr>
+                <w:rFonts w:ascii="Times New Roman" w:eastAsia="Arial" w:hAnsi="Times New Roman" w:cs="Times New Roman"/>
+                <w:sz w:val="21"/>
+              </w:rPr>
+            </w:pPr>
+            <w:r>
+              <w:rPr>
+                <w:rFonts w:ascii="Times New Roman" w:eastAsia="Arial" w:hAnsi="Times New Roman" w:cs="Times New Roman"/>
+                <w:sz w:val="21"/>
+              </w:rPr>
+              <w:t xml:space="preserve">Đề xuất giải pháp tốt nhất </w:t>
+            </w:r>
+            <w:r>
+              <w:rPr>
+                <w:rFonts w:ascii="Times New Roman" w:eastAsia="Arial" w:hAnsi="Times New Roman" w:cs="Times New Roman"/>
+                <w:i/>
+                <w:sz w:val="21"/>
+              </w:rPr>
+              <w:t>(trong các giải pháp được trình bày ở trên, người phân tích đề cử một giải pháp như là cách giải quyết tốt nhất, nên ghi các diễn giải cho việc đề cử này)</w:t>
+            </w:r>
+            <w:r>
+              <w:rPr>
+                <w:rFonts w:ascii="Times New Roman" w:eastAsia="Arial" w:hAnsi="Times New Roman" w:cs="Times New Roman"/>
+                <w:sz w:val="21"/>
+              </w:rPr>
+              <w:t xml:space="preserve">: </w:t>
+            </w:r>
+          </w:p>
+          <w:p>
+            <w:pPr>
+              <w:ind w:left="1" w:right="8"/>
+              <w:rPr>
+                <w:rFonts w:ascii="Times New Roman" w:hAnsi="Times New Roman" w:cs="Times New Roman"/>
+              </w:rPr>
+            </w:pPr>
+            <w:r>
+              <w:rPr>
+                <w:rFonts w:ascii="Times New Roman" w:eastAsia="Arial" w:hAnsi="Times New Roman" w:cs="Times New Roman"/>
+                <w:sz w:val="21"/>
+              </w:rPr>
+              <w:t>Giải pháp 2</w:t>
+            </w:r>
+          </w:p>
+        </w:tc>
+      </w:tr>
+      <w:tr>
+        <w:trPr>
+          <w:trHeight w:val="710"/>
+        </w:trPr>
+        <w:tc>
+          <w:tcPr>
+            <w:tcW w:w="5000" w:type="pct"/>
+            <w:gridSpan w:val="2"/>
+            <w:tcBorders>
+              <w:top w:val="single" w:sz="4" w:space="0" w:color="000000"/>
+              <w:left w:val="single" w:sz="4" w:space="0" w:color="000000"/>
+              <w:bottom w:val="single" w:sz="4" w:space="0" w:color="000000"/>
+              <w:right w:val="single" w:sz="4" w:space="0" w:color="000000"/>
+            </w:tcBorders>
+          </w:tcPr>
+          <w:p>
+            <w:pPr>
+              <w:rPr>
+                <w:rFonts w:ascii="Times New Roman" w:hAnsi="Times New Roman" w:cs="Times New Roman"/>
+              </w:rPr>
+            </w:pPr>
+            <w:r>
+              <w:rPr>
+                <w:rFonts w:ascii="Times New Roman" w:eastAsia="Arial" w:hAnsi="Times New Roman" w:cs="Times New Roman"/>
+                <w:sz w:val="21"/>
+              </w:rPr>
+              <w:t xml:space="preserve">Ghi chú: </w:t>
+            </w:r>
+          </w:p>
+        </w:tc>
+      </w:tr>
+    </w:tbl>
+    <w:p/>
+    <w:p/>
+    <w:tbl>
+      <w:tblPr>
+        <w:tblStyle w:val="TableGrid"/>
+        <w:tblW w:w="5000" w:type="pct"/>
+        <w:tblCellMar>
+          <w:top w:w="33" w:type="dxa"/>
+          <w:left w:w="103" w:type="dxa"/>
+          <w:right w:w="49" w:type="dxa"/>
+        </w:tblCellMar>
+        <w:tblLook w:val="04A0" w:firstRow="1" w:lastRow="0" w:firstColumn="1" w:lastColumn="0" w:noHBand="0" w:noVBand="1"/>
+      </w:tblPr>
+      <w:tblGrid>
+        <w:gridCol w:w="4318"/>
+        <w:gridCol w:w="4861"/>
+      </w:tblGrid>
+      <w:tr>
+        <w:trPr>
+          <w:trHeight w:val="1174"/>
+        </w:trPr>
+        <w:tc>
+          <w:tcPr>
+            <w:tcW w:w="5000" w:type="pct"/>
+            <w:gridSpan w:val="2"/>
+            <w:tcBorders>
+              <w:top w:val="single" w:sz="4" w:space="0" w:color="000000"/>
+              <w:left w:val="single" w:sz="4" w:space="0" w:color="000000"/>
+              <w:bottom w:val="single" w:sz="4" w:space="0" w:color="000000"/>
+              <w:right w:val="single" w:sz="4" w:space="0" w:color="000000"/>
+            </w:tcBorders>
+            <w:shd w:val="clear" w:color="auto" w:fill="F3F3F3"/>
+          </w:tcPr>
+          <w:p>
+            <w:pPr>
+              <w:ind w:right="4"/>
+              <w:jc w:val="center"/>
+              <w:rPr>
+                <w:rFonts w:ascii="Times New Roman" w:hAnsi="Times New Roman" w:cs="Times New Roman"/>
+              </w:rPr>
+            </w:pPr>
+          </w:p>
+          <w:p>
+            <w:pPr>
+              <w:ind w:right="56"/>
+              <w:jc w:val="center"/>
+              <w:rPr>
+                <w:rFonts w:ascii="Times New Roman" w:hAnsi="Times New Roman" w:cs="Times New Roman"/>
+              </w:rPr>
+            </w:pPr>
+            <w:r>
+              <w:rPr>
+                <w:rFonts w:ascii="Times New Roman" w:eastAsia="Arial" w:hAnsi="Times New Roman" w:cs="Times New Roman"/>
+                <w:b/>
+                <w:sz w:val="23"/>
+              </w:rPr>
+              <w:t xml:space="preserve">PHÂN TÍCH SỰ TÁC ĐỘNG CỦA YÊU CẦU THAY ĐỔI </w:t>
+            </w:r>
+          </w:p>
+          <w:p>
+            <w:pPr>
+              <w:ind w:right="58"/>
+              <w:jc w:val="right"/>
+              <w:rPr>
+                <w:rFonts w:ascii="Times New Roman" w:hAnsi="Times New Roman" w:cs="Times New Roman"/>
+              </w:rPr>
+            </w:pPr>
+            <w:r>
+              <w:rPr>
+                <w:rFonts w:ascii="Times New Roman" w:eastAsia="Arial" w:hAnsi="Times New Roman" w:cs="Times New Roman"/>
+                <w:sz w:val="21"/>
+              </w:rPr>
+              <w:t xml:space="preserve">Mã số yêu cầu:…………. </w:t>
+            </w:r>
+            <w:r>
+              <w:rPr>
+                <w:rFonts w:ascii="Times New Roman" w:eastAsia="Arial" w:hAnsi="Times New Roman" w:cs="Times New Roman"/>
+                <w:b/>
+                <w:sz w:val="21"/>
+              </w:rPr>
+              <w:t xml:space="preserve"> </w:t>
+            </w:r>
+          </w:p>
+        </w:tc>
+      </w:tr>
+      <w:tr>
+        <w:trPr>
+          <w:trHeight w:val="481"/>
+        </w:trPr>
+        <w:tc>
+          <w:tcPr>
+            <w:tcW w:w="2352" w:type="pct"/>
+            <w:tcBorders>
+              <w:top w:val="single" w:sz="4" w:space="0" w:color="000000"/>
+              <w:left w:val="single" w:sz="4" w:space="0" w:color="000000"/>
+              <w:bottom w:val="single" w:sz="4" w:space="0" w:color="000000"/>
+              <w:right w:val="single" w:sz="2" w:space="0" w:color="000000"/>
+            </w:tcBorders>
+          </w:tcPr>
+          <w:p>
+            <w:pPr>
+              <w:ind w:left="1"/>
+              <w:rPr>
+                <w:rFonts w:ascii="Times New Roman" w:hAnsi="Times New Roman" w:cs="Times New Roman"/>
+              </w:rPr>
+            </w:pPr>
+            <w:r>
+              <w:rPr>
+                <w:rFonts w:ascii="Times New Roman" w:eastAsia="Arial" w:hAnsi="Times New Roman" w:cs="Times New Roman"/>
+                <w:sz w:val="21"/>
+              </w:rPr>
+              <w:t xml:space="preserve">Người phân tích: </w:t>
+            </w:r>
+            <w:r>
+              <w:rPr>
+                <w:rFonts w:ascii="Times New Roman" w:eastAsia="Arial" w:hAnsi="Times New Roman" w:cs="Times New Roman"/>
+                <w:sz w:val="21"/>
+              </w:rPr>
+              <w:t>Ngô Minh Phương</w:t>
+            </w:r>
+          </w:p>
+        </w:tc>
+        <w:tc>
+          <w:tcPr>
+            <w:tcW w:w="2648" w:type="pct"/>
+            <w:tcBorders>
+              <w:top w:val="single" w:sz="4" w:space="0" w:color="000000"/>
+              <w:left w:val="single" w:sz="2" w:space="0" w:color="000000"/>
+              <w:bottom w:val="single" w:sz="4" w:space="0" w:color="000000"/>
+              <w:right w:val="single" w:sz="4" w:space="0" w:color="000000"/>
+            </w:tcBorders>
+          </w:tcPr>
+          <w:p>
+            <w:pPr>
+              <w:rPr>
+                <w:rFonts w:ascii="Times New Roman" w:hAnsi="Times New Roman" w:cs="Times New Roman"/>
+              </w:rPr>
+            </w:pPr>
+            <w:r>
+              <w:rPr>
+                <w:rFonts w:ascii="Times New Roman" w:eastAsia="Arial" w:hAnsi="Times New Roman" w:cs="Times New Roman"/>
+                <w:sz w:val="21"/>
+              </w:rPr>
+              <w:t xml:space="preserve">Ngày phân tích: </w:t>
+            </w:r>
+            <w:r>
+              <w:rPr>
+                <w:rFonts w:ascii="Times New Roman" w:eastAsia="Arial" w:hAnsi="Times New Roman" w:cs="Times New Roman"/>
+                <w:sz w:val="21"/>
+              </w:rPr>
+              <w:t>25/09/2014</w:t>
+            </w:r>
+          </w:p>
+        </w:tc>
+      </w:tr>
+      <w:tr>
+        <w:trPr>
+          <w:trHeight w:val="941"/>
+        </w:trPr>
+        <w:tc>
+          <w:tcPr>
+            <w:tcW w:w="2352" w:type="pct"/>
+            <w:tcBorders>
+              <w:top w:val="single" w:sz="4" w:space="0" w:color="000000"/>
+              <w:left w:val="single" w:sz="4" w:space="0" w:color="000000"/>
+              <w:bottom w:val="single" w:sz="4" w:space="0" w:color="000000"/>
+              <w:right w:val="single" w:sz="2" w:space="0" w:color="000000"/>
+            </w:tcBorders>
+          </w:tcPr>
+          <w:p>
+            <w:pPr>
+              <w:ind w:left="1"/>
+              <w:rPr>
+                <w:rFonts w:ascii="Times New Roman" w:hAnsi="Times New Roman" w:cs="Times New Roman"/>
+              </w:rPr>
+            </w:pPr>
+            <w:r>
+              <w:rPr>
+                <w:rFonts w:ascii="Times New Roman" w:eastAsia="Arial" w:hAnsi="Times New Roman" w:cs="Times New Roman"/>
+                <w:sz w:val="21"/>
+              </w:rPr>
+              <w:t xml:space="preserve">Địa chỉ của người phân tích: </w:t>
+            </w:r>
+            <w:r>
+              <w:rPr>
+                <w:rFonts w:ascii="Times New Roman" w:eastAsia="Arial" w:hAnsi="Times New Roman" w:cs="Times New Roman"/>
+                <w:sz w:val="21"/>
+              </w:rPr>
+              <w:t>Cần Thơ.</w:t>
+            </w:r>
+          </w:p>
+        </w:tc>
+        <w:tc>
+          <w:tcPr>
+            <w:tcW w:w="2648" w:type="pct"/>
+            <w:tcBorders>
+              <w:top w:val="single" w:sz="4" w:space="0" w:color="000000"/>
+              <w:left w:val="single" w:sz="2" w:space="0" w:color="000000"/>
+              <w:bottom w:val="single" w:sz="4" w:space="0" w:color="000000"/>
+              <w:right w:val="single" w:sz="4" w:space="0" w:color="000000"/>
+            </w:tcBorders>
+            <w:vAlign w:val="center"/>
+          </w:tcPr>
+          <w:p>
+            <w:pPr>
+              <w:rPr>
+                <w:rFonts w:ascii="Times New Roman" w:hAnsi="Times New Roman" w:cs="Times New Roman"/>
+              </w:rPr>
+            </w:pPr>
+            <w:r>
+              <w:rPr>
+                <w:rFonts w:ascii="Times New Roman" w:eastAsia="Arial" w:hAnsi="Times New Roman" w:cs="Times New Roman"/>
+                <w:sz w:val="21"/>
+              </w:rPr>
+              <w:t xml:space="preserve">Số điện thoại: </w:t>
+            </w:r>
+            <w:r>
+              <w:rPr>
+                <w:rFonts w:ascii="Times New Roman" w:eastAsia="Arial" w:hAnsi="Times New Roman" w:cs="Times New Roman"/>
+                <w:sz w:val="21"/>
+              </w:rPr>
+              <w:t>0169 391 0461</w:t>
+            </w:r>
+          </w:p>
+          <w:p>
+            <w:pPr>
+              <w:rPr>
+                <w:rFonts w:ascii="Times New Roman" w:hAnsi="Times New Roman" w:cs="Times New Roman"/>
+              </w:rPr>
+            </w:pPr>
+            <w:r>
+              <w:rPr>
+                <w:rFonts w:ascii="Times New Roman" w:eastAsia="Arial" w:hAnsi="Times New Roman" w:cs="Times New Roman"/>
+                <w:sz w:val="21"/>
+              </w:rPr>
+              <w:t>Email: phuong111327@student.ctu.edu.vn</w:t>
+            </w:r>
+          </w:p>
+        </w:tc>
+      </w:tr>
+      <w:tr>
+        <w:trPr>
+          <w:trHeight w:val="480"/>
+        </w:trPr>
+        <w:tc>
+          <w:tcPr>
+            <w:tcW w:w="5000" w:type="pct"/>
+            <w:gridSpan w:val="2"/>
+            <w:tcBorders>
+              <w:top w:val="single" w:sz="4" w:space="0" w:color="000000"/>
+              <w:left w:val="single" w:sz="4" w:space="0" w:color="000000"/>
+              <w:bottom w:val="single" w:sz="4" w:space="0" w:color="000000"/>
+              <w:right w:val="single" w:sz="4" w:space="0" w:color="000000"/>
+            </w:tcBorders>
+          </w:tcPr>
+          <w:p>
+            <w:pPr>
+              <w:ind w:left="1"/>
+              <w:rPr>
+                <w:rFonts w:ascii="Times New Roman" w:hAnsi="Times New Roman" w:cs="Times New Roman"/>
+              </w:rPr>
+            </w:pPr>
+            <w:r>
+              <w:rPr>
+                <w:rFonts w:ascii="Times New Roman" w:eastAsia="Arial" w:hAnsi="Times New Roman" w:cs="Times New Roman"/>
+                <w:sz w:val="21"/>
+              </w:rPr>
+              <w:t xml:space="preserve">Loại yêu cầu thay đổi </w:t>
+            </w:r>
+            <w:r>
+              <w:rPr>
+                <w:rFonts w:ascii="Times New Roman" w:eastAsia="Arial" w:hAnsi="Times New Roman" w:cs="Times New Roman"/>
+                <w:i/>
+                <w:sz w:val="21"/>
+              </w:rPr>
+              <w:t>(nếu có thay đổi so với phiếu tiếp nhận thì phải giải thích chi tiết)</w:t>
+            </w:r>
+            <w:r>
+              <w:rPr>
+                <w:rFonts w:ascii="Times New Roman" w:eastAsia="Arial" w:hAnsi="Times New Roman" w:cs="Times New Roman"/>
+                <w:sz w:val="21"/>
+              </w:rPr>
+              <w:t xml:space="preserve">: </w:t>
+            </w:r>
+          </w:p>
+        </w:tc>
+      </w:tr>
+      <w:tr>
+        <w:trPr>
+          <w:trHeight w:val="1642"/>
+        </w:trPr>
+        <w:tc>
+          <w:tcPr>
+            <w:tcW w:w="5000" w:type="pct"/>
+            <w:gridSpan w:val="2"/>
+            <w:tcBorders>
+              <w:top w:val="single" w:sz="4" w:space="0" w:color="000000"/>
+              <w:left w:val="single" w:sz="4" w:space="0" w:color="000000"/>
+              <w:bottom w:val="single" w:sz="4" w:space="0" w:color="000000"/>
+              <w:right w:val="single" w:sz="4" w:space="0" w:color="000000"/>
+            </w:tcBorders>
+          </w:tcPr>
+          <w:p>
+            <w:pPr>
+              <w:spacing w:after="5" w:line="224" w:lineRule="auto"/>
+              <w:ind w:left="1"/>
+              <w:rPr>
+                <w:rFonts w:ascii="Times New Roman" w:eastAsia="Arial" w:hAnsi="Times New Roman" w:cs="Times New Roman"/>
+                <w:sz w:val="21"/>
+              </w:rPr>
+            </w:pPr>
+            <w:r>
+              <w:rPr>
+                <w:rFonts w:ascii="Times New Roman" w:eastAsia="Arial" w:hAnsi="Times New Roman" w:cs="Times New Roman"/>
+                <w:sz w:val="21"/>
+              </w:rPr>
+              <w:t xml:space="preserve">Các thành phần bị ảnh hưởng </w:t>
+            </w:r>
+            <w:r>
+              <w:rPr>
+                <w:rFonts w:ascii="Times New Roman" w:eastAsia="Arial" w:hAnsi="Times New Roman" w:cs="Times New Roman"/>
+                <w:i/>
+                <w:sz w:val="21"/>
+              </w:rPr>
+              <w:t>(Về tài liệu: chỉ ra những mục cụ thể trong các tài liệu (đặc tả, thiết kế, kiểm thử, hướng dẫn sử dụng) bị ảnh hưởng bởi sự thay đổi; Về chương trình: chỉ ra những hệ thống con, module, tập tin, v.v. bị ảnh hưởng bởi sự thay đổi)</w:t>
+            </w:r>
+            <w:r>
+              <w:rPr>
+                <w:rFonts w:ascii="Times New Roman" w:eastAsia="Arial" w:hAnsi="Times New Roman" w:cs="Times New Roman"/>
+                <w:sz w:val="21"/>
+              </w:rPr>
+              <w:t xml:space="preserve"> </w:t>
+            </w:r>
+          </w:p>
+          <w:p>
+            <w:pPr>
+              <w:spacing w:after="5" w:line="224" w:lineRule="auto"/>
+              <w:ind w:left="1"/>
+              <w:rPr>
+                <w:rFonts w:ascii="Times New Roman" w:eastAsia="Arial" w:hAnsi="Times New Roman" w:cs="Times New Roman"/>
+                <w:sz w:val="21"/>
+              </w:rPr>
+            </w:pPr>
+            <w:r>
+              <w:rPr>
+                <w:rFonts w:ascii="Times New Roman" w:eastAsia="Arial" w:hAnsi="Times New Roman" w:cs="Times New Roman"/>
+                <w:sz w:val="21"/>
+              </w:rPr>
+              <w:t>Chương trình: cập nhật lại file controller và model của chức năng quản lý và cập nhật.</w:t>
+            </w:r>
+          </w:p>
+          <w:p>
+            <w:pPr>
+              <w:spacing w:after="5" w:line="224" w:lineRule="auto"/>
+              <w:ind w:left="1"/>
+              <w:rPr>
+                <w:rFonts w:ascii="Times New Roman" w:eastAsia="Arial" w:hAnsi="Times New Roman" w:cs="Times New Roman"/>
+                <w:sz w:val="21"/>
+              </w:rPr>
+            </w:pPr>
+          </w:p>
+        </w:tc>
+      </w:tr>
+      <w:tr>
+        <w:trPr>
+          <w:trHeight w:val="1178"/>
+        </w:trPr>
+        <w:tc>
+          <w:tcPr>
+            <w:tcW w:w="5000" w:type="pct"/>
+            <w:gridSpan w:val="2"/>
+            <w:tcBorders>
+              <w:top w:val="single" w:sz="4" w:space="0" w:color="000000"/>
+              <w:left w:val="single" w:sz="4" w:space="0" w:color="000000"/>
+              <w:bottom w:val="single" w:sz="2" w:space="0" w:color="000000"/>
+              <w:right w:val="single" w:sz="4" w:space="0" w:color="000000"/>
+            </w:tcBorders>
+          </w:tcPr>
+          <w:p>
+            <w:pPr>
+              <w:ind w:left="1"/>
+              <w:rPr>
+                <w:rFonts w:ascii="Times New Roman" w:hAnsi="Times New Roman" w:cs="Times New Roman"/>
+              </w:rPr>
+            </w:pPr>
+            <w:r>
+              <w:rPr>
+                <w:rFonts w:ascii="Times New Roman" w:eastAsia="Arial" w:hAnsi="Times New Roman" w:cs="Times New Roman"/>
+                <w:sz w:val="21"/>
+              </w:rPr>
+              <w:t xml:space="preserve">Đánh giá sự thay đổi: </w:t>
+            </w:r>
+          </w:p>
+        </w:tc>
+      </w:tr>
+      <w:tr>
+        <w:trPr>
+          <w:trHeight w:val="1644"/>
+        </w:trPr>
+        <w:tc>
+          <w:tcPr>
+            <w:tcW w:w="5000" w:type="pct"/>
+            <w:gridSpan w:val="2"/>
+            <w:tcBorders>
+              <w:top w:val="single" w:sz="2" w:space="0" w:color="000000"/>
+              <w:left w:val="single" w:sz="4" w:space="0" w:color="000000"/>
+              <w:bottom w:val="single" w:sz="4" w:space="0" w:color="000000"/>
+              <w:right w:val="single" w:sz="4" w:space="0" w:color="000000"/>
+            </w:tcBorders>
+          </w:tcPr>
+          <w:p>
+            <w:pPr>
+              <w:spacing w:after="2" w:line="227" w:lineRule="auto"/>
+              <w:ind w:left="1"/>
+              <w:rPr>
+                <w:rFonts w:ascii="Times New Roman" w:eastAsia="Arial" w:hAnsi="Times New Roman" w:cs="Times New Roman"/>
+                <w:sz w:val="21"/>
+              </w:rPr>
+            </w:pPr>
+            <w:r>
+              <w:rPr>
+                <w:rFonts w:ascii="Times New Roman" w:eastAsia="Arial" w:hAnsi="Times New Roman" w:cs="Times New Roman"/>
+                <w:sz w:val="21"/>
+              </w:rPr>
+              <w:t xml:space="preserve">Các giải pháp </w:t>
+            </w:r>
+            <w:r>
+              <w:rPr>
+                <w:rFonts w:ascii="Times New Roman" w:eastAsia="Arial" w:hAnsi="Times New Roman" w:cs="Times New Roman"/>
+                <w:i/>
+                <w:sz w:val="21"/>
+              </w:rPr>
+              <w:t>(phải nêu ra ít nhất 2 giải pháp. Với mỗi giải pháp, cần ghi rõ cách thực hiện và những dự đoán về: nhân lực (số lượng, kỹ năng, mức độ thành thạo của từng kỹ năng); công cụ - môi trường (tên, phiên bản, mục đích sử dụng); thời gian thực hiện; chi phí)</w:t>
+            </w:r>
+            <w:r>
+              <w:rPr>
+                <w:rFonts w:ascii="Times New Roman" w:eastAsia="Arial" w:hAnsi="Times New Roman" w:cs="Times New Roman"/>
+                <w:sz w:val="21"/>
+              </w:rPr>
+              <w:t xml:space="preserve"> : </w:t>
+            </w:r>
+          </w:p>
+          <w:p>
+            <w:pPr>
+              <w:spacing w:after="2" w:line="227" w:lineRule="auto"/>
+              <w:ind w:left="1"/>
+              <w:rPr>
+                <w:rFonts w:ascii="Times New Roman" w:eastAsia="Arial" w:hAnsi="Times New Roman" w:cs="Times New Roman"/>
+                <w:sz w:val="21"/>
+              </w:rPr>
+            </w:pPr>
+            <w:r>
+              <w:rPr>
+                <w:rFonts w:ascii="Times New Roman" w:eastAsia="Arial" w:hAnsi="Times New Roman" w:cs="Times New Roman"/>
+                <w:sz w:val="21"/>
+              </w:rPr>
+              <w:t>Giải pháp 1:</w:t>
+            </w:r>
+          </w:p>
+          <w:p>
+            <w:pPr>
+              <w:spacing w:after="2" w:line="227" w:lineRule="auto"/>
+              <w:ind w:left="1"/>
+              <w:rPr>
+                <w:rFonts w:ascii="Times New Roman" w:eastAsia="Arial" w:hAnsi="Times New Roman" w:cs="Times New Roman"/>
+                <w:sz w:val="21"/>
+              </w:rPr>
+            </w:pPr>
+            <w:r>
+              <w:rPr>
+                <w:rFonts w:ascii="Times New Roman" w:eastAsia="Arial" w:hAnsi="Times New Roman" w:cs="Times New Roman"/>
+                <w:sz w:val="21"/>
+              </w:rPr>
+              <w:t>Sử dụng javascript để kiểm tra và xuất các thông báo bằng tiếng việt.</w:t>
             </w:r>
           </w:p>
           <w:p>
@@ -16378,7 +17003,7 @@
                 <w:rFonts w:ascii="Times New Roman" w:eastAsia="Arial" w:hAnsi="Times New Roman" w:cs="Times New Roman"/>
                 <w:sz w:val="21"/>
               </w:rPr>
-              <w:t>Chương trình: cập nhật lại file controller, model, view  của chức năng cập nhật máy biến áp.</w:t>
+              <w:t>Chương trình: cập nhật lại file controller, model, view  của chức năng quản lý.</w:t>
             </w:r>
           </w:p>
           <w:p>
@@ -16390,6 +17015,13 @@
                 <w:sz w:val="21"/>
               </w:rPr>
             </w:pPr>
+            <w:r>
+              <w:rPr>
+                <w:rFonts w:ascii="Times New Roman" w:eastAsia="Arial" w:hAnsi="Times New Roman" w:cs="Times New Roman"/>
+                <w:sz w:val="21"/>
+              </w:rPr>
+              <w:t>Tài liệu: Các thành phần giao diện của chức năng quản lý.</w:t>
+            </w:r>
           </w:p>
         </w:tc>
       </w:tr>
@@ -16503,7 +17135,14 @@
                 <w:rFonts w:ascii="Times New Roman" w:eastAsia="Arial" w:hAnsi="Times New Roman" w:cs="Times New Roman"/>
                 <w:sz w:val="21"/>
               </w:rPr>
-              <w:t>Sử dụng javascript để kiểm tra các ràng buộc.</w:t>
+              <w:t>Sử dụng javascript để kiể</w:t>
+            </w:r>
+            <w:r>
+              <w:rPr>
+                <w:rFonts w:ascii="Times New Roman" w:eastAsia="Arial" w:hAnsi="Times New Roman" w:cs="Times New Roman"/>
+                <w:sz w:val="21"/>
+              </w:rPr>
+              <w:t>m tra các ràng buộc.</w:t>
             </w:r>
           </w:p>
           <w:p>
@@ -16551,7 +17190,7 @@
                 <w:rFonts w:ascii="Times New Roman" w:eastAsia="Arial" w:hAnsi="Times New Roman" w:cs="Times New Roman"/>
                 <w:sz w:val="21"/>
               </w:rPr>
-              <w:t xml:space="preserve"> của codeIgniter hỗ trợ và kết hợp với javascript. </w:t>
+              <w:t xml:space="preserve"> của codeIgniter hỗ trợ. </w:t>
             </w:r>
           </w:p>
         </w:tc>
@@ -16614,7 +17253,7 @@
                 <w:rFonts w:ascii="Times New Roman" w:eastAsia="Arial" w:hAnsi="Times New Roman" w:cs="Times New Roman"/>
                 <w:sz w:val="21"/>
               </w:rPr>
-              <w:t>Đề xuất giải pháp 2 vì codeIgniter hỗ trợ sẵn sử dụng nhanh chóng và dễ dàng. Cũng như tiện dụng của javascript.</w:t>
+              <w:t>Đề xuất giải pháp 2 vì codeIgniter hỗ trợ sẵn sử dụng nhanh chóng và dễ dàng</w:t>
             </w:r>
           </w:p>
         </w:tc>
@@ -16917,7 +17556,626 @@
                 <w:rFonts w:ascii="Times New Roman" w:eastAsia="Arial" w:hAnsi="Times New Roman" w:cs="Times New Roman"/>
                 <w:sz w:val="21"/>
               </w:rPr>
-              <w:lastRenderedPageBreak/>
+              <w:t xml:space="preserve">Loại yêu cầu thay đổi </w:t>
+            </w:r>
+            <w:r>
+              <w:rPr>
+                <w:rFonts w:ascii="Times New Roman" w:eastAsia="Arial" w:hAnsi="Times New Roman" w:cs="Times New Roman"/>
+                <w:i/>
+                <w:sz w:val="21"/>
+              </w:rPr>
+              <w:t>(nếu có thay đổi so với phiếu tiếp nhận thì phải giải thích chi tiết)</w:t>
+            </w:r>
+            <w:r>
+              <w:rPr>
+                <w:rFonts w:ascii="Times New Roman" w:eastAsia="Arial" w:hAnsi="Times New Roman" w:cs="Times New Roman"/>
+                <w:sz w:val="21"/>
+              </w:rPr>
+              <w:t xml:space="preserve">: </w:t>
+            </w:r>
+          </w:p>
+        </w:tc>
+      </w:tr>
+      <w:tr>
+        <w:trPr>
+          <w:trHeight w:val="1642"/>
+        </w:trPr>
+        <w:tc>
+          <w:tcPr>
+            <w:tcW w:w="5000" w:type="pct"/>
+            <w:gridSpan w:val="2"/>
+            <w:tcBorders>
+              <w:top w:val="single" w:sz="4" w:space="0" w:color="000000"/>
+              <w:left w:val="single" w:sz="4" w:space="0" w:color="000000"/>
+              <w:bottom w:val="single" w:sz="4" w:space="0" w:color="000000"/>
+              <w:right w:val="single" w:sz="4" w:space="0" w:color="000000"/>
+            </w:tcBorders>
+          </w:tcPr>
+          <w:p>
+            <w:pPr>
+              <w:spacing w:after="5" w:line="224" w:lineRule="auto"/>
+              <w:ind w:left="1"/>
+              <w:rPr>
+                <w:rFonts w:ascii="Times New Roman" w:eastAsia="Arial" w:hAnsi="Times New Roman" w:cs="Times New Roman"/>
+                <w:sz w:val="21"/>
+              </w:rPr>
+            </w:pPr>
+            <w:r>
+              <w:rPr>
+                <w:rFonts w:ascii="Times New Roman" w:eastAsia="Arial" w:hAnsi="Times New Roman" w:cs="Times New Roman"/>
+                <w:sz w:val="21"/>
+              </w:rPr>
+              <w:t xml:space="preserve">Các thành phần bị ảnh hưởng </w:t>
+            </w:r>
+            <w:r>
+              <w:rPr>
+                <w:rFonts w:ascii="Times New Roman" w:eastAsia="Arial" w:hAnsi="Times New Roman" w:cs="Times New Roman"/>
+                <w:i/>
+                <w:sz w:val="21"/>
+              </w:rPr>
+              <w:t>(Về tài liệu: chỉ ra những mục cụ thể trong các tài liệu (đặc tả, thiết kế, kiểm thử, hướng dẫn sử dụng) bị ảnh hưởng bởi sự thay đổi; Về chương trình: chỉ ra những hệ thống con, module, tập tin, v.v. bị ảnh hưởng bởi sự thay đổi)</w:t>
+            </w:r>
+            <w:r>
+              <w:rPr>
+                <w:rFonts w:ascii="Times New Roman" w:eastAsia="Arial" w:hAnsi="Times New Roman" w:cs="Times New Roman"/>
+                <w:sz w:val="21"/>
+              </w:rPr>
+              <w:t xml:space="preserve"> </w:t>
+            </w:r>
+          </w:p>
+          <w:p>
+            <w:pPr>
+              <w:spacing w:after="5" w:line="224" w:lineRule="auto"/>
+              <w:ind w:left="1"/>
+              <w:rPr>
+                <w:rFonts w:ascii="Times New Roman" w:eastAsia="Arial" w:hAnsi="Times New Roman" w:cs="Times New Roman"/>
+                <w:sz w:val="21"/>
+              </w:rPr>
+            </w:pPr>
+            <w:r>
+              <w:rPr>
+                <w:rFonts w:ascii="Times New Roman" w:eastAsia="Arial" w:hAnsi="Times New Roman" w:cs="Times New Roman"/>
+                <w:sz w:val="21"/>
+              </w:rPr>
+              <w:t>Chương trình: cập nhật lại file controller, model, view  của chức năng cập nhật máy biến áp.</w:t>
+            </w:r>
+          </w:p>
+          <w:p>
+            <w:pPr>
+              <w:spacing w:after="5" w:line="224" w:lineRule="auto"/>
+              <w:ind w:left="1"/>
+              <w:rPr>
+                <w:rFonts w:ascii="Times New Roman" w:eastAsia="Arial" w:hAnsi="Times New Roman" w:cs="Times New Roman"/>
+                <w:sz w:val="21"/>
+              </w:rPr>
+            </w:pPr>
+          </w:p>
+        </w:tc>
+      </w:tr>
+      <w:tr>
+        <w:trPr>
+          <w:trHeight w:val="1178"/>
+        </w:trPr>
+        <w:tc>
+          <w:tcPr>
+            <w:tcW w:w="5000" w:type="pct"/>
+            <w:gridSpan w:val="2"/>
+            <w:tcBorders>
+              <w:top w:val="single" w:sz="4" w:space="0" w:color="000000"/>
+              <w:left w:val="single" w:sz="4" w:space="0" w:color="000000"/>
+              <w:bottom w:val="single" w:sz="2" w:space="0" w:color="000000"/>
+              <w:right w:val="single" w:sz="4" w:space="0" w:color="000000"/>
+            </w:tcBorders>
+          </w:tcPr>
+          <w:p>
+            <w:pPr>
+              <w:ind w:left="1"/>
+              <w:rPr>
+                <w:rFonts w:ascii="Times New Roman" w:hAnsi="Times New Roman" w:cs="Times New Roman"/>
+              </w:rPr>
+            </w:pPr>
+            <w:r>
+              <w:rPr>
+                <w:rFonts w:ascii="Times New Roman" w:eastAsia="Arial" w:hAnsi="Times New Roman" w:cs="Times New Roman"/>
+                <w:sz w:val="21"/>
+              </w:rPr>
+              <w:t xml:space="preserve">Đánh giá sự thay đổi: </w:t>
+            </w:r>
+          </w:p>
+        </w:tc>
+      </w:tr>
+      <w:tr>
+        <w:trPr>
+          <w:trHeight w:val="1644"/>
+        </w:trPr>
+        <w:tc>
+          <w:tcPr>
+            <w:tcW w:w="5000" w:type="pct"/>
+            <w:gridSpan w:val="2"/>
+            <w:tcBorders>
+              <w:top w:val="single" w:sz="2" w:space="0" w:color="000000"/>
+              <w:left w:val="single" w:sz="4" w:space="0" w:color="000000"/>
+              <w:bottom w:val="single" w:sz="4" w:space="0" w:color="000000"/>
+              <w:right w:val="single" w:sz="4" w:space="0" w:color="000000"/>
+            </w:tcBorders>
+          </w:tcPr>
+          <w:p>
+            <w:pPr>
+              <w:spacing w:after="2" w:line="227" w:lineRule="auto"/>
+              <w:ind w:left="1"/>
+              <w:rPr>
+                <w:rFonts w:ascii="Times New Roman" w:eastAsia="Arial" w:hAnsi="Times New Roman" w:cs="Times New Roman"/>
+                <w:sz w:val="21"/>
+              </w:rPr>
+            </w:pPr>
+            <w:r>
+              <w:rPr>
+                <w:rFonts w:ascii="Times New Roman" w:eastAsia="Arial" w:hAnsi="Times New Roman" w:cs="Times New Roman"/>
+                <w:sz w:val="21"/>
+              </w:rPr>
+              <w:t xml:space="preserve">Các giải pháp </w:t>
+            </w:r>
+            <w:r>
+              <w:rPr>
+                <w:rFonts w:ascii="Times New Roman" w:eastAsia="Arial" w:hAnsi="Times New Roman" w:cs="Times New Roman"/>
+                <w:i/>
+                <w:sz w:val="21"/>
+              </w:rPr>
+              <w:t>(phải nêu ra ít nhất 2 giải pháp. Với mỗi giải pháp, cần ghi rõ cách thực hiện và những dự đoán về: nhân lực (số lượng, kỹ năng, mức độ thành thạo của từng kỹ năng); công cụ - môi trường (tên, phiên bản, mục đích sử dụng); thời gian thực hiện; chi phí)</w:t>
+            </w:r>
+            <w:r>
+              <w:rPr>
+                <w:rFonts w:ascii="Times New Roman" w:eastAsia="Arial" w:hAnsi="Times New Roman" w:cs="Times New Roman"/>
+                <w:sz w:val="21"/>
+              </w:rPr>
+              <w:t xml:space="preserve"> : </w:t>
+            </w:r>
+          </w:p>
+          <w:p>
+            <w:pPr>
+              <w:spacing w:after="2" w:line="227" w:lineRule="auto"/>
+              <w:ind w:left="1"/>
+              <w:rPr>
+                <w:rFonts w:ascii="Times New Roman" w:eastAsia="Arial" w:hAnsi="Times New Roman" w:cs="Times New Roman"/>
+                <w:sz w:val="21"/>
+              </w:rPr>
+            </w:pPr>
+            <w:r>
+              <w:rPr>
+                <w:rFonts w:ascii="Times New Roman" w:eastAsia="Arial" w:hAnsi="Times New Roman" w:cs="Times New Roman"/>
+                <w:sz w:val="21"/>
+              </w:rPr>
+              <w:t>Giải pháp 1:</w:t>
+            </w:r>
+          </w:p>
+          <w:p>
+            <w:pPr>
+              <w:spacing w:after="2" w:line="227" w:lineRule="auto"/>
+              <w:ind w:left="1"/>
+              <w:rPr>
+                <w:rFonts w:ascii="Times New Roman" w:eastAsia="Arial" w:hAnsi="Times New Roman" w:cs="Times New Roman"/>
+                <w:sz w:val="21"/>
+              </w:rPr>
+            </w:pPr>
+            <w:r>
+              <w:rPr>
+                <w:rFonts w:ascii="Times New Roman" w:eastAsia="Arial" w:hAnsi="Times New Roman" w:cs="Times New Roman"/>
+                <w:sz w:val="21"/>
+              </w:rPr>
+              <w:t>Sử dụng javascript để kiểm tra các ràng buộc.</w:t>
+            </w:r>
+          </w:p>
+          <w:p>
+            <w:pPr>
+              <w:spacing w:after="2" w:line="227" w:lineRule="auto"/>
+              <w:ind w:left="1"/>
+              <w:rPr>
+                <w:rFonts w:ascii="Times New Roman" w:eastAsia="Arial" w:hAnsi="Times New Roman" w:cs="Times New Roman"/>
+                <w:sz w:val="21"/>
+              </w:rPr>
+            </w:pPr>
+            <w:r>
+              <w:rPr>
+                <w:rFonts w:ascii="Times New Roman" w:eastAsia="Arial" w:hAnsi="Times New Roman" w:cs="Times New Roman"/>
+                <w:sz w:val="21"/>
+              </w:rPr>
+              <w:t>Giải pháp 2:</w:t>
+            </w:r>
+          </w:p>
+          <w:p>
+            <w:pPr>
+              <w:spacing w:after="2" w:line="227" w:lineRule="auto"/>
+              <w:ind w:left="1"/>
+              <w:rPr>
+                <w:rFonts w:ascii="Times New Roman" w:eastAsia="Arial" w:hAnsi="Times New Roman" w:cs="Times New Roman"/>
+                <w:sz w:val="21"/>
+              </w:rPr>
+            </w:pPr>
+            <w:r>
+              <w:rPr>
+                <w:rFonts w:ascii="Times New Roman" w:eastAsia="Arial" w:hAnsi="Times New Roman" w:cs="Times New Roman"/>
+                <w:sz w:val="21"/>
+              </w:rPr>
+              <w:t xml:space="preserve">Sử dụng </w:t>
+            </w:r>
+            <w:r>
+              <w:rPr>
+                <w:rFonts w:ascii="Times New Roman" w:eastAsia="Arial" w:hAnsi="Times New Roman" w:cs="Times New Roman"/>
+                <w:sz w:val="21"/>
+              </w:rPr>
+              <w:t>form_validation</w:t>
+            </w:r>
+            <w:r>
+              <w:rPr>
+                <w:rFonts w:ascii="Times New Roman" w:eastAsia="Arial" w:hAnsi="Times New Roman" w:cs="Times New Roman"/>
+                <w:sz w:val="21"/>
+              </w:rPr>
+              <w:t xml:space="preserve"> của codeIgniter hỗ trợ và kết hợp với javascript. </w:t>
+            </w:r>
+          </w:p>
+        </w:tc>
+      </w:tr>
+      <w:tr>
+        <w:trPr>
+          <w:trHeight w:val="710"/>
+        </w:trPr>
+        <w:tc>
+          <w:tcPr>
+            <w:tcW w:w="5000" w:type="pct"/>
+            <w:gridSpan w:val="2"/>
+            <w:tcBorders>
+              <w:top w:val="single" w:sz="4" w:space="0" w:color="000000"/>
+              <w:left w:val="single" w:sz="4" w:space="0" w:color="000000"/>
+              <w:bottom w:val="single" w:sz="4" w:space="0" w:color="000000"/>
+              <w:right w:val="single" w:sz="4" w:space="0" w:color="000000"/>
+            </w:tcBorders>
+          </w:tcPr>
+          <w:p>
+            <w:pPr>
+              <w:ind w:left="1" w:right="8"/>
+              <w:rPr>
+                <w:rFonts w:ascii="Times New Roman" w:eastAsia="Arial" w:hAnsi="Times New Roman" w:cs="Times New Roman"/>
+                <w:sz w:val="21"/>
+              </w:rPr>
+            </w:pPr>
+            <w:r>
+              <w:rPr>
+                <w:rFonts w:ascii="Times New Roman" w:eastAsia="Arial" w:hAnsi="Times New Roman" w:cs="Times New Roman"/>
+                <w:sz w:val="21"/>
+              </w:rPr>
+              <w:t xml:space="preserve">Đề xuất giải pháp tốt nhất </w:t>
+            </w:r>
+            <w:r>
+              <w:rPr>
+                <w:rFonts w:ascii="Times New Roman" w:eastAsia="Arial" w:hAnsi="Times New Roman" w:cs="Times New Roman"/>
+                <w:i/>
+                <w:sz w:val="21"/>
+              </w:rPr>
+              <w:t>(trong các giải pháp được trình bày ở trên, người phân tích đề cử một giải pháp như là cách giải quyết tốt nhất, nên ghi các diễn giải cho việc đề cử này)</w:t>
+            </w:r>
+            <w:r>
+              <w:rPr>
+                <w:rFonts w:ascii="Times New Roman" w:eastAsia="Arial" w:hAnsi="Times New Roman" w:cs="Times New Roman"/>
+                <w:sz w:val="21"/>
+              </w:rPr>
+              <w:t xml:space="preserve">: </w:t>
+            </w:r>
+          </w:p>
+          <w:p>
+            <w:pPr>
+              <w:ind w:right="8"/>
+              <w:rPr>
+                <w:rFonts w:ascii="Times New Roman" w:hAnsi="Times New Roman" w:cs="Times New Roman"/>
+              </w:rPr>
+            </w:pPr>
+            <w:r>
+              <w:rPr>
+                <w:rFonts w:ascii="Times New Roman" w:eastAsia="Arial" w:hAnsi="Times New Roman" w:cs="Times New Roman"/>
+                <w:sz w:val="21"/>
+              </w:rPr>
+              <w:t>Đề xuất giải pháp 2 vì codeIgniter hỗ trợ sẵn sử dụng nhanh chóng và dễ dàng. Cũng như tiện dụng của javascript.</w:t>
+            </w:r>
+          </w:p>
+        </w:tc>
+      </w:tr>
+      <w:tr>
+        <w:trPr>
+          <w:trHeight w:val="710"/>
+        </w:trPr>
+        <w:tc>
+          <w:tcPr>
+            <w:tcW w:w="5000" w:type="pct"/>
+            <w:gridSpan w:val="2"/>
+            <w:tcBorders>
+              <w:top w:val="single" w:sz="4" w:space="0" w:color="000000"/>
+              <w:left w:val="single" w:sz="4" w:space="0" w:color="000000"/>
+              <w:bottom w:val="single" w:sz="4" w:space="0" w:color="000000"/>
+              <w:right w:val="single" w:sz="4" w:space="0" w:color="000000"/>
+            </w:tcBorders>
+          </w:tcPr>
+          <w:p>
+            <w:pPr>
+              <w:rPr>
+                <w:rFonts w:ascii="Times New Roman" w:hAnsi="Times New Roman" w:cs="Times New Roman"/>
+              </w:rPr>
+            </w:pPr>
+            <w:r>
+              <w:rPr>
+                <w:rFonts w:ascii="Times New Roman" w:eastAsia="Arial" w:hAnsi="Times New Roman" w:cs="Times New Roman"/>
+                <w:sz w:val="21"/>
+              </w:rPr>
+              <w:t xml:space="preserve">Ghi chú: </w:t>
+            </w:r>
+          </w:p>
+        </w:tc>
+      </w:tr>
+    </w:tbl>
+    <w:p/>
+    <w:tbl>
+      <w:tblPr>
+        <w:tblStyle w:val="TableGrid"/>
+        <w:tblW w:w="5000" w:type="pct"/>
+        <w:tblCellMar>
+          <w:top w:w="33" w:type="dxa"/>
+          <w:left w:w="103" w:type="dxa"/>
+          <w:right w:w="49" w:type="dxa"/>
+        </w:tblCellMar>
+        <w:tblLook w:val="04A0" w:firstRow="1" w:lastRow="0" w:firstColumn="1" w:lastColumn="0" w:noHBand="0" w:noVBand="1"/>
+      </w:tblPr>
+      <w:tblGrid>
+        <w:gridCol w:w="4318"/>
+        <w:gridCol w:w="4861"/>
+      </w:tblGrid>
+      <w:tr>
+        <w:trPr>
+          <w:trHeight w:val="1174"/>
+        </w:trPr>
+        <w:tc>
+          <w:tcPr>
+            <w:tcW w:w="5000" w:type="pct"/>
+            <w:gridSpan w:val="2"/>
+            <w:tcBorders>
+              <w:top w:val="single" w:sz="4" w:space="0" w:color="000000"/>
+              <w:left w:val="single" w:sz="4" w:space="0" w:color="000000"/>
+              <w:bottom w:val="single" w:sz="4" w:space="0" w:color="000000"/>
+              <w:right w:val="single" w:sz="4" w:space="0" w:color="000000"/>
+            </w:tcBorders>
+            <w:shd w:val="clear" w:color="auto" w:fill="F3F3F3"/>
+          </w:tcPr>
+          <w:p>
+            <w:pPr>
+              <w:ind w:right="4"/>
+              <w:jc w:val="center"/>
+              <w:rPr>
+                <w:rFonts w:ascii="Times New Roman" w:hAnsi="Times New Roman" w:cs="Times New Roman"/>
+              </w:rPr>
+            </w:pPr>
+          </w:p>
+          <w:p>
+            <w:pPr>
+              <w:ind w:right="56"/>
+              <w:jc w:val="center"/>
+              <w:rPr>
+                <w:rFonts w:ascii="Times New Roman" w:hAnsi="Times New Roman" w:cs="Times New Roman"/>
+              </w:rPr>
+            </w:pPr>
+            <w:r>
+              <w:rPr>
+                <w:rFonts w:ascii="Times New Roman" w:eastAsia="Arial" w:hAnsi="Times New Roman" w:cs="Times New Roman"/>
+                <w:b/>
+                <w:sz w:val="23"/>
+              </w:rPr>
+              <w:t xml:space="preserve">PHÂN TÍCH SỰ TÁC ĐỘNG CỦA YÊU CẦU THAY ĐỔI </w:t>
+            </w:r>
+          </w:p>
+          <w:p>
+            <w:pPr>
+              <w:ind w:right="58"/>
+              <w:jc w:val="right"/>
+              <w:rPr>
+                <w:rFonts w:ascii="Times New Roman" w:hAnsi="Times New Roman" w:cs="Times New Roman"/>
+              </w:rPr>
+            </w:pPr>
+            <w:r>
+              <w:rPr>
+                <w:rFonts w:ascii="Times New Roman" w:eastAsia="Arial" w:hAnsi="Times New Roman" w:cs="Times New Roman"/>
+                <w:sz w:val="21"/>
+              </w:rPr>
+              <w:t xml:space="preserve">Mã số yêu cầu:…………. </w:t>
+            </w:r>
+            <w:r>
+              <w:rPr>
+                <w:rFonts w:ascii="Times New Roman" w:eastAsia="Arial" w:hAnsi="Times New Roman" w:cs="Times New Roman"/>
+                <w:b/>
+                <w:sz w:val="21"/>
+              </w:rPr>
+              <w:t xml:space="preserve"> </w:t>
+            </w:r>
+          </w:p>
+        </w:tc>
+      </w:tr>
+      <w:tr>
+        <w:trPr>
+          <w:trHeight w:val="481"/>
+        </w:trPr>
+        <w:tc>
+          <w:tcPr>
+            <w:tcW w:w="2352" w:type="pct"/>
+            <w:tcBorders>
+              <w:top w:val="single" w:sz="4" w:space="0" w:color="000000"/>
+              <w:left w:val="single" w:sz="4" w:space="0" w:color="000000"/>
+              <w:bottom w:val="single" w:sz="4" w:space="0" w:color="000000"/>
+              <w:right w:val="single" w:sz="2" w:space="0" w:color="000000"/>
+            </w:tcBorders>
+          </w:tcPr>
+          <w:p>
+            <w:pPr>
+              <w:ind w:left="1"/>
+              <w:rPr>
+                <w:rFonts w:ascii="Times New Roman" w:hAnsi="Times New Roman" w:cs="Times New Roman"/>
+              </w:rPr>
+            </w:pPr>
+            <w:r>
+              <w:rPr>
+                <w:rFonts w:ascii="Times New Roman" w:eastAsia="Arial" w:hAnsi="Times New Roman" w:cs="Times New Roman"/>
+                <w:sz w:val="21"/>
+              </w:rPr>
+              <w:t xml:space="preserve">Người phân tích: </w:t>
+            </w:r>
+            <w:r>
+              <w:rPr>
+                <w:rFonts w:ascii="Times New Roman" w:eastAsia="Arial" w:hAnsi="Times New Roman" w:cs="Times New Roman"/>
+                <w:sz w:val="21"/>
+              </w:rPr>
+              <w:t>Ngô Minh Phương</w:t>
+            </w:r>
+          </w:p>
+        </w:tc>
+        <w:tc>
+          <w:tcPr>
+            <w:tcW w:w="2648" w:type="pct"/>
+            <w:tcBorders>
+              <w:top w:val="single" w:sz="4" w:space="0" w:color="000000"/>
+              <w:left w:val="single" w:sz="2" w:space="0" w:color="000000"/>
+              <w:bottom w:val="single" w:sz="4" w:space="0" w:color="000000"/>
+              <w:right w:val="single" w:sz="4" w:space="0" w:color="000000"/>
+            </w:tcBorders>
+          </w:tcPr>
+          <w:p>
+            <w:pPr>
+              <w:rPr>
+                <w:rFonts w:ascii="Times New Roman" w:hAnsi="Times New Roman" w:cs="Times New Roman"/>
+              </w:rPr>
+            </w:pPr>
+            <w:r>
+              <w:rPr>
+                <w:rFonts w:ascii="Times New Roman" w:eastAsia="Arial" w:hAnsi="Times New Roman" w:cs="Times New Roman"/>
+                <w:sz w:val="21"/>
+              </w:rPr>
+              <w:t xml:space="preserve">Ngày phân tích: </w:t>
+            </w:r>
+            <w:r>
+              <w:rPr>
+                <w:rFonts w:ascii="Times New Roman" w:eastAsia="Arial" w:hAnsi="Times New Roman" w:cs="Times New Roman"/>
+                <w:sz w:val="21"/>
+              </w:rPr>
+              <w:t>25/09/2014</w:t>
+            </w:r>
+          </w:p>
+        </w:tc>
+      </w:tr>
+      <w:tr>
+        <w:trPr>
+          <w:trHeight w:val="941"/>
+        </w:trPr>
+        <w:tc>
+          <w:tcPr>
+            <w:tcW w:w="2352" w:type="pct"/>
+            <w:tcBorders>
+              <w:top w:val="single" w:sz="4" w:space="0" w:color="000000"/>
+              <w:left w:val="single" w:sz="4" w:space="0" w:color="000000"/>
+              <w:bottom w:val="single" w:sz="4" w:space="0" w:color="000000"/>
+              <w:right w:val="single" w:sz="2" w:space="0" w:color="000000"/>
+            </w:tcBorders>
+          </w:tcPr>
+          <w:p>
+            <w:pPr>
+              <w:ind w:left="1"/>
+              <w:rPr>
+                <w:rFonts w:ascii="Times New Roman" w:hAnsi="Times New Roman" w:cs="Times New Roman"/>
+              </w:rPr>
+            </w:pPr>
+            <w:r>
+              <w:rPr>
+                <w:rFonts w:ascii="Times New Roman" w:eastAsia="Arial" w:hAnsi="Times New Roman" w:cs="Times New Roman"/>
+                <w:sz w:val="21"/>
+              </w:rPr>
+              <w:t xml:space="preserve">Địa chỉ của người phân tích: </w:t>
+            </w:r>
+            <w:r>
+              <w:rPr>
+                <w:rFonts w:ascii="Times New Roman" w:eastAsia="Arial" w:hAnsi="Times New Roman" w:cs="Times New Roman"/>
+                <w:sz w:val="21"/>
+              </w:rPr>
+              <w:t>Cần Thơ.</w:t>
+            </w:r>
+          </w:p>
+        </w:tc>
+        <w:tc>
+          <w:tcPr>
+            <w:tcW w:w="2648" w:type="pct"/>
+            <w:tcBorders>
+              <w:top w:val="single" w:sz="4" w:space="0" w:color="000000"/>
+              <w:left w:val="single" w:sz="2" w:space="0" w:color="000000"/>
+              <w:bottom w:val="single" w:sz="4" w:space="0" w:color="000000"/>
+              <w:right w:val="single" w:sz="4" w:space="0" w:color="000000"/>
+            </w:tcBorders>
+            <w:vAlign w:val="center"/>
+          </w:tcPr>
+          <w:p>
+            <w:pPr>
+              <w:rPr>
+                <w:rFonts w:ascii="Times New Roman" w:hAnsi="Times New Roman" w:cs="Times New Roman"/>
+              </w:rPr>
+            </w:pPr>
+            <w:r>
+              <w:rPr>
+                <w:rFonts w:ascii="Times New Roman" w:eastAsia="Arial" w:hAnsi="Times New Roman" w:cs="Times New Roman"/>
+                <w:sz w:val="21"/>
+              </w:rPr>
+              <w:t xml:space="preserve">Số điện thoại: </w:t>
+            </w:r>
+            <w:r>
+              <w:rPr>
+                <w:rFonts w:ascii="Times New Roman" w:eastAsia="Arial" w:hAnsi="Times New Roman" w:cs="Times New Roman"/>
+                <w:sz w:val="21"/>
+              </w:rPr>
+              <w:t>0169 391 0461</w:t>
+            </w:r>
+          </w:p>
+          <w:p>
+            <w:pPr>
+              <w:rPr>
+                <w:rFonts w:ascii="Times New Roman" w:hAnsi="Times New Roman" w:cs="Times New Roman"/>
+              </w:rPr>
+            </w:pPr>
+            <w:r>
+              <w:rPr>
+                <w:rFonts w:ascii="Times New Roman" w:eastAsia="Arial" w:hAnsi="Times New Roman" w:cs="Times New Roman"/>
+                <w:sz w:val="21"/>
+              </w:rPr>
+              <w:t>Email: phuong111327@student.ctu.edu.vn</w:t>
+            </w:r>
+          </w:p>
+        </w:tc>
+      </w:tr>
+      <w:tr>
+        <w:trPr>
+          <w:trHeight w:val="480"/>
+        </w:trPr>
+        <w:tc>
+          <w:tcPr>
+            <w:tcW w:w="5000" w:type="pct"/>
+            <w:gridSpan w:val="2"/>
+            <w:tcBorders>
+              <w:top w:val="single" w:sz="4" w:space="0" w:color="000000"/>
+              <w:left w:val="single" w:sz="4" w:space="0" w:color="000000"/>
+              <w:bottom w:val="single" w:sz="4" w:space="0" w:color="000000"/>
+              <w:right w:val="single" w:sz="4" w:space="0" w:color="000000"/>
+            </w:tcBorders>
+          </w:tcPr>
+          <w:p>
+            <w:pPr>
+              <w:ind w:left="1"/>
+              <w:rPr>
+                <w:rFonts w:ascii="Times New Roman" w:hAnsi="Times New Roman" w:cs="Times New Roman"/>
+              </w:rPr>
+            </w:pPr>
+            <w:r>
+              <w:rPr>
+                <w:rFonts w:ascii="Times New Roman" w:eastAsia="Arial" w:hAnsi="Times New Roman" w:cs="Times New Roman"/>
+                <w:sz w:val="21"/>
+              </w:rPr>
               <w:t xml:space="preserve">Loại yêu cầu thay đổi </w:t>
             </w:r>
             <w:r>
@@ -22853,7 +24111,7 @@
 </file>
 
 <file path=customXml/itemProps1.xml><?xml version="1.0" encoding="utf-8"?>
-<ds:datastoreItem xmlns:ds="http://schemas.openxmlformats.org/officeDocument/2006/customXml" ds:itemID="{267BE97E-F7D8-4584-A5F5-C2BE6FBE6E6F}">
+<ds:datastoreItem xmlns:ds="http://schemas.openxmlformats.org/officeDocument/2006/customXml" ds:itemID="{8B8BF4CB-376B-4F26-ACEF-9B6C922565C2}">
   <ds:schemaRefs>
     <ds:schemaRef ds:uri="http://schemas.openxmlformats.org/officeDocument/2006/bibliography"/>
   </ds:schemaRefs>

</xml_diff>

<commit_message>
Cập nhật phân tích sự tác động
</commit_message>
<xml_diff>
--- a/BaiTap2/BT01_BT2_PhanTichSuTacDong.docx
+++ b/BaiTap2/BT01_BT2_PhanTichSuTacDong.docx
@@ -1,6 +1,6 @@
 
 <file path=word/document.xml><?xml version="1.0" encoding="utf-8"?>
-<w:document xmlns:wpc="http://schemas.microsoft.com/office/word/2010/wordprocessingCanvas" xmlns:mc="http://schemas.openxmlformats.org/markup-compatibility/2006" xmlns:o="urn:schemas-microsoft-com:office:office" xmlns:r="http://schemas.openxmlformats.org/officeDocument/2006/relationships" xmlns:m="http://schemas.openxmlformats.org/officeDocument/2006/math" xmlns:v="urn:schemas-microsoft-com:vml" xmlns:wp14="http://schemas.microsoft.com/office/word/2010/wordprocessingDrawing" xmlns:wp="http://schemas.openxmlformats.org/drawingml/2006/wordprocessingDrawing" xmlns:w10="urn:schemas-microsoft-com:office:word" xmlns:w="http://schemas.openxmlformats.org/wordprocessingml/2006/main" xmlns:w14="http://schemas.microsoft.com/office/word/2010/wordml" xmlns:wpg="http://schemas.microsoft.com/office/word/2010/wordprocessingGroup" xmlns:wpi="http://schemas.microsoft.com/office/word/2010/wordprocessingInk" xmlns:wne="http://schemas.microsoft.com/office/word/2006/wordml" xmlns:wps="http://schemas.microsoft.com/office/word/2010/wordprocessingShape" mc:Ignorable="w14 wp14">
+<w:document xmlns:wpc="http://schemas.microsoft.com/office/word/2010/wordprocessingCanvas" xmlns:mc="http://schemas.openxmlformats.org/markup-compatibility/2006" xmlns:o="urn:schemas-microsoft-com:office:office" xmlns:r="http://schemas.openxmlformats.org/officeDocument/2006/relationships" xmlns:m="http://schemas.openxmlformats.org/officeDocument/2006/math" xmlns:v="urn:schemas-microsoft-com:vml" xmlns:wp14="http://schemas.microsoft.com/office/word/2010/wordprocessingDrawing" xmlns:wp="http://schemas.openxmlformats.org/drawingml/2006/wordprocessingDrawing" xmlns:w10="urn:schemas-microsoft-com:office:word" xmlns:w="http://schemas.openxmlformats.org/wordprocessingml/2006/main" xmlns:w14="http://schemas.microsoft.com/office/word/2010/wordml" xmlns:w15="http://schemas.microsoft.com/office/word/2012/wordml" xmlns:wpg="http://schemas.microsoft.com/office/word/2010/wordprocessingGroup" xmlns:wpi="http://schemas.microsoft.com/office/word/2010/wordprocessingInk" xmlns:wne="http://schemas.microsoft.com/office/word/2006/wordml" xmlns:wps="http://schemas.microsoft.com/office/word/2010/wordprocessingShape" mc:Ignorable="w14 w15 wp14">
   <w:body>
     <w:p>
       <w:pPr>
@@ -179,8 +179,6 @@
         </w:rPr>
         <w:t>1</w:t>
       </w:r>
-      <w:bookmarkStart w:id="0" w:name="_GoBack"/>
-      <w:bookmarkEnd w:id="0"/>
       <w:r>
         <w:rPr>
           <w:rFonts w:ascii="Arial-BoldMT" w:hAnsi="Arial-BoldMT" w:cs="Arial-BoldMT"/>
@@ -1446,16 +1444,16 @@
           <w:numId w:val="0"/>
         </w:numPr>
       </w:pPr>
-      <w:bookmarkStart w:id="1" w:name="_Toc396491259"/>
-      <w:bookmarkStart w:id="2" w:name="_Toc396491285"/>
-      <w:bookmarkStart w:id="3" w:name="_Toc399367471"/>
+      <w:bookmarkStart w:id="0" w:name="_Toc396491259"/>
+      <w:bookmarkStart w:id="1" w:name="_Toc396491285"/>
+      <w:bookmarkStart w:id="2" w:name="_Toc399367471"/>
       <w:r>
         <w:lastRenderedPageBreak/>
         <w:t>Theo dõi phiên bản tài liệu</w:t>
       </w:r>
+      <w:bookmarkEnd w:id="0"/>
       <w:bookmarkEnd w:id="1"/>
       <w:bookmarkEnd w:id="2"/>
-      <w:bookmarkEnd w:id="3"/>
     </w:p>
     <w:tbl>
       <w:tblPr>
@@ -1622,22 +1620,22 @@
       <w:pPr>
         <w:pStyle w:val="Heading1"/>
       </w:pPr>
-      <w:bookmarkStart w:id="4" w:name="_Toc399367472"/>
+      <w:bookmarkStart w:id="3" w:name="_Toc399367472"/>
       <w:r>
         <w:lastRenderedPageBreak/>
         <w:t>Giới thiệu</w:t>
       </w:r>
-      <w:bookmarkEnd w:id="4"/>
+      <w:bookmarkEnd w:id="3"/>
     </w:p>
     <w:p>
       <w:pPr>
         <w:pStyle w:val="Heading2"/>
       </w:pPr>
-      <w:bookmarkStart w:id="5" w:name="_Toc399367473"/>
+      <w:bookmarkStart w:id="4" w:name="_Toc399367473"/>
       <w:r>
         <w:t>Mục đích</w:t>
       </w:r>
-      <w:bookmarkEnd w:id="5"/>
+      <w:bookmarkEnd w:id="4"/>
     </w:p>
     <w:p>
       <w:pPr>
@@ -1673,11 +1671,11 @@
       <w:pPr>
         <w:pStyle w:val="Heading2"/>
       </w:pPr>
-      <w:bookmarkStart w:id="6" w:name="_Toc399367474"/>
+      <w:bookmarkStart w:id="5" w:name="_Toc399367474"/>
       <w:r>
         <w:t>Nhóm người đọc</w:t>
       </w:r>
-      <w:bookmarkEnd w:id="6"/>
+      <w:bookmarkEnd w:id="5"/>
       <w:r>
         <w:t xml:space="preserve"> </w:t>
       </w:r>
@@ -1734,13 +1732,13 @@
       <w:pPr>
         <w:pStyle w:val="Heading2"/>
       </w:pPr>
-      <w:bookmarkStart w:id="7" w:name="_Toc14655"/>
-      <w:bookmarkStart w:id="8" w:name="_Toc399367475"/>
+      <w:bookmarkStart w:id="6" w:name="_Toc14655"/>
+      <w:bookmarkStart w:id="7" w:name="_Toc399367475"/>
       <w:r>
         <w:t>Bảng chú giải thuật ngữ</w:t>
       </w:r>
+      <w:bookmarkEnd w:id="6"/>
       <w:bookmarkEnd w:id="7"/>
-      <w:bookmarkEnd w:id="8"/>
       <w:r>
         <w:t xml:space="preserve"> </w:t>
       </w:r>
@@ -1749,9 +1747,22 @@
       <w:pPr>
         <w:pStyle w:val="Heading2"/>
       </w:pPr>
-      <w:bookmarkStart w:id="9" w:name="_Toc399367476"/>
+      <w:bookmarkStart w:id="8" w:name="_Toc399367476"/>
       <w:r>
         <w:t>Tài liệu tham khảo</w:t>
+      </w:r>
+      <w:bookmarkEnd w:id="8"/>
+      <w:r>
+        <w:t xml:space="preserve"> </w:t>
+      </w:r>
+    </w:p>
+    <w:p>
+      <w:pPr>
+        <w:pStyle w:val="Heading1"/>
+      </w:pPr>
+      <w:bookmarkStart w:id="9" w:name="_Toc399367477"/>
+      <w:r>
+        <w:t>Phân tích sự tác động của các yêu cầu thay đổi</w:t>
       </w:r>
       <w:bookmarkEnd w:id="9"/>
       <w:r>
@@ -1760,28 +1771,15 @@
     </w:p>
     <w:p>
       <w:pPr>
-        <w:pStyle w:val="Heading1"/>
-      </w:pPr>
-      <w:bookmarkStart w:id="10" w:name="_Toc399367477"/>
-      <w:r>
-        <w:t>Phân tích sự tác động của các yêu cầu thay đổi</w:t>
-      </w:r>
-      <w:bookmarkEnd w:id="10"/>
-      <w:r>
-        <w:t xml:space="preserve"> </w:t>
-      </w:r>
-    </w:p>
-    <w:p>
-      <w:pPr>
         <w:pStyle w:val="Heading2"/>
       </w:pPr>
-      <w:bookmarkStart w:id="11" w:name="_Toc14658"/>
-      <w:bookmarkStart w:id="12" w:name="_Toc399367478"/>
+      <w:bookmarkStart w:id="10" w:name="_Toc14658"/>
+      <w:bookmarkStart w:id="11" w:name="_Toc399367478"/>
       <w:r>
         <w:t>Đề xuất các yêu cầu thay đổi</w:t>
       </w:r>
+      <w:bookmarkEnd w:id="10"/>
       <w:bookmarkEnd w:id="11"/>
-      <w:bookmarkEnd w:id="12"/>
       <w:r>
         <w:t xml:space="preserve"> </w:t>
       </w:r>
@@ -1917,7 +1915,7 @@
             <w:r>
               <w:t xml:space="preserve"> </w:t>
             </w:r>
-            <w:hyperlink r:id="rId9" w:history="1">
+            <w:hyperlink r:id="rId8" w:history="1">
               <w:r>
                 <w:rPr>
                   <w:rStyle w:val="Hyperlink"/>
@@ -1981,7 +1979,7 @@
                           </pic:cNvPicPr>
                         </pic:nvPicPr>
                         <pic:blipFill>
-                          <a:blip r:embed="rId10"/>
+                          <a:blip r:embed="rId9"/>
                           <a:stretch>
                             <a:fillRect/>
                           </a:stretch>
@@ -2179,7 +2177,7 @@
             <w:r>
               <w:t xml:space="preserve">Email: </w:t>
             </w:r>
-            <w:hyperlink r:id="rId11" w:history="1">
+            <w:hyperlink r:id="rId10" w:history="1">
               <w:r>
                 <w:rPr>
                   <w:rStyle w:val="Hyperlink"/>
@@ -2235,7 +2233,7 @@
                                 </pic:cNvPicPr>
                               </pic:nvPicPr>
                               <pic:blipFill>
-                                <a:blip r:embed="rId12">
+                                <a:blip r:embed="rId11">
                                   <a:extLst>
                                     <a:ext uri="{28A0092B-C50C-407E-A947-70E740481C1C}">
                                       <a14:useLocalDpi xmlns:a14="http://schemas.microsoft.com/office/drawing/2010/main" val="0"/>
@@ -2305,9 +2303,9 @@
                     </wp:inline>
                   </w:drawing>
                 </mc:Choice>
-                <mc:Fallback xmlns:w15="http://schemas.microsoft.com/office/word/2012/wordml">
+                <mc:Fallback>
                   <w:pict>
-                    <v:group w14:anchorId="49FAB4A1" id="Group 3" o:spid="_x0000_s1026" style="width:11in;height:159.45pt;mso-position-horizontal-relative:char;mso-position-vertical-relative:line" coordsize="100584,20252" o:gfxdata="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">
+                    <v:group w14:anchorId="3A1DE7A6" id="Group 3" o:spid="_x0000_s1026" style="width:11in;height:159.45pt;mso-position-horizontal-relative:char;mso-position-vertical-relative:line" coordsize="100584,20252" o:gfxdata="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">
                       <v:shapetype id="_x0000_t75" coordsize="21600,21600" o:spt="75" o:preferrelative="t" path="m@4@5l@4@11@9@11@9@5xe" filled="f" stroked="f">
                         <v:stroke joinstyle="miter"/>
                         <v:formulas>
@@ -2328,7 +2326,7 @@
                         <o:lock v:ext="edit" aspectratio="t"/>
                       </v:shapetype>
                       <v:shape id="Picture 2" o:spid="_x0000_s1027" type="#_x0000_t75" style="position:absolute;width:100584;height:20252;visibility:visible;mso-wrap-style:square" o:gfxdata="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">
-                        <v:imagedata r:id="rId13" o:title=""/>
+                        <v:imagedata r:id="rId12" o:title=""/>
                         <v:path arrowok="t"/>
                       </v:shape>
                       <v:roundrect id="Rounded Rectangle 3" o:spid="_x0000_s1028" style="position:absolute;left:1371;top:533;width:44730;height:3124;visibility:visible;mso-wrap-style:square;v-text-anchor:top" arcsize="10923f" o:gfxdata="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" filled="f" strokecolor="#c00000" strokeweight="1pt">
@@ -2403,17 +2401,17 @@
     <w:tbl>
       <w:tblPr>
         <w:tblStyle w:val="TableGrid"/>
-        <w:tblW w:w="0" w:type="auto"/>
+        <w:tblW w:w="5000" w:type="pct"/>
         <w:tblLook w:val="04A0" w:firstRow="1" w:lastRow="0" w:firstColumn="1" w:lastColumn="0" w:noHBand="0" w:noVBand="1"/>
       </w:tblPr>
       <w:tblGrid>
-        <w:gridCol w:w="4508"/>
-        <w:gridCol w:w="4509"/>
+        <w:gridCol w:w="4621"/>
+        <w:gridCol w:w="4622"/>
       </w:tblGrid>
       <w:tr>
         <w:tc>
           <w:tcPr>
-            <w:tcW w:w="9017" w:type="dxa"/>
+            <w:tcW w:w="5000" w:type="pct"/>
             <w:gridSpan w:val="2"/>
             <w:shd w:val="clear" w:color="auto" w:fill="F2F2F2" w:themeFill="background1" w:themeFillShade="F2"/>
           </w:tcPr>
@@ -2447,7 +2445,7 @@
       <w:tr>
         <w:tc>
           <w:tcPr>
-            <w:tcW w:w="9017" w:type="dxa"/>
+            <w:tcW w:w="5000" w:type="pct"/>
             <w:gridSpan w:val="2"/>
           </w:tcPr>
           <w:p>
@@ -2463,7 +2461,7 @@
       <w:tr>
         <w:tc>
           <w:tcPr>
-            <w:tcW w:w="4508" w:type="dxa"/>
+            <w:tcW w:w="2500" w:type="pct"/>
           </w:tcPr>
           <w:p>
             <w:pPr>
@@ -2476,7 +2474,7 @@
         </w:tc>
         <w:tc>
           <w:tcPr>
-            <w:tcW w:w="4509" w:type="dxa"/>
+            <w:tcW w:w="2500" w:type="pct"/>
           </w:tcPr>
           <w:p>
             <w:pPr>
@@ -2491,7 +2489,7 @@
       <w:tr>
         <w:tc>
           <w:tcPr>
-            <w:tcW w:w="4508" w:type="dxa"/>
+            <w:tcW w:w="2500" w:type="pct"/>
           </w:tcPr>
           <w:p>
             <w:pPr>
@@ -2504,7 +2502,198 @@
         </w:tc>
         <w:tc>
           <w:tcPr>
-            <w:tcW w:w="4509" w:type="dxa"/>
+            <w:tcW w:w="2500" w:type="pct"/>
+          </w:tcPr>
+          <w:p>
+            <w:pPr>
+              <w:jc w:val="left"/>
+            </w:pPr>
+            <w:r>
+              <w:t>Số điện thoại: 01208 031 857</w:t>
+            </w:r>
+          </w:p>
+          <w:p>
+            <w:pPr>
+              <w:jc w:val="left"/>
+            </w:pPr>
+            <w:r>
+              <w:t xml:space="preserve">Email: </w:t>
+            </w:r>
+            <w:hyperlink r:id="rId13" w:history="1">
+              <w:r>
+                <w:rPr>
+                  <w:rStyle w:val="Hyperlink"/>
+                </w:rPr>
+                <w:t>duy111280@student.ctu.edu.vn</w:t>
+              </w:r>
+            </w:hyperlink>
+          </w:p>
+        </w:tc>
+      </w:tr>
+      <w:tr>
+        <w:tc>
+          <w:tcPr>
+            <w:tcW w:w="5000" w:type="pct"/>
+            <w:gridSpan w:val="2"/>
+          </w:tcPr>
+          <w:p>
+            <w:r>
+              <w:t xml:space="preserve">Hiện trạng: </w:t>
+            </w:r>
+            <w:r>
+              <w:t>Giao diện hiện tại của Website chưa được đẹ</w:t>
+            </w:r>
+            <w:r>
+              <w:t>p.</w:t>
+            </w:r>
+            <w:r>
+              <w:t xml:space="preserve"> </w:t>
+            </w:r>
+          </w:p>
+        </w:tc>
+      </w:tr>
+      <w:tr>
+        <w:tc>
+          <w:tcPr>
+            <w:tcW w:w="5000" w:type="pct"/>
+            <w:gridSpan w:val="2"/>
+          </w:tcPr>
+          <w:p>
+            <w:pPr>
+              <w:jc w:val="left"/>
+            </w:pPr>
+            <w:r>
+              <w:t xml:space="preserve">Yêu cầu thay đổi:  </w:t>
+            </w:r>
+            <w:r>
+              <w:t>Thiết kế lại giao diện cho đẹp hơn và dễ sử dụng hơn.</w:t>
+            </w:r>
+          </w:p>
+        </w:tc>
+      </w:tr>
+      <w:tr>
+        <w:tc>
+          <w:tcPr>
+            <w:tcW w:w="5000" w:type="pct"/>
+            <w:gridSpan w:val="2"/>
+          </w:tcPr>
+          <w:p>
+            <w:pPr>
+              <w:jc w:val="left"/>
+            </w:pPr>
+            <w:r>
+              <w:t xml:space="preserve">Ghi chú: </w:t>
+            </w:r>
+          </w:p>
+        </w:tc>
+      </w:tr>
+    </w:tbl>
+    <w:p/>
+    <w:tbl>
+      <w:tblPr>
+        <w:tblStyle w:val="TableGrid"/>
+        <w:tblW w:w="5000" w:type="pct"/>
+        <w:tblLook w:val="04A0" w:firstRow="1" w:lastRow="0" w:firstColumn="1" w:lastColumn="0" w:noHBand="0" w:noVBand="1"/>
+      </w:tblPr>
+      <w:tblGrid>
+        <w:gridCol w:w="4621"/>
+        <w:gridCol w:w="4622"/>
+      </w:tblGrid>
+      <w:tr>
+        <w:tc>
+          <w:tcPr>
+            <w:tcW w:w="5000" w:type="pct"/>
+            <w:gridSpan w:val="2"/>
+            <w:shd w:val="clear" w:color="auto" w:fill="F2F2F2" w:themeFill="background1" w:themeFillShade="F2"/>
+          </w:tcPr>
+          <w:p>
+            <w:pPr>
+              <w:jc w:val="center"/>
+              <w:rPr>
+                <w:b/>
+              </w:rPr>
+            </w:pPr>
+            <w:r>
+              <w:rPr>
+                <w:b/>
+              </w:rPr>
+              <w:t>PHIẾU ĐỀ XUẤT YÊU CẦU THAY ĐỔI</w:t>
+            </w:r>
+          </w:p>
+          <w:p>
+            <w:pPr>
+              <w:jc w:val="right"/>
+            </w:pPr>
+            <w:r>
+              <w:t>Mã số yêu cầu:</w:t>
+            </w:r>
+            <w:r>
+              <w:t>YC-04</w:t>
+            </w:r>
+          </w:p>
+        </w:tc>
+      </w:tr>
+      <w:tr>
+        <w:tc>
+          <w:tcPr>
+            <w:tcW w:w="5000" w:type="pct"/>
+            <w:gridSpan w:val="2"/>
+          </w:tcPr>
+          <w:p>
+            <w:pPr>
+              <w:jc w:val="left"/>
+            </w:pPr>
+            <w:r>
+              <w:t>Dự án bảo trì: Website Quản lý máy biến áp</w:t>
+            </w:r>
+          </w:p>
+        </w:tc>
+      </w:tr>
+      <w:tr>
+        <w:tc>
+          <w:tcPr>
+            <w:tcW w:w="2500" w:type="pct"/>
+          </w:tcPr>
+          <w:p>
+            <w:pPr>
+              <w:jc w:val="left"/>
+            </w:pPr>
+            <w:r>
+              <w:t>Người yêu cầu thay đổi: Lương Đức Duy</w:t>
+            </w:r>
+          </w:p>
+        </w:tc>
+        <w:tc>
+          <w:tcPr>
+            <w:tcW w:w="2500" w:type="pct"/>
+          </w:tcPr>
+          <w:p>
+            <w:pPr>
+              <w:jc w:val="left"/>
+            </w:pPr>
+            <w:r>
+              <w:t>Ngày yêu cầu: 24/09/2014</w:t>
+            </w:r>
+          </w:p>
+        </w:tc>
+      </w:tr>
+      <w:tr>
+        <w:tc>
+          <w:tcPr>
+            <w:tcW w:w="2500" w:type="pct"/>
+          </w:tcPr>
+          <w:p>
+            <w:pPr>
+              <w:jc w:val="left"/>
+            </w:pPr>
+            <w:r>
+              <w:t>Địa chỉ người yêu cầu thay đổi: 79/5 Cách mạng tháng 8, TP Cần Thơ.</w:t>
+            </w:r>
+          </w:p>
+        </w:tc>
+        <w:tc>
+          <w:tcPr>
+            <w:tcW w:w="2500" w:type="pct"/>
           </w:tcPr>
           <w:p>
             <w:pPr>
@@ -2535,7 +2724,7 @@
       <w:tr>
         <w:tc>
           <w:tcPr>
-            <w:tcW w:w="9017" w:type="dxa"/>
+            <w:tcW w:w="5000" w:type="pct"/>
             <w:gridSpan w:val="2"/>
           </w:tcPr>
           <w:p>
@@ -2543,21 +2732,28 @@
               <w:t xml:space="preserve">Hiện trạng: </w:t>
             </w:r>
             <w:r>
-              <w:t>Giao diện hiện tại của Website chưa được đẹ</w:t>
-            </w:r>
-            <w:r>
-              <w:t>p.</w:t>
-            </w:r>
-            <w:r>
-              <w:t xml:space="preserve"> </w:t>
-            </w:r>
-          </w:p>
-        </w:tc>
-      </w:tr>
-      <w:tr>
-        <w:tc>
-          <w:tcPr>
-            <w:tcW w:w="9017" w:type="dxa"/>
+              <w:t xml:space="preserve">Website hiện tại </w:t>
+            </w:r>
+            <w:r>
+              <w:t>chức năng tìm kiếm chỉ mới tìm kiếm riêng rẽ theo từng điều kiện:</w:t>
+            </w:r>
+          </w:p>
+          <w:p>
+            <w:r>
+              <w:t>Số NO, Đơn vị, Trạm, Tình trạng, Công suất.</w:t>
+            </w:r>
+          </w:p>
+          <w:p>
+            <w:r>
+              <w:t>Và mỗi loại tìm kiếm phải chuyển hướng sang trang khác mới tìm kiếm theo tiêu chí khác được.</w:t>
+            </w:r>
+          </w:p>
+        </w:tc>
+      </w:tr>
+      <w:tr>
+        <w:tc>
+          <w:tcPr>
+            <w:tcW w:w="5000" w:type="pct"/>
             <w:gridSpan w:val="2"/>
           </w:tcPr>
           <w:p>
@@ -2568,15 +2764,22 @@
               <w:t xml:space="preserve">Yêu cầu thay đổi:  </w:t>
             </w:r>
             <w:r>
-              <w:t>Thiết kế lại giao diện cho đẹp hơn và dễ sử dụng hơn.</w:t>
-            </w:r>
-          </w:p>
-        </w:tc>
-      </w:tr>
-      <w:tr>
-        <w:tc>
-          <w:tcPr>
-            <w:tcW w:w="9017" w:type="dxa"/>
+              <w:t xml:space="preserve">Thiết kế </w:t>
+            </w:r>
+            <w:r>
+              <w:t xml:space="preserve">lại chức năng tìm kiếm sao cho sử dụng 1 trang và tìm kiếm theo tất cả </w:t>
+            </w:r>
+            <w:r>
+              <w:lastRenderedPageBreak/>
+              <w:t>tiêu chí. Sử dụng Ajax để tải lại phần kết quả mà không tải lại toàn bộ trang.</w:t>
+            </w:r>
+          </w:p>
+        </w:tc>
+      </w:tr>
+      <w:tr>
+        <w:tc>
+          <w:tcPr>
+            <w:tcW w:w="5000" w:type="pct"/>
             <w:gridSpan w:val="2"/>
           </w:tcPr>
           <w:p>
@@ -2584,27 +2787,30 @@
               <w:jc w:val="left"/>
             </w:pPr>
             <w:r>
+              <w:lastRenderedPageBreak/>
               <w:t xml:space="preserve">Ghi chú: </w:t>
             </w:r>
           </w:p>
         </w:tc>
       </w:tr>
     </w:tbl>
-    <w:p/>
+    <w:p>
+      <w:bookmarkStart w:id="12" w:name="_Toc399367479"/>
+    </w:p>
     <w:tbl>
       <w:tblPr>
         <w:tblStyle w:val="TableGrid"/>
-        <w:tblW w:w="0" w:type="auto"/>
+        <w:tblW w:w="5000" w:type="pct"/>
         <w:tblLook w:val="04A0" w:firstRow="1" w:lastRow="0" w:firstColumn="1" w:lastColumn="0" w:noHBand="0" w:noVBand="1"/>
       </w:tblPr>
       <w:tblGrid>
-        <w:gridCol w:w="4508"/>
-        <w:gridCol w:w="4509"/>
+        <w:gridCol w:w="4621"/>
+        <w:gridCol w:w="4622"/>
       </w:tblGrid>
       <w:tr>
         <w:tc>
           <w:tcPr>
-            <w:tcW w:w="9017" w:type="dxa"/>
+            <w:tcW w:w="5000" w:type="pct"/>
             <w:gridSpan w:val="2"/>
             <w:shd w:val="clear" w:color="auto" w:fill="F2F2F2" w:themeFill="background1" w:themeFillShade="F2"/>
           </w:tcPr>
@@ -2630,15 +2836,15 @@
               <w:t>Mã số yêu cầu:</w:t>
             </w:r>
             <w:r>
-              <w:t>YC-04</w:t>
-            </w:r>
-          </w:p>
-        </w:tc>
-      </w:tr>
-      <w:tr>
-        <w:tc>
-          <w:tcPr>
-            <w:tcW w:w="9017" w:type="dxa"/>
+              <w:t>YC-05</w:t>
+            </w:r>
+          </w:p>
+        </w:tc>
+      </w:tr>
+      <w:tr>
+        <w:tc>
+          <w:tcPr>
+            <w:tcW w:w="5000" w:type="pct"/>
             <w:gridSpan w:val="2"/>
           </w:tcPr>
           <w:p>
@@ -2654,7 +2860,7 @@
       <w:tr>
         <w:tc>
           <w:tcPr>
-            <w:tcW w:w="4508" w:type="dxa"/>
+            <w:tcW w:w="2500" w:type="pct"/>
           </w:tcPr>
           <w:p>
             <w:pPr>
@@ -2667,7 +2873,7 @@
         </w:tc>
         <w:tc>
           <w:tcPr>
-            <w:tcW w:w="4509" w:type="dxa"/>
+            <w:tcW w:w="2500" w:type="pct"/>
           </w:tcPr>
           <w:p>
             <w:pPr>
@@ -2682,7 +2888,7 @@
       <w:tr>
         <w:tc>
           <w:tcPr>
-            <w:tcW w:w="4508" w:type="dxa"/>
+            <w:tcW w:w="2500" w:type="pct"/>
           </w:tcPr>
           <w:p>
             <w:pPr>
@@ -2695,7 +2901,7 @@
         </w:tc>
         <w:tc>
           <w:tcPr>
-            <w:tcW w:w="4509" w:type="dxa"/>
+            <w:tcW w:w="2500" w:type="pct"/>
           </w:tcPr>
           <w:p>
             <w:pPr>
@@ -2726,7 +2932,7 @@
       <w:tr>
         <w:tc>
           <w:tcPr>
-            <w:tcW w:w="9017" w:type="dxa"/>
+            <w:tcW w:w="5000" w:type="pct"/>
             <w:gridSpan w:val="2"/>
           </w:tcPr>
           <w:p>
@@ -2737,25 +2943,18 @@
               <w:t xml:space="preserve">Website hiện tại </w:t>
             </w:r>
             <w:r>
-              <w:t>chức năng tìm kiếm chỉ mới tìm kiếm riêng rẽ theo từng điều kiện:</w:t>
-            </w:r>
-          </w:p>
-          <w:p>
-            <w:r>
-              <w:t>Số NO, Đơn vị, Trạm, Tình trạng, Công suất.</w:t>
-            </w:r>
-          </w:p>
-          <w:p>
-            <w:r>
-              <w:t>Và mỗi loại tìm kiếm phải chuyển hướng sang trang khác mới tìm kiếm theo tiêu chí khác được.</w:t>
-            </w:r>
-          </w:p>
-        </w:tc>
-      </w:tr>
-      <w:tr>
-        <w:tc>
-          <w:tcPr>
-            <w:tcW w:w="9017" w:type="dxa"/>
+              <w:t>giao diện chưa thích ứng được với màn hình của thiết bị di động</w:t>
+            </w:r>
+            <w:r>
+              <w:t xml:space="preserve"> và máy tính bảng.</w:t>
+            </w:r>
+          </w:p>
+        </w:tc>
+      </w:tr>
+      <w:tr>
+        <w:tc>
+          <w:tcPr>
+            <w:tcW w:w="5000" w:type="pct"/>
             <w:gridSpan w:val="2"/>
           </w:tcPr>
           <w:p>
@@ -2763,207 +2962,6 @@
               <w:jc w:val="left"/>
             </w:pPr>
             <w:r>
-              <w:t xml:space="preserve">Yêu cầu thay đổi:  </w:t>
-            </w:r>
-            <w:r>
-              <w:t xml:space="preserve">Thiết kế </w:t>
-            </w:r>
-            <w:r>
-              <w:t xml:space="preserve">lại chức năng tìm kiếm sao cho sử dụng 1 trang và tìm kiếm theo tất cả </w:t>
-            </w:r>
-            <w:r>
-              <w:lastRenderedPageBreak/>
-              <w:t>tiêu chí. Sử dụng Ajax để tải lại phần kết quả mà không tải lại toàn bộ trang.</w:t>
-            </w:r>
-          </w:p>
-        </w:tc>
-      </w:tr>
-      <w:tr>
-        <w:tc>
-          <w:tcPr>
-            <w:tcW w:w="9017" w:type="dxa"/>
-            <w:gridSpan w:val="2"/>
-          </w:tcPr>
-          <w:p>
-            <w:pPr>
-              <w:jc w:val="left"/>
-            </w:pPr>
-            <w:r>
-              <w:lastRenderedPageBreak/>
-              <w:t xml:space="preserve">Ghi chú: </w:t>
-            </w:r>
-          </w:p>
-        </w:tc>
-      </w:tr>
-    </w:tbl>
-    <w:p>
-      <w:bookmarkStart w:id="13" w:name="_Toc399367479"/>
-    </w:p>
-    <w:tbl>
-      <w:tblPr>
-        <w:tblStyle w:val="TableGrid"/>
-        <w:tblW w:w="0" w:type="auto"/>
-        <w:tblLook w:val="04A0" w:firstRow="1" w:lastRow="0" w:firstColumn="1" w:lastColumn="0" w:noHBand="0" w:noVBand="1"/>
-      </w:tblPr>
-      <w:tblGrid>
-        <w:gridCol w:w="4508"/>
-        <w:gridCol w:w="4509"/>
-      </w:tblGrid>
-      <w:tr>
-        <w:tc>
-          <w:tcPr>
-            <w:tcW w:w="9017" w:type="dxa"/>
-            <w:gridSpan w:val="2"/>
-            <w:shd w:val="clear" w:color="auto" w:fill="F2F2F2" w:themeFill="background1" w:themeFillShade="F2"/>
-          </w:tcPr>
-          <w:p>
-            <w:pPr>
-              <w:jc w:val="center"/>
-              <w:rPr>
-                <w:b/>
-              </w:rPr>
-            </w:pPr>
-            <w:r>
-              <w:rPr>
-                <w:b/>
-              </w:rPr>
-              <w:t>PHIẾU ĐỀ XUẤT YÊU CẦU THAY ĐỔI</w:t>
-            </w:r>
-          </w:p>
-          <w:p>
-            <w:pPr>
-              <w:jc w:val="right"/>
-            </w:pPr>
-            <w:r>
-              <w:t>Mã số yêu cầu:</w:t>
-            </w:r>
-            <w:r>
-              <w:t>YC-05</w:t>
-            </w:r>
-          </w:p>
-        </w:tc>
-      </w:tr>
-      <w:tr>
-        <w:tc>
-          <w:tcPr>
-            <w:tcW w:w="9017" w:type="dxa"/>
-            <w:gridSpan w:val="2"/>
-          </w:tcPr>
-          <w:p>
-            <w:pPr>
-              <w:jc w:val="left"/>
-            </w:pPr>
-            <w:r>
-              <w:t>Dự án bảo trì: Website Quản lý máy biến áp</w:t>
-            </w:r>
-          </w:p>
-        </w:tc>
-      </w:tr>
-      <w:tr>
-        <w:tc>
-          <w:tcPr>
-            <w:tcW w:w="4508" w:type="dxa"/>
-          </w:tcPr>
-          <w:p>
-            <w:pPr>
-              <w:jc w:val="left"/>
-            </w:pPr>
-            <w:r>
-              <w:t>Người yêu cầu thay đổi: Lương Đức Duy</w:t>
-            </w:r>
-          </w:p>
-        </w:tc>
-        <w:tc>
-          <w:tcPr>
-            <w:tcW w:w="4509" w:type="dxa"/>
-          </w:tcPr>
-          <w:p>
-            <w:pPr>
-              <w:jc w:val="left"/>
-            </w:pPr>
-            <w:r>
-              <w:t>Ngày yêu cầu: 24/09/2014</w:t>
-            </w:r>
-          </w:p>
-        </w:tc>
-      </w:tr>
-      <w:tr>
-        <w:tc>
-          <w:tcPr>
-            <w:tcW w:w="4508" w:type="dxa"/>
-          </w:tcPr>
-          <w:p>
-            <w:pPr>
-              <w:jc w:val="left"/>
-            </w:pPr>
-            <w:r>
-              <w:t>Địa chỉ người yêu cầu thay đổi: 79/5 Cách mạng tháng 8, TP Cần Thơ.</w:t>
-            </w:r>
-          </w:p>
-        </w:tc>
-        <w:tc>
-          <w:tcPr>
-            <w:tcW w:w="4509" w:type="dxa"/>
-          </w:tcPr>
-          <w:p>
-            <w:pPr>
-              <w:jc w:val="left"/>
-            </w:pPr>
-            <w:r>
-              <w:t>Số điện thoại: 01208 031 857</w:t>
-            </w:r>
-          </w:p>
-          <w:p>
-            <w:pPr>
-              <w:jc w:val="left"/>
-            </w:pPr>
-            <w:r>
-              <w:t xml:space="preserve">Email: </w:t>
-            </w:r>
-            <w:hyperlink r:id="rId16" w:history="1">
-              <w:r>
-                <w:rPr>
-                  <w:rStyle w:val="Hyperlink"/>
-                </w:rPr>
-                <w:t>duy111280@student.ctu.edu.vn</w:t>
-              </w:r>
-            </w:hyperlink>
-          </w:p>
-        </w:tc>
-      </w:tr>
-      <w:tr>
-        <w:tc>
-          <w:tcPr>
-            <w:tcW w:w="9017" w:type="dxa"/>
-            <w:gridSpan w:val="2"/>
-          </w:tcPr>
-          <w:p>
-            <w:r>
-              <w:t xml:space="preserve">Hiện trạng: </w:t>
-            </w:r>
-            <w:r>
-              <w:t xml:space="preserve">Website hiện tại </w:t>
-            </w:r>
-            <w:r>
-              <w:t>giao diện chưa thích ứng được với màn hình của thiết bị di động</w:t>
-            </w:r>
-            <w:r>
-              <w:t xml:space="preserve"> và máy tính bảng.</w:t>
-            </w:r>
-          </w:p>
-        </w:tc>
-      </w:tr>
-      <w:tr>
-        <w:tc>
-          <w:tcPr>
-            <w:tcW w:w="9017" w:type="dxa"/>
-            <w:gridSpan w:val="2"/>
-          </w:tcPr>
-          <w:p>
-            <w:pPr>
-              <w:jc w:val="left"/>
-            </w:pPr>
-            <w:r>
               <w:t xml:space="preserve">Yêu cầu thay đổi:  Thiết kế </w:t>
             </w:r>
             <w:r>
@@ -2975,7 +2973,7 @@
       <w:tr>
         <w:tc>
           <w:tcPr>
-            <w:tcW w:w="9017" w:type="dxa"/>
+            <w:tcW w:w="5000" w:type="pct"/>
             <w:gridSpan w:val="2"/>
           </w:tcPr>
           <w:p>
@@ -2993,17 +2991,17 @@
     <w:tbl>
       <w:tblPr>
         <w:tblStyle w:val="TableGrid"/>
-        <w:tblW w:w="0" w:type="auto"/>
+        <w:tblW w:w="5000" w:type="pct"/>
         <w:tblLook w:val="04A0" w:firstRow="1" w:lastRow="0" w:firstColumn="1" w:lastColumn="0" w:noHBand="0" w:noVBand="1"/>
       </w:tblPr>
       <w:tblGrid>
-        <w:gridCol w:w="4508"/>
-        <w:gridCol w:w="4509"/>
+        <w:gridCol w:w="4621"/>
+        <w:gridCol w:w="4622"/>
       </w:tblGrid>
       <w:tr>
         <w:tc>
           <w:tcPr>
-            <w:tcW w:w="9017" w:type="dxa"/>
+            <w:tcW w:w="5000" w:type="pct"/>
             <w:gridSpan w:val="2"/>
             <w:shd w:val="clear" w:color="auto" w:fill="F2F2F2" w:themeFill="background1" w:themeFillShade="F2"/>
           </w:tcPr>
@@ -3029,15 +3027,18 @@
               <w:t>Mã số yêu cầu:</w:t>
             </w:r>
             <w:r>
-              <w:t>YC-05</w:t>
-            </w:r>
-          </w:p>
-        </w:tc>
-      </w:tr>
-      <w:tr>
-        <w:tc>
-          <w:tcPr>
-            <w:tcW w:w="9017" w:type="dxa"/>
+              <w:t>YC-0</w:t>
+            </w:r>
+            <w:r>
+              <w:t>6</w:t>
+            </w:r>
+          </w:p>
+        </w:tc>
+      </w:tr>
+      <w:tr>
+        <w:tc>
+          <w:tcPr>
+            <w:tcW w:w="5000" w:type="pct"/>
             <w:gridSpan w:val="2"/>
           </w:tcPr>
           <w:p>
@@ -3053,7 +3054,7 @@
       <w:tr>
         <w:tc>
           <w:tcPr>
-            <w:tcW w:w="4508" w:type="dxa"/>
+            <w:tcW w:w="2500" w:type="pct"/>
           </w:tcPr>
           <w:p>
             <w:pPr>
@@ -3073,7 +3074,7 @@
         </w:tc>
         <w:tc>
           <w:tcPr>
-            <w:tcW w:w="4509" w:type="dxa"/>
+            <w:tcW w:w="2500" w:type="pct"/>
           </w:tcPr>
           <w:p>
             <w:pPr>
@@ -3088,7 +3089,7 @@
       <w:tr>
         <w:tc>
           <w:tcPr>
-            <w:tcW w:w="4508" w:type="dxa"/>
+            <w:tcW w:w="2500" w:type="pct"/>
           </w:tcPr>
           <w:p>
             <w:pPr>
@@ -3108,7 +3109,7 @@
         </w:tc>
         <w:tc>
           <w:tcPr>
-            <w:tcW w:w="4509" w:type="dxa"/>
+            <w:tcW w:w="2500" w:type="pct"/>
           </w:tcPr>
           <w:p>
             <w:pPr>
@@ -3132,7 +3133,7 @@
             <w:r>
               <w:t xml:space="preserve">Email: </w:t>
             </w:r>
-            <w:hyperlink r:id="rId17" w:history="1">
+            <w:hyperlink r:id="rId16" w:history="1">
               <w:r>
                 <w:rPr>
                   <w:rStyle w:val="Hyperlink"/>
@@ -3146,7 +3147,7 @@
       <w:tr>
         <w:tc>
           <w:tcPr>
-            <w:tcW w:w="9017" w:type="dxa"/>
+            <w:tcW w:w="5000" w:type="pct"/>
             <w:gridSpan w:val="2"/>
           </w:tcPr>
           <w:p>
@@ -3156,7 +3157,7 @@
               </w:rPr>
               <w:lastRenderedPageBreak/>
               <w:drawing>
-                <wp:anchor distT="0" distB="0" distL="114300" distR="114300" simplePos="0" relativeHeight="251663360" behindDoc="0" locked="0" layoutInCell="1" allowOverlap="1" wp14:anchorId="479BECFE" wp14:editId="7E80457D">
+                <wp:anchor distT="0" distB="0" distL="114300" distR="114300" simplePos="0" relativeHeight="251654144" behindDoc="0" locked="0" layoutInCell="1" allowOverlap="1" wp14:anchorId="479BECFE" wp14:editId="7E80457D">
                   <wp:simplePos x="0" y="0"/>
                   <wp:positionH relativeFrom="column">
                     <wp:posOffset>511235</wp:posOffset>
@@ -3179,7 +3180,7 @@
                           <pic:cNvPicPr/>
                         </pic:nvPicPr>
                         <pic:blipFill>
-                          <a:blip r:embed="rId18">
+                          <a:blip r:embed="rId17">
                             <a:extLst>
                               <a:ext uri="{28A0092B-C50C-407E-A947-70E740481C1C}">
                                 <a14:useLocalDpi xmlns:a14="http://schemas.microsoft.com/office/drawing/2010/main" val="0"/>
@@ -3224,7 +3225,7 @@
       <w:tr>
         <w:tc>
           <w:tcPr>
-            <w:tcW w:w="9017" w:type="dxa"/>
+            <w:tcW w:w="5000" w:type="pct"/>
             <w:gridSpan w:val="2"/>
           </w:tcPr>
           <w:p>
@@ -3246,7 +3247,7 @@
       <w:tr>
         <w:tc>
           <w:tcPr>
-            <w:tcW w:w="9017" w:type="dxa"/>
+            <w:tcW w:w="5000" w:type="pct"/>
             <w:gridSpan w:val="2"/>
           </w:tcPr>
           <w:p>
@@ -3264,17 +3265,17 @@
     <w:tbl>
       <w:tblPr>
         <w:tblStyle w:val="TableGrid"/>
-        <w:tblW w:w="0" w:type="auto"/>
+        <w:tblW w:w="5000" w:type="pct"/>
         <w:tblLook w:val="04A0" w:firstRow="1" w:lastRow="0" w:firstColumn="1" w:lastColumn="0" w:noHBand="0" w:noVBand="1"/>
       </w:tblPr>
       <w:tblGrid>
-        <w:gridCol w:w="4508"/>
-        <w:gridCol w:w="4509"/>
+        <w:gridCol w:w="4621"/>
+        <w:gridCol w:w="4622"/>
       </w:tblGrid>
       <w:tr>
         <w:tc>
           <w:tcPr>
-            <w:tcW w:w="9017" w:type="dxa"/>
+            <w:tcW w:w="5000" w:type="pct"/>
             <w:gridSpan w:val="2"/>
             <w:shd w:val="clear" w:color="auto" w:fill="F2F2F2" w:themeFill="background1" w:themeFillShade="F2"/>
           </w:tcPr>
@@ -3300,15 +3301,18 @@
               <w:t>Mã số yêu cầu:</w:t>
             </w:r>
             <w:r>
-              <w:t>YC-06</w:t>
-            </w:r>
-          </w:p>
-        </w:tc>
-      </w:tr>
-      <w:tr>
-        <w:tc>
-          <w:tcPr>
-            <w:tcW w:w="9017" w:type="dxa"/>
+              <w:t>YC-0</w:t>
+            </w:r>
+            <w:r>
+              <w:t>7</w:t>
+            </w:r>
+          </w:p>
+        </w:tc>
+      </w:tr>
+      <w:tr>
+        <w:tc>
+          <w:tcPr>
+            <w:tcW w:w="5000" w:type="pct"/>
             <w:gridSpan w:val="2"/>
           </w:tcPr>
           <w:p>
@@ -3324,7 +3328,7 @@
       <w:tr>
         <w:tc>
           <w:tcPr>
-            <w:tcW w:w="4508" w:type="dxa"/>
+            <w:tcW w:w="2500" w:type="pct"/>
           </w:tcPr>
           <w:p>
             <w:pPr>
@@ -3344,7 +3348,7 @@
         </w:tc>
         <w:tc>
           <w:tcPr>
-            <w:tcW w:w="4509" w:type="dxa"/>
+            <w:tcW w:w="2500" w:type="pct"/>
           </w:tcPr>
           <w:p>
             <w:pPr>
@@ -3359,7 +3363,7 @@
       <w:tr>
         <w:tc>
           <w:tcPr>
-            <w:tcW w:w="4508" w:type="dxa"/>
+            <w:tcW w:w="2500" w:type="pct"/>
           </w:tcPr>
           <w:p>
             <w:pPr>
@@ -3379,7 +3383,276 @@
         </w:tc>
         <w:tc>
           <w:tcPr>
-            <w:tcW w:w="4509" w:type="dxa"/>
+            <w:tcW w:w="2500" w:type="pct"/>
+          </w:tcPr>
+          <w:p>
+            <w:pPr>
+              <w:jc w:val="left"/>
+            </w:pPr>
+            <w:r>
+              <w:t xml:space="preserve">Số điện thoại: </w:t>
+            </w:r>
+            <w:r>
+              <w:rPr>
+                <w:rFonts w:ascii="Times New Roman" w:eastAsia="Arial" w:hAnsi="Times New Roman" w:cs="Times New Roman"/>
+                <w:sz w:val="21"/>
+              </w:rPr>
+              <w:t>0986 732 457</w:t>
+            </w:r>
+          </w:p>
+          <w:p>
+            <w:pPr>
+              <w:jc w:val="left"/>
+            </w:pPr>
+            <w:r>
+              <w:t xml:space="preserve">Email: </w:t>
+            </w:r>
+            <w:hyperlink r:id="rId18" w:history="1">
+              <w:r>
+                <w:rPr>
+                  <w:rStyle w:val="Hyperlink"/>
+                </w:rPr>
+                <w:t>nhan111321@student.ctu.edu.vn</w:t>
+              </w:r>
+            </w:hyperlink>
+          </w:p>
+        </w:tc>
+      </w:tr>
+      <w:tr>
+        <w:tc>
+          <w:tcPr>
+            <w:tcW w:w="5000" w:type="pct"/>
+            <w:gridSpan w:val="2"/>
+          </w:tcPr>
+          <w:p>
+            <w:pPr>
+              <w:spacing w:after="0" w:line="228" w:lineRule="auto"/>
+            </w:pPr>
+            <w:r>
+              <w:t xml:space="preserve">Hiện trạng: </w:t>
+            </w:r>
+            <w:r>
+              <w:t xml:space="preserve">tài liệu đặc tả có một số chức năng chưa đúng với yêu cầu khách hàng. </w:t>
+            </w:r>
+          </w:p>
+          <w:p>
+            <w:pPr>
+              <w:pStyle w:val="ListParagraph"/>
+              <w:numPr>
+                <w:ilvl w:val="0"/>
+                <w:numId w:val="16"/>
+              </w:numPr>
+              <w:spacing w:after="0" w:line="228" w:lineRule="auto"/>
+            </w:pPr>
+            <w:r>
+              <w:t xml:space="preserve">Chức năng tìm kiếm “Làm sao thể hiện được chỉ cần bấm máy 15kVA là hiện ra tất cả các MBA có công suất 15kVA của tất cả các đơn vị”, nhưng thực tế không tìm kiếm được kết quả nào,… </w:t>
+            </w:r>
+          </w:p>
+          <w:p>
+            <w:pPr>
+              <w:pStyle w:val="ListParagraph"/>
+              <w:numPr>
+                <w:ilvl w:val="0"/>
+                <w:numId w:val="16"/>
+              </w:numPr>
+            </w:pPr>
+            <w:r>
+              <w:t xml:space="preserve">Yêu cầu “01 MBA có thể di chuyển đến nhiều nơi làm sao biết được trước đây nó nằm ở đâu </w:t>
+            </w:r>
+            <w:r>
+              <w:lastRenderedPageBreak/>
+              <w:t>nào và hiện nay đang nằm ở đâu” trên thực tế chưa có chưc năng đáp ứng yêu cầu này.</w:t>
+            </w:r>
+          </w:p>
+          <w:p>
+            <w:pPr>
+              <w:pStyle w:val="ListParagraph"/>
+              <w:numPr>
+                <w:ilvl w:val="0"/>
+                <w:numId w:val="16"/>
+              </w:numPr>
+            </w:pPr>
+            <w:r>
+              <w:t>…</w:t>
+            </w:r>
+          </w:p>
+        </w:tc>
+      </w:tr>
+      <w:tr>
+        <w:tc>
+          <w:tcPr>
+            <w:tcW w:w="5000" w:type="pct"/>
+            <w:gridSpan w:val="2"/>
+          </w:tcPr>
+          <w:p>
+            <w:pPr>
+              <w:jc w:val="left"/>
+            </w:pPr>
+            <w:r>
+              <w:lastRenderedPageBreak/>
+              <w:t xml:space="preserve">Yêu cầu thay đổi: </w:t>
+            </w:r>
+            <w:r>
+              <w:rPr>
+                <w:rFonts w:ascii="Times New Roman" w:hAnsi="Times New Roman" w:cs="Times New Roman"/>
+              </w:rPr>
+              <w:t>cập nhật lại tài liệu đặc tả</w:t>
+            </w:r>
+            <w:r>
+              <w:rPr>
+                <w:rFonts w:ascii="Times New Roman" w:hAnsi="Times New Roman" w:cs="Times New Roman"/>
+              </w:rPr>
+              <w:t xml:space="preserve"> và phần mềm để phù hợp với yêu cầu củ</w:t>
+            </w:r>
+            <w:r>
+              <w:rPr>
+                <w:rFonts w:ascii="Times New Roman" w:hAnsi="Times New Roman" w:cs="Times New Roman"/>
+              </w:rPr>
+              <w:t>a khách hàng.</w:t>
+            </w:r>
+          </w:p>
+        </w:tc>
+      </w:tr>
+      <w:tr>
+        <w:tc>
+          <w:tcPr>
+            <w:tcW w:w="5000" w:type="pct"/>
+            <w:gridSpan w:val="2"/>
+          </w:tcPr>
+          <w:p>
+            <w:pPr>
+              <w:jc w:val="left"/>
+            </w:pPr>
+            <w:r>
+              <w:t xml:space="preserve">Ghi chú: </w:t>
+            </w:r>
+          </w:p>
+        </w:tc>
+      </w:tr>
+    </w:tbl>
+    <w:p/>
+    <w:tbl>
+      <w:tblPr>
+        <w:tblStyle w:val="TableGrid"/>
+        <w:tblW w:w="5000" w:type="pct"/>
+        <w:tblLook w:val="04A0" w:firstRow="1" w:lastRow="0" w:firstColumn="1" w:lastColumn="0" w:noHBand="0" w:noVBand="1"/>
+      </w:tblPr>
+      <w:tblGrid>
+        <w:gridCol w:w="4621"/>
+        <w:gridCol w:w="4622"/>
+      </w:tblGrid>
+      <w:tr>
+        <w:tc>
+          <w:tcPr>
+            <w:tcW w:w="5000" w:type="pct"/>
+            <w:gridSpan w:val="2"/>
+            <w:shd w:val="clear" w:color="auto" w:fill="F2F2F2" w:themeFill="background1" w:themeFillShade="F2"/>
+          </w:tcPr>
+          <w:p>
+            <w:pPr>
+              <w:jc w:val="center"/>
+              <w:rPr>
+                <w:b/>
+              </w:rPr>
+            </w:pPr>
+            <w:r>
+              <w:rPr>
+                <w:b/>
+              </w:rPr>
+              <w:t>PHIẾU ĐỀ XUẤT YÊU CẦU THAY ĐỔI</w:t>
+            </w:r>
+          </w:p>
+          <w:p>
+            <w:pPr>
+              <w:jc w:val="right"/>
+            </w:pPr>
+            <w:r>
+              <w:t>Mã số yêu cầu:</w:t>
+            </w:r>
+            <w:r>
+              <w:t>YC-0</w:t>
+            </w:r>
+            <w:r>
+              <w:t>8</w:t>
+            </w:r>
+          </w:p>
+        </w:tc>
+      </w:tr>
+      <w:tr>
+        <w:tc>
+          <w:tcPr>
+            <w:tcW w:w="5000" w:type="pct"/>
+            <w:gridSpan w:val="2"/>
+          </w:tcPr>
+          <w:p>
+            <w:pPr>
+              <w:jc w:val="left"/>
+            </w:pPr>
+            <w:r>
+              <w:t>Dự án bảo trì: Website Quản lý máy biến áp</w:t>
+            </w:r>
+          </w:p>
+        </w:tc>
+      </w:tr>
+      <w:tr>
+        <w:tc>
+          <w:tcPr>
+            <w:tcW w:w="2500" w:type="pct"/>
+          </w:tcPr>
+          <w:p>
+            <w:pPr>
+              <w:jc w:val="left"/>
+            </w:pPr>
+            <w:r>
+              <w:t xml:space="preserve">Người yêu cầu thay đổi: </w:t>
+            </w:r>
+            <w:r>
+              <w:rPr>
+                <w:rFonts w:ascii="Times New Roman" w:eastAsia="Arial" w:hAnsi="Times New Roman" w:cs="Times New Roman"/>
+                <w:sz w:val="21"/>
+              </w:rPr>
+              <w:t>Hồ Hữu Nhân</w:t>
+            </w:r>
+          </w:p>
+        </w:tc>
+        <w:tc>
+          <w:tcPr>
+            <w:tcW w:w="2500" w:type="pct"/>
+          </w:tcPr>
+          <w:p>
+            <w:pPr>
+              <w:jc w:val="left"/>
+            </w:pPr>
+            <w:r>
+              <w:t>Ngày yêu cầu: 4/11/2014</w:t>
+            </w:r>
+          </w:p>
+        </w:tc>
+      </w:tr>
+      <w:tr>
+        <w:tc>
+          <w:tcPr>
+            <w:tcW w:w="2500" w:type="pct"/>
+          </w:tcPr>
+          <w:p>
+            <w:pPr>
+              <w:jc w:val="left"/>
+            </w:pPr>
+            <w:r>
+              <w:t xml:space="preserve">Địa chỉ người yêu cầu thay đổi: </w:t>
+            </w:r>
+            <w:r>
+              <w:rPr>
+                <w:rFonts w:ascii="Times New Roman" w:eastAsia="Arial" w:hAnsi="Times New Roman" w:cs="Times New Roman"/>
+                <w:sz w:val="21"/>
+              </w:rPr>
+              <w:t>Đồng Tháp</w:t>
+            </w:r>
+          </w:p>
+        </w:tc>
+        <w:tc>
+          <w:tcPr>
+            <w:tcW w:w="2500" w:type="pct"/>
           </w:tcPr>
           <w:p>
             <w:pPr>
@@ -3417,282 +3690,16 @@
       <w:tr>
         <w:tc>
           <w:tcPr>
-            <w:tcW w:w="9017" w:type="dxa"/>
+            <w:tcW w:w="5000" w:type="pct"/>
             <w:gridSpan w:val="2"/>
           </w:tcPr>
           <w:p>
-            <w:pPr>
-              <w:spacing w:after="0" w:line="228" w:lineRule="auto"/>
-            </w:pPr>
-            <w:r>
-              <w:t xml:space="preserve">Hiện trạng: </w:t>
-            </w:r>
-            <w:r>
-              <w:t xml:space="preserve">tài liệu đặc tả có một số chức năng chưa đúng với yêu cầu khách hàng. </w:t>
-            </w:r>
-          </w:p>
-          <w:p>
-            <w:pPr>
-              <w:pStyle w:val="ListParagraph"/>
-              <w:numPr>
-                <w:ilvl w:val="0"/>
-                <w:numId w:val="16"/>
-              </w:numPr>
-              <w:spacing w:after="0" w:line="228" w:lineRule="auto"/>
-            </w:pPr>
-            <w:r>
-              <w:t xml:space="preserve">Chức năng tìm kiếm “Làm sao thể hiện được chỉ cần bấm máy 15kVA là hiện ra tất cả các MBA có công suất 15kVA của tất cả các đơn vị”, nhưng thực tế không tìm kiếm được kết quả nào,… </w:t>
-            </w:r>
-          </w:p>
-          <w:p>
-            <w:pPr>
-              <w:pStyle w:val="ListParagraph"/>
-              <w:numPr>
-                <w:ilvl w:val="0"/>
-                <w:numId w:val="16"/>
-              </w:numPr>
-            </w:pPr>
-            <w:r>
-              <w:t xml:space="preserve">Yêu cầu “01 MBA có thể di chuyển đến nhiều nơi làm sao biết được trước đây nó nằm ở </w:t>
-            </w:r>
-            <w:r>
-              <w:lastRenderedPageBreak/>
-              <w:t>đâu nào và hiện nay đang nằm ở đâu” trên thực tế chưa có chưc năng đáp ứng yêu cầu này.</w:t>
-            </w:r>
-          </w:p>
-          <w:p>
-            <w:pPr>
-              <w:pStyle w:val="ListParagraph"/>
-              <w:numPr>
-                <w:ilvl w:val="0"/>
-                <w:numId w:val="16"/>
-              </w:numPr>
-            </w:pPr>
-            <w:r>
-              <w:t>…</w:t>
-            </w:r>
-          </w:p>
-        </w:tc>
-      </w:tr>
-      <w:tr>
-        <w:tc>
-          <w:tcPr>
-            <w:tcW w:w="9017" w:type="dxa"/>
-            <w:gridSpan w:val="2"/>
-          </w:tcPr>
-          <w:p>
-            <w:pPr>
-              <w:jc w:val="left"/>
-            </w:pPr>
-            <w:r>
-              <w:lastRenderedPageBreak/>
-              <w:t xml:space="preserve">Yêu cầu thay đổi: </w:t>
-            </w:r>
-            <w:r>
-              <w:rPr>
-                <w:rFonts w:ascii="Times New Roman" w:hAnsi="Times New Roman" w:cs="Times New Roman"/>
-              </w:rPr>
-              <w:t>cập nhật lại tài liệu đặc tả</w:t>
-            </w:r>
-            <w:r>
-              <w:rPr>
-                <w:rFonts w:ascii="Times New Roman" w:hAnsi="Times New Roman" w:cs="Times New Roman"/>
-              </w:rPr>
-              <w:t xml:space="preserve"> và phần mềm để phù hợp với yêu cầu củ</w:t>
-            </w:r>
-            <w:r>
-              <w:rPr>
-                <w:rFonts w:ascii="Times New Roman" w:hAnsi="Times New Roman" w:cs="Times New Roman"/>
-              </w:rPr>
-              <w:t>a khách hàng.</w:t>
-            </w:r>
-          </w:p>
-        </w:tc>
-      </w:tr>
-      <w:tr>
-        <w:tc>
-          <w:tcPr>
-            <w:tcW w:w="9017" w:type="dxa"/>
-            <w:gridSpan w:val="2"/>
-          </w:tcPr>
-          <w:p>
-            <w:pPr>
-              <w:jc w:val="left"/>
-            </w:pPr>
-            <w:r>
-              <w:t xml:space="preserve">Ghi chú: </w:t>
-            </w:r>
-          </w:p>
-        </w:tc>
-      </w:tr>
-    </w:tbl>
-    <w:p/>
-    <w:tbl>
-      <w:tblPr>
-        <w:tblStyle w:val="TableGrid"/>
-        <w:tblW w:w="0" w:type="auto"/>
-        <w:tblLook w:val="04A0" w:firstRow="1" w:lastRow="0" w:firstColumn="1" w:lastColumn="0" w:noHBand="0" w:noVBand="1"/>
-      </w:tblPr>
-      <w:tblGrid>
-        <w:gridCol w:w="4508"/>
-        <w:gridCol w:w="4509"/>
-      </w:tblGrid>
-      <w:tr>
-        <w:tc>
-          <w:tcPr>
-            <w:tcW w:w="9017" w:type="dxa"/>
-            <w:gridSpan w:val="2"/>
-            <w:shd w:val="clear" w:color="auto" w:fill="F2F2F2" w:themeFill="background1" w:themeFillShade="F2"/>
-          </w:tcPr>
-          <w:p>
-            <w:pPr>
-              <w:jc w:val="center"/>
-              <w:rPr>
-                <w:b/>
-              </w:rPr>
-            </w:pPr>
-            <w:r>
-              <w:rPr>
-                <w:b/>
-              </w:rPr>
-              <w:t>PHIẾU ĐỀ XUẤT YÊU CẦU THAY ĐỔI</w:t>
-            </w:r>
-          </w:p>
-          <w:p>
-            <w:pPr>
-              <w:jc w:val="right"/>
-            </w:pPr>
-            <w:r>
-              <w:t>Mã số yêu cầu:</w:t>
-            </w:r>
-            <w:r>
-              <w:t>YC-07</w:t>
-            </w:r>
-          </w:p>
-        </w:tc>
-      </w:tr>
-      <w:tr>
-        <w:tc>
-          <w:tcPr>
-            <w:tcW w:w="9017" w:type="dxa"/>
-            <w:gridSpan w:val="2"/>
-          </w:tcPr>
-          <w:p>
-            <w:pPr>
-              <w:jc w:val="left"/>
-            </w:pPr>
-            <w:r>
-              <w:t>Dự án bảo trì: Website Quản lý máy biến áp</w:t>
-            </w:r>
-          </w:p>
-        </w:tc>
-      </w:tr>
-      <w:tr>
-        <w:tc>
-          <w:tcPr>
-            <w:tcW w:w="4508" w:type="dxa"/>
-          </w:tcPr>
-          <w:p>
-            <w:pPr>
-              <w:jc w:val="left"/>
-            </w:pPr>
-            <w:r>
-              <w:t xml:space="preserve">Người yêu cầu thay đổi: </w:t>
-            </w:r>
-            <w:r>
-              <w:rPr>
-                <w:rFonts w:ascii="Times New Roman" w:eastAsia="Arial" w:hAnsi="Times New Roman" w:cs="Times New Roman"/>
-                <w:sz w:val="21"/>
-              </w:rPr>
-              <w:t>Hồ Hữu Nhân</w:t>
-            </w:r>
-          </w:p>
-        </w:tc>
-        <w:tc>
-          <w:tcPr>
-            <w:tcW w:w="4509" w:type="dxa"/>
-          </w:tcPr>
-          <w:p>
-            <w:pPr>
-              <w:jc w:val="left"/>
-            </w:pPr>
-            <w:r>
-              <w:t>Ngày yêu cầu: 4/11/2014</w:t>
-            </w:r>
-          </w:p>
-        </w:tc>
-      </w:tr>
-      <w:tr>
-        <w:tc>
-          <w:tcPr>
-            <w:tcW w:w="4508" w:type="dxa"/>
-          </w:tcPr>
-          <w:p>
-            <w:pPr>
-              <w:jc w:val="left"/>
-            </w:pPr>
-            <w:r>
-              <w:t xml:space="preserve">Địa chỉ người yêu cầu thay đổi: </w:t>
-            </w:r>
-            <w:r>
-              <w:rPr>
-                <w:rFonts w:ascii="Times New Roman" w:eastAsia="Arial" w:hAnsi="Times New Roman" w:cs="Times New Roman"/>
-                <w:sz w:val="21"/>
-              </w:rPr>
-              <w:t>Đồng Tháp</w:t>
-            </w:r>
-          </w:p>
-        </w:tc>
-        <w:tc>
-          <w:tcPr>
-            <w:tcW w:w="4509" w:type="dxa"/>
-          </w:tcPr>
-          <w:p>
-            <w:pPr>
-              <w:jc w:val="left"/>
-            </w:pPr>
-            <w:r>
-              <w:t xml:space="preserve">Số điện thoại: </w:t>
-            </w:r>
-            <w:r>
-              <w:rPr>
-                <w:rFonts w:ascii="Times New Roman" w:eastAsia="Arial" w:hAnsi="Times New Roman" w:cs="Times New Roman"/>
-                <w:sz w:val="21"/>
-              </w:rPr>
-              <w:t>0986 732 457</w:t>
-            </w:r>
-          </w:p>
-          <w:p>
-            <w:pPr>
-              <w:jc w:val="left"/>
-            </w:pPr>
-            <w:r>
-              <w:t xml:space="preserve">Email: </w:t>
-            </w:r>
-            <w:hyperlink r:id="rId20" w:history="1">
-              <w:r>
-                <w:rPr>
-                  <w:rStyle w:val="Hyperlink"/>
-                </w:rPr>
-                <w:t>nhan111321@student.ctu.edu.vn</w:t>
-              </w:r>
-            </w:hyperlink>
-          </w:p>
-        </w:tc>
-      </w:tr>
-      <w:tr>
-        <w:tc>
-          <w:tcPr>
-            <w:tcW w:w="9017" w:type="dxa"/>
-            <w:gridSpan w:val="2"/>
-          </w:tcPr>
-          <w:p>
             <w:r>
               <w:rPr>
                 <w:noProof/>
               </w:rPr>
               <w:drawing>
-                <wp:anchor distT="0" distB="0" distL="114300" distR="114300" simplePos="0" relativeHeight="251665408" behindDoc="0" locked="0" layoutInCell="1" allowOverlap="1" wp14:anchorId="423FDCF5" wp14:editId="7A8DADCB">
+                <wp:anchor distT="0" distB="0" distL="114300" distR="114300" simplePos="0" relativeHeight="251656192" behindDoc="0" locked="0" layoutInCell="1" allowOverlap="1" wp14:anchorId="423FDCF5" wp14:editId="7A8DADCB">
                   <wp:simplePos x="0" y="0"/>
                   <wp:positionH relativeFrom="column">
                     <wp:posOffset>1425635</wp:posOffset>
@@ -3715,7 +3722,7 @@
                           <pic:cNvPicPr/>
                         </pic:nvPicPr>
                         <pic:blipFill>
-                          <a:blip r:embed="rId21">
+                          <a:blip r:embed="rId20">
                             <a:extLst>
                               <a:ext uri="{28A0092B-C50C-407E-A947-70E740481C1C}">
                                 <a14:useLocalDpi xmlns:a14="http://schemas.microsoft.com/office/drawing/2010/main" val="0"/>
@@ -3753,7 +3760,7 @@
       <w:tr>
         <w:tc>
           <w:tcPr>
-            <w:tcW w:w="9017" w:type="dxa"/>
+            <w:tcW w:w="5000" w:type="pct"/>
             <w:gridSpan w:val="2"/>
           </w:tcPr>
           <w:p>
@@ -3769,7 +3776,7 @@
       <w:tr>
         <w:tc>
           <w:tcPr>
-            <w:tcW w:w="9017" w:type="dxa"/>
+            <w:tcW w:w="5000" w:type="pct"/>
             <w:gridSpan w:val="2"/>
           </w:tcPr>
           <w:p>
@@ -3787,17 +3794,17 @@
     <w:tbl>
       <w:tblPr>
         <w:tblStyle w:val="TableGrid"/>
-        <w:tblW w:w="0" w:type="auto"/>
+        <w:tblW w:w="5000" w:type="pct"/>
         <w:tblLook w:val="04A0" w:firstRow="1" w:lastRow="0" w:firstColumn="1" w:lastColumn="0" w:noHBand="0" w:noVBand="1"/>
       </w:tblPr>
       <w:tblGrid>
-        <w:gridCol w:w="4508"/>
-        <w:gridCol w:w="4509"/>
+        <w:gridCol w:w="4621"/>
+        <w:gridCol w:w="4622"/>
       </w:tblGrid>
       <w:tr>
         <w:tc>
           <w:tcPr>
-            <w:tcW w:w="9017" w:type="dxa"/>
+            <w:tcW w:w="5000" w:type="pct"/>
             <w:gridSpan w:val="2"/>
             <w:shd w:val="clear" w:color="auto" w:fill="F2F2F2" w:themeFill="background1" w:themeFillShade="F2"/>
           </w:tcPr>
@@ -3823,15 +3830,18 @@
               <w:t>Mã số yêu cầu:</w:t>
             </w:r>
             <w:r>
-              <w:t>YC-08</w:t>
-            </w:r>
-          </w:p>
-        </w:tc>
-      </w:tr>
-      <w:tr>
-        <w:tc>
-          <w:tcPr>
-            <w:tcW w:w="9017" w:type="dxa"/>
+              <w:t>YC-0</w:t>
+            </w:r>
+            <w:r>
+              <w:t>9</w:t>
+            </w:r>
+          </w:p>
+        </w:tc>
+      </w:tr>
+      <w:tr>
+        <w:tc>
+          <w:tcPr>
+            <w:tcW w:w="5000" w:type="pct"/>
             <w:gridSpan w:val="2"/>
           </w:tcPr>
           <w:p>
@@ -3847,7 +3857,7 @@
       <w:tr>
         <w:tc>
           <w:tcPr>
-            <w:tcW w:w="4508" w:type="dxa"/>
+            <w:tcW w:w="2500" w:type="pct"/>
           </w:tcPr>
           <w:p>
             <w:pPr>
@@ -3867,7 +3877,7 @@
         </w:tc>
         <w:tc>
           <w:tcPr>
-            <w:tcW w:w="4509" w:type="dxa"/>
+            <w:tcW w:w="2500" w:type="pct"/>
           </w:tcPr>
           <w:p>
             <w:pPr>
@@ -3882,7 +3892,7 @@
       <w:tr>
         <w:tc>
           <w:tcPr>
-            <w:tcW w:w="4508" w:type="dxa"/>
+            <w:tcW w:w="2500" w:type="pct"/>
           </w:tcPr>
           <w:p>
             <w:pPr>
@@ -3902,7 +3912,7 @@
         </w:tc>
         <w:tc>
           <w:tcPr>
-            <w:tcW w:w="4509" w:type="dxa"/>
+            <w:tcW w:w="2500" w:type="pct"/>
           </w:tcPr>
           <w:p>
             <w:pPr>
@@ -3926,7 +3936,7 @@
             <w:r>
               <w:t xml:space="preserve">Email: </w:t>
             </w:r>
-            <w:hyperlink r:id="rId22" w:history="1">
+            <w:hyperlink r:id="rId21" w:history="1">
               <w:r>
                 <w:rPr>
                   <w:rStyle w:val="Hyperlink"/>
@@ -3940,7 +3950,7 @@
       <w:tr>
         <w:tc>
           <w:tcPr>
-            <w:tcW w:w="9017" w:type="dxa"/>
+            <w:tcW w:w="5000" w:type="pct"/>
             <w:gridSpan w:val="2"/>
           </w:tcPr>
           <w:p>
@@ -3962,7 +3972,7 @@
       <w:tr>
         <w:tc>
           <w:tcPr>
-            <w:tcW w:w="9017" w:type="dxa"/>
+            <w:tcW w:w="5000" w:type="pct"/>
             <w:gridSpan w:val="2"/>
           </w:tcPr>
           <w:p>
@@ -3990,7 +4000,7 @@
       <w:tr>
         <w:tc>
           <w:tcPr>
-            <w:tcW w:w="9017" w:type="dxa"/>
+            <w:tcW w:w="5000" w:type="pct"/>
             <w:gridSpan w:val="2"/>
           </w:tcPr>
           <w:p>
@@ -4014,17 +4024,17 @@
     <w:tbl>
       <w:tblPr>
         <w:tblStyle w:val="TableGrid"/>
-        <w:tblW w:w="0" w:type="auto"/>
+        <w:tblW w:w="5000" w:type="pct"/>
         <w:tblLook w:val="04A0" w:firstRow="1" w:lastRow="0" w:firstColumn="1" w:lastColumn="0" w:noHBand="0" w:noVBand="1"/>
       </w:tblPr>
       <w:tblGrid>
-        <w:gridCol w:w="4508"/>
-        <w:gridCol w:w="4509"/>
+        <w:gridCol w:w="4621"/>
+        <w:gridCol w:w="4622"/>
       </w:tblGrid>
       <w:tr>
         <w:tc>
           <w:tcPr>
-            <w:tcW w:w="9017" w:type="dxa"/>
+            <w:tcW w:w="5000" w:type="pct"/>
             <w:gridSpan w:val="2"/>
             <w:shd w:val="clear" w:color="auto" w:fill="F2F2F2" w:themeFill="background1" w:themeFillShade="F2"/>
           </w:tcPr>
@@ -4051,15 +4061,18 @@
               <w:t>Mã số yêu cầu:</w:t>
             </w:r>
             <w:r>
-              <w:t>YC-09</w:t>
-            </w:r>
-          </w:p>
-        </w:tc>
-      </w:tr>
-      <w:tr>
-        <w:tc>
-          <w:tcPr>
-            <w:tcW w:w="9017" w:type="dxa"/>
+              <w:t>YC-</w:t>
+            </w:r>
+            <w:r>
+              <w:t>10</w:t>
+            </w:r>
+          </w:p>
+        </w:tc>
+      </w:tr>
+      <w:tr>
+        <w:tc>
+          <w:tcPr>
+            <w:tcW w:w="5000" w:type="pct"/>
             <w:gridSpan w:val="2"/>
           </w:tcPr>
           <w:p>
@@ -4075,7 +4088,7 @@
       <w:tr>
         <w:tc>
           <w:tcPr>
-            <w:tcW w:w="4508" w:type="dxa"/>
+            <w:tcW w:w="2500" w:type="pct"/>
           </w:tcPr>
           <w:p>
             <w:pPr>
@@ -4088,7 +4101,7 @@
         </w:tc>
         <w:tc>
           <w:tcPr>
-            <w:tcW w:w="4509" w:type="dxa"/>
+            <w:tcW w:w="2500" w:type="pct"/>
           </w:tcPr>
           <w:p>
             <w:pPr>
@@ -4103,7 +4116,7 @@
       <w:tr>
         <w:tc>
           <w:tcPr>
-            <w:tcW w:w="4508" w:type="dxa"/>
+            <w:tcW w:w="2500" w:type="pct"/>
           </w:tcPr>
           <w:p>
             <w:pPr>
@@ -4116,7 +4129,7 @@
         </w:tc>
         <w:tc>
           <w:tcPr>
-            <w:tcW w:w="4509" w:type="dxa"/>
+            <w:tcW w:w="2500" w:type="pct"/>
           </w:tcPr>
           <w:p>
             <w:pPr>
@@ -4133,7 +4146,7 @@
             <w:r>
               <w:t xml:space="preserve">Email: </w:t>
             </w:r>
-            <w:hyperlink r:id="rId23" w:history="1">
+            <w:hyperlink r:id="rId22" w:history="1">
               <w:r>
                 <w:rPr>
                   <w:rStyle w:val="Hyperlink"/>
@@ -4147,7 +4160,7 @@
       <w:tr>
         <w:tc>
           <w:tcPr>
-            <w:tcW w:w="9017" w:type="dxa"/>
+            <w:tcW w:w="5000" w:type="pct"/>
             <w:gridSpan w:val="2"/>
           </w:tcPr>
           <w:p>
@@ -4156,7 +4169,7 @@
                 <w:noProof/>
               </w:rPr>
               <w:drawing>
-                <wp:anchor distT="0" distB="0" distL="114300" distR="114300" simplePos="0" relativeHeight="251667456" behindDoc="0" locked="0" layoutInCell="1" allowOverlap="1" wp14:anchorId="6717F6C2" wp14:editId="1D624C0B">
+                <wp:anchor distT="0" distB="0" distL="114300" distR="114300" simplePos="0" relativeHeight="251658240" behindDoc="0" locked="0" layoutInCell="1" allowOverlap="1" wp14:anchorId="6717F6C2" wp14:editId="1D624C0B">
                   <wp:simplePos x="0" y="0"/>
                   <wp:positionH relativeFrom="column">
                     <wp:posOffset>76835</wp:posOffset>
@@ -4179,7 +4192,7 @@
                           <pic:cNvPicPr/>
                         </pic:nvPicPr>
                         <pic:blipFill>
-                          <a:blip r:embed="rId24">
+                          <a:blip r:embed="rId23">
                             <a:extLst>
                               <a:ext uri="{28A0092B-C50C-407E-A947-70E740481C1C}">
                                 <a14:useLocalDpi xmlns:a14="http://schemas.microsoft.com/office/drawing/2010/main" val="0"/>
@@ -4225,7 +4238,7 @@
       <w:tr>
         <w:tc>
           <w:tcPr>
-            <w:tcW w:w="9017" w:type="dxa"/>
+            <w:tcW w:w="5000" w:type="pct"/>
             <w:gridSpan w:val="2"/>
           </w:tcPr>
           <w:p>
@@ -4249,7 +4262,7 @@
       <w:tr>
         <w:tc>
           <w:tcPr>
-            <w:tcW w:w="9017" w:type="dxa"/>
+            <w:tcW w:w="5000" w:type="pct"/>
             <w:gridSpan w:val="2"/>
           </w:tcPr>
           <w:p>
@@ -4267,17 +4280,17 @@
     <w:tbl>
       <w:tblPr>
         <w:tblStyle w:val="TableGrid"/>
-        <w:tblW w:w="0" w:type="auto"/>
+        <w:tblW w:w="5000" w:type="pct"/>
         <w:tblLook w:val="04A0" w:firstRow="1" w:lastRow="0" w:firstColumn="1" w:lastColumn="0" w:noHBand="0" w:noVBand="1"/>
       </w:tblPr>
       <w:tblGrid>
-        <w:gridCol w:w="3771"/>
-        <w:gridCol w:w="5472"/>
+        <w:gridCol w:w="3772"/>
+        <w:gridCol w:w="5471"/>
       </w:tblGrid>
       <w:tr>
         <w:tc>
           <w:tcPr>
-            <w:tcW w:w="9017" w:type="dxa"/>
+            <w:tcW w:w="5000" w:type="pct"/>
             <w:gridSpan w:val="2"/>
             <w:shd w:val="clear" w:color="auto" w:fill="F2F2F2" w:themeFill="background1" w:themeFillShade="F2"/>
           </w:tcPr>
@@ -4303,15 +4316,18 @@
               <w:t>Mã số yêu cầu:</w:t>
             </w:r>
             <w:r>
-              <w:t>YC-10</w:t>
-            </w:r>
-          </w:p>
-        </w:tc>
-      </w:tr>
-      <w:tr>
-        <w:tc>
-          <w:tcPr>
-            <w:tcW w:w="9017" w:type="dxa"/>
+              <w:t>YC-1</w:t>
+            </w:r>
+            <w:r>
+              <w:t>1</w:t>
+            </w:r>
+          </w:p>
+        </w:tc>
+      </w:tr>
+      <w:tr>
+        <w:tc>
+          <w:tcPr>
+            <w:tcW w:w="5000" w:type="pct"/>
             <w:gridSpan w:val="2"/>
           </w:tcPr>
           <w:p>
@@ -4327,20 +4343,28 @@
       <w:tr>
         <w:tc>
           <w:tcPr>
-            <w:tcW w:w="4508" w:type="dxa"/>
+            <w:tcW w:w="2040" w:type="pct"/>
           </w:tcPr>
           <w:p>
             <w:pPr>
               <w:jc w:val="left"/>
             </w:pPr>
             <w:r>
-              <w:t>Người yêu cầu thay đổi: Ngô Minh Phương</w:t>
-            </w:r>
-          </w:p>
-        </w:tc>
-        <w:tc>
-          <w:tcPr>
-            <w:tcW w:w="4509" w:type="dxa"/>
+              <w:t xml:space="preserve">Người yêu cầu thay </w:t>
+            </w:r>
+            <w:bookmarkStart w:id="13" w:name="_GoBack"/>
+            <w:r>
+              <w:t xml:space="preserve">đổi: Ngô </w:t>
+            </w:r>
+            <w:bookmarkEnd w:id="13"/>
+            <w:r>
+              <w:t>Minh Phương</w:t>
+            </w:r>
+          </w:p>
+        </w:tc>
+        <w:tc>
+          <w:tcPr>
+            <w:tcW w:w="2960" w:type="pct"/>
           </w:tcPr>
           <w:p>
             <w:pPr>
@@ -4355,7 +4379,7 @@
       <w:tr>
         <w:tc>
           <w:tcPr>
-            <w:tcW w:w="4508" w:type="dxa"/>
+            <w:tcW w:w="2040" w:type="pct"/>
           </w:tcPr>
           <w:p>
             <w:pPr>
@@ -4368,7 +4392,7 @@
         </w:tc>
         <w:tc>
           <w:tcPr>
-            <w:tcW w:w="4509" w:type="dxa"/>
+            <w:tcW w:w="2960" w:type="pct"/>
           </w:tcPr>
           <w:p>
             <w:pPr>
@@ -4385,7 +4409,7 @@
             <w:r>
               <w:t xml:space="preserve">Email: </w:t>
             </w:r>
-            <w:hyperlink r:id="rId25" w:history="1">
+            <w:hyperlink r:id="rId24" w:history="1">
               <w:r>
                 <w:rPr>
                   <w:rStyle w:val="Hyperlink"/>
@@ -4399,7 +4423,7 @@
       <w:tr>
         <w:tc>
           <w:tcPr>
-            <w:tcW w:w="9017" w:type="dxa"/>
+            <w:tcW w:w="5000" w:type="pct"/>
             <w:gridSpan w:val="2"/>
           </w:tcPr>
           <w:p>
@@ -4408,7 +4432,7 @@
                 <w:noProof/>
               </w:rPr>
               <w:drawing>
-                <wp:anchor distT="0" distB="0" distL="114300" distR="114300" simplePos="0" relativeHeight="251668480" behindDoc="0" locked="0" layoutInCell="1" allowOverlap="1" wp14:anchorId="1271FBFF" wp14:editId="3D76E147">
+                <wp:anchor distT="0" distB="0" distL="114300" distR="114300" simplePos="0" relativeHeight="251660288" behindDoc="0" locked="0" layoutInCell="1" allowOverlap="1" wp14:anchorId="1271FBFF" wp14:editId="3D76E147">
                   <wp:simplePos x="0" y="0"/>
                   <wp:positionH relativeFrom="column">
                     <wp:posOffset>-34925</wp:posOffset>
@@ -4431,7 +4455,7 @@
                           <pic:cNvPicPr/>
                         </pic:nvPicPr>
                         <pic:blipFill rotWithShape="1">
-                          <a:blip r:embed="rId26">
+                          <a:blip r:embed="rId25">
                             <a:extLst>
                               <a:ext uri="{28A0092B-C50C-407E-A947-70E740481C1C}">
                                 <a14:useLocalDpi xmlns:a14="http://schemas.microsoft.com/office/drawing/2010/main" val="0"/>
@@ -4496,7 +4520,7 @@
       <w:tr>
         <w:tc>
           <w:tcPr>
-            <w:tcW w:w="9017" w:type="dxa"/>
+            <w:tcW w:w="5000" w:type="pct"/>
             <w:gridSpan w:val="2"/>
           </w:tcPr>
           <w:p>
@@ -4529,7 +4553,7 @@
       <w:tr>
         <w:tc>
           <w:tcPr>
-            <w:tcW w:w="9017" w:type="dxa"/>
+            <w:tcW w:w="5000" w:type="pct"/>
             <w:gridSpan w:val="2"/>
           </w:tcPr>
           <w:p>
@@ -4548,17 +4572,17 @@
     <w:tbl>
       <w:tblPr>
         <w:tblStyle w:val="TableGrid"/>
-        <w:tblW w:w="0" w:type="auto"/>
+        <w:tblW w:w="5000" w:type="pct"/>
         <w:tblLook w:val="04A0" w:firstRow="1" w:lastRow="0" w:firstColumn="1" w:lastColumn="0" w:noHBand="0" w:noVBand="1"/>
       </w:tblPr>
       <w:tblGrid>
-        <w:gridCol w:w="4508"/>
-        <w:gridCol w:w="4509"/>
+        <w:gridCol w:w="4621"/>
+        <w:gridCol w:w="4622"/>
       </w:tblGrid>
       <w:tr>
         <w:tc>
           <w:tcPr>
-            <w:tcW w:w="9017" w:type="dxa"/>
+            <w:tcW w:w="5000" w:type="pct"/>
             <w:gridSpan w:val="2"/>
             <w:shd w:val="clear" w:color="auto" w:fill="F2F2F2" w:themeFill="background1" w:themeFillShade="F2"/>
           </w:tcPr>
@@ -4584,15 +4608,18 @@
               <w:t>Mã số yêu cầu:</w:t>
             </w:r>
             <w:r>
-              <w:t>YC-11</w:t>
-            </w:r>
-          </w:p>
-        </w:tc>
-      </w:tr>
-      <w:tr>
-        <w:tc>
-          <w:tcPr>
-            <w:tcW w:w="9017" w:type="dxa"/>
+              <w:t>YC-1</w:t>
+            </w:r>
+            <w:r>
+              <w:t>2</w:t>
+            </w:r>
+          </w:p>
+        </w:tc>
+      </w:tr>
+      <w:tr>
+        <w:tc>
+          <w:tcPr>
+            <w:tcW w:w="5000" w:type="pct"/>
             <w:gridSpan w:val="2"/>
           </w:tcPr>
           <w:p>
@@ -4608,7 +4635,7 @@
       <w:tr>
         <w:tc>
           <w:tcPr>
-            <w:tcW w:w="4508" w:type="dxa"/>
+            <w:tcW w:w="2500" w:type="pct"/>
           </w:tcPr>
           <w:p>
             <w:pPr>
@@ -4621,7 +4648,7 @@
         </w:tc>
         <w:tc>
           <w:tcPr>
-            <w:tcW w:w="4509" w:type="dxa"/>
+            <w:tcW w:w="2500" w:type="pct"/>
           </w:tcPr>
           <w:p>
             <w:pPr>
@@ -4636,7 +4663,7 @@
       <w:tr>
         <w:tc>
           <w:tcPr>
-            <w:tcW w:w="4508" w:type="dxa"/>
+            <w:tcW w:w="2500" w:type="pct"/>
           </w:tcPr>
           <w:p>
             <w:pPr>
@@ -4649,7 +4676,236 @@
         </w:tc>
         <w:tc>
           <w:tcPr>
-            <w:tcW w:w="4509" w:type="dxa"/>
+            <w:tcW w:w="2500" w:type="pct"/>
+          </w:tcPr>
+          <w:p>
+            <w:pPr>
+              <w:jc w:val="left"/>
+            </w:pPr>
+            <w:r>
+              <w:t>Số điện thoại: 0169 391 0461</w:t>
+            </w:r>
+          </w:p>
+          <w:p>
+            <w:pPr>
+              <w:jc w:val="left"/>
+            </w:pPr>
+            <w:r>
+              <w:t xml:space="preserve">Email: </w:t>
+            </w:r>
+            <w:hyperlink r:id="rId26" w:history="1">
+              <w:r>
+                <w:rPr>
+                  <w:rStyle w:val="Hyperlink"/>
+                </w:rPr>
+                <w:t>phuong111327@student.ctu.edu.vn</w:t>
+              </w:r>
+            </w:hyperlink>
+          </w:p>
+        </w:tc>
+      </w:tr>
+      <w:tr>
+        <w:tc>
+          <w:tcPr>
+            <w:tcW w:w="5000" w:type="pct"/>
+            <w:gridSpan w:val="2"/>
+          </w:tcPr>
+          <w:p>
+            <w:r>
+              <w:t>Hiện trạ</w:t>
+            </w:r>
+            <w:r>
+              <w:t xml:space="preserve">ng:  Chức năng </w:t>
+            </w:r>
+            <w:r>
+              <w:rPr>
+                <w:b/>
+              </w:rPr>
+              <w:t>Q</w:t>
+            </w:r>
+            <w:r>
+              <w:rPr>
+                <w:b/>
+              </w:rPr>
+              <w:t>uản lý máy biến áp</w:t>
+            </w:r>
+            <w:r>
+              <w:t xml:space="preserve"> chưa kiểm tra và ràng buộc đầy đủ </w:t>
+            </w:r>
+            <w:r>
+              <w:rPr>
+                <w:b/>
+              </w:rPr>
+              <w:t>ví dụ:</w:t>
+            </w:r>
+            <w:r>
+              <w:rPr>
+                <w:b/>
+              </w:rPr>
+              <w:t xml:space="preserve"> </w:t>
+            </w:r>
+            <w:r>
+              <w:t>chưa kiểm tra mã số tài sản bị trùng</w:t>
+            </w:r>
+            <w:r>
+              <w:t>, số NO có thể nhập chữ và số lẫn lộn.</w:t>
+            </w:r>
+          </w:p>
+        </w:tc>
+      </w:tr>
+      <w:tr>
+        <w:tc>
+          <w:tcPr>
+            <w:tcW w:w="5000" w:type="pct"/>
+            <w:gridSpan w:val="2"/>
+          </w:tcPr>
+          <w:p>
+            <w:pPr>
+              <w:jc w:val="left"/>
+            </w:pPr>
+            <w:r>
+              <w:t xml:space="preserve">Yêu cầu thay đổi:  </w:t>
+            </w:r>
+            <w:r>
+              <w:t>Kiểm tra và ràng buộc các trường trong quản lý máy biến áp.</w:t>
+            </w:r>
+          </w:p>
+          <w:p>
+            <w:pPr>
+              <w:jc w:val="left"/>
+            </w:pPr>
+            <w:r>
+              <w:t>Thuộc loại: yêu cầu hiệu chỉnh.</w:t>
+            </w:r>
+          </w:p>
+        </w:tc>
+      </w:tr>
+      <w:tr>
+        <w:tc>
+          <w:tcPr>
+            <w:tcW w:w="5000" w:type="pct"/>
+            <w:gridSpan w:val="2"/>
+          </w:tcPr>
+          <w:p>
+            <w:pPr>
+              <w:jc w:val="left"/>
+            </w:pPr>
+            <w:r>
+              <w:t xml:space="preserve">Ghi chú: </w:t>
+            </w:r>
+          </w:p>
+        </w:tc>
+      </w:tr>
+    </w:tbl>
+    <w:p/>
+    <w:tbl>
+      <w:tblPr>
+        <w:tblStyle w:val="TableGrid"/>
+        <w:tblW w:w="5000" w:type="pct"/>
+        <w:tblLook w:val="04A0" w:firstRow="1" w:lastRow="0" w:firstColumn="1" w:lastColumn="0" w:noHBand="0" w:noVBand="1"/>
+      </w:tblPr>
+      <w:tblGrid>
+        <w:gridCol w:w="4621"/>
+        <w:gridCol w:w="4622"/>
+      </w:tblGrid>
+      <w:tr>
+        <w:tc>
+          <w:tcPr>
+            <w:tcW w:w="5000" w:type="pct"/>
+            <w:gridSpan w:val="2"/>
+            <w:shd w:val="clear" w:color="auto" w:fill="F2F2F2" w:themeFill="background1" w:themeFillShade="F2"/>
+          </w:tcPr>
+          <w:p>
+            <w:pPr>
+              <w:jc w:val="center"/>
+              <w:rPr>
+                <w:b/>
+              </w:rPr>
+            </w:pPr>
+            <w:r>
+              <w:rPr>
+                <w:b/>
+              </w:rPr>
+              <w:t>PHIẾU ĐỀ XUẤT YÊU CẦU THAY ĐỔI</w:t>
+            </w:r>
+          </w:p>
+          <w:p>
+            <w:pPr>
+              <w:jc w:val="right"/>
+            </w:pPr>
+            <w:r>
+              <w:t>Mã số yêu cầu:</w:t>
+            </w:r>
+            <w:r>
+              <w:t>YC-1</w:t>
+            </w:r>
+            <w:r>
+              <w:t>3</w:t>
+            </w:r>
+          </w:p>
+        </w:tc>
+      </w:tr>
+      <w:tr>
+        <w:tc>
+          <w:tcPr>
+            <w:tcW w:w="5000" w:type="pct"/>
+            <w:gridSpan w:val="2"/>
+          </w:tcPr>
+          <w:p>
+            <w:pPr>
+              <w:jc w:val="left"/>
+            </w:pPr>
+            <w:r>
+              <w:t>Dự án bảo trì: Website Quản lý máy biến áp</w:t>
+            </w:r>
+          </w:p>
+        </w:tc>
+      </w:tr>
+      <w:tr>
+        <w:tc>
+          <w:tcPr>
+            <w:tcW w:w="2500" w:type="pct"/>
+          </w:tcPr>
+          <w:p>
+            <w:pPr>
+              <w:jc w:val="left"/>
+            </w:pPr>
+            <w:r>
+              <w:t>Người yêu cầu thay đổi: Ngô Minh Phương</w:t>
+            </w:r>
+          </w:p>
+        </w:tc>
+        <w:tc>
+          <w:tcPr>
+            <w:tcW w:w="2500" w:type="pct"/>
+          </w:tcPr>
+          <w:p>
+            <w:pPr>
+              <w:jc w:val="left"/>
+            </w:pPr>
+            <w:r>
+              <w:t>Ngày yêu cầu: 09/11/2014</w:t>
+            </w:r>
+          </w:p>
+        </w:tc>
+      </w:tr>
+      <w:tr>
+        <w:tc>
+          <w:tcPr>
+            <w:tcW w:w="2500" w:type="pct"/>
+          </w:tcPr>
+          <w:p>
+            <w:pPr>
+              <w:jc w:val="left"/>
+            </w:pPr>
+            <w:r>
+              <w:t>Địa chỉ người yêu cầu thay đổi: Cần Thơ.</w:t>
+            </w:r>
+          </w:p>
+        </w:tc>
+        <w:tc>
+          <w:tcPr>
+            <w:tcW w:w="2500" w:type="pct"/>
           </w:tcPr>
           <w:p>
             <w:pPr>
@@ -4680,233 +4936,7 @@
       <w:tr>
         <w:tc>
           <w:tcPr>
-            <w:tcW w:w="9017" w:type="dxa"/>
-            <w:gridSpan w:val="2"/>
-          </w:tcPr>
-          <w:p>
-            <w:r>
-              <w:t>Hiện trạ</w:t>
-            </w:r>
-            <w:r>
-              <w:t xml:space="preserve">ng:  Chức năng </w:t>
-            </w:r>
-            <w:r>
-              <w:rPr>
-                <w:b/>
-              </w:rPr>
-              <w:t>Q</w:t>
-            </w:r>
-            <w:r>
-              <w:rPr>
-                <w:b/>
-              </w:rPr>
-              <w:t>uản lý máy biến áp</w:t>
-            </w:r>
-            <w:r>
-              <w:t xml:space="preserve"> chưa kiểm tra và ràng buộc đầy đủ </w:t>
-            </w:r>
-            <w:r>
-              <w:rPr>
-                <w:b/>
-              </w:rPr>
-              <w:t>ví dụ:</w:t>
-            </w:r>
-            <w:r>
-              <w:rPr>
-                <w:b/>
-              </w:rPr>
-              <w:t xml:space="preserve"> </w:t>
-            </w:r>
-            <w:r>
-              <w:t>chưa kiểm tra mã số tài sản bị trùng</w:t>
-            </w:r>
-            <w:r>
-              <w:t>, số NO có thể nhập chữ và số lẫn lộn.</w:t>
-            </w:r>
-          </w:p>
-        </w:tc>
-      </w:tr>
-      <w:tr>
-        <w:tc>
-          <w:tcPr>
-            <w:tcW w:w="9017" w:type="dxa"/>
-            <w:gridSpan w:val="2"/>
-          </w:tcPr>
-          <w:p>
-            <w:pPr>
-              <w:jc w:val="left"/>
-            </w:pPr>
-            <w:r>
-              <w:t xml:space="preserve">Yêu cầu thay đổi:  </w:t>
-            </w:r>
-            <w:r>
-              <w:t>Kiểm tra và ràng buộc các trường trong quản lý máy biến áp.</w:t>
-            </w:r>
-          </w:p>
-          <w:p>
-            <w:pPr>
-              <w:jc w:val="left"/>
-            </w:pPr>
-            <w:r>
-              <w:t>Thuộc loại: yêu cầu hiệu chỉnh.</w:t>
-            </w:r>
-          </w:p>
-        </w:tc>
-      </w:tr>
-      <w:tr>
-        <w:tc>
-          <w:tcPr>
-            <w:tcW w:w="9017" w:type="dxa"/>
-            <w:gridSpan w:val="2"/>
-          </w:tcPr>
-          <w:p>
-            <w:pPr>
-              <w:jc w:val="left"/>
-            </w:pPr>
-            <w:r>
-              <w:t xml:space="preserve">Ghi chú: </w:t>
-            </w:r>
-          </w:p>
-        </w:tc>
-      </w:tr>
-    </w:tbl>
-    <w:p/>
-    <w:tbl>
-      <w:tblPr>
-        <w:tblStyle w:val="TableGrid"/>
-        <w:tblW w:w="0" w:type="auto"/>
-        <w:tblLook w:val="04A0" w:firstRow="1" w:lastRow="0" w:firstColumn="1" w:lastColumn="0" w:noHBand="0" w:noVBand="1"/>
-      </w:tblPr>
-      <w:tblGrid>
-        <w:gridCol w:w="4508"/>
-        <w:gridCol w:w="4509"/>
-      </w:tblGrid>
-      <w:tr>
-        <w:tc>
-          <w:tcPr>
-            <w:tcW w:w="9017" w:type="dxa"/>
-            <w:gridSpan w:val="2"/>
-            <w:shd w:val="clear" w:color="auto" w:fill="F2F2F2" w:themeFill="background1" w:themeFillShade="F2"/>
-          </w:tcPr>
-          <w:p>
-            <w:pPr>
-              <w:jc w:val="center"/>
-              <w:rPr>
-                <w:b/>
-              </w:rPr>
-            </w:pPr>
-            <w:r>
-              <w:rPr>
-                <w:b/>
-              </w:rPr>
-              <w:t>PHIẾU ĐỀ XUẤT YÊU CẦU THAY ĐỔI</w:t>
-            </w:r>
-          </w:p>
-          <w:p>
-            <w:pPr>
-              <w:jc w:val="right"/>
-            </w:pPr>
-            <w:r>
-              <w:t>Mã số yêu cầu:</w:t>
-            </w:r>
-            <w:r>
-              <w:t>YC-12</w:t>
-            </w:r>
-          </w:p>
-        </w:tc>
-      </w:tr>
-      <w:tr>
-        <w:tc>
-          <w:tcPr>
-            <w:tcW w:w="9017" w:type="dxa"/>
-            <w:gridSpan w:val="2"/>
-          </w:tcPr>
-          <w:p>
-            <w:pPr>
-              <w:jc w:val="left"/>
-            </w:pPr>
-            <w:r>
-              <w:t>Dự án bảo trì: Website Quản lý máy biến áp</w:t>
-            </w:r>
-          </w:p>
-        </w:tc>
-      </w:tr>
-      <w:tr>
-        <w:tc>
-          <w:tcPr>
-            <w:tcW w:w="4508" w:type="dxa"/>
-          </w:tcPr>
-          <w:p>
-            <w:pPr>
-              <w:jc w:val="left"/>
-            </w:pPr>
-            <w:r>
-              <w:t>Người yêu cầu thay đổi: Ngô Minh Phương</w:t>
-            </w:r>
-          </w:p>
-        </w:tc>
-        <w:tc>
-          <w:tcPr>
-            <w:tcW w:w="4509" w:type="dxa"/>
-          </w:tcPr>
-          <w:p>
-            <w:pPr>
-              <w:jc w:val="left"/>
-            </w:pPr>
-            <w:r>
-              <w:t>Ngày yêu cầu: 09/11/2014</w:t>
-            </w:r>
-          </w:p>
-        </w:tc>
-      </w:tr>
-      <w:tr>
-        <w:tc>
-          <w:tcPr>
-            <w:tcW w:w="4508" w:type="dxa"/>
-          </w:tcPr>
-          <w:p>
-            <w:pPr>
-              <w:jc w:val="left"/>
-            </w:pPr>
-            <w:r>
-              <w:t>Địa chỉ người yêu cầu thay đổi: Cần Thơ.</w:t>
-            </w:r>
-          </w:p>
-        </w:tc>
-        <w:tc>
-          <w:tcPr>
-            <w:tcW w:w="4509" w:type="dxa"/>
-          </w:tcPr>
-          <w:p>
-            <w:pPr>
-              <w:jc w:val="left"/>
-            </w:pPr>
-            <w:r>
-              <w:t>Số điện thoại: 0169 391 0461</w:t>
-            </w:r>
-          </w:p>
-          <w:p>
-            <w:pPr>
-              <w:jc w:val="left"/>
-            </w:pPr>
-            <w:r>
-              <w:t xml:space="preserve">Email: </w:t>
-            </w:r>
-            <w:hyperlink r:id="rId28" w:history="1">
-              <w:r>
-                <w:rPr>
-                  <w:rStyle w:val="Hyperlink"/>
-                </w:rPr>
-                <w:t>phuong111327@student.ctu.edu.vn</w:t>
-              </w:r>
-            </w:hyperlink>
-          </w:p>
-        </w:tc>
-      </w:tr>
-      <w:tr>
-        <w:tc>
-          <w:tcPr>
-            <w:tcW w:w="9017" w:type="dxa"/>
+            <w:tcW w:w="5000" w:type="pct"/>
             <w:gridSpan w:val="2"/>
           </w:tcPr>
           <w:p/>
@@ -4917,7 +4947,7 @@
                 <w:noProof/>
               </w:rPr>
               <w:drawing>
-                <wp:anchor distT="0" distB="0" distL="114300" distR="114300" simplePos="0" relativeHeight="251669504" behindDoc="0" locked="0" layoutInCell="1" allowOverlap="1" wp14:anchorId="1A355B73" wp14:editId="51133E0D">
+                <wp:anchor distT="0" distB="0" distL="114300" distR="114300" simplePos="0" relativeHeight="251662336" behindDoc="0" locked="0" layoutInCell="1" allowOverlap="1" wp14:anchorId="1A355B73" wp14:editId="51133E0D">
                   <wp:simplePos x="0" y="0"/>
                   <wp:positionH relativeFrom="column">
                     <wp:posOffset>60325</wp:posOffset>
@@ -4940,7 +4970,7 @@
                           <pic:cNvPicPr/>
                         </pic:nvPicPr>
                         <pic:blipFill rotWithShape="1">
-                          <a:blip r:embed="rId29">
+                          <a:blip r:embed="rId28">
                             <a:extLst>
                               <a:ext uri="{28A0092B-C50C-407E-A947-70E740481C1C}">
                                 <a14:useLocalDpi xmlns:a14="http://schemas.microsoft.com/office/drawing/2010/main" val="0"/>
@@ -4993,7 +5023,7 @@
       <w:tr>
         <w:tc>
           <w:tcPr>
-            <w:tcW w:w="9017" w:type="dxa"/>
+            <w:tcW w:w="5000" w:type="pct"/>
             <w:gridSpan w:val="2"/>
           </w:tcPr>
           <w:p>
@@ -5017,7 +5047,7 @@
       <w:tr>
         <w:tc>
           <w:tcPr>
-            <w:tcW w:w="9017" w:type="dxa"/>
+            <w:tcW w:w="5000" w:type="pct"/>
             <w:gridSpan w:val="2"/>
           </w:tcPr>
           <w:p>
@@ -5032,8 +5062,6 @@
         </w:tc>
       </w:tr>
     </w:tbl>
-    <w:p/>
-    <w:p/>
     <w:p>
       <w:pPr>
         <w:pStyle w:val="Heading2"/>
@@ -5041,7 +5069,7 @@
       <w:r>
         <w:t>Tiếp nhận các yêu cầu thay đổi</w:t>
       </w:r>
-      <w:bookmarkEnd w:id="13"/>
+      <w:bookmarkEnd w:id="12"/>
       <w:r>
         <w:t xml:space="preserve"> </w:t>
       </w:r>
@@ -5805,7 +5833,6 @@
                 <w:rFonts w:ascii="Times New Roman" w:eastAsia="Arial" w:hAnsi="Times New Roman" w:cs="Times New Roman"/>
                 <w:sz w:val="21"/>
               </w:rPr>
-              <w:lastRenderedPageBreak/>
               <w:t xml:space="preserve">Mức ưu tiên: </w:t>
             </w:r>
             <w:r>
@@ -5851,6 +5878,7 @@
                 <w:rFonts w:ascii="Times New Roman" w:eastAsia="Arial" w:hAnsi="Times New Roman" w:cs="Times New Roman"/>
                 <w:sz w:val="21"/>
               </w:rPr>
+              <w:lastRenderedPageBreak/>
               <w:t xml:space="preserve">Ghi chú:  </w:t>
             </w:r>
           </w:p>
@@ -6668,7 +6696,6 @@
                 <w:rFonts w:ascii="Times New Roman" w:eastAsia="Arial" w:hAnsi="Times New Roman" w:cs="Times New Roman"/>
                 <w:sz w:val="21"/>
               </w:rPr>
-              <w:lastRenderedPageBreak/>
               <w:t xml:space="preserve">Ghi chú:  </w:t>
             </w:r>
           </w:p>
@@ -7607,6 +7634,7 @@
                 <w:rFonts w:ascii="Times New Roman" w:eastAsia="Arial" w:hAnsi="Times New Roman" w:cs="Times New Roman"/>
                 <w:sz w:val="21"/>
               </w:rPr>
+              <w:lastRenderedPageBreak/>
               <w:t xml:space="preserve">Người tiếp nhận yêu cầu thay đổi: </w:t>
             </w:r>
             <w:r>
@@ -8480,7 +8508,6 @@
                 <w:rFonts w:ascii="Times New Roman" w:eastAsia="Arial" w:hAnsi="Times New Roman" w:cs="Times New Roman"/>
                 <w:sz w:val="21"/>
               </w:rPr>
-              <w:lastRenderedPageBreak/>
               <w:t xml:space="preserve">Người tiếp nhận yêu cầu thay đổi: </w:t>
             </w:r>
             <w:r>
@@ -8644,6 +8671,7 @@
                 <w:rFonts w:ascii="Times New Roman" w:eastAsia="Arial" w:hAnsi="Times New Roman" w:cs="Times New Roman"/>
                 <w:sz w:val="21"/>
               </w:rPr>
+              <w:lastRenderedPageBreak/>
               <w:t>Mã số yêu cầu gố</w:t>
             </w:r>
             <w:r>
@@ -9361,7 +9389,6 @@
                 <w:rFonts w:ascii="Times New Roman" w:eastAsia="Arial" w:hAnsi="Times New Roman" w:cs="Times New Roman"/>
                 <w:sz w:val="21"/>
               </w:rPr>
-              <w:lastRenderedPageBreak/>
               <w:t xml:space="preserve">Địa chỉ của người tiếp nhận: </w:t>
             </w:r>
             <w:r>
@@ -9552,6 +9579,7 @@
                 <w:rFonts w:ascii="Times New Roman" w:eastAsia="Arial" w:hAnsi="Times New Roman" w:cs="Times New Roman"/>
                 <w:sz w:val="21"/>
               </w:rPr>
+              <w:lastRenderedPageBreak/>
               <w:t xml:space="preserve">Mức ưu tiên: </w:t>
             </w:r>
             <w:r>
@@ -10272,7 +10300,6 @@
                 <w:rFonts w:ascii="Times New Roman" w:eastAsia="Arial" w:hAnsi="Times New Roman" w:cs="Times New Roman"/>
                 <w:sz w:val="21"/>
               </w:rPr>
-              <w:lastRenderedPageBreak/>
               <w:t xml:space="preserve">Mã số yêu cầu gốc </w:t>
             </w:r>
             <w:r>
@@ -10430,6 +10457,7 @@
                 <w:rFonts w:ascii="Times New Roman" w:eastAsia="Arial" w:hAnsi="Times New Roman" w:cs="Times New Roman"/>
                 <w:sz w:val="21"/>
               </w:rPr>
+              <w:lastRenderedPageBreak/>
               <w:t xml:space="preserve">Ghi chú:  </w:t>
             </w:r>
           </w:p>
@@ -11093,6 +11121,7 @@
                 <w:rFonts w:ascii="Times New Roman" w:eastAsia="Arial" w:hAnsi="Times New Roman" w:cs="Times New Roman"/>
                 <w:sz w:val="21"/>
               </w:rPr>
+              <w:lastRenderedPageBreak/>
               <w:t xml:space="preserve">Người phân tích: </w:t>
             </w:r>
             <w:r>
@@ -11878,7 +11907,6 @@
                 <w:rFonts w:ascii="Times New Roman" w:eastAsia="Arial" w:hAnsi="Times New Roman" w:cs="Times New Roman"/>
                 <w:sz w:val="21"/>
               </w:rPr>
-              <w:lastRenderedPageBreak/>
               <w:t xml:space="preserve">Loại yêu cầu thay đổi: </w:t>
             </w:r>
           </w:p>
@@ -11913,6 +11941,7 @@
                 <w:rFonts w:ascii="Times New Roman" w:eastAsia="Arial" w:hAnsi="Times New Roman" w:cs="Times New Roman"/>
                 <w:sz w:val="21"/>
               </w:rPr>
+              <w:lastRenderedPageBreak/>
               <w:t xml:space="preserve">Các thành phần bị ảnh hưởng </w:t>
             </w:r>
           </w:p>
@@ -19790,7 +19819,7 @@
             <w:r>
               <w:t xml:space="preserve">Email: </w:t>
             </w:r>
-            <w:hyperlink r:id="rId30" w:history="1">
+            <w:hyperlink r:id="rId29" w:history="1">
               <w:r>
                 <w:rPr>
                   <w:rStyle w:val="Hyperlink"/>
@@ -20123,7 +20152,7 @@
             <w:r>
               <w:t xml:space="preserve">Email: </w:t>
             </w:r>
-            <w:hyperlink r:id="rId31" w:history="1">
+            <w:hyperlink r:id="rId30" w:history="1">
               <w:r>
                 <w:rPr>
                   <w:rStyle w:val="Hyperlink"/>
@@ -20458,7 +20487,7 @@
             <w:r>
               <w:t xml:space="preserve">Email: </w:t>
             </w:r>
-            <w:hyperlink r:id="rId32" w:history="1">
+            <w:hyperlink r:id="rId31" w:history="1">
               <w:r>
                 <w:rPr>
                   <w:rStyle w:val="Hyperlink"/>
@@ -20791,7 +20820,7 @@
             <w:r>
               <w:t xml:space="preserve">Email: </w:t>
             </w:r>
-            <w:hyperlink r:id="rId33" w:history="1">
+            <w:hyperlink r:id="rId32" w:history="1">
               <w:r>
                 <w:rPr>
                   <w:rStyle w:val="Hyperlink"/>
@@ -21135,14 +21164,7 @@
                 <w:rFonts w:ascii="Times New Roman" w:eastAsia="Arial" w:hAnsi="Times New Roman" w:cs="Times New Roman"/>
                 <w:sz w:val="21"/>
               </w:rPr>
-              <w:t>Email: phuong111327</w:t>
-            </w:r>
-            <w:r>
-              <w:rPr>
-                <w:rFonts w:ascii="Times New Roman" w:eastAsia="Arial" w:hAnsi="Times New Roman" w:cs="Times New Roman"/>
-                <w:sz w:val="21"/>
-              </w:rPr>
-              <w:t>@student.ctu.edu.vn</w:t>
+              <w:t>Email: phuong111327@student.ctu.edu.vn</w:t>
             </w:r>
           </w:p>
         </w:tc>
@@ -22233,7 +22255,7 @@
     </w:tbl>
     <w:p/>
     <w:sectPr>
-      <w:headerReference w:type="first" r:id="rId34"/>
+      <w:headerReference w:type="first" r:id="rId33"/>
       <w:type w:val="continuous"/>
       <w:pgSz w:w="11907" w:h="16839" w:code="9"/>
       <w:pgMar w:top="1440" w:right="1440" w:bottom="1440" w:left="1440" w:header="720" w:footer="720" w:gutter="0"/>
@@ -22247,7 +22269,7 @@
 </file>
 
 <file path=word/endnotes.xml><?xml version="1.0" encoding="utf-8"?>
-<w:endnotes xmlns:wpc="http://schemas.microsoft.com/office/word/2010/wordprocessingCanvas" xmlns:mc="http://schemas.openxmlformats.org/markup-compatibility/2006" xmlns:o="urn:schemas-microsoft-com:office:office" xmlns:r="http://schemas.openxmlformats.org/officeDocument/2006/relationships" xmlns:m="http://schemas.openxmlformats.org/officeDocument/2006/math" xmlns:v="urn:schemas-microsoft-com:vml" xmlns:wp14="http://schemas.microsoft.com/office/word/2010/wordprocessingDrawing" xmlns:wp="http://schemas.openxmlformats.org/drawingml/2006/wordprocessingDrawing" xmlns:w10="urn:schemas-microsoft-com:office:word" xmlns:w="http://schemas.openxmlformats.org/wordprocessingml/2006/main" xmlns:w14="http://schemas.microsoft.com/office/word/2010/wordml" xmlns:wpg="http://schemas.microsoft.com/office/word/2010/wordprocessingGroup" xmlns:wpi="http://schemas.microsoft.com/office/word/2010/wordprocessingInk" xmlns:wne="http://schemas.microsoft.com/office/word/2006/wordml" xmlns:wps="http://schemas.microsoft.com/office/word/2010/wordprocessingShape" mc:Ignorable="w14 wp14">
+<w:endnotes xmlns:wpc="http://schemas.microsoft.com/office/word/2010/wordprocessingCanvas" xmlns:mc="http://schemas.openxmlformats.org/markup-compatibility/2006" xmlns:o="urn:schemas-microsoft-com:office:office" xmlns:r="http://schemas.openxmlformats.org/officeDocument/2006/relationships" xmlns:m="http://schemas.openxmlformats.org/officeDocument/2006/math" xmlns:v="urn:schemas-microsoft-com:vml" xmlns:wp14="http://schemas.microsoft.com/office/word/2010/wordprocessingDrawing" xmlns:wp="http://schemas.openxmlformats.org/drawingml/2006/wordprocessingDrawing" xmlns:w10="urn:schemas-microsoft-com:office:word" xmlns:w="http://schemas.openxmlformats.org/wordprocessingml/2006/main" xmlns:w14="http://schemas.microsoft.com/office/word/2010/wordml" xmlns:w15="http://schemas.microsoft.com/office/word/2012/wordml" xmlns:wpg="http://schemas.microsoft.com/office/word/2010/wordprocessingGroup" xmlns:wpi="http://schemas.microsoft.com/office/word/2010/wordprocessingInk" xmlns:wne="http://schemas.microsoft.com/office/word/2006/wordml" xmlns:wps="http://schemas.microsoft.com/office/word/2010/wordprocessingShape" mc:Ignorable="w14 w15 wp14">
   <w:endnote w:type="separator" w:id="-1">
     <w:p>
       <w:r>
@@ -22266,7 +22288,7 @@
 </file>
 
 <file path=word/footnotes.xml><?xml version="1.0" encoding="utf-8"?>
-<w:footnotes xmlns:wpc="http://schemas.microsoft.com/office/word/2010/wordprocessingCanvas" xmlns:mc="http://schemas.openxmlformats.org/markup-compatibility/2006" xmlns:o="urn:schemas-microsoft-com:office:office" xmlns:r="http://schemas.openxmlformats.org/officeDocument/2006/relationships" xmlns:m="http://schemas.openxmlformats.org/officeDocument/2006/math" xmlns:v="urn:schemas-microsoft-com:vml" xmlns:wp14="http://schemas.microsoft.com/office/word/2010/wordprocessingDrawing" xmlns:wp="http://schemas.openxmlformats.org/drawingml/2006/wordprocessingDrawing" xmlns:w10="urn:schemas-microsoft-com:office:word" xmlns:w="http://schemas.openxmlformats.org/wordprocessingml/2006/main" xmlns:w14="http://schemas.microsoft.com/office/word/2010/wordml" xmlns:wpg="http://schemas.microsoft.com/office/word/2010/wordprocessingGroup" xmlns:wpi="http://schemas.microsoft.com/office/word/2010/wordprocessingInk" xmlns:wne="http://schemas.microsoft.com/office/word/2006/wordml" xmlns:wps="http://schemas.microsoft.com/office/word/2010/wordprocessingShape" mc:Ignorable="w14 wp14">
+<w:footnotes xmlns:wpc="http://schemas.microsoft.com/office/word/2010/wordprocessingCanvas" xmlns:mc="http://schemas.openxmlformats.org/markup-compatibility/2006" xmlns:o="urn:schemas-microsoft-com:office:office" xmlns:r="http://schemas.openxmlformats.org/officeDocument/2006/relationships" xmlns:m="http://schemas.openxmlformats.org/officeDocument/2006/math" xmlns:v="urn:schemas-microsoft-com:vml" xmlns:wp14="http://schemas.microsoft.com/office/word/2010/wordprocessingDrawing" xmlns:wp="http://schemas.openxmlformats.org/drawingml/2006/wordprocessingDrawing" xmlns:w10="urn:schemas-microsoft-com:office:word" xmlns:w="http://schemas.openxmlformats.org/wordprocessingml/2006/main" xmlns:w14="http://schemas.microsoft.com/office/word/2010/wordml" xmlns:w15="http://schemas.microsoft.com/office/word/2012/wordml" xmlns:wpg="http://schemas.microsoft.com/office/word/2010/wordprocessingGroup" xmlns:wpi="http://schemas.microsoft.com/office/word/2010/wordprocessingInk" xmlns:wne="http://schemas.microsoft.com/office/word/2006/wordml" xmlns:wps="http://schemas.microsoft.com/office/word/2010/wordprocessingShape" mc:Ignorable="w14 w15 wp14">
   <w:footnote w:type="separator" w:id="-1">
     <w:p>
       <w:r>
@@ -22285,7 +22307,7 @@
 </file>
 
 <file path=word/header1.xml><?xml version="1.0" encoding="utf-8"?>
-<w:hdr xmlns:wpc="http://schemas.microsoft.com/office/word/2010/wordprocessingCanvas" xmlns:mc="http://schemas.openxmlformats.org/markup-compatibility/2006" xmlns:o="urn:schemas-microsoft-com:office:office" xmlns:r="http://schemas.openxmlformats.org/officeDocument/2006/relationships" xmlns:m="http://schemas.openxmlformats.org/officeDocument/2006/math" xmlns:v="urn:schemas-microsoft-com:vml" xmlns:wp14="http://schemas.microsoft.com/office/word/2010/wordprocessingDrawing" xmlns:wp="http://schemas.openxmlformats.org/drawingml/2006/wordprocessingDrawing" xmlns:w10="urn:schemas-microsoft-com:office:word" xmlns:w="http://schemas.openxmlformats.org/wordprocessingml/2006/main" xmlns:w14="http://schemas.microsoft.com/office/word/2010/wordml" xmlns:wpg="http://schemas.microsoft.com/office/word/2010/wordprocessingGroup" xmlns:wpi="http://schemas.microsoft.com/office/word/2010/wordprocessingInk" xmlns:wne="http://schemas.microsoft.com/office/word/2006/wordml" xmlns:wps="http://schemas.microsoft.com/office/word/2010/wordprocessingShape" mc:Ignorable="w14 wp14">
+<w:hdr xmlns:wpc="http://schemas.microsoft.com/office/word/2010/wordprocessingCanvas" xmlns:mc="http://schemas.openxmlformats.org/markup-compatibility/2006" xmlns:o="urn:schemas-microsoft-com:office:office" xmlns:r="http://schemas.openxmlformats.org/officeDocument/2006/relationships" xmlns:m="http://schemas.openxmlformats.org/officeDocument/2006/math" xmlns:v="urn:schemas-microsoft-com:vml" xmlns:wp14="http://schemas.microsoft.com/office/word/2010/wordprocessingDrawing" xmlns:wp="http://schemas.openxmlformats.org/drawingml/2006/wordprocessingDrawing" xmlns:w10="urn:schemas-microsoft-com:office:word" xmlns:w="http://schemas.openxmlformats.org/wordprocessingml/2006/main" xmlns:w14="http://schemas.microsoft.com/office/word/2010/wordml" xmlns:w15="http://schemas.microsoft.com/office/word/2012/wordml" xmlns:wpg="http://schemas.microsoft.com/office/word/2010/wordprocessingGroup" xmlns:wpi="http://schemas.microsoft.com/office/word/2010/wordprocessingInk" xmlns:wne="http://schemas.microsoft.com/office/word/2006/wordml" xmlns:wps="http://schemas.microsoft.com/office/word/2010/wordprocessingShape" mc:Ignorable="w14 w15 wp14">
   <w:p>
     <w:pPr>
       <w:pStyle w:val="Header"/>
@@ -22348,7 +22370,7 @@
 </file>
 
 <file path=word/numbering.xml><?xml version="1.0" encoding="utf-8"?>
-<w:numbering xmlns:wpc="http://schemas.microsoft.com/office/word/2010/wordprocessingCanvas" xmlns:mc="http://schemas.openxmlformats.org/markup-compatibility/2006" xmlns:o="urn:schemas-microsoft-com:office:office" xmlns:r="http://schemas.openxmlformats.org/officeDocument/2006/relationships" xmlns:m="http://schemas.openxmlformats.org/officeDocument/2006/math" xmlns:v="urn:schemas-microsoft-com:vml" xmlns:wp14="http://schemas.microsoft.com/office/word/2010/wordprocessingDrawing" xmlns:wp="http://schemas.openxmlformats.org/drawingml/2006/wordprocessingDrawing" xmlns:w10="urn:schemas-microsoft-com:office:word" xmlns:w="http://schemas.openxmlformats.org/wordprocessingml/2006/main" xmlns:w14="http://schemas.microsoft.com/office/word/2010/wordml" xmlns:wpg="http://schemas.microsoft.com/office/word/2010/wordprocessingGroup" xmlns:wpi="http://schemas.microsoft.com/office/word/2010/wordprocessingInk" xmlns:wne="http://schemas.microsoft.com/office/word/2006/wordml" xmlns:wps="http://schemas.microsoft.com/office/word/2010/wordprocessingShape" mc:Ignorable="w14 wp14">
+<w:numbering xmlns:wpc="http://schemas.microsoft.com/office/word/2010/wordprocessingCanvas" xmlns:mc="http://schemas.openxmlformats.org/markup-compatibility/2006" xmlns:o="urn:schemas-microsoft-com:office:office" xmlns:r="http://schemas.openxmlformats.org/officeDocument/2006/relationships" xmlns:m="http://schemas.openxmlformats.org/officeDocument/2006/math" xmlns:v="urn:schemas-microsoft-com:vml" xmlns:wp14="http://schemas.microsoft.com/office/word/2010/wordprocessingDrawing" xmlns:wp="http://schemas.openxmlformats.org/drawingml/2006/wordprocessingDrawing" xmlns:w10="urn:schemas-microsoft-com:office:word" xmlns:w="http://schemas.openxmlformats.org/wordprocessingml/2006/main" xmlns:w14="http://schemas.microsoft.com/office/word/2010/wordml" xmlns:w15="http://schemas.microsoft.com/office/word/2012/wordml" xmlns:wpg="http://schemas.microsoft.com/office/word/2010/wordprocessingGroup" xmlns:wpi="http://schemas.microsoft.com/office/word/2010/wordprocessingInk" xmlns:wne="http://schemas.microsoft.com/office/word/2006/wordml" xmlns:wps="http://schemas.microsoft.com/office/word/2010/wordprocessingShape" mc:Ignorable="w14 w15 wp14">
   <w:abstractNum w:abstractNumId="0">
     <w:nsid w:val="01F538BF"/>
     <w:multiLevelType w:val="hybridMultilevel"/>
@@ -24213,7 +24235,7 @@
 </file>
 
 <file path=word/styles.xml><?xml version="1.0" encoding="utf-8"?>
-<w:styles xmlns:mc="http://schemas.openxmlformats.org/markup-compatibility/2006" xmlns:r="http://schemas.openxmlformats.org/officeDocument/2006/relationships" xmlns:w="http://schemas.openxmlformats.org/wordprocessingml/2006/main" xmlns:w14="http://schemas.microsoft.com/office/word/2010/wordml" mc:Ignorable="w14">
+<w:styles xmlns:mc="http://schemas.openxmlformats.org/markup-compatibility/2006" xmlns:r="http://schemas.openxmlformats.org/officeDocument/2006/relationships" xmlns:w="http://schemas.openxmlformats.org/wordprocessingml/2006/main" xmlns:w14="http://schemas.microsoft.com/office/word/2010/wordml" xmlns:w15="http://schemas.microsoft.com/office/word/2012/wordml" mc:Ignorable="w14 w15">
   <w:docDefaults>
     <w:rPrDefault>
       <w:rPr>
@@ -24229,1496 +24251,378 @@
       </w:pPr>
     </w:pPrDefault>
   </w:docDefaults>
-  <w:latentStyles w:defLockedState="0" w:defUIPriority="99" w:defSemiHidden="1" w:defUnhideWhenUsed="1" w:defQFormat="0" w:count="267">
-    <w:lsdException w:name="Normal" w:semiHidden="0" w:uiPriority="0" w:unhideWhenUsed="0" w:qFormat="1"/>
-    <w:lsdException w:name="heading 1" w:semiHidden="0" w:uiPriority="9" w:unhideWhenUsed="0" w:qFormat="1"/>
-    <w:lsdException w:name="heading 2" w:uiPriority="9" w:qFormat="1"/>
-    <w:lsdException w:name="heading 3" w:uiPriority="9" w:qFormat="1"/>
-    <w:lsdException w:name="heading 4" w:uiPriority="9" w:qFormat="1"/>
-    <w:lsdException w:name="heading 5" w:uiPriority="9" w:qFormat="1"/>
-    <w:lsdException w:name="heading 6" w:uiPriority="9" w:qFormat="1"/>
-    <w:lsdException w:name="heading 7" w:uiPriority="9" w:qFormat="1"/>
-    <w:lsdException w:name="heading 8" w:uiPriority="9" w:qFormat="1"/>
-    <w:lsdException w:name="heading 9" w:uiPriority="9" w:qFormat="1"/>
-    <w:lsdException w:name="toc 1" w:uiPriority="39"/>
-    <w:lsdException w:name="toc 2" w:uiPriority="39"/>
-    <w:lsdException w:name="toc 3" w:uiPriority="39"/>
-    <w:lsdException w:name="toc 4" w:uiPriority="39"/>
-    <w:lsdException w:name="toc 5" w:uiPriority="39"/>
-    <w:lsdException w:name="toc 6" w:uiPriority="39"/>
-    <w:lsdException w:name="toc 7" w:uiPriority="39"/>
-    <w:lsdException w:name="toc 8" w:uiPriority="39"/>
-    <w:lsdException w:name="toc 9" w:uiPriority="39"/>
-    <w:lsdException w:name="caption" w:uiPriority="35" w:qFormat="1"/>
-    <w:lsdException w:name="Title" w:semiHidden="0" w:uiPriority="10" w:unhideWhenUsed="0" w:qFormat="1"/>
-    <w:lsdException w:name="Default Paragraph Font" w:uiPriority="1"/>
-    <w:lsdException w:name="Subtitle" w:semiHidden="0" w:uiPriority="11" w:unhideWhenUsed="0" w:qFormat="1"/>
-    <w:lsdException w:name="Strong" w:semiHidden="0" w:uiPriority="22" w:unhideWhenUsed="0" w:qFormat="1"/>
-    <w:lsdException w:name="Emphasis" w:semiHidden="0" w:uiPriority="20" w:unhideWhenUsed="0" w:qFormat="1"/>
-    <w:lsdException w:name="Table Grid" w:semiHidden="0" w:uiPriority="59" w:unhideWhenUsed="0"/>
-    <w:lsdException w:name="Placeholder Text" w:unhideWhenUsed="0"/>
-    <w:lsdException w:name="No Spacing" w:semiHidden="0" w:uiPriority="1" w:unhideWhenUsed="0" w:qFormat="1"/>
-    <w:lsdException w:name="Light Shading" w:semiHidden="0" w:uiPriority="60" w:unhideWhenUsed="0"/>
-    <w:lsdException w:name="Light List" w:semiHidden="0" w:uiPriority="61" w:unhideWhenUsed="0"/>
-    <w:lsdException w:name="Light Grid" w:semiHidden="0" w:uiPriority="62" w:unhideWhenUsed="0"/>
-    <w:lsdException w:name="Medium Shading 1" w:semiHidden="0" w:uiPriority="63" w:unhideWhenUsed="0"/>
-    <w:lsdException w:name="Medium Shading 2" w:semiHidden="0" w:uiPriority="64" w:unhideWhenUsed="0"/>
-    <w:lsdException w:name="Medium List 1" w:semiHidden="0" w:uiPriority="65" w:unhideWhenUsed="0"/>
-    <w:lsdException w:name="Medium List 2" w:semiHidden="0" w:uiPriority="66" w:unhideWhenUsed="0"/>
-    <w:lsdException w:name="Medium Grid 1" w:semiHidden="0" w:uiPriority="67" w:unhideWhenUsed="0"/>
-    <w:lsdException w:name="Medium Grid 2" w:semiHidden="0" w:uiPriority="68" w:unhideWhenUsed="0"/>
-    <w:lsdException w:name="Medium Grid 3" w:semiHidden="0" w:uiPriority="69" w:unhideWhenUsed="0"/>
-    <w:lsdException w:name="Dark List" w:semiHidden="0" w:uiPriority="70" w:unhideWhenUsed="0"/>
-    <w:lsdException w:name="Colorful Shading" w:semiHidden="0" w:uiPriority="71" w:unhideWhenUsed="0"/>
-    <w:lsdException w:name="Colorful List" w:semiHidden="0" w:uiPriority="72" w:unhideWhenUsed="0"/>
-    <w:lsdException w:name="Colorful Grid" w:semiHidden="0" w:uiPriority="73" w:unhideWhenUsed="0"/>
-    <w:lsdException w:name="Light Shading Accent 1" w:semiHidden="0" w:uiPriority="60" w:unhideWhenUsed="0"/>
-    <w:lsdException w:name="Light List Accent 1" w:semiHidden="0" w:uiPriority="61" w:unhideWhenUsed="0"/>
-    <w:lsdException w:name="Light Grid Accent 1" w:semiHidden="0" w:uiPriority="62" w:unhideWhenUsed="0"/>
-    <w:lsdException w:name="Medium Shading 1 Accent 1" w:semiHidden="0" w:uiPriority="63" w:unhideWhenUsed="0"/>
-    <w:lsdException w:name="Medium Shading 2 Accent 1" w:semiHidden="0" w:uiPriority="64" w:unhideWhenUsed="0"/>
-    <w:lsdException w:name="Medium List 1 Accent 1" w:semiHidden="0" w:uiPriority="65" w:unhideWhenUsed="0"/>
-    <w:lsdException w:name="Revision" w:unhideWhenUsed="0"/>
-    <w:lsdException w:name="List Paragraph" w:semiHidden="0" w:uiPriority="34" w:unhideWhenUsed="0" w:qFormat="1"/>
-    <w:lsdException w:name="Quote" w:semiHidden="0" w:uiPriority="29" w:unhideWhenUsed="0" w:qFormat="1"/>
-    <w:lsdException w:name="Intense Quote" w:semiHidden="0" w:uiPriority="30" w:unhideWhenUsed="0" w:qFormat="1"/>
-    <w:lsdException w:name="Medium List 2 Accent 1" w:semiHidden="0" w:uiPriority="66" w:unhideWhenUsed="0"/>
-    <w:lsdException w:name="Medium Grid 1 Accent 1" w:semiHidden="0" w:uiPriority="67" w:unhideWhenUsed="0"/>
-    <w:lsdException w:name="Medium Grid 2 Accent 1" w:semiHidden="0" w:uiPriority="68" w:unhideWhenUsed="0"/>
-    <w:lsdException w:name="Medium Grid 3 Accent 1" w:semiHidden="0" w:uiPriority="69" w:unhideWhenUsed="0"/>
-    <w:lsdException w:name="Dark List Accent 1" w:semiHidden="0" w:uiPriority="70" w:unhideWhenUsed="0"/>
-    <w:lsdException w:name="Colorful Shading Accent 1" w:semiHidden="0" w:uiPriority="71" w:unhideWhenUsed="0"/>
-    <w:lsdException w:name="Colorful List Accent 1" w:semiHidden="0" w:uiPriority="72" w:unhideWhenUsed="0"/>
-    <w:lsdException w:name="Colorful Grid Accent 1" w:semiHidden="0" w:uiPriority="73" w:unhideWhenUsed="0"/>
-    <w:lsdException w:name="Light Shading Accent 2" w:semiHidden="0" w:uiPriority="60" w:unhideWhenUsed="0"/>
-    <w:lsdException w:name="Light List Accent 2" w:semiHidden="0" w:uiPriority="61" w:unhideWhenUsed="0"/>
-    <w:lsdException w:name="Light Grid Accent 2" w:semiHidden="0" w:uiPriority="62" w:unhideWhenUsed="0"/>
-    <w:lsdException w:name="Medium Shading 1 Accent 2" w:semiHidden="0" w:uiPriority="63" w:unhideWhenUsed="0"/>
-    <w:lsdException w:name="Medium Shading 2 Accent 2" w:semiHidden="0" w:uiPriority="64" w:unhideWhenUsed="0"/>
-    <w:lsdException w:name="Medium List 1 Accent 2" w:semiHidden="0" w:uiPriority="65" w:unhideWhenUsed="0"/>
-    <w:lsdException w:name="Medium List 2 Accent 2" w:semiHidden="0" w:uiPriority="66" w:unhideWhenUsed="0"/>
-    <w:lsdException w:name="Medium Grid 1 Accent 2" w:semiHidden="0" w:uiPriority="67" w:unhideWhenUsed="0"/>
-    <w:lsdException w:name="Medium Grid 2 Accent 2" w:semiHidden="0" w:uiPriority="68" w:unhideWhenUsed="0"/>
-    <w:lsdException w:name="Medium Grid 3 Accent 2" w:semiHidden="0" w:uiPriority="69" w:unhideWhenUsed="0"/>
-    <w:lsdException w:name="Dark List Accent 2" w:semiHidden="0" w:uiPriority="70" w:unhideWhenUsed="0"/>
-    <w:lsdException w:name="Colorful Shading Accent 2" w:semiHidden="0" w:uiPriority="71" w:unhideWhenUsed="0"/>
-    <w:lsdException w:name="Colorful List Accent 2" w:semiHidden="0" w:uiPriority="72" w:unhideWhenUsed="0"/>
-    <w:lsdException w:name="Colorful Grid Accent 2" w:semiHidden="0" w:uiPriority="73" w:unhideWhenUsed="0"/>
-    <w:lsdException w:name="Light Shading Accent 3" w:semiHidden="0" w:uiPriority="60" w:unhideWhenUsed="0"/>
-    <w:lsdException w:name="Light List Accent 3" w:semiHidden="0" w:uiPriority="61" w:unhideWhenUsed="0"/>
-    <w:lsdException w:name="Light Grid Accent 3" w:semiHidden="0" w:uiPriority="62" w:unhideWhenUsed="0"/>
-    <w:lsdException w:name="Medium Shading 1 Accent 3" w:semiHidden="0" w:uiPriority="63" w:unhideWhenUsed="0"/>
-    <w:lsdException w:name="Medium Shading 2 Accent 3" w:semiHidden="0" w:uiPriority="64" w:unhideWhenUsed="0"/>
-    <w:lsdException w:name="Medium List 1 Accent 3" w:semiHidden="0" w:uiPriority="65" w:unhideWhenUsed="0"/>
-    <w:lsdException w:name="Medium List 2 Accent 3" w:semiHidden="0" w:uiPriority="66" w:unhideWhenUsed="0"/>
-    <w:lsdException w:name="Medium Grid 1 Accent 3" w:semiHidden="0" w:uiPriority="67" w:unhideWhenUsed="0"/>
-    <w:lsdException w:name="Medium Grid 2 Accent 3" w:semiHidden="0" w:uiPriority="68" w:unhideWhenUsed="0"/>
-    <w:lsdException w:name="Medium Grid 3 Accent 3" w:semiHidden="0" w:uiPriority="69" w:unhideWhenUsed="0"/>
-    <w:lsdException w:name="Dark List Accent 3" w:semiHidden="0" w:uiPriority="70" w:unhideWhenUsed="0"/>
-    <w:lsdException w:name="Colorful Shading Accent 3" w:semiHidden="0" w:uiPriority="71" w:unhideWhenUsed="0"/>
-    <w:lsdException w:name="Colorful List Accent 3" w:semiHidden="0" w:uiPriority="72" w:unhideWhenUsed="0"/>
-    <w:lsdException w:name="Colorful Grid Accent 3" w:semiHidden="0" w:uiPriority="73" w:unhideWhenUsed="0"/>
-    <w:lsdException w:name="Light Shading Accent 4" w:semiHidden="0" w:uiPriority="60" w:unhideWhenUsed="0"/>
-    <w:lsdException w:name="Light List Accent 4" w:semiHidden="0" w:uiPriority="61" w:unhideWhenUsed="0"/>
-    <w:lsdException w:name="Light Grid Accent 4" w:semiHidden="0" w:uiPriority="62" w:unhideWhenUsed="0"/>
-    <w:lsdException w:name="Medium Shading 1 Accent 4" w:semiHidden="0" w:uiPriority="63" w:unhideWhenUsed="0"/>
-    <w:lsdException w:name="Medium Shading 2 Accent 4" w:semiHidden="0" w:uiPriority="64" w:unhideWhenUsed="0"/>
-    <w:lsdException w:name="Medium List 1 Accent 4" w:semiHidden="0" w:uiPriority="65" w:unhideWhenUsed="0"/>
-    <w:lsdException w:name="Medium List 2 Accent 4" w:semiHidden="0" w:uiPriority="66" w:unhideWhenUsed="0"/>
-    <w:lsdException w:name="Medium Grid 1 Accent 4" w:semiHidden="0" w:uiPriority="67" w:unhideWhenUsed="0"/>
-    <w:lsdException w:name="Medium Grid 2 Accent 4" w:semiHidden="0" w:uiPriority="68" w:unhideWhenUsed="0"/>
-    <w:lsdException w:name="Medium Grid 3 Accent 4" w:semiHidden="0" w:uiPriority="69" w:unhideWhenUsed="0"/>
-    <w:lsdException w:name="Dark List Accent 4" w:semiHidden="0" w:uiPriority="70" w:unhideWhenUsed="0"/>
-    <w:lsdException w:name="Colorful Shading Accent 4" w:semiHidden="0" w:uiPriority="71" w:unhideWhenUsed="0"/>
-    <w:lsdException w:name="Colorful List Accent 4" w:semiHidden="0" w:uiPriority="72" w:unhideWhenUsed="0"/>
-    <w:lsdException w:name="Colorful Grid Accent 4" w:semiHidden="0" w:uiPriority="73" w:unhideWhenUsed="0"/>
-    <w:lsdException w:name="Light Shading Accent 5" w:semiHidden="0" w:uiPriority="60" w:unhideWhenUsed="0"/>
-    <w:lsdException w:name="Light List Accent 5" w:semiHidden="0" w:uiPriority="61" w:unhideWhenUsed="0"/>
-    <w:lsdException w:name="Light Grid Accent 5" w:semiHidden="0" w:uiPriority="62" w:unhideWhenUsed="0"/>
-    <w:lsdException w:name="Medium Shading 1 Accent 5" w:semiHidden="0" w:uiPriority="63" w:unhideWhenUsed="0"/>
-    <w:lsdException w:name="Medium Shading 2 Accent 5" w:semiHidden="0" w:uiPriority="64" w:unhideWhenUsed="0"/>
-    <w:lsdException w:name="Medium List 1 Accent 5" w:semiHidden="0" w:uiPriority="65" w:unhideWhenUsed="0"/>
-    <w:lsdException w:name="Medium List 2 Accent 5" w:semiHidden="0" w:uiPriority="66" w:unhideWhenUsed="0"/>
-    <w:lsdException w:name="Medium Grid 1 Accent 5" w:semiHidden="0" w:uiPriority="67" w:unhideWhenUsed="0"/>
-    <w:lsdException w:name="Medium Grid 2 Accent 5" w:semiHidden="0" w:uiPriority="68" w:unhideWhenUsed="0"/>
-    <w:lsdException w:name="Medium Grid 3 Accent 5" w:semiHidden="0" w:uiPriority="69" w:unhideWhenUsed="0"/>
-    <w:lsdException w:name="Dark List Accent 5" w:semiHidden="0" w:uiPriority="70" w:unhideWhenUsed="0"/>
-    <w:lsdException w:name="Colorful Shading Accent 5" w:semiHidden="0" w:uiPriority="71" w:unhideWhenUsed="0"/>
-    <w:lsdException w:name="Colorful List Accent 5" w:semiHidden="0" w:uiPriority="72" w:unhideWhenUsed="0"/>
-    <w:lsdException w:name="Colorful Grid Accent 5" w:semiHidden="0" w:uiPriority="73" w:unhideWhenUsed="0"/>
-    <w:lsdException w:name="Light Shading Accent 6" w:semiHidden="0" w:uiPriority="60" w:unhideWhenUsed="0"/>
-    <w:lsdException w:name="Light List Accent 6" w:semiHidden="0" w:uiPriority="61" w:unhideWhenUsed="0"/>
-    <w:lsdException w:name="Light Grid Accent 6" w:semiHidden="0" w:uiPriority="62" w:unhideWhenUsed="0"/>
-    <w:lsdException w:name="Medium Shading 1 Accent 6" w:semiHidden="0" w:uiPriority="63" w:unhideWhenUsed="0"/>
-    <w:lsdException w:name="Medium Shading 2 Accent 6" w:semiHidden="0" w:uiPriority="64" w:unhideWhenUsed="0"/>
-    <w:lsdException w:name="Medium List 1 Accent 6" w:semiHidden="0" w:uiPriority="65" w:unhideWhenUsed="0"/>
-    <w:lsdException w:name="Medium List 2 Accent 6" w:semiHidden="0" w:uiPriority="66" w:unhideWhenUsed="0"/>
-    <w:lsdException w:name="Medium Grid 1 Accent 6" w:semiHidden="0" w:uiPriority="67" w:unhideWhenUsed="0"/>
-    <w:lsdException w:name="Medium Grid 2 Accent 6" w:semiHidden="0" w:uiPriority="68" w:unhideWhenUsed="0"/>
-    <w:lsdException w:name="Medium Grid 3 Accent 6" w:semiHidden="0" w:uiPriority="69" w:unhideWhenUsed="0"/>
-    <w:lsdException w:name="Dark List Accent 6" w:semiHidden="0" w:uiPriority="70" w:unhideWhenUsed="0"/>
-    <w:lsdException w:name="Colorful Shading Accent 6" w:semiHidden="0" w:uiPriority="71" w:unhideWhenUsed="0"/>
-    <w:lsdException w:name="Colorful List Accent 6" w:semiHidden="0" w:uiPriority="72" w:unhideWhenUsed="0"/>
-    <w:lsdException w:name="Colorful Grid Accent 6" w:semiHidden="0" w:uiPriority="73" w:unhideWhenUsed="0"/>
-    <w:lsdException w:name="Subtle Emphasis" w:semiHidden="0" w:uiPriority="19" w:unhideWhenUsed="0" w:qFormat="1"/>
-    <w:lsdException w:name="Intense Emphasis" w:semiHidden="0" w:uiPriority="21" w:unhideWhenUsed="0" w:qFormat="1"/>
-    <w:lsdException w:name="Subtle Reference" w:semiHidden="0" w:uiPriority="31" w:unhideWhenUsed="0" w:qFormat="1"/>
-    <w:lsdException w:name="Intense Reference" w:semiHidden="0" w:uiPriority="32" w:unhideWhenUsed="0" w:qFormat="1"/>
-    <w:lsdException w:name="Book Title" w:semiHidden="0" w:uiPriority="33" w:unhideWhenUsed="0" w:qFormat="1"/>
-    <w:lsdException w:name="Bibliography" w:uiPriority="37"/>
-    <w:lsdException w:name="TOC Heading" w:uiPriority="39" w:qFormat="1"/>
-  </w:latentStyles>
-  <w:style w:type="paragraph" w:default="1" w:styleId="Normal">
-    <w:name w:val="Normal"/>
-    <w:qFormat/>
-    <w:rsid w:val="00C83613"/>
-    <w:pPr>
-      <w:jc w:val="both"/>
-    </w:pPr>
-  </w:style>
-  <w:style w:type="paragraph" w:styleId="Heading1">
-    <w:name w:val="heading 1"/>
-    <w:basedOn w:val="Normal"/>
-    <w:next w:val="Normal"/>
-    <w:link w:val="Heading1Char"/>
-    <w:uiPriority w:val="9"/>
-    <w:qFormat/>
-    <w:rsid w:val="0065631B"/>
-    <w:pPr>
-      <w:keepNext/>
-      <w:keepLines/>
-      <w:numPr>
-        <w:numId w:val="1"/>
-      </w:numPr>
-      <w:pBdr>
-        <w:bottom w:val="single" w:sz="4" w:space="1" w:color="595959" w:themeColor="text1" w:themeTint="A6"/>
-      </w:pBdr>
-      <w:spacing w:before="360"/>
-      <w:outlineLvl w:val="0"/>
-    </w:pPr>
-    <w:rPr>
-      <w:rFonts w:asciiTheme="majorHAnsi" w:eastAsiaTheme="majorEastAsia" w:hAnsiTheme="majorHAnsi" w:cstheme="majorBidi"/>
-      <w:b/>
-      <w:bCs/>
-      <w:smallCaps/>
-      <w:color w:val="000000" w:themeColor="text1"/>
-      <w:sz w:val="36"/>
-      <w:szCs w:val="36"/>
-    </w:rPr>
-  </w:style>
-  <w:style w:type="paragraph" w:styleId="Heading2">
-    <w:name w:val="heading 2"/>
-    <w:basedOn w:val="Normal"/>
-    <w:next w:val="Normal"/>
-    <w:link w:val="Heading2Char"/>
-    <w:uiPriority w:val="9"/>
-    <w:unhideWhenUsed/>
-    <w:qFormat/>
-    <w:rsid w:val="0065631B"/>
-    <w:pPr>
-      <w:keepNext/>
-      <w:keepLines/>
-      <w:numPr>
-        <w:ilvl w:val="1"/>
-        <w:numId w:val="1"/>
-      </w:numPr>
-      <w:spacing w:before="360" w:after="0"/>
-      <w:outlineLvl w:val="1"/>
-    </w:pPr>
-    <w:rPr>
-      <w:rFonts w:asciiTheme="majorHAnsi" w:eastAsiaTheme="majorEastAsia" w:hAnsiTheme="majorHAnsi" w:cstheme="majorBidi"/>
-      <w:b/>
-      <w:bCs/>
-      <w:smallCaps/>
-      <w:color w:val="000000" w:themeColor="text1"/>
-      <w:sz w:val="28"/>
-      <w:szCs w:val="28"/>
-    </w:rPr>
-  </w:style>
-  <w:style w:type="paragraph" w:styleId="Heading3">
-    <w:name w:val="heading 3"/>
-    <w:basedOn w:val="Normal"/>
-    <w:next w:val="Normal"/>
-    <w:link w:val="Heading3Char"/>
-    <w:uiPriority w:val="9"/>
-    <w:unhideWhenUsed/>
-    <w:qFormat/>
-    <w:rsid w:val="0065631B"/>
-    <w:pPr>
-      <w:keepNext/>
-      <w:keepLines/>
-      <w:numPr>
-        <w:ilvl w:val="2"/>
-        <w:numId w:val="1"/>
-      </w:numPr>
-      <w:spacing w:before="200" w:after="0"/>
-      <w:outlineLvl w:val="2"/>
-    </w:pPr>
-    <w:rPr>
-      <w:rFonts w:asciiTheme="majorHAnsi" w:eastAsiaTheme="majorEastAsia" w:hAnsiTheme="majorHAnsi" w:cstheme="majorBidi"/>
-      <w:b/>
-      <w:bCs/>
-      <w:color w:val="000000" w:themeColor="text1"/>
-    </w:rPr>
-  </w:style>
-  <w:style w:type="paragraph" w:styleId="Heading4">
-    <w:name w:val="heading 4"/>
-    <w:basedOn w:val="Normal"/>
-    <w:next w:val="Normal"/>
-    <w:link w:val="Heading4Char"/>
-    <w:uiPriority w:val="9"/>
-    <w:unhideWhenUsed/>
-    <w:qFormat/>
-    <w:rsid w:val="0065631B"/>
-    <w:pPr>
-      <w:keepNext/>
-      <w:keepLines/>
-      <w:numPr>
-        <w:ilvl w:val="3"/>
-        <w:numId w:val="1"/>
-      </w:numPr>
-      <w:spacing w:before="200" w:after="0"/>
-      <w:outlineLvl w:val="3"/>
-    </w:pPr>
-    <w:rPr>
-      <w:rFonts w:asciiTheme="majorHAnsi" w:eastAsiaTheme="majorEastAsia" w:hAnsiTheme="majorHAnsi" w:cstheme="majorBidi"/>
-      <w:b/>
-      <w:bCs/>
-      <w:i/>
-      <w:iCs/>
-      <w:color w:val="000000" w:themeColor="text1"/>
-    </w:rPr>
-  </w:style>
-  <w:style w:type="paragraph" w:styleId="Heading5">
-    <w:name w:val="heading 5"/>
-    <w:basedOn w:val="Normal"/>
-    <w:next w:val="Normal"/>
-    <w:link w:val="Heading5Char"/>
-    <w:uiPriority w:val="9"/>
-    <w:unhideWhenUsed/>
-    <w:qFormat/>
-    <w:rsid w:val="0065631B"/>
-    <w:pPr>
-      <w:keepNext/>
-      <w:keepLines/>
-      <w:numPr>
-        <w:ilvl w:val="4"/>
-        <w:numId w:val="1"/>
-      </w:numPr>
-      <w:spacing w:before="200" w:after="0"/>
-      <w:outlineLvl w:val="4"/>
-    </w:pPr>
-    <w:rPr>
-      <w:rFonts w:asciiTheme="majorHAnsi" w:eastAsiaTheme="majorEastAsia" w:hAnsiTheme="majorHAnsi" w:cstheme="majorBidi"/>
-      <w:color w:val="000000" w:themeColor="text2" w:themeShade="BF"/>
-    </w:rPr>
-  </w:style>
-  <w:style w:type="paragraph" w:styleId="Heading6">
-    <w:name w:val="heading 6"/>
-    <w:basedOn w:val="Normal"/>
-    <w:next w:val="Normal"/>
-    <w:link w:val="Heading6Char"/>
-    <w:uiPriority w:val="9"/>
-    <w:unhideWhenUsed/>
-    <w:qFormat/>
-    <w:rsid w:val="0065631B"/>
-    <w:pPr>
-      <w:keepNext/>
-      <w:keepLines/>
-      <w:numPr>
-        <w:ilvl w:val="5"/>
-        <w:numId w:val="1"/>
-      </w:numPr>
-      <w:spacing w:before="200" w:after="0"/>
-      <w:outlineLvl w:val="5"/>
-    </w:pPr>
-    <w:rPr>
-      <w:rFonts w:asciiTheme="majorHAnsi" w:eastAsiaTheme="majorEastAsia" w:hAnsiTheme="majorHAnsi" w:cstheme="majorBidi"/>
-      <w:i/>
-      <w:iCs/>
-      <w:color w:val="000000" w:themeColor="text2" w:themeShade="BF"/>
-    </w:rPr>
-  </w:style>
-  <w:style w:type="paragraph" w:styleId="Heading7">
-    <w:name w:val="heading 7"/>
-    <w:basedOn w:val="Normal"/>
-    <w:next w:val="Normal"/>
-    <w:link w:val="Heading7Char"/>
-    <w:uiPriority w:val="9"/>
-    <w:semiHidden/>
-    <w:unhideWhenUsed/>
-    <w:qFormat/>
-    <w:rsid w:val="0065631B"/>
-    <w:pPr>
-      <w:keepNext/>
-      <w:keepLines/>
-      <w:numPr>
-        <w:ilvl w:val="6"/>
-        <w:numId w:val="1"/>
-      </w:numPr>
-      <w:spacing w:before="200" w:after="0"/>
-      <w:outlineLvl w:val="6"/>
-    </w:pPr>
-    <w:rPr>
-      <w:rFonts w:asciiTheme="majorHAnsi" w:eastAsiaTheme="majorEastAsia" w:hAnsiTheme="majorHAnsi" w:cstheme="majorBidi"/>
-      <w:i/>
-      <w:iCs/>
-      <w:color w:val="404040" w:themeColor="text1" w:themeTint="BF"/>
-    </w:rPr>
-  </w:style>
-  <w:style w:type="paragraph" w:styleId="Heading8">
-    <w:name w:val="heading 8"/>
-    <w:basedOn w:val="Normal"/>
-    <w:next w:val="Normal"/>
-    <w:link w:val="Heading8Char"/>
-    <w:uiPriority w:val="9"/>
-    <w:semiHidden/>
-    <w:unhideWhenUsed/>
-    <w:qFormat/>
-    <w:rsid w:val="0065631B"/>
-    <w:pPr>
-      <w:keepNext/>
-      <w:keepLines/>
-      <w:numPr>
-        <w:ilvl w:val="7"/>
-        <w:numId w:val="1"/>
-      </w:numPr>
-      <w:spacing w:before="200" w:after="0"/>
-      <w:outlineLvl w:val="7"/>
-    </w:pPr>
-    <w:rPr>
-      <w:rFonts w:asciiTheme="majorHAnsi" w:eastAsiaTheme="majorEastAsia" w:hAnsiTheme="majorHAnsi" w:cstheme="majorBidi"/>
-      <w:color w:val="404040" w:themeColor="text1" w:themeTint="BF"/>
-      <w:sz w:val="20"/>
-      <w:szCs w:val="20"/>
-    </w:rPr>
-  </w:style>
-  <w:style w:type="paragraph" w:styleId="Heading9">
-    <w:name w:val="heading 9"/>
-    <w:basedOn w:val="Normal"/>
-    <w:next w:val="Normal"/>
-    <w:link w:val="Heading9Char"/>
-    <w:uiPriority w:val="9"/>
-    <w:semiHidden/>
-    <w:unhideWhenUsed/>
-    <w:qFormat/>
-    <w:rsid w:val="0065631B"/>
-    <w:pPr>
-      <w:keepNext/>
-      <w:keepLines/>
-      <w:numPr>
-        <w:ilvl w:val="8"/>
-        <w:numId w:val="1"/>
-      </w:numPr>
-      <w:spacing w:before="200" w:after="0"/>
-      <w:outlineLvl w:val="8"/>
-    </w:pPr>
-    <w:rPr>
-      <w:rFonts w:asciiTheme="majorHAnsi" w:eastAsiaTheme="majorEastAsia" w:hAnsiTheme="majorHAnsi" w:cstheme="majorBidi"/>
-      <w:i/>
-      <w:iCs/>
-      <w:color w:val="404040" w:themeColor="text1" w:themeTint="BF"/>
-      <w:sz w:val="20"/>
-      <w:szCs w:val="20"/>
-    </w:rPr>
-  </w:style>
-  <w:style w:type="character" w:default="1" w:styleId="DefaultParagraphFont">
-    <w:name w:val="Default Paragraph Font"/>
-    <w:uiPriority w:val="1"/>
-    <w:semiHidden/>
-    <w:unhideWhenUsed/>
-  </w:style>
-  <w:style w:type="table" w:default="1" w:styleId="TableNormal">
-    <w:name w:val="Normal Table"/>
-    <w:uiPriority w:val="99"/>
-    <w:semiHidden/>
-    <w:unhideWhenUsed/>
-    <w:tblPr>
-      <w:tblInd w:w="0" w:type="dxa"/>
-      <w:tblCellMar>
-        <w:top w:w="0" w:type="dxa"/>
-        <w:left w:w="108" w:type="dxa"/>
-        <w:bottom w:w="0" w:type="dxa"/>
-        <w:right w:w="108" w:type="dxa"/>
-      </w:tblCellMar>
-    </w:tblPr>
-  </w:style>
-  <w:style w:type="numbering" w:default="1" w:styleId="NoList">
-    <w:name w:val="No List"/>
-    <w:uiPriority w:val="99"/>
-    <w:semiHidden/>
-    <w:unhideWhenUsed/>
-  </w:style>
-  <w:style w:type="table" w:styleId="TableGrid">
-    <w:name w:val="Table Grid"/>
-    <w:basedOn w:val="TableNormal"/>
-    <w:uiPriority w:val="59"/>
-    <w:rsid w:val="00374073"/>
-    <w:tblPr>
-      <w:tblInd w:w="0" w:type="dxa"/>
-      <w:tblBorders>
-        <w:top w:val="single" w:sz="4" w:space="0" w:color="auto"/>
-        <w:left w:val="single" w:sz="4" w:space="0" w:color="auto"/>
-        <w:bottom w:val="single" w:sz="4" w:space="0" w:color="auto"/>
-        <w:right w:val="single" w:sz="4" w:space="0" w:color="auto"/>
-        <w:insideH w:val="single" w:sz="4" w:space="0" w:color="auto"/>
-        <w:insideV w:val="single" w:sz="4" w:space="0" w:color="auto"/>
-      </w:tblBorders>
-      <w:tblCellMar>
-        <w:top w:w="0" w:type="dxa"/>
-        <w:left w:w="108" w:type="dxa"/>
-        <w:bottom w:w="0" w:type="dxa"/>
-        <w:right w:w="108" w:type="dxa"/>
-      </w:tblCellMar>
-    </w:tblPr>
-  </w:style>
-  <w:style w:type="paragraph" w:styleId="ListParagraph">
-    <w:name w:val="List Paragraph"/>
-    <w:basedOn w:val="Normal"/>
-    <w:uiPriority w:val="34"/>
-    <w:qFormat/>
-    <w:rsid w:val="00000D2E"/>
-    <w:pPr>
-      <w:ind w:left="720"/>
-      <w:contextualSpacing/>
-    </w:pPr>
-  </w:style>
-  <w:style w:type="character" w:customStyle="1" w:styleId="Heading1Char">
-    <w:name w:val="Heading 1 Char"/>
-    <w:basedOn w:val="DefaultParagraphFont"/>
-    <w:link w:val="Heading1"/>
-    <w:uiPriority w:val="9"/>
-    <w:rsid w:val="0065631B"/>
-    <w:rPr>
-      <w:rFonts w:asciiTheme="majorHAnsi" w:eastAsiaTheme="majorEastAsia" w:hAnsiTheme="majorHAnsi" w:cstheme="majorBidi"/>
-      <w:b/>
-      <w:bCs/>
-      <w:smallCaps/>
-      <w:color w:val="000000" w:themeColor="text1"/>
-      <w:sz w:val="36"/>
-      <w:szCs w:val="36"/>
-    </w:rPr>
-  </w:style>
-  <w:style w:type="character" w:customStyle="1" w:styleId="Heading2Char">
-    <w:name w:val="Heading 2 Char"/>
-    <w:basedOn w:val="DefaultParagraphFont"/>
-    <w:link w:val="Heading2"/>
-    <w:uiPriority w:val="9"/>
-    <w:rsid w:val="0065631B"/>
-    <w:rPr>
-      <w:rFonts w:asciiTheme="majorHAnsi" w:eastAsiaTheme="majorEastAsia" w:hAnsiTheme="majorHAnsi" w:cstheme="majorBidi"/>
-      <w:b/>
-      <w:bCs/>
-      <w:smallCaps/>
-      <w:color w:val="000000" w:themeColor="text1"/>
-      <w:sz w:val="28"/>
-      <w:szCs w:val="28"/>
-    </w:rPr>
-  </w:style>
-  <w:style w:type="character" w:customStyle="1" w:styleId="Heading3Char">
-    <w:name w:val="Heading 3 Char"/>
-    <w:basedOn w:val="DefaultParagraphFont"/>
-    <w:link w:val="Heading3"/>
-    <w:uiPriority w:val="9"/>
-    <w:rsid w:val="0065631B"/>
-    <w:rPr>
-      <w:rFonts w:asciiTheme="majorHAnsi" w:eastAsiaTheme="majorEastAsia" w:hAnsiTheme="majorHAnsi" w:cstheme="majorBidi"/>
-      <w:b/>
-      <w:bCs/>
-      <w:color w:val="000000" w:themeColor="text1"/>
-    </w:rPr>
-  </w:style>
-  <w:style w:type="paragraph" w:styleId="TOCHeading">
-    <w:name w:val="TOC Heading"/>
-    <w:basedOn w:val="Heading1"/>
-    <w:next w:val="Normal"/>
-    <w:uiPriority w:val="39"/>
-    <w:unhideWhenUsed/>
-    <w:qFormat/>
-    <w:rsid w:val="0065631B"/>
-    <w:pPr>
-      <w:outlineLvl w:val="9"/>
-    </w:pPr>
-  </w:style>
-  <w:style w:type="paragraph" w:styleId="TOC1">
-    <w:name w:val="toc 1"/>
-    <w:basedOn w:val="Normal"/>
-    <w:next w:val="Normal"/>
-    <w:autoRedefine/>
-    <w:uiPriority w:val="39"/>
-    <w:unhideWhenUsed/>
-    <w:rsid w:val="00DD48A5"/>
-    <w:pPr>
-      <w:spacing w:after="100"/>
-    </w:pPr>
-  </w:style>
-  <w:style w:type="paragraph" w:styleId="TOC2">
-    <w:name w:val="toc 2"/>
-    <w:basedOn w:val="Normal"/>
-    <w:next w:val="Normal"/>
-    <w:autoRedefine/>
-    <w:uiPriority w:val="39"/>
-    <w:unhideWhenUsed/>
-    <w:rsid w:val="00DD48A5"/>
-    <w:pPr>
-      <w:spacing w:after="100"/>
-      <w:ind w:left="220"/>
-    </w:pPr>
-  </w:style>
-  <w:style w:type="paragraph" w:styleId="TOC3">
-    <w:name w:val="toc 3"/>
-    <w:basedOn w:val="Normal"/>
-    <w:next w:val="Normal"/>
-    <w:autoRedefine/>
-    <w:uiPriority w:val="39"/>
-    <w:unhideWhenUsed/>
-    <w:rsid w:val="00DD48A5"/>
-    <w:pPr>
-      <w:spacing w:after="100"/>
-      <w:ind w:left="440"/>
-    </w:pPr>
-  </w:style>
-  <w:style w:type="character" w:styleId="Hyperlink">
-    <w:name w:val="Hyperlink"/>
-    <w:basedOn w:val="DefaultParagraphFont"/>
-    <w:uiPriority w:val="99"/>
-    <w:unhideWhenUsed/>
-    <w:rsid w:val="00DD48A5"/>
-    <w:rPr>
-      <w:color w:val="5F5F5F" w:themeColor="hyperlink"/>
-      <w:u w:val="single"/>
-    </w:rPr>
-  </w:style>
-  <w:style w:type="character" w:customStyle="1" w:styleId="Heading4Char">
-    <w:name w:val="Heading 4 Char"/>
-    <w:basedOn w:val="DefaultParagraphFont"/>
-    <w:link w:val="Heading4"/>
-    <w:uiPriority w:val="9"/>
-    <w:rsid w:val="0065631B"/>
-    <w:rPr>
-      <w:rFonts w:asciiTheme="majorHAnsi" w:eastAsiaTheme="majorEastAsia" w:hAnsiTheme="majorHAnsi" w:cstheme="majorBidi"/>
-      <w:b/>
-      <w:bCs/>
-      <w:i/>
-      <w:iCs/>
-      <w:color w:val="000000" w:themeColor="text1"/>
-    </w:rPr>
-  </w:style>
-  <w:style w:type="character" w:customStyle="1" w:styleId="Heading5Char">
-    <w:name w:val="Heading 5 Char"/>
-    <w:basedOn w:val="DefaultParagraphFont"/>
-    <w:link w:val="Heading5"/>
-    <w:uiPriority w:val="9"/>
-    <w:rsid w:val="0065631B"/>
-    <w:rPr>
-      <w:rFonts w:asciiTheme="majorHAnsi" w:eastAsiaTheme="majorEastAsia" w:hAnsiTheme="majorHAnsi" w:cstheme="majorBidi"/>
-      <w:color w:val="000000" w:themeColor="text2" w:themeShade="BF"/>
-    </w:rPr>
-  </w:style>
-  <w:style w:type="character" w:customStyle="1" w:styleId="Heading6Char">
-    <w:name w:val="Heading 6 Char"/>
-    <w:basedOn w:val="DefaultParagraphFont"/>
-    <w:link w:val="Heading6"/>
-    <w:uiPriority w:val="9"/>
-    <w:rsid w:val="0065631B"/>
-    <w:rPr>
-      <w:rFonts w:asciiTheme="majorHAnsi" w:eastAsiaTheme="majorEastAsia" w:hAnsiTheme="majorHAnsi" w:cstheme="majorBidi"/>
-      <w:i/>
-      <w:iCs/>
-      <w:color w:val="000000" w:themeColor="text2" w:themeShade="BF"/>
-    </w:rPr>
-  </w:style>
-  <w:style w:type="character" w:customStyle="1" w:styleId="Heading7Char">
-    <w:name w:val="Heading 7 Char"/>
-    <w:basedOn w:val="DefaultParagraphFont"/>
-    <w:link w:val="Heading7"/>
-    <w:uiPriority w:val="9"/>
-    <w:semiHidden/>
-    <w:rsid w:val="0065631B"/>
-    <w:rPr>
-      <w:rFonts w:asciiTheme="majorHAnsi" w:eastAsiaTheme="majorEastAsia" w:hAnsiTheme="majorHAnsi" w:cstheme="majorBidi"/>
-      <w:i/>
-      <w:iCs/>
-      <w:color w:val="404040" w:themeColor="text1" w:themeTint="BF"/>
-    </w:rPr>
-  </w:style>
-  <w:style w:type="character" w:customStyle="1" w:styleId="Heading8Char">
-    <w:name w:val="Heading 8 Char"/>
-    <w:basedOn w:val="DefaultParagraphFont"/>
-    <w:link w:val="Heading8"/>
-    <w:uiPriority w:val="9"/>
-    <w:semiHidden/>
-    <w:rsid w:val="0065631B"/>
-    <w:rPr>
-      <w:rFonts w:asciiTheme="majorHAnsi" w:eastAsiaTheme="majorEastAsia" w:hAnsiTheme="majorHAnsi" w:cstheme="majorBidi"/>
-      <w:color w:val="404040" w:themeColor="text1" w:themeTint="BF"/>
-      <w:sz w:val="20"/>
-      <w:szCs w:val="20"/>
-    </w:rPr>
-  </w:style>
-  <w:style w:type="character" w:customStyle="1" w:styleId="Heading9Char">
-    <w:name w:val="Heading 9 Char"/>
-    <w:basedOn w:val="DefaultParagraphFont"/>
-    <w:link w:val="Heading9"/>
-    <w:uiPriority w:val="9"/>
-    <w:semiHidden/>
-    <w:rsid w:val="0065631B"/>
-    <w:rPr>
-      <w:rFonts w:asciiTheme="majorHAnsi" w:eastAsiaTheme="majorEastAsia" w:hAnsiTheme="majorHAnsi" w:cstheme="majorBidi"/>
-      <w:i/>
-      <w:iCs/>
-      <w:color w:val="404040" w:themeColor="text1" w:themeTint="BF"/>
-      <w:sz w:val="20"/>
-      <w:szCs w:val="20"/>
-    </w:rPr>
-  </w:style>
-  <w:style w:type="paragraph" w:styleId="Caption">
-    <w:name w:val="caption"/>
-    <w:basedOn w:val="Normal"/>
-    <w:next w:val="Normal"/>
-    <w:uiPriority w:val="35"/>
-    <w:semiHidden/>
-    <w:unhideWhenUsed/>
-    <w:qFormat/>
-    <w:rsid w:val="0065631B"/>
-    <w:pPr>
-      <w:spacing w:after="200" w:line="240" w:lineRule="auto"/>
-    </w:pPr>
-    <w:rPr>
-      <w:i/>
-      <w:iCs/>
-      <w:color w:val="000000" w:themeColor="text2"/>
-      <w:sz w:val="18"/>
-      <w:szCs w:val="18"/>
-    </w:rPr>
-  </w:style>
-  <w:style w:type="paragraph" w:styleId="Title">
-    <w:name w:val="Title"/>
-    <w:basedOn w:val="Normal"/>
-    <w:next w:val="Normal"/>
-    <w:link w:val="TitleChar"/>
-    <w:uiPriority w:val="10"/>
-    <w:qFormat/>
-    <w:rsid w:val="0065631B"/>
-    <w:pPr>
-      <w:spacing w:after="0" w:line="240" w:lineRule="auto"/>
-      <w:contextualSpacing/>
-    </w:pPr>
-    <w:rPr>
-      <w:rFonts w:asciiTheme="majorHAnsi" w:eastAsiaTheme="majorEastAsia" w:hAnsiTheme="majorHAnsi" w:cstheme="majorBidi"/>
-      <w:color w:val="000000" w:themeColor="text1"/>
-      <w:sz w:val="56"/>
-      <w:szCs w:val="56"/>
-    </w:rPr>
-  </w:style>
-  <w:style w:type="character" w:customStyle="1" w:styleId="TitleChar">
-    <w:name w:val="Title Char"/>
-    <w:basedOn w:val="DefaultParagraphFont"/>
-    <w:link w:val="Title"/>
-    <w:uiPriority w:val="10"/>
-    <w:rsid w:val="0065631B"/>
-    <w:rPr>
-      <w:rFonts w:asciiTheme="majorHAnsi" w:eastAsiaTheme="majorEastAsia" w:hAnsiTheme="majorHAnsi" w:cstheme="majorBidi"/>
-      <w:color w:val="000000" w:themeColor="text1"/>
-      <w:sz w:val="56"/>
-      <w:szCs w:val="56"/>
-    </w:rPr>
-  </w:style>
-  <w:style w:type="paragraph" w:styleId="Subtitle">
-    <w:name w:val="Subtitle"/>
-    <w:basedOn w:val="Normal"/>
-    <w:next w:val="Normal"/>
-    <w:link w:val="SubtitleChar"/>
-    <w:uiPriority w:val="11"/>
-    <w:qFormat/>
-    <w:rsid w:val="0065631B"/>
-    <w:pPr>
-      <w:numPr>
-        <w:ilvl w:val="1"/>
-      </w:numPr>
-    </w:pPr>
-    <w:rPr>
-      <w:color w:val="5A5A5A" w:themeColor="text1" w:themeTint="A5"/>
-      <w:spacing w:val="10"/>
-    </w:rPr>
-  </w:style>
-  <w:style w:type="character" w:customStyle="1" w:styleId="SubtitleChar">
-    <w:name w:val="Subtitle Char"/>
-    <w:basedOn w:val="DefaultParagraphFont"/>
-    <w:link w:val="Subtitle"/>
-    <w:uiPriority w:val="11"/>
-    <w:rsid w:val="0065631B"/>
-    <w:rPr>
-      <w:color w:val="5A5A5A" w:themeColor="text1" w:themeTint="A5"/>
-      <w:spacing w:val="10"/>
-    </w:rPr>
-  </w:style>
-  <w:style w:type="character" w:styleId="Strong">
-    <w:name w:val="Strong"/>
-    <w:basedOn w:val="DefaultParagraphFont"/>
-    <w:uiPriority w:val="22"/>
-    <w:qFormat/>
-    <w:rsid w:val="0065631B"/>
-    <w:rPr>
-      <w:b/>
-      <w:bCs/>
-      <w:color w:val="000000" w:themeColor="text1"/>
-    </w:rPr>
-  </w:style>
-  <w:style w:type="character" w:styleId="Emphasis">
-    <w:name w:val="Emphasis"/>
-    <w:basedOn w:val="DefaultParagraphFont"/>
-    <w:uiPriority w:val="20"/>
-    <w:qFormat/>
-    <w:rsid w:val="0065631B"/>
-    <w:rPr>
-      <w:i/>
-      <w:iCs/>
-      <w:color w:val="auto"/>
-    </w:rPr>
-  </w:style>
-  <w:style w:type="paragraph" w:styleId="NoSpacing">
-    <w:name w:val="No Spacing"/>
-    <w:uiPriority w:val="1"/>
-    <w:qFormat/>
-    <w:rsid w:val="0065631B"/>
-    <w:pPr>
-      <w:spacing w:after="0" w:line="240" w:lineRule="auto"/>
-    </w:pPr>
-  </w:style>
-  <w:style w:type="paragraph" w:styleId="Quote">
-    <w:name w:val="Quote"/>
-    <w:basedOn w:val="Normal"/>
-    <w:next w:val="Normal"/>
-    <w:link w:val="QuoteChar"/>
-    <w:uiPriority w:val="29"/>
-    <w:qFormat/>
-    <w:rsid w:val="0065631B"/>
-    <w:pPr>
-      <w:spacing w:before="160"/>
-      <w:ind w:left="720" w:right="720"/>
-    </w:pPr>
-    <w:rPr>
-      <w:i/>
-      <w:iCs/>
-      <w:color w:val="000000" w:themeColor="text1"/>
-    </w:rPr>
-  </w:style>
-  <w:style w:type="character" w:customStyle="1" w:styleId="QuoteChar">
-    <w:name w:val="Quote Char"/>
-    <w:basedOn w:val="DefaultParagraphFont"/>
-    <w:link w:val="Quote"/>
-    <w:uiPriority w:val="29"/>
-    <w:rsid w:val="0065631B"/>
-    <w:rPr>
-      <w:i/>
-      <w:iCs/>
-      <w:color w:val="000000" w:themeColor="text1"/>
-    </w:rPr>
-  </w:style>
-  <w:style w:type="paragraph" w:styleId="IntenseQuote">
-    <w:name w:val="Intense Quote"/>
-    <w:basedOn w:val="Normal"/>
-    <w:next w:val="Normal"/>
-    <w:link w:val="IntenseQuoteChar"/>
-    <w:uiPriority w:val="30"/>
-    <w:qFormat/>
-    <w:rsid w:val="0065631B"/>
-    <w:pPr>
-      <w:pBdr>
-        <w:top w:val="single" w:sz="24" w:space="1" w:color="F2F2F2" w:themeColor="background1" w:themeShade="F2"/>
-        <w:bottom w:val="single" w:sz="24" w:space="1" w:color="F2F2F2" w:themeColor="background1" w:themeShade="F2"/>
-      </w:pBdr>
-      <w:shd w:val="clear" w:color="auto" w:fill="F2F2F2" w:themeFill="background1" w:themeFillShade="F2"/>
-      <w:spacing w:before="240" w:after="240"/>
-      <w:ind w:left="936" w:right="936"/>
-      <w:jc w:val="center"/>
-    </w:pPr>
-    <w:rPr>
-      <w:color w:val="000000" w:themeColor="text1"/>
-    </w:rPr>
-  </w:style>
-  <w:style w:type="character" w:customStyle="1" w:styleId="IntenseQuoteChar">
-    <w:name w:val="Intense Quote Char"/>
-    <w:basedOn w:val="DefaultParagraphFont"/>
-    <w:link w:val="IntenseQuote"/>
-    <w:uiPriority w:val="30"/>
-    <w:rsid w:val="0065631B"/>
-    <w:rPr>
-      <w:color w:val="000000" w:themeColor="text1"/>
-      <w:shd w:val="clear" w:color="auto" w:fill="F2F2F2" w:themeFill="background1" w:themeFillShade="F2"/>
-    </w:rPr>
-  </w:style>
-  <w:style w:type="character" w:styleId="SubtleEmphasis">
-    <w:name w:val="Subtle Emphasis"/>
-    <w:basedOn w:val="DefaultParagraphFont"/>
-    <w:uiPriority w:val="19"/>
-    <w:qFormat/>
-    <w:rsid w:val="0065631B"/>
-    <w:rPr>
-      <w:i/>
-      <w:iCs/>
-      <w:color w:val="404040" w:themeColor="text1" w:themeTint="BF"/>
-    </w:rPr>
-  </w:style>
-  <w:style w:type="character" w:styleId="IntenseEmphasis">
-    <w:name w:val="Intense Emphasis"/>
-    <w:basedOn w:val="DefaultParagraphFont"/>
-    <w:uiPriority w:val="21"/>
-    <w:qFormat/>
-    <w:rsid w:val="0065631B"/>
-    <w:rPr>
-      <w:b/>
-      <w:bCs/>
-      <w:i/>
-      <w:iCs/>
-      <w:caps/>
-    </w:rPr>
-  </w:style>
-  <w:style w:type="character" w:styleId="SubtleReference">
-    <w:name w:val="Subtle Reference"/>
-    <w:basedOn w:val="DefaultParagraphFont"/>
-    <w:uiPriority w:val="31"/>
-    <w:qFormat/>
-    <w:rsid w:val="0065631B"/>
-    <w:rPr>
-      <w:smallCaps/>
-      <w:color w:val="404040" w:themeColor="text1" w:themeTint="BF"/>
-      <w:u w:val="single" w:color="7F7F7F" w:themeColor="text1" w:themeTint="80"/>
-    </w:rPr>
-  </w:style>
-  <w:style w:type="character" w:styleId="IntenseReference">
-    <w:name w:val="Intense Reference"/>
-    <w:basedOn w:val="DefaultParagraphFont"/>
-    <w:uiPriority w:val="32"/>
-    <w:qFormat/>
-    <w:rsid w:val="0065631B"/>
-    <w:rPr>
-      <w:b/>
-      <w:bCs/>
-      <w:smallCaps/>
-      <w:u w:val="single"/>
-    </w:rPr>
-  </w:style>
-  <w:style w:type="character" w:styleId="BookTitle">
-    <w:name w:val="Book Title"/>
-    <w:basedOn w:val="DefaultParagraphFont"/>
-    <w:uiPriority w:val="33"/>
-    <w:qFormat/>
-    <w:rsid w:val="0065631B"/>
-    <w:rPr>
-      <w:b w:val="0"/>
-      <w:bCs w:val="0"/>
-      <w:smallCaps/>
-      <w:spacing w:val="5"/>
-    </w:rPr>
-  </w:style>
-  <w:style w:type="table" w:customStyle="1" w:styleId="TableGridLight1">
-    <w:name w:val="Table Grid Light1"/>
-    <w:basedOn w:val="TableNormal"/>
-    <w:uiPriority w:val="40"/>
-    <w:rsid w:val="00B3447A"/>
-    <w:tblPr>
-      <w:tblInd w:w="0" w:type="dxa"/>
-      <w:tblBorders>
-        <w:top w:val="single" w:sz="4" w:space="0" w:color="BFBFBF" w:themeColor="background1" w:themeShade="BF"/>
-        <w:left w:val="single" w:sz="4" w:space="0" w:color="BFBFBF" w:themeColor="background1" w:themeShade="BF"/>
-        <w:bottom w:val="single" w:sz="4" w:space="0" w:color="BFBFBF" w:themeColor="background1" w:themeShade="BF"/>
-        <w:right w:val="single" w:sz="4" w:space="0" w:color="BFBFBF" w:themeColor="background1" w:themeShade="BF"/>
-        <w:insideH w:val="single" w:sz="4" w:space="0" w:color="BFBFBF" w:themeColor="background1" w:themeShade="BF"/>
-        <w:insideV w:val="single" w:sz="4" w:space="0" w:color="BFBFBF" w:themeColor="background1" w:themeShade="BF"/>
-      </w:tblBorders>
-      <w:tblCellMar>
-        <w:top w:w="0" w:type="dxa"/>
-        <w:left w:w="108" w:type="dxa"/>
-        <w:bottom w:w="0" w:type="dxa"/>
-        <w:right w:w="108" w:type="dxa"/>
-      </w:tblCellMar>
-    </w:tblPr>
-  </w:style>
-  <w:style w:type="table" w:customStyle="1" w:styleId="GridTable4-Accent11">
-    <w:name w:val="Grid Table 4 - Accent 11"/>
-    <w:basedOn w:val="TableNormal"/>
-    <w:uiPriority w:val="49"/>
-    <w:rsid w:val="00B3447A"/>
-    <w:tblPr>
-      <w:tblStyleRowBandSize w:val="1"/>
-      <w:tblStyleColBandSize w:val="1"/>
-      <w:tblInd w:w="0" w:type="dxa"/>
-      <w:tblBorders>
-        <w:top w:val="single" w:sz="4" w:space="0" w:color="EAEAEA" w:themeColor="accent1" w:themeTint="99"/>
-        <w:left w:val="single" w:sz="4" w:space="0" w:color="EAEAEA" w:themeColor="accent1" w:themeTint="99"/>
-        <w:bottom w:val="single" w:sz="4" w:space="0" w:color="EAEAEA" w:themeColor="accent1" w:themeTint="99"/>
-        <w:right w:val="single" w:sz="4" w:space="0" w:color="EAEAEA" w:themeColor="accent1" w:themeTint="99"/>
-        <w:insideH w:val="single" w:sz="4" w:space="0" w:color="EAEAEA" w:themeColor="accent1" w:themeTint="99"/>
-        <w:insideV w:val="single" w:sz="4" w:space="0" w:color="EAEAEA" w:themeColor="accent1" w:themeTint="99"/>
-      </w:tblBorders>
-      <w:tblCellMar>
-        <w:top w:w="0" w:type="dxa"/>
-        <w:left w:w="108" w:type="dxa"/>
-        <w:bottom w:w="0" w:type="dxa"/>
-        <w:right w:w="108" w:type="dxa"/>
-      </w:tblCellMar>
-    </w:tblPr>
-    <w:tblStylePr w:type="firstRow">
-      <w:rPr>
-        <w:b/>
-        <w:bCs/>
-        <w:color w:val="FFFFFF" w:themeColor="background1"/>
-      </w:rPr>
-      <w:tblPr/>
-      <w:tcPr>
-        <w:tcBorders>
-          <w:top w:val="single" w:sz="4" w:space="0" w:color="DDDDDD" w:themeColor="accent1"/>
-          <w:left w:val="single" w:sz="4" w:space="0" w:color="DDDDDD" w:themeColor="accent1"/>
-          <w:bottom w:val="single" w:sz="4" w:space="0" w:color="DDDDDD" w:themeColor="accent1"/>
-          <w:right w:val="single" w:sz="4" w:space="0" w:color="DDDDDD" w:themeColor="accent1"/>
-          <w:insideH w:val="nil"/>
-          <w:insideV w:val="nil"/>
-        </w:tcBorders>
-        <w:shd w:val="clear" w:color="auto" w:fill="DDDDDD" w:themeFill="accent1"/>
-      </w:tcPr>
-    </w:tblStylePr>
-    <w:tblStylePr w:type="lastRow">
-      <w:rPr>
-        <w:b/>
-        <w:bCs/>
-      </w:rPr>
-      <w:tblPr/>
-      <w:tcPr>
-        <w:tcBorders>
-          <w:top w:val="double" w:sz="4" w:space="0" w:color="DDDDDD" w:themeColor="accent1"/>
-        </w:tcBorders>
-      </w:tcPr>
-    </w:tblStylePr>
-    <w:tblStylePr w:type="firstCol">
-      <w:rPr>
-        <w:b/>
-        <w:bCs/>
-      </w:rPr>
-    </w:tblStylePr>
-    <w:tblStylePr w:type="lastCol">
-      <w:rPr>
-        <w:b/>
-        <w:bCs/>
-      </w:rPr>
-    </w:tblStylePr>
-    <w:tblStylePr w:type="band1Vert">
-      <w:tblPr/>
-      <w:tcPr>
-        <w:shd w:val="clear" w:color="auto" w:fill="F8F8F8" w:themeFill="accent1" w:themeFillTint="33"/>
-      </w:tcPr>
-    </w:tblStylePr>
-    <w:tblStylePr w:type="band1Horz">
-      <w:tblPr/>
-      <w:tcPr>
-        <w:shd w:val="clear" w:color="auto" w:fill="F8F8F8" w:themeFill="accent1" w:themeFillTint="33"/>
-      </w:tcPr>
-    </w:tblStylePr>
-  </w:style>
-  <w:style w:type="table" w:customStyle="1" w:styleId="GridTable41">
-    <w:name w:val="Grid Table 41"/>
-    <w:basedOn w:val="TableNormal"/>
-    <w:uiPriority w:val="49"/>
-    <w:rsid w:val="00B3447A"/>
-    <w:tblPr>
-      <w:tblStyleRowBandSize w:val="1"/>
-      <w:tblStyleColBandSize w:val="1"/>
-      <w:tblInd w:w="0" w:type="dxa"/>
-      <w:tblBorders>
-        <w:top w:val="single" w:sz="4" w:space="0" w:color="666666" w:themeColor="text1" w:themeTint="99"/>
-        <w:left w:val="single" w:sz="4" w:space="0" w:color="666666" w:themeColor="text1" w:themeTint="99"/>
-        <w:bottom w:val="single" w:sz="4" w:space="0" w:color="666666" w:themeColor="text1" w:themeTint="99"/>
-        <w:right w:val="single" w:sz="4" w:space="0" w:color="666666" w:themeColor="text1" w:themeTint="99"/>
-        <w:insideH w:val="single" w:sz="4" w:space="0" w:color="666666" w:themeColor="text1" w:themeTint="99"/>
-        <w:insideV w:val="single" w:sz="4" w:space="0" w:color="666666" w:themeColor="text1" w:themeTint="99"/>
-      </w:tblBorders>
-      <w:tblCellMar>
-        <w:top w:w="0" w:type="dxa"/>
-        <w:left w:w="108" w:type="dxa"/>
-        <w:bottom w:w="0" w:type="dxa"/>
-        <w:right w:w="108" w:type="dxa"/>
-      </w:tblCellMar>
-    </w:tblPr>
-    <w:tblStylePr w:type="firstRow">
-      <w:rPr>
-        <w:b/>
-        <w:bCs/>
-        <w:color w:val="FFFFFF" w:themeColor="background1"/>
-      </w:rPr>
-      <w:tblPr/>
-      <w:tcPr>
-        <w:tcBorders>
-          <w:top w:val="single" w:sz="4" w:space="0" w:color="000000" w:themeColor="text1"/>
-          <w:left w:val="single" w:sz="4" w:space="0" w:color="000000" w:themeColor="text1"/>
-          <w:bottom w:val="single" w:sz="4" w:space="0" w:color="000000" w:themeColor="text1"/>
-          <w:right w:val="single" w:sz="4" w:space="0" w:color="000000" w:themeColor="text1"/>
-          <w:insideH w:val="nil"/>
-          <w:insideV w:val="nil"/>
-        </w:tcBorders>
-        <w:shd w:val="clear" w:color="auto" w:fill="000000" w:themeFill="text1"/>
-      </w:tcPr>
-    </w:tblStylePr>
-    <w:tblStylePr w:type="lastRow">
-      <w:rPr>
-        <w:b/>
-        <w:bCs/>
-      </w:rPr>
-      <w:tblPr/>
-      <w:tcPr>
-        <w:tcBorders>
-          <w:top w:val="double" w:sz="4" w:space="0" w:color="000000" w:themeColor="text1"/>
-        </w:tcBorders>
-      </w:tcPr>
-    </w:tblStylePr>
-    <w:tblStylePr w:type="firstCol">
-      <w:rPr>
-        <w:b/>
-        <w:bCs/>
-      </w:rPr>
-    </w:tblStylePr>
-    <w:tblStylePr w:type="lastCol">
-      <w:rPr>
-        <w:b/>
-        <w:bCs/>
-      </w:rPr>
-    </w:tblStylePr>
-    <w:tblStylePr w:type="band1Vert">
-      <w:tblPr/>
-      <w:tcPr>
-        <w:shd w:val="clear" w:color="auto" w:fill="CCCCCC" w:themeFill="text1" w:themeFillTint="33"/>
-      </w:tcPr>
-    </w:tblStylePr>
-    <w:tblStylePr w:type="band1Horz">
-      <w:tblPr/>
-      <w:tcPr>
-        <w:shd w:val="clear" w:color="auto" w:fill="CCCCCC" w:themeFill="text1" w:themeFillTint="33"/>
-      </w:tcPr>
-    </w:tblStylePr>
-  </w:style>
-  <w:style w:type="table" w:customStyle="1" w:styleId="GridTable6Colorful1">
-    <w:name w:val="Grid Table 6 Colorful1"/>
-    <w:basedOn w:val="TableNormal"/>
-    <w:uiPriority w:val="51"/>
-    <w:rsid w:val="00B3447A"/>
-    <w:rPr>
-      <w:color w:val="000000" w:themeColor="text1"/>
-    </w:rPr>
-    <w:tblPr>
-      <w:tblStyleRowBandSize w:val="1"/>
-      <w:tblStyleColBandSize w:val="1"/>
-      <w:tblInd w:w="0" w:type="dxa"/>
-      <w:tblBorders>
-        <w:top w:val="single" w:sz="4" w:space="0" w:color="666666" w:themeColor="text1" w:themeTint="99"/>
-        <w:left w:val="single" w:sz="4" w:space="0" w:color="666666" w:themeColor="text1" w:themeTint="99"/>
-        <w:bottom w:val="single" w:sz="4" w:space="0" w:color="666666" w:themeColor="text1" w:themeTint="99"/>
-        <w:right w:val="single" w:sz="4" w:space="0" w:color="666666" w:themeColor="text1" w:themeTint="99"/>
-        <w:insideH w:val="single" w:sz="4" w:space="0" w:color="666666" w:themeColor="text1" w:themeTint="99"/>
-        <w:insideV w:val="single" w:sz="4" w:space="0" w:color="666666" w:themeColor="text1" w:themeTint="99"/>
-      </w:tblBorders>
-      <w:tblCellMar>
-        <w:top w:w="0" w:type="dxa"/>
-        <w:left w:w="108" w:type="dxa"/>
-        <w:bottom w:w="0" w:type="dxa"/>
-        <w:right w:w="108" w:type="dxa"/>
-      </w:tblCellMar>
-    </w:tblPr>
-    <w:tblStylePr w:type="firstRow">
-      <w:rPr>
-        <w:b/>
-        <w:bCs/>
-      </w:rPr>
-      <w:tblPr/>
-      <w:tcPr>
-        <w:tcBorders>
-          <w:bottom w:val="single" w:sz="12" w:space="0" w:color="666666" w:themeColor="text1" w:themeTint="99"/>
-        </w:tcBorders>
-      </w:tcPr>
-    </w:tblStylePr>
-    <w:tblStylePr w:type="lastRow">
-      <w:rPr>
-        <w:b/>
-        <w:bCs/>
-      </w:rPr>
-      <w:tblPr/>
-      <w:tcPr>
-        <w:tcBorders>
-          <w:top w:val="double" w:sz="4" w:space="0" w:color="666666" w:themeColor="text1" w:themeTint="99"/>
-        </w:tcBorders>
-      </w:tcPr>
-    </w:tblStylePr>
-    <w:tblStylePr w:type="firstCol">
-      <w:rPr>
-        <w:b/>
-        <w:bCs/>
-      </w:rPr>
-    </w:tblStylePr>
-    <w:tblStylePr w:type="lastCol">
-      <w:rPr>
-        <w:b/>
-        <w:bCs/>
-      </w:rPr>
-    </w:tblStylePr>
-    <w:tblStylePr w:type="band1Vert">
-      <w:tblPr/>
-      <w:tcPr>
-        <w:shd w:val="clear" w:color="auto" w:fill="CCCCCC" w:themeFill="text1" w:themeFillTint="33"/>
-      </w:tcPr>
-    </w:tblStylePr>
-    <w:tblStylePr w:type="band1Horz">
-      <w:tblPr/>
-      <w:tcPr>
-        <w:shd w:val="clear" w:color="auto" w:fill="CCCCCC" w:themeFill="text1" w:themeFillTint="33"/>
-      </w:tcPr>
-    </w:tblStylePr>
-  </w:style>
-  <w:style w:type="character" w:styleId="CommentReference">
-    <w:name w:val="annotation reference"/>
-    <w:basedOn w:val="DefaultParagraphFont"/>
-    <w:uiPriority w:val="99"/>
-    <w:semiHidden/>
-    <w:unhideWhenUsed/>
-    <w:rsid w:val="00510BE1"/>
-    <w:rPr>
-      <w:sz w:val="16"/>
-      <w:szCs w:val="16"/>
-    </w:rPr>
-  </w:style>
-  <w:style w:type="paragraph" w:styleId="CommentText">
-    <w:name w:val="annotation text"/>
-    <w:basedOn w:val="Normal"/>
-    <w:link w:val="CommentTextChar"/>
-    <w:uiPriority w:val="99"/>
-    <w:semiHidden/>
-    <w:unhideWhenUsed/>
-    <w:rsid w:val="00510BE1"/>
-    <w:rPr>
-      <w:sz w:val="20"/>
-      <w:szCs w:val="20"/>
-    </w:rPr>
-  </w:style>
-  <w:style w:type="character" w:customStyle="1" w:styleId="CommentTextChar">
-    <w:name w:val="Comment Text Char"/>
-    <w:basedOn w:val="DefaultParagraphFont"/>
-    <w:link w:val="CommentText"/>
-    <w:uiPriority w:val="99"/>
-    <w:semiHidden/>
-    <w:rsid w:val="00510BE1"/>
-    <w:rPr>
-      <w:sz w:val="20"/>
-      <w:szCs w:val="20"/>
-    </w:rPr>
-  </w:style>
-  <w:style w:type="paragraph" w:styleId="CommentSubject">
-    <w:name w:val="annotation subject"/>
-    <w:basedOn w:val="CommentText"/>
-    <w:next w:val="CommentText"/>
-    <w:link w:val="CommentSubjectChar"/>
-    <w:uiPriority w:val="99"/>
-    <w:semiHidden/>
-    <w:unhideWhenUsed/>
-    <w:rsid w:val="00510BE1"/>
-    <w:rPr>
-      <w:b/>
-      <w:bCs/>
-    </w:rPr>
-  </w:style>
-  <w:style w:type="character" w:customStyle="1" w:styleId="CommentSubjectChar">
-    <w:name w:val="Comment Subject Char"/>
-    <w:basedOn w:val="CommentTextChar"/>
-    <w:link w:val="CommentSubject"/>
-    <w:uiPriority w:val="99"/>
-    <w:semiHidden/>
-    <w:rsid w:val="00510BE1"/>
-    <w:rPr>
-      <w:b/>
-      <w:bCs/>
-      <w:sz w:val="20"/>
-      <w:szCs w:val="20"/>
-    </w:rPr>
-  </w:style>
-  <w:style w:type="paragraph" w:styleId="BalloonText">
-    <w:name w:val="Balloon Text"/>
-    <w:basedOn w:val="Normal"/>
-    <w:link w:val="BalloonTextChar"/>
-    <w:uiPriority w:val="99"/>
-    <w:semiHidden/>
-    <w:unhideWhenUsed/>
-    <w:rsid w:val="00510BE1"/>
-    <w:rPr>
-      <w:rFonts w:ascii="Segoe UI" w:hAnsi="Segoe UI" w:cs="Segoe UI"/>
-      <w:sz w:val="18"/>
-      <w:szCs w:val="18"/>
-    </w:rPr>
-  </w:style>
-  <w:style w:type="character" w:customStyle="1" w:styleId="BalloonTextChar">
-    <w:name w:val="Balloon Text Char"/>
-    <w:basedOn w:val="DefaultParagraphFont"/>
-    <w:link w:val="BalloonText"/>
-    <w:uiPriority w:val="99"/>
-    <w:semiHidden/>
-    <w:rsid w:val="00510BE1"/>
-    <w:rPr>
-      <w:rFonts w:ascii="Segoe UI" w:hAnsi="Segoe UI" w:cs="Segoe UI"/>
-      <w:sz w:val="18"/>
-      <w:szCs w:val="18"/>
-    </w:rPr>
-  </w:style>
-  <w:style w:type="paragraph" w:styleId="Header">
-    <w:name w:val="header"/>
-    <w:basedOn w:val="Normal"/>
-    <w:link w:val="HeaderChar"/>
-    <w:uiPriority w:val="99"/>
-    <w:unhideWhenUsed/>
-    <w:rsid w:val="00510BE1"/>
-    <w:pPr>
-      <w:tabs>
-        <w:tab w:val="center" w:pos="4680"/>
-        <w:tab w:val="right" w:pos="9360"/>
-      </w:tabs>
-    </w:pPr>
-  </w:style>
-  <w:style w:type="character" w:customStyle="1" w:styleId="HeaderChar">
-    <w:name w:val="Header Char"/>
-    <w:basedOn w:val="DefaultParagraphFont"/>
-    <w:link w:val="Header"/>
-    <w:uiPriority w:val="99"/>
-    <w:rsid w:val="00510BE1"/>
-    <w:rPr>
-      <w:sz w:val="24"/>
-      <w:szCs w:val="24"/>
-    </w:rPr>
-  </w:style>
-  <w:style w:type="paragraph" w:styleId="Footer">
-    <w:name w:val="footer"/>
-    <w:basedOn w:val="Normal"/>
-    <w:link w:val="FooterChar"/>
-    <w:uiPriority w:val="99"/>
-    <w:unhideWhenUsed/>
-    <w:rsid w:val="00510BE1"/>
-    <w:pPr>
-      <w:tabs>
-        <w:tab w:val="center" w:pos="4680"/>
-        <w:tab w:val="right" w:pos="9360"/>
-      </w:tabs>
-    </w:pPr>
-  </w:style>
-  <w:style w:type="character" w:customStyle="1" w:styleId="FooterChar">
-    <w:name w:val="Footer Char"/>
-    <w:basedOn w:val="DefaultParagraphFont"/>
-    <w:link w:val="Footer"/>
-    <w:uiPriority w:val="99"/>
-    <w:rsid w:val="00510BE1"/>
-    <w:rPr>
-      <w:sz w:val="24"/>
-      <w:szCs w:val="24"/>
-    </w:rPr>
-  </w:style>
-  <w:style w:type="character" w:styleId="FollowedHyperlink">
-    <w:name w:val="FollowedHyperlink"/>
-    <w:basedOn w:val="DefaultParagraphFont"/>
-    <w:uiPriority w:val="99"/>
-    <w:semiHidden/>
-    <w:unhideWhenUsed/>
-    <w:rsid w:val="00116D52"/>
-    <w:rPr>
-      <w:color w:val="919191" w:themeColor="followedHyperlink"/>
-      <w:u w:val="single"/>
-    </w:rPr>
-  </w:style>
-  <w:style w:type="paragraph" w:customStyle="1" w:styleId="Stepstyle">
-    <w:name w:val="Step style"/>
-    <w:basedOn w:val="Normal"/>
-    <w:link w:val="StepstyleChar"/>
-    <w:rsid w:val="00BC6EB5"/>
-    <w:rPr>
-      <w:b/>
-    </w:rPr>
-  </w:style>
-  <w:style w:type="character" w:customStyle="1" w:styleId="StepstyleChar">
-    <w:name w:val="Step style Char"/>
-    <w:basedOn w:val="DefaultParagraphFont"/>
-    <w:link w:val="Stepstyle"/>
-    <w:rsid w:val="00BC6EB5"/>
-    <w:rPr>
-      <w:b/>
-      <w:sz w:val="24"/>
-      <w:szCs w:val="24"/>
-    </w:rPr>
-  </w:style>
-  <w:style w:type="character" w:customStyle="1" w:styleId="apple-converted-space">
-    <w:name w:val="apple-converted-space"/>
-    <w:basedOn w:val="DefaultParagraphFont"/>
-    <w:rsid w:val="001C46D3"/>
-  </w:style>
-  <w:style w:type="character" w:customStyle="1" w:styleId="apple-style-span">
-    <w:name w:val="apple-style-span"/>
-    <w:basedOn w:val="DefaultParagraphFont"/>
-    <w:rsid w:val="001C46D3"/>
-  </w:style>
-  <w:style w:type="character" w:customStyle="1" w:styleId="caps">
-    <w:name w:val="caps"/>
-    <w:basedOn w:val="DefaultParagraphFont"/>
-    <w:rsid w:val="001C46D3"/>
-  </w:style>
-</w:styles>
-</file>
-
-<file path=word/stylesWithEffects.xml><?xml version="1.0" encoding="utf-8"?>
-<w:styles xmlns:wpc="http://schemas.microsoft.com/office/word/2010/wordprocessingCanvas" xmlns:mc="http://schemas.openxmlformats.org/markup-compatibility/2006" xmlns:o="urn:schemas-microsoft-com:office:office" xmlns:r="http://schemas.openxmlformats.org/officeDocument/2006/relationships" xmlns:m="http://schemas.openxmlformats.org/officeDocument/2006/math" xmlns:v="urn:schemas-microsoft-com:vml" xmlns:wp14="http://schemas.microsoft.com/office/word/2010/wordprocessingDrawing" xmlns:wp="http://schemas.openxmlformats.org/drawingml/2006/wordprocessingDrawing" xmlns:w10="urn:schemas-microsoft-com:office:word" xmlns:w="http://schemas.openxmlformats.org/wordprocessingml/2006/main" xmlns:w14="http://schemas.microsoft.com/office/word/2010/wordml" xmlns:wpg="http://schemas.microsoft.com/office/word/2010/wordprocessingGroup" xmlns:wpi="http://schemas.microsoft.com/office/word/2010/wordprocessingInk" xmlns:wne="http://schemas.microsoft.com/office/word/2006/wordml" xmlns:wps="http://schemas.microsoft.com/office/word/2010/wordprocessingShape" mc:Ignorable="w14 wp14">
-  <w:docDefaults>
-    <w:rPrDefault>
-      <w:rPr>
-        <w:rFonts w:asciiTheme="minorHAnsi" w:eastAsiaTheme="minorEastAsia" w:hAnsiTheme="minorHAnsi" w:cstheme="minorBidi"/>
-        <w:sz w:val="22"/>
-        <w:szCs w:val="22"/>
-        <w:lang w:val="en-US" w:eastAsia="en-US" w:bidi="ar-SA"/>
-      </w:rPr>
-    </w:rPrDefault>
-    <w:pPrDefault>
-      <w:pPr>
-        <w:spacing w:after="160" w:line="259" w:lineRule="auto"/>
-      </w:pPr>
-    </w:pPrDefault>
-  </w:docDefaults>
-  <w:latentStyles w:defLockedState="0" w:defUIPriority="99" w:defSemiHidden="1" w:defUnhideWhenUsed="1" w:defQFormat="0" w:count="267">
-    <w:lsdException w:name="Normal" w:semiHidden="0" w:uiPriority="0" w:unhideWhenUsed="0" w:qFormat="1"/>
-    <w:lsdException w:name="heading 1" w:semiHidden="0" w:uiPriority="9" w:unhideWhenUsed="0" w:qFormat="1"/>
-    <w:lsdException w:name="heading 2" w:uiPriority="9" w:qFormat="1"/>
-    <w:lsdException w:name="heading 3" w:uiPriority="9" w:qFormat="1"/>
-    <w:lsdException w:name="heading 4" w:uiPriority="9" w:qFormat="1"/>
-    <w:lsdException w:name="heading 5" w:uiPriority="9" w:qFormat="1"/>
-    <w:lsdException w:name="heading 6" w:uiPriority="9" w:qFormat="1"/>
-    <w:lsdException w:name="heading 7" w:uiPriority="9" w:qFormat="1"/>
-    <w:lsdException w:name="heading 8" w:uiPriority="9" w:qFormat="1"/>
-    <w:lsdException w:name="heading 9" w:uiPriority="9" w:qFormat="1"/>
-    <w:lsdException w:name="toc 1" w:uiPriority="39"/>
-    <w:lsdException w:name="toc 2" w:uiPriority="39"/>
-    <w:lsdException w:name="toc 3" w:uiPriority="39"/>
-    <w:lsdException w:name="toc 4" w:uiPriority="39"/>
-    <w:lsdException w:name="toc 5" w:uiPriority="39"/>
-    <w:lsdException w:name="toc 6" w:uiPriority="39"/>
-    <w:lsdException w:name="toc 7" w:uiPriority="39"/>
-    <w:lsdException w:name="toc 8" w:uiPriority="39"/>
-    <w:lsdException w:name="toc 9" w:uiPriority="39"/>
-    <w:lsdException w:name="caption" w:uiPriority="35" w:qFormat="1"/>
-    <w:lsdException w:name="Title" w:semiHidden="0" w:uiPriority="10" w:unhideWhenUsed="0" w:qFormat="1"/>
-    <w:lsdException w:name="Default Paragraph Font" w:uiPriority="1"/>
-    <w:lsdException w:name="Subtitle" w:semiHidden="0" w:uiPriority="11" w:unhideWhenUsed="0" w:qFormat="1"/>
-    <w:lsdException w:name="Strong" w:semiHidden="0" w:uiPriority="22" w:unhideWhenUsed="0" w:qFormat="1"/>
-    <w:lsdException w:name="Emphasis" w:semiHidden="0" w:uiPriority="20" w:unhideWhenUsed="0" w:qFormat="1"/>
-    <w:lsdException w:name="Table Grid" w:semiHidden="0" w:uiPriority="59" w:unhideWhenUsed="0"/>
-    <w:lsdException w:name="Placeholder Text" w:unhideWhenUsed="0"/>
-    <w:lsdException w:name="No Spacing" w:semiHidden="0" w:uiPriority="1" w:unhideWhenUsed="0" w:qFormat="1"/>
-    <w:lsdException w:name="Light Shading" w:semiHidden="0" w:uiPriority="60" w:unhideWhenUsed="0"/>
-    <w:lsdException w:name="Light List" w:semiHidden="0" w:uiPriority="61" w:unhideWhenUsed="0"/>
-    <w:lsdException w:name="Light Grid" w:semiHidden="0" w:uiPriority="62" w:unhideWhenUsed="0"/>
-    <w:lsdException w:name="Medium Shading 1" w:semiHidden="0" w:uiPriority="63" w:unhideWhenUsed="0"/>
-    <w:lsdException w:name="Medium Shading 2" w:semiHidden="0" w:uiPriority="64" w:unhideWhenUsed="0"/>
-    <w:lsdException w:name="Medium List 1" w:semiHidden="0" w:uiPriority="65" w:unhideWhenUsed="0"/>
-    <w:lsdException w:name="Medium List 2" w:semiHidden="0" w:uiPriority="66" w:unhideWhenUsed="0"/>
-    <w:lsdException w:name="Medium Grid 1" w:semiHidden="0" w:uiPriority="67" w:unhideWhenUsed="0"/>
-    <w:lsdException w:name="Medium Grid 2" w:semiHidden="0" w:uiPriority="68" w:unhideWhenUsed="0"/>
-    <w:lsdException w:name="Medium Grid 3" w:semiHidden="0" w:uiPriority="69" w:unhideWhenUsed="0"/>
-    <w:lsdException w:name="Dark List" w:semiHidden="0" w:uiPriority="70" w:unhideWhenUsed="0"/>
-    <w:lsdException w:name="Colorful Shading" w:semiHidden="0" w:uiPriority="71" w:unhideWhenUsed="0"/>
-    <w:lsdException w:name="Colorful List" w:semiHidden="0" w:uiPriority="72" w:unhideWhenUsed="0"/>
-    <w:lsdException w:name="Colorful Grid" w:semiHidden="0" w:uiPriority="73" w:unhideWhenUsed="0"/>
-    <w:lsdException w:name="Light Shading Accent 1" w:semiHidden="0" w:uiPriority="60" w:unhideWhenUsed="0"/>
-    <w:lsdException w:name="Light List Accent 1" w:semiHidden="0" w:uiPriority="61" w:unhideWhenUsed="0"/>
-    <w:lsdException w:name="Light Grid Accent 1" w:semiHidden="0" w:uiPriority="62" w:unhideWhenUsed="0"/>
-    <w:lsdException w:name="Medium Shading 1 Accent 1" w:semiHidden="0" w:uiPriority="63" w:unhideWhenUsed="0"/>
-    <w:lsdException w:name="Medium Shading 2 Accent 1" w:semiHidden="0" w:uiPriority="64" w:unhideWhenUsed="0"/>
-    <w:lsdException w:name="Medium List 1 Accent 1" w:semiHidden="0" w:uiPriority="65" w:unhideWhenUsed="0"/>
-    <w:lsdException w:name="Revision" w:unhideWhenUsed="0"/>
-    <w:lsdException w:name="List Paragraph" w:semiHidden="0" w:uiPriority="34" w:unhideWhenUsed="0" w:qFormat="1"/>
-    <w:lsdException w:name="Quote" w:semiHidden="0" w:uiPriority="29" w:unhideWhenUsed="0" w:qFormat="1"/>
-    <w:lsdException w:name="Intense Quote" w:semiHidden="0" w:uiPriority="30" w:unhideWhenUsed="0" w:qFormat="1"/>
-    <w:lsdException w:name="Medium List 2 Accent 1" w:semiHidden="0" w:uiPriority="66" w:unhideWhenUsed="0"/>
-    <w:lsdException w:name="Medium Grid 1 Accent 1" w:semiHidden="0" w:uiPriority="67" w:unhideWhenUsed="0"/>
-    <w:lsdException w:name="Medium Grid 2 Accent 1" w:semiHidden="0" w:uiPriority="68" w:unhideWhenUsed="0"/>
-    <w:lsdException w:name="Medium Grid 3 Accent 1" w:semiHidden="0" w:uiPriority="69" w:unhideWhenUsed="0"/>
-    <w:lsdException w:name="Dark List Accent 1" w:semiHidden="0" w:uiPriority="70" w:unhideWhenUsed="0"/>
-    <w:lsdException w:name="Colorful Shading Accent 1" w:semiHidden="0" w:uiPriority="71" w:unhideWhenUsed="0"/>
-    <w:lsdException w:name="Colorful List Accent 1" w:semiHidden="0" w:uiPriority="72" w:unhideWhenUsed="0"/>
-    <w:lsdException w:name="Colorful Grid Accent 1" w:semiHidden="0" w:uiPriority="73" w:unhideWhenUsed="0"/>
-    <w:lsdException w:name="Light Shading Accent 2" w:semiHidden="0" w:uiPriority="60" w:unhideWhenUsed="0"/>
-    <w:lsdException w:name="Light List Accent 2" w:semiHidden="0" w:uiPriority="61" w:unhideWhenUsed="0"/>
-    <w:lsdException w:name="Light Grid Accent 2" w:semiHidden="0" w:uiPriority="62" w:unhideWhenUsed="0"/>
-    <w:lsdException w:name="Medium Shading 1 Accent 2" w:semiHidden="0" w:uiPriority="63" w:unhideWhenUsed="0"/>
-    <w:lsdException w:name="Medium Shading 2 Accent 2" w:semiHidden="0" w:uiPriority="64" w:unhideWhenUsed="0"/>
-    <w:lsdException w:name="Medium List 1 Accent 2" w:semiHidden="0" w:uiPriority="65" w:unhideWhenUsed="0"/>
-    <w:lsdException w:name="Medium List 2 Accent 2" w:semiHidden="0" w:uiPriority="66" w:unhideWhenUsed="0"/>
-    <w:lsdException w:name="Medium Grid 1 Accent 2" w:semiHidden="0" w:uiPriority="67" w:unhideWhenUsed="0"/>
-    <w:lsdException w:name="Medium Grid 2 Accent 2" w:semiHidden="0" w:uiPriority="68" w:unhideWhenUsed="0"/>
-    <w:lsdException w:name="Medium Grid 3 Accent 2" w:semiHidden="0" w:uiPriority="69" w:unhideWhenUsed="0"/>
-    <w:lsdException w:name="Dark List Accent 2" w:semiHidden="0" w:uiPriority="70" w:unhideWhenUsed="0"/>
-    <w:lsdException w:name="Colorful Shading Accent 2" w:semiHidden="0" w:uiPriority="71" w:unhideWhenUsed="0"/>
-    <w:lsdException w:name="Colorful List Accent 2" w:semiHidden="0" w:uiPriority="72" w:unhideWhenUsed="0"/>
-    <w:lsdException w:name="Colorful Grid Accent 2" w:semiHidden="0" w:uiPriority="73" w:unhideWhenUsed="0"/>
-    <w:lsdException w:name="Light Shading Accent 3" w:semiHidden="0" w:uiPriority="60" w:unhideWhenUsed="0"/>
-    <w:lsdException w:name="Light List Accent 3" w:semiHidden="0" w:uiPriority="61" w:unhideWhenUsed="0"/>
-    <w:lsdException w:name="Light Grid Accent 3" w:semiHidden="0" w:uiPriority="62" w:unhideWhenUsed="0"/>
-    <w:lsdException w:name="Medium Shading 1 Accent 3" w:semiHidden="0" w:uiPriority="63" w:unhideWhenUsed="0"/>
-    <w:lsdException w:name="Medium Shading 2 Accent 3" w:semiHidden="0" w:uiPriority="64" w:unhideWhenUsed="0"/>
-    <w:lsdException w:name="Medium List 1 Accent 3" w:semiHidden="0" w:uiPriority="65" w:unhideWhenUsed="0"/>
-    <w:lsdException w:name="Medium List 2 Accent 3" w:semiHidden="0" w:uiPriority="66" w:unhideWhenUsed="0"/>
-    <w:lsdException w:name="Medium Grid 1 Accent 3" w:semiHidden="0" w:uiPriority="67" w:unhideWhenUsed="0"/>
-    <w:lsdException w:name="Medium Grid 2 Accent 3" w:semiHidden="0" w:uiPriority="68" w:unhideWhenUsed="0"/>
-    <w:lsdException w:name="Medium Grid 3 Accent 3" w:semiHidden="0" w:uiPriority="69" w:unhideWhenUsed="0"/>
-    <w:lsdException w:name="Dark List Accent 3" w:semiHidden="0" w:uiPriority="70" w:unhideWhenUsed="0"/>
-    <w:lsdException w:name="Colorful Shading Accent 3" w:semiHidden="0" w:uiPriority="71" w:unhideWhenUsed="0"/>
-    <w:lsdException w:name="Colorful List Accent 3" w:semiHidden="0" w:uiPriority="72" w:unhideWhenUsed="0"/>
-    <w:lsdException w:name="Colorful Grid Accent 3" w:semiHidden="0" w:uiPriority="73" w:unhideWhenUsed="0"/>
-    <w:lsdException w:name="Light Shading Accent 4" w:semiHidden="0" w:uiPriority="60" w:unhideWhenUsed="0"/>
-    <w:lsdException w:name="Light List Accent 4" w:semiHidden="0" w:uiPriority="61" w:unhideWhenUsed="0"/>
-    <w:lsdException w:name="Light Grid Accent 4" w:semiHidden="0" w:uiPriority="62" w:unhideWhenUsed="0"/>
-    <w:lsdException w:name="Medium Shading 1 Accent 4" w:semiHidden="0" w:uiPriority="63" w:unhideWhenUsed="0"/>
-    <w:lsdException w:name="Medium Shading 2 Accent 4" w:semiHidden="0" w:uiPriority="64" w:unhideWhenUsed="0"/>
-    <w:lsdException w:name="Medium List 1 Accent 4" w:semiHidden="0" w:uiPriority="65" w:unhideWhenUsed="0"/>
-    <w:lsdException w:name="Medium List 2 Accent 4" w:semiHidden="0" w:uiPriority="66" w:unhideWhenUsed="0"/>
-    <w:lsdException w:name="Medium Grid 1 Accent 4" w:semiHidden="0" w:uiPriority="67" w:unhideWhenUsed="0"/>
-    <w:lsdException w:name="Medium Grid 2 Accent 4" w:semiHidden="0" w:uiPriority="68" w:unhideWhenUsed="0"/>
-    <w:lsdException w:name="Medium Grid 3 Accent 4" w:semiHidden="0" w:uiPriority="69" w:unhideWhenUsed="0"/>
-    <w:lsdException w:name="Dark List Accent 4" w:semiHidden="0" w:uiPriority="70" w:unhideWhenUsed="0"/>
-    <w:lsdException w:name="Colorful Shading Accent 4" w:semiHidden="0" w:uiPriority="71" w:unhideWhenUsed="0"/>
-    <w:lsdException w:name="Colorful List Accent 4" w:semiHidden="0" w:uiPriority="72" w:unhideWhenUsed="0"/>
-    <w:lsdException w:name="Colorful Grid Accent 4" w:semiHidden="0" w:uiPriority="73" w:unhideWhenUsed="0"/>
-    <w:lsdException w:name="Light Shading Accent 5" w:semiHidden="0" w:uiPriority="60" w:unhideWhenUsed="0"/>
-    <w:lsdException w:name="Light List Accent 5" w:semiHidden="0" w:uiPriority="61" w:unhideWhenUsed="0"/>
-    <w:lsdException w:name="Light Grid Accent 5" w:semiHidden="0" w:uiPriority="62" w:unhideWhenUsed="0"/>
-    <w:lsdException w:name="Medium Shading 1 Accent 5" w:semiHidden="0" w:uiPriority="63" w:unhideWhenUsed="0"/>
-    <w:lsdException w:name="Medium Shading 2 Accent 5" w:semiHidden="0" w:uiPriority="64" w:unhideWhenUsed="0"/>
-    <w:lsdException w:name="Medium List 1 Accent 5" w:semiHidden="0" w:uiPriority="65" w:unhideWhenUsed="0"/>
-    <w:lsdException w:name="Medium List 2 Accent 5" w:semiHidden="0" w:uiPriority="66" w:unhideWhenUsed="0"/>
-    <w:lsdException w:name="Medium Grid 1 Accent 5" w:semiHidden="0" w:uiPriority="67" w:unhideWhenUsed="0"/>
-    <w:lsdException w:name="Medium Grid 2 Accent 5" w:semiHidden="0" w:uiPriority="68" w:unhideWhenUsed="0"/>
-    <w:lsdException w:name="Medium Grid 3 Accent 5" w:semiHidden="0" w:uiPriority="69" w:unhideWhenUsed="0"/>
-    <w:lsdException w:name="Dark List Accent 5" w:semiHidden="0" w:uiPriority="70" w:unhideWhenUsed="0"/>
-    <w:lsdException w:name="Colorful Shading Accent 5" w:semiHidden="0" w:uiPriority="71" w:unhideWhenUsed="0"/>
-    <w:lsdException w:name="Colorful List Accent 5" w:semiHidden="0" w:uiPriority="72" w:unhideWhenUsed="0"/>
-    <w:lsdException w:name="Colorful Grid Accent 5" w:semiHidden="0" w:uiPriority="73" w:unhideWhenUsed="0"/>
-    <w:lsdException w:name="Light Shading Accent 6" w:semiHidden="0" w:uiPriority="60" w:unhideWhenUsed="0"/>
-    <w:lsdException w:name="Light List Accent 6" w:semiHidden="0" w:uiPriority="61" w:unhideWhenUsed="0"/>
-    <w:lsdException w:name="Light Grid Accent 6" w:semiHidden="0" w:uiPriority="62" w:unhideWhenUsed="0"/>
-    <w:lsdException w:name="Medium Shading 1 Accent 6" w:semiHidden="0" w:uiPriority="63" w:unhideWhenUsed="0"/>
-    <w:lsdException w:name="Medium Shading 2 Accent 6" w:semiHidden="0" w:uiPriority="64" w:unhideWhenUsed="0"/>
-    <w:lsdException w:name="Medium List 1 Accent 6" w:semiHidden="0" w:uiPriority="65" w:unhideWhenUsed="0"/>
-    <w:lsdException w:name="Medium List 2 Accent 6" w:semiHidden="0" w:uiPriority="66" w:unhideWhenUsed="0"/>
-    <w:lsdException w:name="Medium Grid 1 Accent 6" w:semiHidden="0" w:uiPriority="67" w:unhideWhenUsed="0"/>
-    <w:lsdException w:name="Medium Grid 2 Accent 6" w:semiHidden="0" w:uiPriority="68" w:unhideWhenUsed="0"/>
-    <w:lsdException w:name="Medium Grid 3 Accent 6" w:semiHidden="0" w:uiPriority="69" w:unhideWhenUsed="0"/>
-    <w:lsdException w:name="Dark List Accent 6" w:semiHidden="0" w:uiPriority="70" w:unhideWhenUsed="0"/>
-    <w:lsdException w:name="Colorful Shading Accent 6" w:semiHidden="0" w:uiPriority="71" w:unhideWhenUsed="0"/>
-    <w:lsdException w:name="Colorful List Accent 6" w:semiHidden="0" w:uiPriority="72" w:unhideWhenUsed="0"/>
-    <w:lsdException w:name="Colorful Grid Accent 6" w:semiHidden="0" w:uiPriority="73" w:unhideWhenUsed="0"/>
-    <w:lsdException w:name="Subtle Emphasis" w:semiHidden="0" w:uiPriority="19" w:unhideWhenUsed="0" w:qFormat="1"/>
-    <w:lsdException w:name="Intense Emphasis" w:semiHidden="0" w:uiPriority="21" w:unhideWhenUsed="0" w:qFormat="1"/>
-    <w:lsdException w:name="Subtle Reference" w:semiHidden="0" w:uiPriority="31" w:unhideWhenUsed="0" w:qFormat="1"/>
-    <w:lsdException w:name="Intense Reference" w:semiHidden="0" w:uiPriority="32" w:unhideWhenUsed="0" w:qFormat="1"/>
-    <w:lsdException w:name="Book Title" w:semiHidden="0" w:uiPriority="33" w:unhideWhenUsed="0" w:qFormat="1"/>
-    <w:lsdException w:name="Bibliography" w:uiPriority="37"/>
-    <w:lsdException w:name="TOC Heading" w:uiPriority="39" w:qFormat="1"/>
+  <w:latentStyles w:defLockedState="0" w:defUIPriority="99" w:defSemiHidden="0" w:defUnhideWhenUsed="0" w:defQFormat="0" w:count="371">
+    <w:lsdException w:name="Normal" w:uiPriority="0" w:qFormat="1"/>
+    <w:lsdException w:name="heading 1" w:uiPriority="9" w:qFormat="1"/>
+    <w:lsdException w:name="heading 2" w:semiHidden="1" w:uiPriority="9" w:unhideWhenUsed="1" w:qFormat="1"/>
+    <w:lsdException w:name="heading 3" w:semiHidden="1" w:uiPriority="9" w:unhideWhenUsed="1" w:qFormat="1"/>
+    <w:lsdException w:name="heading 4" w:semiHidden="1" w:uiPriority="9" w:unhideWhenUsed="1" w:qFormat="1"/>
+    <w:lsdException w:name="heading 5" w:semiHidden="1" w:uiPriority="9" w:unhideWhenUsed="1" w:qFormat="1"/>
+    <w:lsdException w:name="heading 6" w:semiHidden="1" w:uiPriority="9" w:unhideWhenUsed="1" w:qFormat="1"/>
+    <w:lsdException w:name="heading 7" w:semiHidden="1" w:uiPriority="9" w:unhideWhenUsed="1" w:qFormat="1"/>
+    <w:lsdException w:name="heading 8" w:semiHidden="1" w:uiPriority="9" w:unhideWhenUsed="1" w:qFormat="1"/>
+    <w:lsdException w:name="heading 9" w:semiHidden="1" w:uiPriority="9" w:unhideWhenUsed="1" w:qFormat="1"/>
+    <w:lsdException w:name="index 1" w:semiHidden="1" w:unhideWhenUsed="1"/>
+    <w:lsdException w:name="index 2" w:semiHidden="1" w:unhideWhenUsed="1"/>
+    <w:lsdException w:name="index 3" w:semiHidden="1" w:unhideWhenUsed="1"/>
+    <w:lsdException w:name="index 4" w:semiHidden="1" w:unhideWhenUsed="1"/>
+    <w:lsdException w:name="index 5" w:semiHidden="1" w:unhideWhenUsed="1"/>
+    <w:lsdException w:name="index 6" w:semiHidden="1" w:unhideWhenUsed="1"/>
+    <w:lsdException w:name="index 7" w:semiHidden="1" w:unhideWhenUsed="1"/>
+    <w:lsdException w:name="index 8" w:semiHidden="1" w:unhideWhenUsed="1"/>
+    <w:lsdException w:name="index 9" w:semiHidden="1" w:unhideWhenUsed="1"/>
+    <w:lsdException w:name="toc 1" w:semiHidden="1" w:uiPriority="39" w:unhideWhenUsed="1"/>
+    <w:lsdException w:name="toc 2" w:semiHidden="1" w:uiPriority="39" w:unhideWhenUsed="1"/>
+    <w:lsdException w:name="toc 3" w:semiHidden="1" w:uiPriority="39" w:unhideWhenUsed="1"/>
+    <w:lsdException w:name="toc 4" w:semiHidden="1" w:uiPriority="39" w:unhideWhenUsed="1"/>
+    <w:lsdException w:name="toc 5" w:semiHidden="1" w:uiPriority="39" w:unhideWhenUsed="1"/>
+    <w:lsdException w:name="toc 6" w:semiHidden="1" w:uiPriority="39" w:unhideWhenUsed="1"/>
+    <w:lsdException w:name="toc 7" w:semiHidden="1" w:uiPriority="39" w:unhideWhenUsed="1"/>
+    <w:lsdException w:name="toc 8" w:semiHidden="1" w:uiPriority="39" w:unhideWhenUsed="1"/>
+    <w:lsdException w:name="toc 9" w:semiHidden="1" w:uiPriority="39" w:unhideWhenUsed="1"/>
+    <w:lsdException w:name="Normal Indent" w:semiHidden="1" w:unhideWhenUsed="1"/>
+    <w:lsdException w:name="footnote text" w:semiHidden="1" w:unhideWhenUsed="1"/>
+    <w:lsdException w:name="annotation text" w:semiHidden="1" w:unhideWhenUsed="1"/>
+    <w:lsdException w:name="header" w:semiHidden="1" w:unhideWhenUsed="1"/>
+    <w:lsdException w:name="footer" w:semiHidden="1" w:unhideWhenUsed="1"/>
+    <w:lsdException w:name="index heading" w:semiHidden="1" w:unhideWhenUsed="1"/>
+    <w:lsdException w:name="caption" w:semiHidden="1" w:uiPriority="35" w:unhideWhenUsed="1" w:qFormat="1"/>
+    <w:lsdException w:name="table of figures" w:semiHidden="1" w:unhideWhenUsed="1"/>
+    <w:lsdException w:name="envelope address" w:semiHidden="1" w:unhideWhenUsed="1"/>
+    <w:lsdException w:name="envelope return" w:semiHidden="1" w:unhideWhenUsed="1"/>
+    <w:lsdException w:name="footnote reference" w:semiHidden="1" w:unhideWhenUsed="1"/>
+    <w:lsdException w:name="annotation reference" w:semiHidden="1" w:unhideWhenUsed="1"/>
+    <w:lsdException w:name="line number" w:semiHidden="1" w:unhideWhenUsed="1"/>
+    <w:lsdException w:name="page number" w:semiHidden="1" w:unhideWhenUsed="1"/>
+    <w:lsdException w:name="endnote reference" w:semiHidden="1" w:unhideWhenUsed="1"/>
+    <w:lsdException w:name="endnote text" w:semiHidden="1" w:unhideWhenUsed="1"/>
+    <w:lsdException w:name="table of authorities" w:semiHidden="1" w:unhideWhenUsed="1"/>
+    <w:lsdException w:name="macro" w:semiHidden="1" w:unhideWhenUsed="1"/>
+    <w:lsdException w:name="toa heading" w:semiHidden="1" w:unhideWhenUsed="1"/>
+    <w:lsdException w:name="List" w:semiHidden="1" w:unhideWhenUsed="1"/>
+    <w:lsdException w:name="List Bullet" w:semiHidden="1" w:unhideWhenUsed="1"/>
+    <w:lsdException w:name="List Number" w:semiHidden="1" w:unhideWhenUsed="1"/>
+    <w:lsdException w:name="List 2" w:semiHidden="1" w:unhideWhenUsed="1"/>
+    <w:lsdException w:name="List 3" w:semiHidden="1" w:unhideWhenUsed="1"/>
+    <w:lsdException w:name="List 4" w:semiHidden="1" w:unhideWhenUsed="1"/>
+    <w:lsdException w:name="List 5" w:semiHidden="1" w:unhideWhenUsed="1"/>
+    <w:lsdException w:name="List Bullet 2" w:semiHidden="1" w:unhideWhenUsed="1"/>
+    <w:lsdException w:name="List Bullet 3" w:semiHidden="1" w:unhideWhenUsed="1"/>
+    <w:lsdException w:name="List Bullet 4" w:semiHidden="1" w:unhideWhenUsed="1"/>
+    <w:lsdException w:name="List Bullet 5" w:semiHidden="1" w:unhideWhenUsed="1"/>
+    <w:lsdException w:name="List Number 2" w:semiHidden="1" w:unhideWhenUsed="1"/>
+    <w:lsdException w:name="List Number 3" w:semiHidden="1" w:unhideWhenUsed="1"/>
+    <w:lsdException w:name="List Number 4" w:semiHidden="1" w:unhideWhenUsed="1"/>
+    <w:lsdException w:name="List Number 5" w:semiHidden="1" w:unhideWhenUsed="1"/>
+    <w:lsdException w:name="Title" w:uiPriority="10" w:qFormat="1"/>
+    <w:lsdException w:name="Closing" w:semiHidden="1" w:unhideWhenUsed="1"/>
+    <w:lsdException w:name="Signature" w:semiHidden="1" w:unhideWhenUsed="1"/>
+    <w:lsdException w:name="Default Paragraph Font" w:semiHidden="1" w:uiPriority="1" w:unhideWhenUsed="1"/>
+    <w:lsdException w:name="Body Text" w:semiHidden="1" w:unhideWhenUsed="1"/>
+    <w:lsdException w:name="Body Text Indent" w:semiHidden="1" w:unhideWhenUsed="1"/>
+    <w:lsdException w:name="List Continue" w:semiHidden="1" w:unhideWhenUsed="1"/>
+    <w:lsdException w:name="List Continue 2" w:semiHidden="1" w:unhideWhenUsed="1"/>
+    <w:lsdException w:name="List Continue 3" w:semiHidden="1" w:unhideWhenUsed="1"/>
+    <w:lsdException w:name="List Continue 4" w:semiHidden="1" w:unhideWhenUsed="1"/>
+    <w:lsdException w:name="List Continue 5" w:semiHidden="1" w:unhideWhenUsed="1"/>
+    <w:lsdException w:name="Message Header" w:semiHidden="1" w:unhideWhenUsed="1"/>
+    <w:lsdException w:name="Subtitle" w:uiPriority="11" w:qFormat="1"/>
+    <w:lsdException w:name="Salutation" w:semiHidden="1" w:unhideWhenUsed="1"/>
+    <w:lsdException w:name="Date" w:semiHidden="1" w:unhideWhenUsed="1"/>
+    <w:lsdException w:name="Body Text First Indent" w:semiHidden="1" w:unhideWhenUsed="1"/>
+    <w:lsdException w:name="Body Text First Indent 2" w:semiHidden="1" w:unhideWhenUsed="1"/>
+    <w:lsdException w:name="Note Heading" w:semiHidden="1" w:unhideWhenUsed="1"/>
+    <w:lsdException w:name="Body Text 2" w:semiHidden="1" w:unhideWhenUsed="1"/>
+    <w:lsdException w:name="Body Text 3" w:semiHidden="1" w:unhideWhenUsed="1"/>
+    <w:lsdException w:name="Body Text Indent 2" w:semiHidden="1" w:unhideWhenUsed="1"/>
+    <w:lsdException w:name="Body Text Indent 3" w:semiHidden="1" w:unhideWhenUsed="1"/>
+    <w:lsdException w:name="Block Text" w:semiHidden="1" w:unhideWhenUsed="1"/>
+    <w:lsdException w:name="Hyperlink" w:semiHidden="1" w:unhideWhenUsed="1"/>
+    <w:lsdException w:name="FollowedHyperlink" w:semiHidden="1" w:unhideWhenUsed="1"/>
+    <w:lsdException w:name="Strong" w:uiPriority="22" w:qFormat="1"/>
+    <w:lsdException w:name="Emphasis" w:uiPriority="20" w:qFormat="1"/>
+    <w:lsdException w:name="Document Map" w:semiHidden="1" w:unhideWhenUsed="1"/>
+    <w:lsdException w:name="Plain Text" w:semiHidden="1" w:unhideWhenUsed="1"/>
+    <w:lsdException w:name="E-mail Signature" w:semiHidden="1" w:unhideWhenUsed="1"/>
+    <w:lsdException w:name="HTML Top of Form" w:semiHidden="1" w:unhideWhenUsed="1"/>
+    <w:lsdException w:name="HTML Bottom of Form" w:semiHidden="1" w:unhideWhenUsed="1"/>
+    <w:lsdException w:name="Normal (Web)" w:semiHidden="1" w:unhideWhenUsed="1"/>
+    <w:lsdException w:name="HTML Acronym" w:semiHidden="1" w:unhideWhenUsed="1"/>
+    <w:lsdException w:name="HTML Address" w:semiHidden="1" w:unhideWhenUsed="1"/>
+    <w:lsdException w:name="HTML Cite" w:semiHidden="1" w:unhideWhenUsed="1"/>
+    <w:lsdException w:name="HTML Code" w:semiHidden="1" w:unhideWhenUsed="1"/>
+    <w:lsdException w:name="HTML Definition" w:semiHidden="1" w:unhideWhenUsed="1"/>
+    <w:lsdException w:name="HTML Keyboard" w:semiHidden="1" w:unhideWhenUsed="1"/>
+    <w:lsdException w:name="HTML Preformatted" w:semiHidden="1" w:unhideWhenUsed="1"/>
+    <w:lsdException w:name="HTML Sample" w:semiHidden="1" w:unhideWhenUsed="1"/>
+    <w:lsdException w:name="HTML Typewriter" w:semiHidden="1" w:unhideWhenUsed="1"/>
+    <w:lsdException w:name="HTML Variable" w:semiHidden="1" w:unhideWhenUsed="1"/>
+    <w:lsdException w:name="Normal Table" w:semiHidden="1" w:unhideWhenUsed="1"/>
+    <w:lsdException w:name="annotation subject" w:semiHidden="1" w:unhideWhenUsed="1"/>
+    <w:lsdException w:name="No List" w:semiHidden="1" w:unhideWhenUsed="1"/>
+    <w:lsdException w:name="Outline List 1" w:semiHidden="1" w:unhideWhenUsed="1"/>
+    <w:lsdException w:name="Outline List 2" w:semiHidden="1" w:unhideWhenUsed="1"/>
+    <w:lsdException w:name="Outline List 3" w:semiHidden="1" w:unhideWhenUsed="1"/>
+    <w:lsdException w:name="Table Simple 1" w:semiHidden="1" w:unhideWhenUsed="1"/>
+    <w:lsdException w:name="Table Simple 2" w:semiHidden="1" w:unhideWhenUsed="1"/>
+    <w:lsdException w:name="Table Simple 3" w:semiHidden="1" w:unhideWhenUsed="1"/>
+    <w:lsdException w:name="Table Classic 1" w:semiHidden="1" w:unhideWhenUsed="1"/>
+    <w:lsdException w:name="Table Classic 2" w:semiHidden="1" w:unhideWhenUsed="1"/>
+    <w:lsdException w:name="Table Classic 3" w:semiHidden="1" w:unhideWhenUsed="1"/>
+    <w:lsdException w:name="Table Classic 4" w:semiHidden="1" w:unhideWhenUsed="1"/>
+    <w:lsdException w:name="Table Colorful 1" w:semiHidden="1" w:unhideWhenUsed="1"/>
+    <w:lsdException w:name="Table Colorful 2" w:semiHidden="1" w:unhideWhenUsed="1"/>
+    <w:lsdException w:name="Table Colorful 3" w:semiHidden="1" w:unhideWhenUsed="1"/>
+    <w:lsdException w:name="Table Columns 1" w:semiHidden="1" w:unhideWhenUsed="1"/>
+    <w:lsdException w:name="Table Columns 2" w:semiHidden="1" w:unhideWhenUsed="1"/>
+    <w:lsdException w:name="Table Columns 3" w:semiHidden="1" w:unhideWhenUsed="1"/>
+    <w:lsdException w:name="Table Columns 4" w:semiHidden="1" w:unhideWhenUsed="1"/>
+    <w:lsdException w:name="Table Columns 5" w:semiHidden="1" w:unhideWhenUsed="1"/>
+    <w:lsdException w:name="Table Grid 1" w:semiHidden="1" w:unhideWhenUsed="1"/>
+    <w:lsdException w:name="Table Grid 2" w:semiHidden="1" w:unhideWhenUsed="1"/>
+    <w:lsdException w:name="Table Grid 3" w:semiHidden="1" w:unhideWhenUsed="1"/>
+    <w:lsdException w:name="Table Grid 4" w:semiHidden="1" w:unhideWhenUsed="1"/>
+    <w:lsdException w:name="Table Grid 5" w:semiHidden="1" w:unhideWhenUsed="1"/>
+    <w:lsdException w:name="Table Grid 6" w:semiHidden="1" w:unhideWhenUsed="1"/>
+    <w:lsdException w:name="Table Grid 7" w:semiHidden="1" w:unhideWhenUsed="1"/>
+    <w:lsdException w:name="Table Grid 8" w:semiHidden="1" w:unhideWhenUsed="1"/>
+    <w:lsdException w:name="Table List 1" w:semiHidden="1" w:unhideWhenUsed="1"/>
+    <w:lsdException w:name="Table List 2" w:semiHidden="1" w:unhideWhenUsed="1"/>
+    <w:lsdException w:name="Table List 3" w:semiHidden="1" w:unhideWhenUsed="1"/>
+    <w:lsdException w:name="Table List 4" w:semiHidden="1" w:unhideWhenUsed="1"/>
+    <w:lsdException w:name="Table List 5" w:semiHidden="1" w:unhideWhenUsed="1"/>
+    <w:lsdException w:name="Table List 6" w:semiHidden="1" w:unhideWhenUsed="1"/>
+    <w:lsdException w:name="Table List 7" w:semiHidden="1" w:unhideWhenUsed="1"/>
+    <w:lsdException w:name="Table List 8" w:semiHidden="1" w:unhideWhenUsed="1"/>
+    <w:lsdException w:name="Table 3D effects 1" w:semiHidden="1" w:unhideWhenUsed="1"/>
+    <w:lsdException w:name="Table 3D effects 2" w:semiHidden="1" w:unhideWhenUsed="1"/>
+    <w:lsdException w:name="Table 3D effects 3" w:semiHidden="1" w:unhideWhenUsed="1"/>
+    <w:lsdException w:name="Table Contemporary" w:semiHidden="1" w:unhideWhenUsed="1"/>
+    <w:lsdException w:name="Table Elegant" w:semiHidden="1" w:unhideWhenUsed="1"/>
+    <w:lsdException w:name="Table Professional" w:semiHidden="1" w:unhideWhenUsed="1"/>
+    <w:lsdException w:name="Table Subtle 1" w:semiHidden="1" w:unhideWhenUsed="1"/>
+    <w:lsdException w:name="Table Subtle 2" w:semiHidden="1" w:unhideWhenUsed="1"/>
+    <w:lsdException w:name="Table Web 1" w:semiHidden="1" w:unhideWhenUsed="1"/>
+    <w:lsdException w:name="Table Web 2" w:semiHidden="1" w:unhideWhenUsed="1"/>
+    <w:lsdException w:name="Table Web 3" w:semiHidden="1" w:unhideWhenUsed="1"/>
+    <w:lsdException w:name="Balloon Text" w:semiHidden="1" w:unhideWhenUsed="1"/>
+    <w:lsdException w:name="Table Grid" w:uiPriority="59"/>
+    <w:lsdException w:name="Table Theme" w:semiHidden="1" w:unhideWhenUsed="1"/>
+    <w:lsdException w:name="Placeholder Text" w:semiHidden="1"/>
+    <w:lsdException w:name="No Spacing" w:uiPriority="1" w:qFormat="1"/>
+    <w:lsdException w:name="Light Shading" w:uiPriority="60"/>
+    <w:lsdException w:name="Light List" w:uiPriority="61"/>
+    <w:lsdException w:name="Light Grid" w:uiPriority="62"/>
+    <w:lsdException w:name="Medium Shading 1" w:uiPriority="63"/>
+    <w:lsdException w:name="Medium Shading 2" w:uiPriority="64"/>
+    <w:lsdException w:name="Medium List 1" w:uiPriority="65"/>
+    <w:lsdException w:name="Medium List 2" w:uiPriority="66"/>
+    <w:lsdException w:name="Medium Grid 1" w:uiPriority="67"/>
+    <w:lsdException w:name="Medium Grid 2" w:uiPriority="68"/>
+    <w:lsdException w:name="Medium Grid 3" w:uiPriority="69"/>
+    <w:lsdException w:name="Dark List" w:uiPriority="70"/>
+    <w:lsdException w:name="Colorful Shading" w:uiPriority="71"/>
+    <w:lsdException w:name="Colorful List" w:uiPriority="72"/>
+    <w:lsdException w:name="Colorful Grid" w:uiPriority="73"/>
+    <w:lsdException w:name="Light Shading Accent 1" w:uiPriority="60"/>
+    <w:lsdException w:name="Light List Accent 1" w:uiPriority="61"/>
+    <w:lsdException w:name="Light Grid Accent 1" w:uiPriority="62"/>
+    <w:lsdException w:name="Medium Shading 1 Accent 1" w:uiPriority="63"/>
+    <w:lsdException w:name="Medium Shading 2 Accent 1" w:uiPriority="64"/>
+    <w:lsdException w:name="Medium List 1 Accent 1" w:uiPriority="65"/>
+    <w:lsdException w:name="Revision" w:semiHidden="1"/>
+    <w:lsdException w:name="List Paragraph" w:uiPriority="34" w:qFormat="1"/>
+    <w:lsdException w:name="Quote" w:uiPriority="29" w:qFormat="1"/>
+    <w:lsdException w:name="Intense Quote" w:uiPriority="30" w:qFormat="1"/>
+    <w:lsdException w:name="Medium List 2 Accent 1" w:uiPriority="66"/>
+    <w:lsdException w:name="Medium Grid 1 Accent 1" w:uiPriority="67"/>
+    <w:lsdException w:name="Medium Grid 2 Accent 1" w:uiPriority="68"/>
+    <w:lsdException w:name="Medium Grid 3 Accent 1" w:uiPriority="69"/>
+    <w:lsdException w:name="Dark List Accent 1" w:uiPriority="70"/>
+    <w:lsdException w:name="Colorful Shading Accent 1" w:uiPriority="71"/>
+    <w:lsdException w:name="Colorful List Accent 1" w:uiPriority="72"/>
+    <w:lsdException w:name="Colorful Grid Accent 1" w:uiPriority="73"/>
+    <w:lsdException w:name="Light Shading Accent 2" w:uiPriority="60"/>
+    <w:lsdException w:name="Light List Accent 2" w:uiPriority="61"/>
+    <w:lsdException w:name="Light Grid Accent 2" w:uiPriority="62"/>
+    <w:lsdException w:name="Medium Shading 1 Accent 2" w:uiPriority="63"/>
+    <w:lsdException w:name="Medium Shading 2 Accent 2" w:uiPriority="64"/>
+    <w:lsdException w:name="Medium List 1 Accent 2" w:uiPriority="65"/>
+    <w:lsdException w:name="Medium List 2 Accent 2" w:uiPriority="66"/>
+    <w:lsdException w:name="Medium Grid 1 Accent 2" w:uiPriority="67"/>
+    <w:lsdException w:name="Medium Grid 2 Accent 2" w:uiPriority="68"/>
+    <w:lsdException w:name="Medium Grid 3 Accent 2" w:uiPriority="69"/>
+    <w:lsdException w:name="Dark List Accent 2" w:uiPriority="70"/>
+    <w:lsdException w:name="Colorful Shading Accent 2" w:uiPriority="71"/>
+    <w:lsdException w:name="Colorful List Accent 2" w:uiPriority="72"/>
+    <w:lsdException w:name="Colorful Grid Accent 2" w:uiPriority="73"/>
+    <w:lsdException w:name="Light Shading Accent 3" w:uiPriority="60"/>
+    <w:lsdException w:name="Light List Accent 3" w:uiPriority="61"/>
+    <w:lsdException w:name="Light Grid Accent 3" w:uiPriority="62"/>
+    <w:lsdException w:name="Medium Shading 1 Accent 3" w:uiPriority="63"/>
+    <w:lsdException w:name="Medium Shading 2 Accent 3" w:uiPriority="64"/>
+    <w:lsdException w:name="Medium List 1 Accent 3" w:uiPriority="65"/>
+    <w:lsdException w:name="Medium List 2 Accent 3" w:uiPriority="66"/>
+    <w:lsdException w:name="Medium Grid 1 Accent 3" w:uiPriority="67"/>
+    <w:lsdException w:name="Medium Grid 2 Accent 3" w:uiPriority="68"/>
+    <w:lsdException w:name="Medium Grid 3 Accent 3" w:uiPriority="69"/>
+    <w:lsdException w:name="Dark List Accent 3" w:uiPriority="70"/>
+    <w:lsdException w:name="Colorful Shading Accent 3" w:uiPriority="71"/>
+    <w:lsdException w:name="Colorful List Accent 3" w:uiPriority="72"/>
+    <w:lsdException w:name="Colorful Grid Accent 3" w:uiPriority="73"/>
+    <w:lsdException w:name="Light Shading Accent 4" w:uiPriority="60"/>
+    <w:lsdException w:name="Light List Accent 4" w:uiPriority="61"/>
+    <w:lsdException w:name="Light Grid Accent 4" w:uiPriority="62"/>
+    <w:lsdException w:name="Medium Shading 1 Accent 4" w:uiPriority="63"/>
+    <w:lsdException w:name="Medium Shading 2 Accent 4" w:uiPriority="64"/>
+    <w:lsdException w:name="Medium List 1 Accent 4" w:uiPriority="65"/>
+    <w:lsdException w:name="Medium List 2 Accent 4" w:uiPriority="66"/>
+    <w:lsdException w:name="Medium Grid 1 Accent 4" w:uiPriority="67"/>
+    <w:lsdException w:name="Medium Grid 2 Accent 4" w:uiPriority="68"/>
+    <w:lsdException w:name="Medium Grid 3 Accent 4" w:uiPriority="69"/>
+    <w:lsdException w:name="Dark List Accent 4" w:uiPriority="70"/>
+    <w:lsdException w:name="Colorful Shading Accent 4" w:uiPriority="71"/>
+    <w:lsdException w:name="Colorful List Accent 4" w:uiPriority="72"/>
+    <w:lsdException w:name="Colorful Grid Accent 4" w:uiPriority="73"/>
+    <w:lsdException w:name="Light Shading Accent 5" w:uiPriority="60"/>
+    <w:lsdException w:name="Light List Accent 5" w:uiPriority="61"/>
+    <w:lsdException w:name="Light Grid Accent 5" w:uiPriority="62"/>
+    <w:lsdException w:name="Medium Shading 1 Accent 5" w:uiPriority="63"/>
+    <w:lsdException w:name="Medium Shading 2 Accent 5" w:uiPriority="64"/>
+    <w:lsdException w:name="Medium List 1 Accent 5" w:uiPriority="65"/>
+    <w:lsdException w:name="Medium List 2 Accent 5" w:uiPriority="66"/>
+    <w:lsdException w:name="Medium Grid 1 Accent 5" w:uiPriority="67"/>
+    <w:lsdException w:name="Medium Grid 2 Accent 5" w:uiPriority="68"/>
+    <w:lsdException w:name="Medium Grid 3 Accent 5" w:uiPriority="69"/>
+    <w:lsdException w:name="Dark List Accent 5" w:uiPriority="70"/>
+    <w:lsdException w:name="Colorful Shading Accent 5" w:uiPriority="71"/>
+    <w:lsdException w:name="Colorful List Accent 5" w:uiPriority="72"/>
+    <w:lsdException w:name="Colorful Grid Accent 5" w:uiPriority="73"/>
+    <w:lsdException w:name="Light Shading Accent 6" w:uiPriority="60"/>
+    <w:lsdException w:name="Light List Accent 6" w:uiPriority="61"/>
+    <w:lsdException w:name="Light Grid Accent 6" w:uiPriority="62"/>
+    <w:lsdException w:name="Medium Shading 1 Accent 6" w:uiPriority="63"/>
+    <w:lsdException w:name="Medium Shading 2 Accent 6" w:uiPriority="64"/>
+    <w:lsdException w:name="Medium List 1 Accent 6" w:uiPriority="65"/>
+    <w:lsdException w:name="Medium List 2 Accent 6" w:uiPriority="66"/>
+    <w:lsdException w:name="Medium Grid 1 Accent 6" w:uiPriority="67"/>
+    <w:lsdException w:name="Medium Grid 2 Accent 6" w:uiPriority="68"/>
+    <w:lsdException w:name="Medium Grid 3 Accent 6" w:uiPriority="69"/>
+    <w:lsdException w:name="Dark List Accent 6" w:uiPriority="70"/>
+    <w:lsdException w:name="Colorful Shading Accent 6" w:uiPriority="71"/>
+    <w:lsdException w:name="Colorful List Accent 6" w:uiPriority="72"/>
+    <w:lsdException w:name="Colorful Grid Accent 6" w:uiPriority="73"/>
+    <w:lsdException w:name="Subtle Emphasis" w:uiPriority="19" w:qFormat="1"/>
+    <w:lsdException w:name="Intense Emphasis" w:uiPriority="21" w:qFormat="1"/>
+    <w:lsdException w:name="Subtle Reference" w:uiPriority="31" w:qFormat="1"/>
+    <w:lsdException w:name="Intense Reference" w:uiPriority="32" w:qFormat="1"/>
+    <w:lsdException w:name="Book Title" w:uiPriority="33" w:qFormat="1"/>
+    <w:lsdException w:name="Bibliography" w:semiHidden="1" w:uiPriority="37" w:unhideWhenUsed="1"/>
+    <w:lsdException w:name="TOC Heading" w:semiHidden="1" w:uiPriority="39" w:unhideWhenUsed="1" w:qFormat="1"/>
+    <w:lsdException w:name="Plain Table 1" w:uiPriority="41"/>
+    <w:lsdException w:name="Plain Table 2" w:uiPriority="42"/>
+    <w:lsdException w:name="Plain Table 3" w:uiPriority="43"/>
+    <w:lsdException w:name="Plain Table 4" w:uiPriority="44"/>
+    <w:lsdException w:name="Plain Table 5" w:uiPriority="45"/>
+    <w:lsdException w:name="Grid Table Light" w:uiPriority="40"/>
+    <w:lsdException w:name="Grid Table 1 Light" w:uiPriority="46"/>
+    <w:lsdException w:name="Grid Table 2" w:uiPriority="47"/>
+    <w:lsdException w:name="Grid Table 3" w:uiPriority="48"/>
+    <w:lsdException w:name="Grid Table 4" w:uiPriority="49"/>
+    <w:lsdException w:name="Grid Table 5 Dark" w:uiPriority="50"/>
+    <w:lsdException w:name="Grid Table 6 Colorful" w:uiPriority="51"/>
+    <w:lsdException w:name="Grid Table 7 Colorful" w:uiPriority="52"/>
+    <w:lsdException w:name="Grid Table 1 Light Accent 1" w:uiPriority="46"/>
+    <w:lsdException w:name="Grid Table 2 Accent 1" w:uiPriority="47"/>
+    <w:lsdException w:name="Grid Table 3 Accent 1" w:uiPriority="48"/>
+    <w:lsdException w:name="Grid Table 4 Accent 1" w:uiPriority="49"/>
+    <w:lsdException w:name="Grid Table 5 Dark Accent 1" w:uiPriority="50"/>
+    <w:lsdException w:name="Grid Table 6 Colorful Accent 1" w:uiPriority="51"/>
+    <w:lsdException w:name="Grid Table 7 Colorful Accent 1" w:uiPriority="52"/>
+    <w:lsdException w:name="Grid Table 1 Light Accent 2" w:uiPriority="46"/>
+    <w:lsdException w:name="Grid Table 2 Accent 2" w:uiPriority="47"/>
+    <w:lsdException w:name="Grid Table 3 Accent 2" w:uiPriority="48"/>
+    <w:lsdException w:name="Grid Table 4 Accent 2" w:uiPriority="49"/>
+    <w:lsdException w:name="Grid Table 5 Dark Accent 2" w:uiPriority="50"/>
+    <w:lsdException w:name="Grid Table 6 Colorful Accent 2" w:uiPriority="51"/>
+    <w:lsdException w:name="Grid Table 7 Colorful Accent 2" w:uiPriority="52"/>
+    <w:lsdException w:name="Grid Table 1 Light Accent 3" w:uiPriority="46"/>
+    <w:lsdException w:name="Grid Table 2 Accent 3" w:uiPriority="47"/>
+    <w:lsdException w:name="Grid Table 3 Accent 3" w:uiPriority="48"/>
+    <w:lsdException w:name="Grid Table 4 Accent 3" w:uiPriority="49"/>
+    <w:lsdException w:name="Grid Table 5 Dark Accent 3" w:uiPriority="50"/>
+    <w:lsdException w:name="Grid Table 6 Colorful Accent 3" w:uiPriority="51"/>
+    <w:lsdException w:name="Grid Table 7 Colorful Accent 3" w:uiPriority="52"/>
+    <w:lsdException w:name="Grid Table 1 Light Accent 4" w:uiPriority="46"/>
+    <w:lsdException w:name="Grid Table 2 Accent 4" w:uiPriority="47"/>
+    <w:lsdException w:name="Grid Table 3 Accent 4" w:uiPriority="48"/>
+    <w:lsdException w:name="Grid Table 4 Accent 4" w:uiPriority="49"/>
+    <w:lsdException w:name="Grid Table 5 Dark Accent 4" w:uiPriority="50"/>
+    <w:lsdException w:name="Grid Table 6 Colorful Accent 4" w:uiPriority="51"/>
+    <w:lsdException w:name="Grid Table 7 Colorful Accent 4" w:uiPriority="52"/>
+    <w:lsdException w:name="Grid Table 1 Light Accent 5" w:uiPriority="46"/>
+    <w:lsdException w:name="Grid Table 2 Accent 5" w:uiPriority="47"/>
+    <w:lsdException w:name="Grid Table 3 Accent 5" w:uiPriority="48"/>
+    <w:lsdException w:name="Grid Table 4 Accent 5" w:uiPriority="49"/>
+    <w:lsdException w:name="Grid Table 5 Dark Accent 5" w:uiPriority="50"/>
+    <w:lsdException w:name="Grid Table 6 Colorful Accent 5" w:uiPriority="51"/>
+    <w:lsdException w:name="Grid Table 7 Colorful Accent 5" w:uiPriority="52"/>
+    <w:lsdException w:name="Grid Table 1 Light Accent 6" w:uiPriority="46"/>
+    <w:lsdException w:name="Grid Table 2 Accent 6" w:uiPriority="47"/>
+    <w:lsdException w:name="Grid Table 3 Accent 6" w:uiPriority="48"/>
+    <w:lsdException w:name="Grid Table 4 Accent 6" w:uiPriority="49"/>
+    <w:lsdException w:name="Grid Table 5 Dark Accent 6" w:uiPriority="50"/>
+    <w:lsdException w:name="Grid Table 6 Colorful Accent 6" w:uiPriority="51"/>
+    <w:lsdException w:name="Grid Table 7 Colorful Accent 6" w:uiPriority="52"/>
+    <w:lsdException w:name="List Table 1 Light" w:uiPriority="46"/>
+    <w:lsdException w:name="List Table 2" w:uiPriority="47"/>
+    <w:lsdException w:name="List Table 3" w:uiPriority="48"/>
+    <w:lsdException w:name="List Table 4" w:uiPriority="49"/>
+    <w:lsdException w:name="List Table 5 Dark" w:uiPriority="50"/>
+    <w:lsdException w:name="List Table 6 Colorful" w:uiPriority="51"/>
+    <w:lsdException w:name="List Table 7 Colorful" w:uiPriority="52"/>
+    <w:lsdException w:name="List Table 1 Light Accent 1" w:uiPriority="46"/>
+    <w:lsdException w:name="List Table 2 Accent 1" w:uiPriority="47"/>
+    <w:lsdException w:name="List Table 3 Accent 1" w:uiPriority="48"/>
+    <w:lsdException w:name="List Table 4 Accent 1" w:uiPriority="49"/>
+    <w:lsdException w:name="List Table 5 Dark Accent 1" w:uiPriority="50"/>
+    <w:lsdException w:name="List Table 6 Colorful Accent 1" w:uiPriority="51"/>
+    <w:lsdException w:name="List Table 7 Colorful Accent 1" w:uiPriority="52"/>
+    <w:lsdException w:name="List Table 1 Light Accent 2" w:uiPriority="46"/>
+    <w:lsdException w:name="List Table 2 Accent 2" w:uiPriority="47"/>
+    <w:lsdException w:name="List Table 3 Accent 2" w:uiPriority="48"/>
+    <w:lsdException w:name="List Table 4 Accent 2" w:uiPriority="49"/>
+    <w:lsdException w:name="List Table 5 Dark Accent 2" w:uiPriority="50"/>
+    <w:lsdException w:name="List Table 6 Colorful Accent 2" w:uiPriority="51"/>
+    <w:lsdException w:name="List Table 7 Colorful Accent 2" w:uiPriority="52"/>
+    <w:lsdException w:name="List Table 1 Light Accent 3" w:uiPriority="46"/>
+    <w:lsdException w:name="List Table 2 Accent 3" w:uiPriority="47"/>
+    <w:lsdException w:name="List Table 3 Accent 3" w:uiPriority="48"/>
+    <w:lsdException w:name="List Table 4 Accent 3" w:uiPriority="49"/>
+    <w:lsdException w:name="List Table 5 Dark Accent 3" w:uiPriority="50"/>
+    <w:lsdException w:name="List Table 6 Colorful Accent 3" w:uiPriority="51"/>
+    <w:lsdException w:name="List Table 7 Colorful Accent 3" w:uiPriority="52"/>
+    <w:lsdException w:name="List Table 1 Light Accent 4" w:uiPriority="46"/>
+    <w:lsdException w:name="List Table 2 Accent 4" w:uiPriority="47"/>
+    <w:lsdException w:name="List Table 3 Accent 4" w:uiPriority="48"/>
+    <w:lsdException w:name="List Table 4 Accent 4" w:uiPriority="49"/>
+    <w:lsdException w:name="List Table 5 Dark Accent 4" w:uiPriority="50"/>
+    <w:lsdException w:name="List Table 6 Colorful Accent 4" w:uiPriority="51"/>
+    <w:lsdException w:name="List Table 7 Colorful Accent 4" w:uiPriority="52"/>
+    <w:lsdException w:name="List Table 1 Light Accent 5" w:uiPriority="46"/>
+    <w:lsdException w:name="List Table 2 Accent 5" w:uiPriority="47"/>
+    <w:lsdException w:name="List Table 3 Accent 5" w:uiPriority="48"/>
+    <w:lsdException w:name="List Table 4 Accent 5" w:uiPriority="49"/>
+    <w:lsdException w:name="List Table 5 Dark Accent 5" w:uiPriority="50"/>
+    <w:lsdException w:name="List Table 6 Colorful Accent 5" w:uiPriority="51"/>
+    <w:lsdException w:name="List Table 7 Colorful Accent 5" w:uiPriority="52"/>
+    <w:lsdException w:name="List Table 1 Light Accent 6" w:uiPriority="46"/>
+    <w:lsdException w:name="List Table 2 Accent 6" w:uiPriority="47"/>
+    <w:lsdException w:name="List Table 3 Accent 6" w:uiPriority="48"/>
+    <w:lsdException w:name="List Table 4 Accent 6" w:uiPriority="49"/>
+    <w:lsdException w:name="List Table 5 Dark Accent 6" w:uiPriority="50"/>
+    <w:lsdException w:name="List Table 6 Colorful Accent 6" w:uiPriority="51"/>
+    <w:lsdException w:name="List Table 7 Colorful Accent 6" w:uiPriority="52"/>
   </w:latentStyles>
   <w:style w:type="paragraph" w:default="1" w:styleId="Normal">
     <w:name w:val="Normal"/>
@@ -27147,7 +26051,7 @@
   <a:extraClrSchemeLst/>
   <a:extLst>
     <a:ext uri="{05A4C25C-085E-4340-85A3-A5531E510DB2}">
-      <thm15:themeFamily xmlns:thm15="http://schemas.microsoft.com/office/thememl/2012/main" xmlns="" name="Office Theme" id="{62F939B6-93AF-4DB8-9C6B-D6C7DFDC589F}" vid="{4A3C46E8-61CC-4603-A589-7422A47A8E4A}"/>
+      <thm15:themeFamily xmlns:thm15="http://schemas.microsoft.com/office/thememl/2012/main" name="Office Theme" id="{62F939B6-93AF-4DB8-9C6B-D6C7DFDC589F}" vid="{4A3C46E8-61CC-4603-A589-7422A47A8E4A}"/>
     </a:ext>
   </a:extLst>
 </a:theme>
@@ -27158,7 +26062,7 @@
 </file>
 
 <file path=customXml/itemProps1.xml><?xml version="1.0" encoding="utf-8"?>
-<ds:datastoreItem xmlns:ds="http://schemas.openxmlformats.org/officeDocument/2006/customXml" ds:itemID="{AAB03A9D-FB18-40B2-A686-C74F5C051276}">
+<ds:datastoreItem xmlns:ds="http://schemas.openxmlformats.org/officeDocument/2006/customXml" ds:itemID="{A29A4550-FC73-4592-89D2-D542FB1E5688}">
   <ds:schemaRefs>
     <ds:schemaRef ds:uri="http://schemas.openxmlformats.org/officeDocument/2006/bibliography"/>
   </ds:schemaRefs>

</xml_diff>

<commit_message>
Cập nhật slide báo cáo
Yêu cầu 6->13,  chính tả phân tích sự tác động.
</commit_message>
<xml_diff>
--- a/BaiTap2/BT01_BT2_PhanTichSuTacDong.docx
+++ b/BaiTap2/BT01_BT2_PhanTichSuTacDong.docx
@@ -2311,7 +2311,7 @@
                 </mc:Choice>
                 <mc:Fallback>
                   <w:pict>
-                    <v:group w14:anchorId="47EDD5F6" id="Group 3" o:spid="_x0000_s1026" style="width:11in;height:159.45pt;mso-position-horizontal-relative:char;mso-position-vertical-relative:line" coordsize="100584,20252" o:gfxdata="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">
+                    <v:group w14:anchorId="57A59945" id="Group 3" o:spid="_x0000_s1026" style="width:11in;height:159.45pt;mso-position-horizontal-relative:char;mso-position-vertical-relative:line" coordsize="100584,20252" o:gfxdata="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">
                       <v:shapetype id="_x0000_t75" coordsize="21600,21600" o:spt="75" o:preferrelative="t" path="m@4@5l@4@11@9@11@9@5xe" filled="f" stroked="f">
                         <v:stroke joinstyle="miter"/>
                         <v:formulas>
@@ -3723,13 +3723,13 @@
                 <w:noProof/>
               </w:rPr>
               <w:drawing>
-                <wp:anchor distT="0" distB="0" distL="114300" distR="114300" simplePos="0" relativeHeight="251656192" behindDoc="0" locked="0" layoutInCell="1" allowOverlap="1" wp14:anchorId="423FDCF5" wp14:editId="7A8DADCB">
+                <wp:anchor distT="0" distB="0" distL="114300" distR="114300" simplePos="0" relativeHeight="251656192" behindDoc="0" locked="0" layoutInCell="1" allowOverlap="1" wp14:anchorId="423FDCF5" wp14:editId="52BE4EDA">
                   <wp:simplePos x="0" y="0"/>
                   <wp:positionH relativeFrom="column">
-                    <wp:posOffset>1425635</wp:posOffset>
+                    <wp:posOffset>1425575</wp:posOffset>
                   </wp:positionH>
                   <wp:positionV relativeFrom="paragraph">
-                    <wp:posOffset>359134</wp:posOffset>
+                    <wp:posOffset>457835</wp:posOffset>
                   </wp:positionV>
                   <wp:extent cx="2724150" cy="771525"/>
                   <wp:effectExtent l="0" t="0" r="0" b="9525"/>
@@ -4076,15 +4076,15 @@
               <w:rPr>
                 <w:b/>
               </w:rPr>
+              <w:t>PHIẾU ĐỀ XUẤT YÊU CẦU THAY ĐỔI</w:t>
+            </w:r>
+          </w:p>
+          <w:p>
+            <w:pPr>
+              <w:jc w:val="right"/>
+            </w:pPr>
+            <w:r>
               <w:lastRenderedPageBreak/>
-              <w:t>PHIẾU ĐỀ XUẤT YÊU CẦU THAY ĐỔI</w:t>
-            </w:r>
-          </w:p>
-          <w:p>
-            <w:pPr>
-              <w:jc w:val="right"/>
-            </w:pPr>
-            <w:r>
               <w:t>Mã số yêu cầu:</w:t>
             </w:r>
             <w:r>
@@ -4107,6 +4107,7 @@
               <w:jc w:val="left"/>
             </w:pPr>
             <w:r>
+              <w:lastRenderedPageBreak/>
               <w:t>Dự án bảo trì: Website Quản lý máy biến áp</w:t>
             </w:r>
           </w:p>
@@ -4583,7 +4584,6 @@
               <w:jc w:val="left"/>
             </w:pPr>
             <w:r>
-              <w:lastRenderedPageBreak/>
               <w:t xml:space="preserve">Ghi chú: </w:t>
             </w:r>
           </w:p>
@@ -4967,8 +4967,6 @@
             <w:tcW w:w="5000" w:type="pct"/>
             <w:gridSpan w:val="2"/>
           </w:tcPr>
-          <w:p/>
-          <w:p/>
           <w:p>
             <w:r>
               <w:rPr>
@@ -5083,7 +5081,6 @@
               <w:jc w:val="left"/>
             </w:pPr>
             <w:r>
-              <w:lastRenderedPageBreak/>
               <w:t xml:space="preserve">Ghi chú: </w:t>
             </w:r>
           </w:p>
@@ -5493,21 +5490,12 @@
               </w:rPr>
               <w:t xml:space="preserve">Mức ưu tiên: </w:t>
             </w:r>
-            <w:bookmarkStart w:id="13" w:name="_GoBack"/>
-            <w:r>
-              <w:rPr>
-                <w:rFonts w:ascii="Times New Roman" w:eastAsia="Arial" w:hAnsi="Times New Roman" w:cs="Times New Roman"/>
-                <w:sz w:val="21"/>
-              </w:rPr>
-              <w:t>Trung bình</w:t>
-            </w:r>
-            <w:bookmarkEnd w:id="13"/>
-            <w:r>
-              <w:rPr>
-                <w:rFonts w:ascii="Times New Roman" w:eastAsia="Arial" w:hAnsi="Times New Roman" w:cs="Times New Roman"/>
-                <w:sz w:val="21"/>
-              </w:rPr>
-              <w:t>.</w:t>
+            <w:r>
+              <w:rPr>
+                <w:rFonts w:ascii="Times New Roman" w:eastAsia="Arial" w:hAnsi="Times New Roman" w:cs="Times New Roman"/>
+                <w:sz w:val="21"/>
+              </w:rPr>
+              <w:t>Trung bình.</w:t>
             </w:r>
           </w:p>
         </w:tc>
@@ -5943,7 +5931,6 @@
                 <w:rFonts w:ascii="Times New Roman" w:eastAsia="Arial" w:hAnsi="Times New Roman" w:cs="Times New Roman"/>
                 <w:sz w:val="21"/>
               </w:rPr>
-              <w:lastRenderedPageBreak/>
               <w:t xml:space="preserve">Ghi chú:  </w:t>
             </w:r>
           </w:p>
@@ -6917,6 +6904,7 @@
                 <w:rFonts w:ascii="Times New Roman" w:eastAsia="Arial" w:hAnsi="Times New Roman" w:cs="Times New Roman"/>
                 <w:sz w:val="21"/>
               </w:rPr>
+              <w:lastRenderedPageBreak/>
               <w:t xml:space="preserve">Người tiếp nhận yêu cầu thay đổi: </w:t>
             </w:r>
             <w:r>
@@ -7860,7 +7848,6 @@
                 <w:rFonts w:ascii="Times New Roman" w:eastAsia="Arial" w:hAnsi="Times New Roman" w:cs="Times New Roman"/>
                 <w:sz w:val="21"/>
               </w:rPr>
-              <w:lastRenderedPageBreak/>
               <w:t xml:space="preserve">Người tiếp nhận yêu cầu thay đổi: </w:t>
             </w:r>
             <w:r>
@@ -8024,6 +8011,7 @@
                 <w:rFonts w:ascii="Times New Roman" w:eastAsia="Arial" w:hAnsi="Times New Roman" w:cs="Times New Roman"/>
                 <w:sz w:val="21"/>
               </w:rPr>
+              <w:lastRenderedPageBreak/>
               <w:t>Mã số yêu cầu gố</w:t>
             </w:r>
             <w:r>
@@ -8745,7 +8733,14 @@
                 <w:rFonts w:ascii="Times New Roman" w:eastAsia="Arial" w:hAnsi="Times New Roman" w:cs="Times New Roman"/>
                 <w:sz w:val="21"/>
               </w:rPr>
-              <w:t xml:space="preserve">Mã số yêu cầu:…………. </w:t>
+              <w:t>Mã số yêu cầu:</w:t>
+            </w:r>
+            <w:r>
+              <w:rPr>
+                <w:rFonts w:ascii="Times New Roman" w:eastAsia="Arial" w:hAnsi="Times New Roman" w:cs="Times New Roman"/>
+                <w:sz w:val="21"/>
+              </w:rPr>
+              <w:t>YC09</w:t>
             </w:r>
           </w:p>
         </w:tc>
@@ -8939,7 +8934,6 @@
                 <w:rFonts w:ascii="Times New Roman" w:eastAsia="Arial" w:hAnsi="Times New Roman" w:cs="Times New Roman"/>
                 <w:sz w:val="21"/>
               </w:rPr>
-              <w:lastRenderedPageBreak/>
               <w:t>Mã số yêu cầu gố</w:t>
             </w:r>
             <w:r>
@@ -9030,6 +9024,7 @@
                 <w:rFonts w:ascii="Times New Roman" w:eastAsia="Arial" w:hAnsi="Times New Roman" w:cs="Times New Roman"/>
                 <w:sz w:val="21"/>
               </w:rPr>
+              <w:lastRenderedPageBreak/>
               <w:t>Mứ</w:t>
             </w:r>
             <w:r>
@@ -9925,7 +9920,6 @@
                 <w:rFonts w:ascii="Times New Roman" w:eastAsia="Arial" w:hAnsi="Times New Roman" w:cs="Times New Roman"/>
                 <w:sz w:val="21"/>
               </w:rPr>
-              <w:lastRenderedPageBreak/>
               <w:t xml:space="preserve">Mức ưu tiên: </w:t>
             </w:r>
             <w:r>
@@ -9978,6 +9972,7 @@
                 <w:rFonts w:ascii="Times New Roman" w:eastAsia="Arial" w:hAnsi="Times New Roman" w:cs="Times New Roman"/>
                 <w:sz w:val="21"/>
               </w:rPr>
+              <w:lastRenderedPageBreak/>
               <w:t xml:space="preserve">Ghi chú:  </w:t>
             </w:r>
           </w:p>
@@ -10328,7 +10323,14 @@
                 <w:rFonts w:ascii="Times New Roman" w:eastAsia="Arial" w:hAnsi="Times New Roman" w:cs="Times New Roman"/>
                 <w:sz w:val="21"/>
               </w:rPr>
-              <w:t>Bảo trì hiệu chỉnh. Chức năng cập nhật máy biến áp chưa kiểm tra và ràng buộc như đề xuất đã nếu.</w:t>
+              <w:t>Bảo trì hiệu chỉnh. Chức năng cập nhật máy biến áp chưa kiểm tra và ràng buộc như đề xuất đã n</w:t>
+            </w:r>
+            <w:r>
+              <w:rPr>
+                <w:rFonts w:ascii="Times New Roman" w:eastAsia="Arial" w:hAnsi="Times New Roman" w:cs="Times New Roman"/>
+                <w:sz w:val="21"/>
+              </w:rPr>
+              <w:t>êu.</w:t>
             </w:r>
           </w:p>
         </w:tc>
@@ -10852,7 +10854,6 @@
                 <w:rFonts w:ascii="Times New Roman" w:eastAsia="Arial" w:hAnsi="Times New Roman" w:cs="Times New Roman"/>
                 <w:sz w:val="21"/>
               </w:rPr>
-              <w:lastRenderedPageBreak/>
               <w:t xml:space="preserve">Ghi chú:  </w:t>
             </w:r>
           </w:p>
@@ -10864,11 +10865,12 @@
       <w:pPr>
         <w:pStyle w:val="Heading2"/>
       </w:pPr>
-      <w:bookmarkStart w:id="14" w:name="_Toc399367480"/>
+      <w:bookmarkStart w:id="13" w:name="_Toc399367480"/>
       <w:r>
+        <w:lastRenderedPageBreak/>
         <w:t>Phân tích sự tác động</w:t>
       </w:r>
-      <w:bookmarkEnd w:id="14"/>
+      <w:bookmarkEnd w:id="13"/>
       <w:r>
         <w:t xml:space="preserve"> </w:t>
       </w:r>
@@ -11335,7 +11337,21 @@
                 <w:rFonts w:ascii="Times New Roman" w:eastAsia="Arial" w:hAnsi="Times New Roman" w:cs="Times New Roman"/>
                 <w:sz w:val="21"/>
               </w:rPr>
-              <w:t>Thay đổi controller để có thể truyền nội dung đang muốn xuất báo cáo qua cho view. Cập nhật lại các file view để có thể nhận thông tin từ controller và xuất file có tên tương ứng. Nhân lực: 1 người, thành thạo kỹ năng xuất file excel từ php. Công cụ sử dụng: Notepad++. Dùng để chỉnh sửa các file nguồn. Thơi gian thực hiện: 1 ngày.</w:t>
+              <w:t xml:space="preserve">Thay đổi controller để có thể truyền nội dung đang muốn xuất báo cáo qua cho view. Cập nhật lại các file view để có thể nhận thông tin từ controller và xuất file có tên tương ứng. Nhân lực: 1 người, thành thạo kỹ năng xuất file excel từ php. Công cụ sử dụng: </w:t>
+            </w:r>
+            <w:r>
+              <w:rPr>
+                <w:rFonts w:ascii="Times New Roman" w:eastAsia="Arial" w:hAnsi="Times New Roman" w:cs="Times New Roman"/>
+                <w:sz w:val="21"/>
+              </w:rPr>
+              <w:t>Sublime Text 2</w:t>
+            </w:r>
+            <w:r>
+              <w:rPr>
+                <w:rFonts w:ascii="Times New Roman" w:eastAsia="Arial" w:hAnsi="Times New Roman" w:cs="Times New Roman"/>
+                <w:sz w:val="21"/>
+              </w:rPr>
+              <w:t>. Dùng để chỉnh sửa các file nguồn. Thơi gian thực hiện: 1 ngày.</w:t>
             </w:r>
           </w:p>
         </w:tc>
@@ -11536,7 +11552,6 @@
                 <w:rFonts w:ascii="Times New Roman" w:eastAsia="Arial" w:hAnsi="Times New Roman" w:cs="Times New Roman"/>
                 <w:sz w:val="21"/>
               </w:rPr>
-              <w:lastRenderedPageBreak/>
               <w:t xml:space="preserve">Người phân tích: </w:t>
             </w:r>
             <w:r>
@@ -11693,6 +11708,7 @@
                 <w:rFonts w:ascii="Times New Roman" w:eastAsia="Arial" w:hAnsi="Times New Roman" w:cs="Times New Roman"/>
                 <w:sz w:val="21"/>
               </w:rPr>
+              <w:lastRenderedPageBreak/>
               <w:t xml:space="preserve">Loại yêu cầu thay đổi: </w:t>
             </w:r>
           </w:p>
@@ -12370,7 +12386,6 @@
                 <w:rFonts w:ascii="Times New Roman" w:eastAsia="Arial" w:hAnsi="Times New Roman" w:cs="Times New Roman"/>
                 <w:sz w:val="21"/>
               </w:rPr>
-              <w:lastRenderedPageBreak/>
               <w:t xml:space="preserve">Các thành phần bị ảnh hưởng </w:t>
             </w:r>
           </w:p>
@@ -12499,6 +12514,7 @@
                 <w:rFonts w:ascii="Times New Roman" w:eastAsia="Arial" w:hAnsi="Times New Roman" w:cs="Times New Roman"/>
                 <w:sz w:val="21"/>
               </w:rPr>
+              <w:lastRenderedPageBreak/>
               <w:t xml:space="preserve">Các giải pháp: </w:t>
             </w:r>
           </w:p>
@@ -13170,7 +13186,6 @@
                 <w:rFonts w:ascii="Times New Roman" w:eastAsia="Arial" w:hAnsi="Times New Roman" w:cs="Times New Roman"/>
                 <w:sz w:val="21"/>
               </w:rPr>
-              <w:lastRenderedPageBreak/>
               <w:t xml:space="preserve">Các giải pháp: </w:t>
             </w:r>
           </w:p>
@@ -14080,7 +14095,6 @@
                 <w:rFonts w:ascii="Times New Roman" w:eastAsia="Arial" w:hAnsi="Times New Roman" w:cs="Times New Roman"/>
                 <w:sz w:val="21"/>
               </w:rPr>
-              <w:lastRenderedPageBreak/>
               <w:t xml:space="preserve">Ghi chú: </w:t>
             </w:r>
           </w:p>
@@ -14303,6 +14317,7 @@
                 <w:rFonts w:ascii="Times New Roman" w:eastAsia="Arial" w:hAnsi="Times New Roman" w:cs="Times New Roman"/>
                 <w:sz w:val="21"/>
               </w:rPr>
+              <w:lastRenderedPageBreak/>
               <w:t xml:space="preserve">Địa chỉ của người phân tích: </w:t>
             </w:r>
             <w:r>
@@ -14880,7 +14895,6 @@
                 <w:rFonts w:ascii="Times New Roman" w:eastAsia="Arial" w:hAnsi="Times New Roman" w:cs="Times New Roman"/>
                 <w:sz w:val="21"/>
               </w:rPr>
-              <w:lastRenderedPageBreak/>
               <w:t xml:space="preserve">Địa chỉ của người phân tích: </w:t>
             </w:r>
             <w:r>
@@ -15097,6 +15111,7 @@
                 <w:rFonts w:ascii="Times New Roman" w:eastAsia="Arial" w:hAnsi="Times New Roman" w:cs="Times New Roman"/>
                 <w:sz w:val="21"/>
               </w:rPr>
+              <w:lastRenderedPageBreak/>
               <w:t xml:space="preserve">Đánh giá sự thay đổi: </w:t>
             </w:r>
           </w:p>
@@ -15695,7 +15710,6 @@
                 <w:rFonts w:ascii="Times New Roman" w:eastAsia="Arial" w:hAnsi="Times New Roman" w:cs="Times New Roman"/>
                 <w:sz w:val="21"/>
               </w:rPr>
-              <w:lastRenderedPageBreak/>
               <w:t xml:space="preserve">Đánh giá sự thay đổi: </w:t>
             </w:r>
           </w:p>
@@ -15899,6 +15913,7 @@
                 <w:rFonts w:ascii="Times New Roman" w:eastAsia="Arial" w:hAnsi="Times New Roman" w:cs="Times New Roman"/>
                 <w:sz w:val="21"/>
               </w:rPr>
+              <w:lastRenderedPageBreak/>
               <w:t xml:space="preserve">Ghi chú: </w:t>
             </w:r>
           </w:p>
@@ -16268,7 +16283,7 @@
                 <w:rFonts w:ascii="Times New Roman" w:eastAsia="Arial" w:hAnsi="Times New Roman" w:cs="Times New Roman"/>
                 <w:sz w:val="21"/>
               </w:rPr>
-              <w:t>Tạo mới csdl.</w:t>
+              <w:t>Hệ quản trị csdl, csdl.</w:t>
             </w:r>
           </w:p>
           <w:p>
@@ -16415,7 +16430,6 @@
                 <w:rFonts w:ascii="Times New Roman" w:eastAsia="Arial" w:hAnsi="Times New Roman" w:cs="Times New Roman"/>
                 <w:sz w:val="21"/>
               </w:rPr>
-              <w:lastRenderedPageBreak/>
               <w:t xml:space="preserve">Đề xuất giải pháp tốt nhất </w:t>
             </w:r>
           </w:p>
@@ -16593,6 +16607,7 @@
                 <w:rFonts w:ascii="Times New Roman" w:eastAsia="Arial" w:hAnsi="Times New Roman" w:cs="Times New Roman"/>
                 <w:sz w:val="21"/>
               </w:rPr>
+              <w:lastRenderedPageBreak/>
               <w:t xml:space="preserve">Người phân tích: </w:t>
             </w:r>
             <w:r>
@@ -17530,6 +17545,7 @@
                 <w:rFonts w:ascii="Times New Roman" w:eastAsia="Arial" w:hAnsi="Times New Roman" w:cs="Times New Roman"/>
                 <w:sz w:val="21"/>
               </w:rPr>
+              <w:lastRenderedPageBreak/>
               <w:t>Các thành phần bị ảnh hưở</w:t>
             </w:r>
             <w:r>
@@ -18243,7 +18259,6 @@
                 <w:rFonts w:ascii="Times New Roman" w:eastAsia="Arial" w:hAnsi="Times New Roman" w:cs="Times New Roman"/>
                 <w:sz w:val="21"/>
               </w:rPr>
-              <w:lastRenderedPageBreak/>
               <w:t>Loại yêu cầu thay đổi</w:t>
             </w:r>
             <w:r>
@@ -18386,6 +18401,7 @@
                 <w:rFonts w:ascii="Times New Roman" w:eastAsia="Arial" w:hAnsi="Times New Roman" w:cs="Times New Roman"/>
                 <w:sz w:val="21"/>
               </w:rPr>
+              <w:lastRenderedPageBreak/>
               <w:t>Các giả</w:t>
             </w:r>
             <w:r>
@@ -19059,7 +19075,6 @@
                 <w:rFonts w:ascii="Times New Roman" w:eastAsia="Arial" w:hAnsi="Times New Roman" w:cs="Times New Roman"/>
                 <w:sz w:val="21"/>
               </w:rPr>
-              <w:lastRenderedPageBreak/>
               <w:t xml:space="preserve">Đánh giá sự thay đổi: </w:t>
             </w:r>
           </w:p>
@@ -19067,7 +19082,7 @@
       </w:tr>
       <w:tr>
         <w:trPr>
-          <w:trHeight w:val="1644"/>
+          <w:trHeight w:val="246"/>
         </w:trPr>
         <w:tc>
           <w:tcPr>
@@ -19285,18 +19300,18 @@
                 <w:rFonts w:ascii="Times New Roman" w:eastAsia="Arial" w:hAnsi="Times New Roman" w:cs="Times New Roman"/>
                 <w:sz w:val="21"/>
               </w:rPr>
-              <w:t>Kỹ năng: hiểu rõ được cơ chế hoạt động codeIgniter và javascript.</w:t>
-            </w:r>
-          </w:p>
-          <w:p>
-            <w:pPr>
-              <w:spacing w:after="2" w:line="227" w:lineRule="auto"/>
-              <w:ind w:left="1"/>
-              <w:rPr>
-                <w:rFonts w:ascii="Times New Roman" w:eastAsia="Arial" w:hAnsi="Times New Roman" w:cs="Times New Roman"/>
-                <w:sz w:val="21"/>
-              </w:rPr>
-            </w:pPr>
+              <w:lastRenderedPageBreak/>
+              <w:t>Kỹ năng: hiểu rõ được cơ chế hoạt độ</w:t>
+            </w:r>
+            <w:r>
+              <w:rPr>
+                <w:rFonts w:ascii="Times New Roman" w:eastAsia="Arial" w:hAnsi="Times New Roman" w:cs="Times New Roman"/>
+                <w:sz w:val="21"/>
+              </w:rPr>
+              <w:t>ng codeIgniter và javascript.</w:t>
+            </w:r>
+            <w:bookmarkStart w:id="14" w:name="_GoBack"/>
+            <w:bookmarkEnd w:id="14"/>
           </w:p>
         </w:tc>
       </w:tr>
@@ -19328,6 +19343,7 @@
                 <w:rFonts w:ascii="Times New Roman" w:eastAsia="Arial" w:hAnsi="Times New Roman" w:cs="Times New Roman"/>
                 <w:sz w:val="21"/>
               </w:rPr>
+              <w:lastRenderedPageBreak/>
               <w:t>Đề xuất giải pháp tốt nhấ</w:t>
             </w:r>
             <w:r>
@@ -19976,6 +19992,7 @@
                 <w:rFonts w:ascii="Times New Roman" w:eastAsia="Arial" w:hAnsi="Times New Roman" w:cs="Times New Roman"/>
                 <w:sz w:val="21"/>
               </w:rPr>
+              <w:lastRenderedPageBreak/>
               <w:t xml:space="preserve">Địa chỉ: </w:t>
             </w:r>
             <w:r>
@@ -20785,6 +20802,7 @@
                 <w:rFonts w:ascii="Times New Roman" w:eastAsia="Arial" w:hAnsi="Times New Roman" w:cs="Times New Roman"/>
                 <w:sz w:val="21"/>
               </w:rPr>
+              <w:lastRenderedPageBreak/>
               <w:t>Quyết đị</w:t>
             </w:r>
             <w:r>
@@ -21486,6 +21504,7 @@
                 <w:rFonts w:ascii="Times New Roman" w:eastAsia="Arial" w:hAnsi="Times New Roman" w:cs="Times New Roman"/>
                 <w:sz w:val="21"/>
               </w:rPr>
+              <w:lastRenderedPageBreak/>
               <w:t>Quyết đị</w:t>
             </w:r>
             <w:r>
@@ -22180,6 +22199,7 @@
                 <w:rFonts w:ascii="Times New Roman" w:eastAsia="Arial" w:hAnsi="Times New Roman" w:cs="Times New Roman"/>
                 <w:sz w:val="21"/>
               </w:rPr>
+              <w:lastRenderedPageBreak/>
               <w:t>Quyết đị</w:t>
             </w:r>
             <w:r>
@@ -22894,6 +22914,7 @@
                 <w:rFonts w:ascii="Times New Roman" w:eastAsia="Arial" w:hAnsi="Times New Roman" w:cs="Times New Roman"/>
                 <w:sz w:val="21"/>
               </w:rPr>
+              <w:lastRenderedPageBreak/>
               <w:t>Quyết đị</w:t>
             </w:r>
             <w:r>
@@ -23587,6 +23608,7 @@
                 <w:rFonts w:ascii="Times New Roman" w:eastAsia="Arial" w:hAnsi="Times New Roman" w:cs="Times New Roman"/>
                 <w:sz w:val="21"/>
               </w:rPr>
+              <w:lastRenderedPageBreak/>
               <w:t>Quyết đị</w:t>
             </w:r>
             <w:r>
@@ -27791,7 +27813,7 @@
 </file>
 
 <file path=customXml/itemProps1.xml><?xml version="1.0" encoding="utf-8"?>
-<ds:datastoreItem xmlns:ds="http://schemas.openxmlformats.org/officeDocument/2006/customXml" ds:itemID="{8F793F48-4250-4224-A808-5AE8B825058A}">
+<ds:datastoreItem xmlns:ds="http://schemas.openxmlformats.org/officeDocument/2006/customXml" ds:itemID="{75A076B6-06A2-451F-8712-31DBB868B3E2}">
   <ds:schemaRefs>
     <ds:schemaRef ds:uri="http://schemas.openxmlformats.org/officeDocument/2006/bibliography"/>
   </ds:schemaRefs>

</xml_diff>

<commit_message>
update bao_cao_nop_co va PTSTD va slide bao cao
dien ten va chinh sua thong tin
</commit_message>
<xml_diff>
--- a/BaiTap2/BT01_BT2_PhanTichSuTacDong.docx
+++ b/BaiTap2/BT01_BT2_PhanTichSuTacDong.docx
@@ -1,6 +1,6 @@
 
 <file path=word/document.xml><?xml version="1.0" encoding="utf-8"?>
-<w:document xmlns:wpc="http://schemas.microsoft.com/office/word/2010/wordprocessingCanvas" xmlns:mc="http://schemas.openxmlformats.org/markup-compatibility/2006" xmlns:o="urn:schemas-microsoft-com:office:office" xmlns:r="http://schemas.openxmlformats.org/officeDocument/2006/relationships" xmlns:m="http://schemas.openxmlformats.org/officeDocument/2006/math" xmlns:v="urn:schemas-microsoft-com:vml" xmlns:wp14="http://schemas.microsoft.com/office/word/2010/wordprocessingDrawing" xmlns:wp="http://schemas.openxmlformats.org/drawingml/2006/wordprocessingDrawing" xmlns:w10="urn:schemas-microsoft-com:office:word" xmlns:w="http://schemas.openxmlformats.org/wordprocessingml/2006/main" xmlns:w14="http://schemas.microsoft.com/office/word/2010/wordml" xmlns:w15="http://schemas.microsoft.com/office/word/2012/wordml" xmlns:wpg="http://schemas.microsoft.com/office/word/2010/wordprocessingGroup" xmlns:wpi="http://schemas.microsoft.com/office/word/2010/wordprocessingInk" xmlns:wne="http://schemas.microsoft.com/office/word/2006/wordml" xmlns:wps="http://schemas.microsoft.com/office/word/2010/wordprocessingShape" mc:Ignorable="w14 w15 wp14">
+<w:document xmlns:wpc="http://schemas.microsoft.com/office/word/2010/wordprocessingCanvas" xmlns:mc="http://schemas.openxmlformats.org/markup-compatibility/2006" xmlns:o="urn:schemas-microsoft-com:office:office" xmlns:r="http://schemas.openxmlformats.org/officeDocument/2006/relationships" xmlns:m="http://schemas.openxmlformats.org/officeDocument/2006/math" xmlns:v="urn:schemas-microsoft-com:vml" xmlns:wp14="http://schemas.microsoft.com/office/word/2010/wordprocessingDrawing" xmlns:wp="http://schemas.openxmlformats.org/drawingml/2006/wordprocessingDrawing" xmlns:w10="urn:schemas-microsoft-com:office:word" xmlns:w="http://schemas.openxmlformats.org/wordprocessingml/2006/main" xmlns:w14="http://schemas.microsoft.com/office/word/2010/wordml" xmlns:wpg="http://schemas.microsoft.com/office/word/2010/wordprocessingGroup" xmlns:wpi="http://schemas.microsoft.com/office/word/2010/wordprocessingInk" xmlns:wne="http://schemas.microsoft.com/office/word/2006/wordml" xmlns:wps="http://schemas.microsoft.com/office/word/2010/wordprocessingShape" mc:Ignorable="w14 wp14">
   <w:body>
     <w:p>
       <w:pPr>
@@ -1918,7 +1918,7 @@
             <w:r>
               <w:t xml:space="preserve"> </w:t>
             </w:r>
-            <w:hyperlink r:id="rId8" w:history="1">
+            <w:hyperlink r:id="rId9" w:history="1">
               <w:r>
                 <w:rPr>
                   <w:rStyle w:val="Hyperlink"/>
@@ -1982,7 +1982,7 @@
                           </pic:cNvPicPr>
                         </pic:nvPicPr>
                         <pic:blipFill>
-                          <a:blip r:embed="rId9"/>
+                          <a:blip r:embed="rId10"/>
                           <a:stretch>
                             <a:fillRect/>
                           </a:stretch>
@@ -2183,7 +2183,7 @@
             <w:r>
               <w:t xml:space="preserve">Email: </w:t>
             </w:r>
-            <w:hyperlink r:id="rId10" w:history="1">
+            <w:hyperlink r:id="rId11" w:history="1">
               <w:r>
                 <w:rPr>
                   <w:rStyle w:val="Hyperlink"/>
@@ -2239,7 +2239,7 @@
                                 </pic:cNvPicPr>
                               </pic:nvPicPr>
                               <pic:blipFill>
-                                <a:blip r:embed="rId11">
+                                <a:blip r:embed="rId12">
                                   <a:extLst>
                                     <a:ext uri="{28A0092B-C50C-407E-A947-70E740481C1C}">
                                       <a14:useLocalDpi xmlns:a14="http://schemas.microsoft.com/office/drawing/2010/main" val="0"/>
@@ -2309,7 +2309,7 @@
                     </wp:inline>
                   </w:drawing>
                 </mc:Choice>
-                <mc:Fallback>
+                <mc:Fallback xmlns:w15="http://schemas.microsoft.com/office/word/2012/wordml">
                   <w:pict>
                     <v:group w14:anchorId="57A59945" id="Group 3" o:spid="_x0000_s1026" style="width:11in;height:159.45pt;mso-position-horizontal-relative:char;mso-position-vertical-relative:line" coordsize="100584,20252" o:gfxdata="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">
                       <v:shapetype id="_x0000_t75" coordsize="21600,21600" o:spt="75" o:preferrelative="t" path="m@4@5l@4@11@9@11@9@5xe" filled="f" stroked="f">
@@ -2332,7 +2332,7 @@
                         <o:lock v:ext="edit" aspectratio="t"/>
                       </v:shapetype>
                       <v:shape id="Picture 2" o:spid="_x0000_s1027" type="#_x0000_t75" style="position:absolute;width:100584;height:20252;visibility:visible;mso-wrap-style:square" o:gfxdata="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">
-                        <v:imagedata r:id="rId12" o:title=""/>
+                        <v:imagedata r:id="rId13" o:title=""/>
                         <v:path arrowok="t"/>
                       </v:shape>
                       <v:roundrect id="Rounded Rectangle 3" o:spid="_x0000_s1028" style="position:absolute;left:1371;top:533;width:44730;height:3124;visibility:visible;mso-wrap-style:square;v-text-anchor:top" arcsize="10923f" o:gfxdata="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" filled="f" strokecolor="#c00000" strokeweight="1pt">
@@ -2528,7 +2528,7 @@
             <w:r>
               <w:t xml:space="preserve">Email: </w:t>
             </w:r>
-            <w:hyperlink r:id="rId13" w:history="1">
+            <w:hyperlink r:id="rId14" w:history="1">
               <w:r>
                 <w:rPr>
                   <w:rStyle w:val="Hyperlink"/>
@@ -2722,7 +2722,7 @@
             <w:r>
               <w:t xml:space="preserve">Email: </w:t>
             </w:r>
-            <w:hyperlink r:id="rId14" w:history="1">
+            <w:hyperlink r:id="rId15" w:history="1">
               <w:r>
                 <w:rPr>
                   <w:rStyle w:val="Hyperlink"/>
@@ -2933,7 +2933,7 @@
             <w:r>
               <w:t xml:space="preserve">Email: </w:t>
             </w:r>
-            <w:hyperlink r:id="rId15" w:history="1">
+            <w:hyperlink r:id="rId16" w:history="1">
               <w:r>
                 <w:rPr>
                   <w:rStyle w:val="Hyperlink"/>
@@ -3151,7 +3151,7 @@
             <w:r>
               <w:t xml:space="preserve">Email: </w:t>
             </w:r>
-            <w:hyperlink r:id="rId16" w:history="1">
+            <w:hyperlink r:id="rId17" w:history="1">
               <w:r>
                 <w:rPr>
                   <w:rStyle w:val="Hyperlink"/>
@@ -3198,7 +3198,7 @@
                           <pic:cNvPicPr/>
                         </pic:nvPicPr>
                         <pic:blipFill>
-                          <a:blip r:embed="rId17">
+                          <a:blip r:embed="rId18">
                             <a:extLst>
                               <a:ext uri="{28A0092B-C50C-407E-A947-70E740481C1C}">
                                 <a14:useLocalDpi xmlns:a14="http://schemas.microsoft.com/office/drawing/2010/main" val="0"/>
@@ -3428,7 +3428,7 @@
             <w:r>
               <w:t xml:space="preserve">Email: </w:t>
             </w:r>
-            <w:hyperlink r:id="rId18" w:history="1">
+            <w:hyperlink r:id="rId19" w:history="1">
               <w:r>
                 <w:rPr>
                   <w:rStyle w:val="Hyperlink"/>
@@ -3700,7 +3700,7 @@
             <w:r>
               <w:t xml:space="preserve">Email: </w:t>
             </w:r>
-            <w:hyperlink r:id="rId19" w:history="1">
+            <w:hyperlink r:id="rId20" w:history="1">
               <w:r>
                 <w:rPr>
                   <w:rStyle w:val="Hyperlink"/>
@@ -3746,7 +3746,7 @@
                           <pic:cNvPicPr/>
                         </pic:nvPicPr>
                         <pic:blipFill>
-                          <a:blip r:embed="rId20">
+                          <a:blip r:embed="rId21">
                             <a:extLst>
                               <a:ext uri="{28A0092B-C50C-407E-A947-70E740481C1C}">
                                 <a14:useLocalDpi xmlns:a14="http://schemas.microsoft.com/office/drawing/2010/main" val="0"/>
@@ -3963,7 +3963,7 @@
             <w:r>
               <w:t xml:space="preserve">Email: </w:t>
             </w:r>
-            <w:hyperlink r:id="rId21" w:history="1">
+            <w:hyperlink r:id="rId22" w:history="1">
               <w:r>
                 <w:rPr>
                   <w:rStyle w:val="Hyperlink"/>
@@ -4174,7 +4174,7 @@
             <w:r>
               <w:t xml:space="preserve">Email: </w:t>
             </w:r>
-            <w:hyperlink r:id="rId22" w:history="1">
+            <w:hyperlink r:id="rId23" w:history="1">
               <w:r>
                 <w:rPr>
                   <w:rStyle w:val="Hyperlink"/>
@@ -4220,7 +4220,7 @@
                           <pic:cNvPicPr/>
                         </pic:nvPicPr>
                         <pic:blipFill>
-                          <a:blip r:embed="rId23">
+                          <a:blip r:embed="rId24">
                             <a:extLst>
                               <a:ext uri="{28A0092B-C50C-407E-A947-70E740481C1C}">
                                 <a14:useLocalDpi xmlns:a14="http://schemas.microsoft.com/office/drawing/2010/main" val="0"/>
@@ -4432,7 +4432,7 @@
             <w:r>
               <w:t xml:space="preserve">Email: </w:t>
             </w:r>
-            <w:hyperlink r:id="rId24" w:history="1">
+            <w:hyperlink r:id="rId25" w:history="1">
               <w:r>
                 <w:rPr>
                   <w:rStyle w:val="Hyperlink"/>
@@ -4478,7 +4478,7 @@
                           <pic:cNvPicPr/>
                         </pic:nvPicPr>
                         <pic:blipFill rotWithShape="1">
-                          <a:blip r:embed="rId25">
+                          <a:blip r:embed="rId26">
                             <a:extLst>
                               <a:ext uri="{28A0092B-C50C-407E-A947-70E740481C1C}">
                                 <a14:useLocalDpi xmlns:a14="http://schemas.microsoft.com/office/drawing/2010/main" val="0"/>
@@ -4718,7 +4718,7 @@
             <w:r>
               <w:t xml:space="preserve">Email: </w:t>
             </w:r>
-            <w:hyperlink r:id="rId26" w:history="1">
+            <w:hyperlink r:id="rId27" w:history="1">
               <w:r>
                 <w:rPr>
                   <w:rStyle w:val="Hyperlink"/>
@@ -4950,7 +4950,7 @@
             <w:r>
               <w:t xml:space="preserve">Email: </w:t>
             </w:r>
-            <w:hyperlink r:id="rId27" w:history="1">
+            <w:hyperlink r:id="rId28" w:history="1">
               <w:r>
                 <w:rPr>
                   <w:rStyle w:val="Hyperlink"/>
@@ -4996,7 +4996,7 @@
                           <pic:cNvPicPr/>
                         </pic:nvPicPr>
                         <pic:blipFill rotWithShape="1">
-                          <a:blip r:embed="rId28">
+                          <a:blip r:embed="rId29">
                             <a:extLst>
                               <a:ext uri="{28A0092B-C50C-407E-A947-70E740481C1C}">
                                 <a14:useLocalDpi xmlns:a14="http://schemas.microsoft.com/office/drawing/2010/main" val="0"/>
@@ -5354,13 +5354,16 @@
               </w:rPr>
               <w:t xml:space="preserve">Email: </w:t>
             </w:r>
-            <w:r>
-              <w:rPr>
-                <w:rFonts w:ascii="Times New Roman" w:eastAsia="Arial" w:hAnsi="Times New Roman" w:cs="Times New Roman"/>
-                <w:sz w:val="21"/>
-              </w:rPr>
-              <w:t>duy111280@student.ctu.edu.vn</w:t>
-            </w:r>
+            <w:hyperlink r:id="rId30" w:history="1">
+              <w:r>
+                <w:rPr>
+                  <w:rStyle w:val="Hyperlink"/>
+                  <w:rFonts w:ascii="Times New Roman" w:eastAsia="Arial" w:hAnsi="Times New Roman" w:cs="Times New Roman"/>
+                  <w:sz w:val="21"/>
+                </w:rPr>
+                <w:t>duy111280@student.ctu.edu.vn</w:t>
+              </w:r>
+            </w:hyperlink>
           </w:p>
         </w:tc>
       </w:tr>
@@ -5773,13 +5776,16 @@
               </w:rPr>
               <w:t xml:space="preserve">Email: </w:t>
             </w:r>
-            <w:r>
-              <w:rPr>
-                <w:rFonts w:ascii="Times New Roman" w:eastAsia="Arial" w:hAnsi="Times New Roman" w:cs="Times New Roman"/>
-                <w:sz w:val="21"/>
-              </w:rPr>
-              <w:t>duy111280@student.ctu.edu.vn</w:t>
-            </w:r>
+            <w:hyperlink r:id="rId31" w:history="1">
+              <w:r>
+                <w:rPr>
+                  <w:rStyle w:val="Hyperlink"/>
+                  <w:rFonts w:ascii="Times New Roman" w:eastAsia="Arial" w:hAnsi="Times New Roman" w:cs="Times New Roman"/>
+                  <w:sz w:val="21"/>
+                </w:rPr>
+                <w:t>duy111280@student.ctu.edu.vn</w:t>
+              </w:r>
+            </w:hyperlink>
           </w:p>
         </w:tc>
       </w:tr>
@@ -6178,13 +6184,16 @@
               </w:rPr>
               <w:t xml:space="preserve">Email: </w:t>
             </w:r>
-            <w:r>
-              <w:rPr>
-                <w:rFonts w:ascii="Times New Roman" w:eastAsia="Arial" w:hAnsi="Times New Roman" w:cs="Times New Roman"/>
-                <w:sz w:val="21"/>
-              </w:rPr>
-              <w:t>duy111280@student.ctu.edu.vn</w:t>
-            </w:r>
+            <w:hyperlink r:id="rId32" w:history="1">
+              <w:r>
+                <w:rPr>
+                  <w:rStyle w:val="Hyperlink"/>
+                  <w:rFonts w:ascii="Times New Roman" w:eastAsia="Arial" w:hAnsi="Times New Roman" w:cs="Times New Roman"/>
+                  <w:sz w:val="21"/>
+                </w:rPr>
+                <w:t>duy111280@student.ctu.edu.vn</w:t>
+              </w:r>
+            </w:hyperlink>
           </w:p>
         </w:tc>
       </w:tr>
@@ -6590,13 +6599,16 @@
               </w:rPr>
               <w:t xml:space="preserve">Email: </w:t>
             </w:r>
-            <w:r>
-              <w:rPr>
-                <w:rFonts w:ascii="Times New Roman" w:eastAsia="Arial" w:hAnsi="Times New Roman" w:cs="Times New Roman"/>
-                <w:sz w:val="21"/>
-              </w:rPr>
-              <w:t>duy111280@student.ctu.edu.vn</w:t>
-            </w:r>
+            <w:hyperlink r:id="rId33" w:history="1">
+              <w:r>
+                <w:rPr>
+                  <w:rStyle w:val="Hyperlink"/>
+                  <w:rFonts w:ascii="Times New Roman" w:eastAsia="Arial" w:hAnsi="Times New Roman" w:cs="Times New Roman"/>
+                  <w:sz w:val="21"/>
+                </w:rPr>
+                <w:t>duy111280@student.ctu.edu.vn</w:t>
+              </w:r>
+            </w:hyperlink>
           </w:p>
         </w:tc>
       </w:tr>
@@ -7031,13 +7043,16 @@
               </w:rPr>
               <w:t xml:space="preserve">Email: </w:t>
             </w:r>
-            <w:r>
-              <w:rPr>
-                <w:rFonts w:ascii="Times New Roman" w:eastAsia="Arial" w:hAnsi="Times New Roman" w:cs="Times New Roman"/>
-                <w:sz w:val="21"/>
-              </w:rPr>
-              <w:t>duy111280@student.ctu.edu.vn</w:t>
-            </w:r>
+            <w:hyperlink r:id="rId34" w:history="1">
+              <w:r>
+                <w:rPr>
+                  <w:rStyle w:val="Hyperlink"/>
+                  <w:rFonts w:ascii="Times New Roman" w:eastAsia="Arial" w:hAnsi="Times New Roman" w:cs="Times New Roman"/>
+                  <w:sz w:val="21"/>
+                </w:rPr>
+                <w:t>duy111280@student.ctu.edu.vn</w:t>
+              </w:r>
+            </w:hyperlink>
           </w:p>
         </w:tc>
       </w:tr>
@@ -7478,13 +7493,16 @@
               </w:rPr>
               <w:t xml:space="preserve">Email: </w:t>
             </w:r>
-            <w:r>
-              <w:rPr>
-                <w:rFonts w:ascii="Times New Roman" w:eastAsia="Arial" w:hAnsi="Times New Roman" w:cs="Times New Roman"/>
-                <w:sz w:val="21"/>
-              </w:rPr>
-              <w:t>nhan111321@student.ctu.edu.vn</w:t>
-            </w:r>
+            <w:hyperlink r:id="rId35" w:history="1">
+              <w:r>
+                <w:rPr>
+                  <w:rStyle w:val="Hyperlink"/>
+                  <w:rFonts w:ascii="Times New Roman" w:eastAsia="Arial" w:hAnsi="Times New Roman" w:cs="Times New Roman"/>
+                  <w:sz w:val="21"/>
+                </w:rPr>
+                <w:t>nhan111321@student.ctu.edu.vn</w:t>
+              </w:r>
+            </w:hyperlink>
           </w:p>
         </w:tc>
       </w:tr>
@@ -7974,13 +7992,16 @@
               </w:rPr>
               <w:t xml:space="preserve">Email: </w:t>
             </w:r>
-            <w:r>
-              <w:rPr>
-                <w:rFonts w:ascii="Times New Roman" w:eastAsia="Arial" w:hAnsi="Times New Roman" w:cs="Times New Roman"/>
-                <w:sz w:val="21"/>
-              </w:rPr>
-              <w:t>nhan111321@student.ctu.edu.vn</w:t>
-            </w:r>
+            <w:hyperlink r:id="rId36" w:history="1">
+              <w:r>
+                <w:rPr>
+                  <w:rStyle w:val="Hyperlink"/>
+                  <w:rFonts w:ascii="Times New Roman" w:eastAsia="Arial" w:hAnsi="Times New Roman" w:cs="Times New Roman"/>
+                  <w:sz w:val="21"/>
+                </w:rPr>
+                <w:t>nhan111321@student.ctu.edu.vn</w:t>
+              </w:r>
+            </w:hyperlink>
           </w:p>
         </w:tc>
       </w:tr>
@@ -8436,13 +8457,16 @@
               </w:rPr>
               <w:t xml:space="preserve">Email: </w:t>
             </w:r>
-            <w:r>
-              <w:rPr>
-                <w:rFonts w:ascii="Times New Roman" w:eastAsia="Arial" w:hAnsi="Times New Roman" w:cs="Times New Roman"/>
-                <w:sz w:val="21"/>
-              </w:rPr>
-              <w:t>nhan111321@student.ctu.edu.vn</w:t>
-            </w:r>
+            <w:hyperlink r:id="rId37" w:history="1">
+              <w:r>
+                <w:rPr>
+                  <w:rStyle w:val="Hyperlink"/>
+                  <w:rFonts w:ascii="Times New Roman" w:eastAsia="Arial" w:hAnsi="Times New Roman" w:cs="Times New Roman"/>
+                  <w:sz w:val="21"/>
+                </w:rPr>
+                <w:t>nhan111321@student.ctu.edu.vn</w:t>
+              </w:r>
+            </w:hyperlink>
           </w:p>
         </w:tc>
       </w:tr>
@@ -8897,13 +8921,16 @@
               </w:rPr>
               <w:t xml:space="preserve">Email: </w:t>
             </w:r>
-            <w:r>
-              <w:rPr>
-                <w:rFonts w:ascii="Times New Roman" w:eastAsia="Arial" w:hAnsi="Times New Roman" w:cs="Times New Roman"/>
-                <w:sz w:val="21"/>
-              </w:rPr>
-              <w:t>nhan111321@student.ctu.edu.vn</w:t>
-            </w:r>
+            <w:hyperlink r:id="rId38" w:history="1">
+              <w:r>
+                <w:rPr>
+                  <w:rStyle w:val="Hyperlink"/>
+                  <w:rFonts w:ascii="Times New Roman" w:eastAsia="Arial" w:hAnsi="Times New Roman" w:cs="Times New Roman"/>
+                  <w:sz w:val="21"/>
+                </w:rPr>
+                <w:t>nhan111321@student.ctu.edu.vn</w:t>
+              </w:r>
+            </w:hyperlink>
           </w:p>
         </w:tc>
       </w:tr>
@@ -9324,13 +9351,16 @@
               </w:rPr>
               <w:t xml:space="preserve">Email: </w:t>
             </w:r>
-            <w:r>
-              <w:rPr>
-                <w:rFonts w:ascii="Times New Roman" w:eastAsia="Arial" w:hAnsi="Times New Roman" w:cs="Times New Roman"/>
-                <w:sz w:val="21"/>
-              </w:rPr>
-              <w:t>phuong111327@student.ctu.edu.vn</w:t>
-            </w:r>
+            <w:hyperlink r:id="rId39" w:history="1">
+              <w:r>
+                <w:rPr>
+                  <w:rStyle w:val="Hyperlink"/>
+                  <w:rFonts w:ascii="Times New Roman" w:eastAsia="Arial" w:hAnsi="Times New Roman" w:cs="Times New Roman"/>
+                  <w:sz w:val="21"/>
+                </w:rPr>
+                <w:t>phuong111327@student.ctu.edu.vn</w:t>
+              </w:r>
+            </w:hyperlink>
           </w:p>
         </w:tc>
       </w:tr>
@@ -9786,13 +9816,16 @@
               </w:rPr>
               <w:t xml:space="preserve">Email: </w:t>
             </w:r>
-            <w:r>
-              <w:rPr>
-                <w:rFonts w:ascii="Times New Roman" w:eastAsia="Arial" w:hAnsi="Times New Roman" w:cs="Times New Roman"/>
-                <w:sz w:val="21"/>
-              </w:rPr>
-              <w:t>phuong111327@student.ctu.edu.vn</w:t>
-            </w:r>
+            <w:hyperlink r:id="rId40" w:history="1">
+              <w:r>
+                <w:rPr>
+                  <w:rStyle w:val="Hyperlink"/>
+                  <w:rFonts w:ascii="Times New Roman" w:eastAsia="Arial" w:hAnsi="Times New Roman" w:cs="Times New Roman"/>
+                  <w:sz w:val="21"/>
+                </w:rPr>
+                <w:t>phuong111327@student.ctu.edu.vn</w:t>
+              </w:r>
+            </w:hyperlink>
           </w:p>
         </w:tc>
       </w:tr>
@@ -10220,13 +10253,16 @@
               </w:rPr>
               <w:t xml:space="preserve">Email: </w:t>
             </w:r>
-            <w:r>
-              <w:rPr>
-                <w:rFonts w:ascii="Times New Roman" w:eastAsia="Arial" w:hAnsi="Times New Roman" w:cs="Times New Roman"/>
-                <w:sz w:val="21"/>
-              </w:rPr>
-              <w:t>phuong111327@student.ctu.edu.vn</w:t>
-            </w:r>
+            <w:hyperlink r:id="rId41" w:history="1">
+              <w:r>
+                <w:rPr>
+                  <w:rStyle w:val="Hyperlink"/>
+                  <w:rFonts w:ascii="Times New Roman" w:eastAsia="Arial" w:hAnsi="Times New Roman" w:cs="Times New Roman"/>
+                  <w:sz w:val="21"/>
+                </w:rPr>
+                <w:t>phuong111327@student.ctu.edu.vn</w:t>
+              </w:r>
+            </w:hyperlink>
           </w:p>
         </w:tc>
       </w:tr>
@@ -10653,13 +10689,16 @@
               </w:rPr>
               <w:t xml:space="preserve">Email: </w:t>
             </w:r>
-            <w:r>
-              <w:rPr>
-                <w:rFonts w:ascii="Times New Roman" w:eastAsia="Arial" w:hAnsi="Times New Roman" w:cs="Times New Roman"/>
-                <w:sz w:val="21"/>
-              </w:rPr>
-              <w:t>phuong111327@student.ctu.edu.vn</w:t>
-            </w:r>
+            <w:hyperlink r:id="rId42" w:history="1">
+              <w:r>
+                <w:rPr>
+                  <w:rStyle w:val="Hyperlink"/>
+                  <w:rFonts w:ascii="Times New Roman" w:eastAsia="Arial" w:hAnsi="Times New Roman" w:cs="Times New Roman"/>
+                  <w:sz w:val="21"/>
+                </w:rPr>
+                <w:t>phuong111327@student.ctu.edu.vn</w:t>
+              </w:r>
+            </w:hyperlink>
           </w:p>
         </w:tc>
       </w:tr>
@@ -11130,8 +11169,18 @@
                 <w:rFonts w:ascii="Times New Roman" w:eastAsia="Arial" w:hAnsi="Times New Roman" w:cs="Times New Roman"/>
                 <w:sz w:val="21"/>
               </w:rPr>
-              <w:t xml:space="preserve"> duy111280@student.ctu.edu.vn</w:t>
-            </w:r>
+              <w:t xml:space="preserve"> </w:t>
+            </w:r>
+            <w:hyperlink r:id="rId43" w:history="1">
+              <w:r>
+                <w:rPr>
+                  <w:rStyle w:val="Hyperlink"/>
+                  <w:rFonts w:ascii="Times New Roman" w:eastAsia="Arial" w:hAnsi="Times New Roman" w:cs="Times New Roman"/>
+                  <w:sz w:val="21"/>
+                </w:rPr>
+                <w:t>duy111280@student.ctu.edu.vn</w:t>
+              </w:r>
+            </w:hyperlink>
           </w:p>
         </w:tc>
       </w:tr>
@@ -11676,8 +11725,18 @@
                 <w:rFonts w:ascii="Times New Roman" w:eastAsia="Arial" w:hAnsi="Times New Roman" w:cs="Times New Roman"/>
                 <w:sz w:val="21"/>
               </w:rPr>
-              <w:t>Email: duy111280@student.ctu.edu.vn</w:t>
-            </w:r>
+              <w:t xml:space="preserve">Email: </w:t>
+            </w:r>
+            <w:hyperlink r:id="rId44" w:history="1">
+              <w:r>
+                <w:rPr>
+                  <w:rStyle w:val="Hyperlink"/>
+                  <w:rFonts w:ascii="Times New Roman" w:eastAsia="Arial" w:hAnsi="Times New Roman" w:cs="Times New Roman"/>
+                  <w:sz w:val="21"/>
+                </w:rPr>
+                <w:t>duy111280@student.ctu.edu.vn</w:t>
+              </w:r>
+            </w:hyperlink>
           </w:p>
         </w:tc>
       </w:tr>
@@ -12320,8 +12379,18 @@
                 <w:rFonts w:ascii="Times New Roman" w:eastAsia="Arial" w:hAnsi="Times New Roman" w:cs="Times New Roman"/>
                 <w:sz w:val="21"/>
               </w:rPr>
-              <w:t>Email: duy111280@student.ctu.edu.vn</w:t>
-            </w:r>
+              <w:t xml:space="preserve">Email: </w:t>
+            </w:r>
+            <w:hyperlink r:id="rId45" w:history="1">
+              <w:r>
+                <w:rPr>
+                  <w:rStyle w:val="Hyperlink"/>
+                  <w:rFonts w:ascii="Times New Roman" w:eastAsia="Arial" w:hAnsi="Times New Roman" w:cs="Times New Roman"/>
+                  <w:sz w:val="21"/>
+                </w:rPr>
+                <w:t>duy111280@student.ctu.edu.vn</w:t>
+              </w:r>
+            </w:hyperlink>
           </w:p>
         </w:tc>
       </w:tr>
@@ -13006,8 +13075,18 @@
                 <w:rFonts w:ascii="Times New Roman" w:eastAsia="Arial" w:hAnsi="Times New Roman" w:cs="Times New Roman"/>
                 <w:sz w:val="21"/>
               </w:rPr>
-              <w:t>Email: duy111280@student.ctu.edu.vn</w:t>
-            </w:r>
+              <w:t xml:space="preserve">Email: </w:t>
+            </w:r>
+            <w:hyperlink r:id="rId46" w:history="1">
+              <w:r>
+                <w:rPr>
+                  <w:rStyle w:val="Hyperlink"/>
+                  <w:rFonts w:ascii="Times New Roman" w:eastAsia="Arial" w:hAnsi="Times New Roman" w:cs="Times New Roman"/>
+                  <w:sz w:val="21"/>
+                </w:rPr>
+                <w:t>duy111280@student.ctu.edu.vn</w:t>
+              </w:r>
+            </w:hyperlink>
           </w:p>
         </w:tc>
       </w:tr>
@@ -13649,8 +13728,18 @@
                 <w:rFonts w:ascii="Times New Roman" w:eastAsia="Arial" w:hAnsi="Times New Roman" w:cs="Times New Roman"/>
                 <w:sz w:val="21"/>
               </w:rPr>
-              <w:t>Email: duy111280@student.ctu.edu.vn</w:t>
-            </w:r>
+              <w:t xml:space="preserve">Email: </w:t>
+            </w:r>
+            <w:hyperlink r:id="rId47" w:history="1">
+              <w:r>
+                <w:rPr>
+                  <w:rStyle w:val="Hyperlink"/>
+                  <w:rFonts w:ascii="Times New Roman" w:eastAsia="Arial" w:hAnsi="Times New Roman" w:cs="Times New Roman"/>
+                  <w:sz w:val="21"/>
+                </w:rPr>
+                <w:t>duy111280@student.ctu.edu.vn</w:t>
+              </w:r>
+            </w:hyperlink>
           </w:p>
         </w:tc>
       </w:tr>
@@ -14372,8 +14461,18 @@
                 <w:rFonts w:ascii="Times New Roman" w:eastAsia="Arial" w:hAnsi="Times New Roman" w:cs="Times New Roman"/>
                 <w:sz w:val="21"/>
               </w:rPr>
-              <w:t>Email: nhan111321@student.ctu.edu.vn</w:t>
-            </w:r>
+              <w:t xml:space="preserve">Email: </w:t>
+            </w:r>
+            <w:hyperlink r:id="rId48" w:history="1">
+              <w:r>
+                <w:rPr>
+                  <w:rStyle w:val="Hyperlink"/>
+                  <w:rFonts w:ascii="Times New Roman" w:eastAsia="Arial" w:hAnsi="Times New Roman" w:cs="Times New Roman"/>
+                  <w:sz w:val="21"/>
+                </w:rPr>
+                <w:t>nhan111321@student.ctu.edu.vn</w:t>
+              </w:r>
+            </w:hyperlink>
           </w:p>
         </w:tc>
       </w:tr>
@@ -14949,8 +15048,18 @@
                 <w:rFonts w:ascii="Times New Roman" w:eastAsia="Arial" w:hAnsi="Times New Roman" w:cs="Times New Roman"/>
                 <w:sz w:val="21"/>
               </w:rPr>
-              <w:t>Email: nhan111321@student.ctu.edu.vn</w:t>
-            </w:r>
+              <w:t xml:space="preserve">Email: </w:t>
+            </w:r>
+            <w:hyperlink r:id="rId49" w:history="1">
+              <w:r>
+                <w:rPr>
+                  <w:rStyle w:val="Hyperlink"/>
+                  <w:rFonts w:ascii="Times New Roman" w:eastAsia="Arial" w:hAnsi="Times New Roman" w:cs="Times New Roman"/>
+                  <w:sz w:val="21"/>
+                </w:rPr>
+                <w:t>nhan111321@student.ctu.edu.vn</w:t>
+              </w:r>
+            </w:hyperlink>
           </w:p>
         </w:tc>
       </w:tr>
@@ -15564,8 +15673,18 @@
                 <w:rFonts w:ascii="Times New Roman" w:eastAsia="Arial" w:hAnsi="Times New Roman" w:cs="Times New Roman"/>
                 <w:sz w:val="21"/>
               </w:rPr>
-              <w:t>Email: nhan111321@student.ctu.edu.vn</w:t>
-            </w:r>
+              <w:t xml:space="preserve">Email: </w:t>
+            </w:r>
+            <w:hyperlink r:id="rId50" w:history="1">
+              <w:r>
+                <w:rPr>
+                  <w:rStyle w:val="Hyperlink"/>
+                  <w:rFonts w:ascii="Times New Roman" w:eastAsia="Arial" w:hAnsi="Times New Roman" w:cs="Times New Roman"/>
+                  <w:sz w:val="21"/>
+                </w:rPr>
+                <w:t>nhan111321@student.ctu.edu.vn</w:t>
+              </w:r>
+            </w:hyperlink>
           </w:p>
         </w:tc>
       </w:tr>
@@ -16169,8 +16288,18 @@
                 <w:rFonts w:ascii="Times New Roman" w:eastAsia="Arial" w:hAnsi="Times New Roman" w:cs="Times New Roman"/>
                 <w:sz w:val="21"/>
               </w:rPr>
-              <w:t>Email: nhan111321@student.ctu.edu.vn</w:t>
-            </w:r>
+              <w:t xml:space="preserve">Email: </w:t>
+            </w:r>
+            <w:hyperlink r:id="rId51" w:history="1">
+              <w:r>
+                <w:rPr>
+                  <w:rStyle w:val="Hyperlink"/>
+                  <w:rFonts w:ascii="Times New Roman" w:eastAsia="Arial" w:hAnsi="Times New Roman" w:cs="Times New Roman"/>
+                  <w:sz w:val="21"/>
+                </w:rPr>
+                <w:t>nhan111321@student.ctu.edu.vn</w:t>
+              </w:r>
+            </w:hyperlink>
           </w:p>
         </w:tc>
       </w:tr>
@@ -16732,8 +16861,18 @@
                 <w:rFonts w:ascii="Times New Roman" w:eastAsia="Arial" w:hAnsi="Times New Roman" w:cs="Times New Roman"/>
                 <w:sz w:val="21"/>
               </w:rPr>
-              <w:t>Email: phuong111327@student.ctu.edu.vn</w:t>
-            </w:r>
+              <w:t xml:space="preserve">Email: </w:t>
+            </w:r>
+            <w:hyperlink r:id="rId52" w:history="1">
+              <w:r>
+                <w:rPr>
+                  <w:rStyle w:val="Hyperlink"/>
+                  <w:rFonts w:ascii="Times New Roman" w:eastAsia="Arial" w:hAnsi="Times New Roman" w:cs="Times New Roman"/>
+                  <w:sz w:val="21"/>
+                </w:rPr>
+                <w:t>phuong111327@student.ctu.edu.vn</w:t>
+              </w:r>
+            </w:hyperlink>
           </w:p>
         </w:tc>
       </w:tr>
@@ -17465,8 +17604,18 @@
                 <w:rFonts w:ascii="Times New Roman" w:eastAsia="Arial" w:hAnsi="Times New Roman" w:cs="Times New Roman"/>
                 <w:sz w:val="21"/>
               </w:rPr>
-              <w:t>Email: phuong111327@student.ctu.edu.vn</w:t>
-            </w:r>
+              <w:t xml:space="preserve">Email: </w:t>
+            </w:r>
+            <w:hyperlink r:id="rId53" w:history="1">
+              <w:r>
+                <w:rPr>
+                  <w:rStyle w:val="Hyperlink"/>
+                  <w:rFonts w:ascii="Times New Roman" w:eastAsia="Arial" w:hAnsi="Times New Roman" w:cs="Times New Roman"/>
+                  <w:sz w:val="21"/>
+                </w:rPr>
+                <w:t>phuong111327@student.ctu.edu.vn</w:t>
+              </w:r>
+            </w:hyperlink>
           </w:p>
         </w:tc>
       </w:tr>
@@ -18227,8 +18376,18 @@
                 <w:rFonts w:ascii="Times New Roman" w:eastAsia="Arial" w:hAnsi="Times New Roman" w:cs="Times New Roman"/>
                 <w:sz w:val="21"/>
               </w:rPr>
-              <w:t>Email: phuong111327@student.ctu.edu.vn</w:t>
-            </w:r>
+              <w:t xml:space="preserve">Email: </w:t>
+            </w:r>
+            <w:hyperlink r:id="rId54" w:history="1">
+              <w:r>
+                <w:rPr>
+                  <w:rStyle w:val="Hyperlink"/>
+                  <w:rFonts w:ascii="Times New Roman" w:eastAsia="Arial" w:hAnsi="Times New Roman" w:cs="Times New Roman"/>
+                  <w:sz w:val="21"/>
+                </w:rPr>
+                <w:t>phuong111327@student.ctu.edu.vn</w:t>
+              </w:r>
+            </w:hyperlink>
           </w:p>
         </w:tc>
       </w:tr>
@@ -18936,8 +19095,18 @@
                 <w:rFonts w:ascii="Times New Roman" w:eastAsia="Arial" w:hAnsi="Times New Roman" w:cs="Times New Roman"/>
                 <w:sz w:val="21"/>
               </w:rPr>
-              <w:t>Email: phuong111327@student.ctu.edu.vn</w:t>
-            </w:r>
+              <w:t xml:space="preserve">Email: </w:t>
+            </w:r>
+            <w:hyperlink r:id="rId55" w:history="1">
+              <w:r>
+                <w:rPr>
+                  <w:rStyle w:val="Hyperlink"/>
+                  <w:rFonts w:ascii="Times New Roman" w:eastAsia="Arial" w:hAnsi="Times New Roman" w:cs="Times New Roman"/>
+                  <w:sz w:val="21"/>
+                </w:rPr>
+                <w:t>phuong111327@student.ctu.edu.vn</w:t>
+              </w:r>
+            </w:hyperlink>
           </w:p>
         </w:tc>
       </w:tr>
@@ -19310,8 +19479,6 @@
               </w:rPr>
               <w:t>ng codeIgniter và javascript.</w:t>
             </w:r>
-            <w:bookmarkStart w:id="14" w:name="_GoBack"/>
-            <w:bookmarkEnd w:id="14"/>
           </w:p>
         </w:tc>
       </w:tr>
@@ -19409,11 +19576,11 @@
       <w:pPr>
         <w:pStyle w:val="Heading2"/>
       </w:pPr>
-      <w:bookmarkStart w:id="15" w:name="_Toc399367481"/>
+      <w:bookmarkStart w:id="14" w:name="_Toc399367481"/>
       <w:r>
         <w:t>Phê duyệt các yêu cầu thay đổi</w:t>
       </w:r>
-      <w:bookmarkEnd w:id="15"/>
+      <w:bookmarkEnd w:id="14"/>
       <w:r>
         <w:t xml:space="preserve"> </w:t>
       </w:r>
@@ -19689,8 +19856,18 @@
                 <w:rFonts w:ascii="Times New Roman" w:eastAsia="Arial" w:hAnsi="Times New Roman" w:cs="Times New Roman"/>
                 <w:sz w:val="21"/>
               </w:rPr>
-              <w:t xml:space="preserve"> duy111280@student.ctu.edu.vn</w:t>
-            </w:r>
+              <w:t xml:space="preserve"> </w:t>
+            </w:r>
+            <w:hyperlink r:id="rId56" w:history="1">
+              <w:r>
+                <w:rPr>
+                  <w:rStyle w:val="Hyperlink"/>
+                  <w:rFonts w:ascii="Times New Roman" w:eastAsia="Arial" w:hAnsi="Times New Roman" w:cs="Times New Roman"/>
+                  <w:sz w:val="21"/>
+                </w:rPr>
+                <w:t>duy111280@student.ctu.edu.vn</w:t>
+              </w:r>
+            </w:hyperlink>
           </w:p>
         </w:tc>
       </w:tr>
@@ -20054,8 +20231,18 @@
                 <w:rFonts w:ascii="Times New Roman" w:eastAsia="Arial" w:hAnsi="Times New Roman" w:cs="Times New Roman"/>
                 <w:sz w:val="21"/>
               </w:rPr>
-              <w:t>Email: duy111280@student.ctu.edu.vn</w:t>
-            </w:r>
+              <w:t xml:space="preserve">Email: </w:t>
+            </w:r>
+            <w:hyperlink r:id="rId57" w:history="1">
+              <w:r>
+                <w:rPr>
+                  <w:rStyle w:val="Hyperlink"/>
+                  <w:rFonts w:ascii="Times New Roman" w:eastAsia="Arial" w:hAnsi="Times New Roman" w:cs="Times New Roman"/>
+                  <w:sz w:val="21"/>
+                </w:rPr>
+                <w:t>duy111280@student.ctu.edu.vn</w:t>
+              </w:r>
+            </w:hyperlink>
           </w:p>
         </w:tc>
       </w:tr>
@@ -20411,8 +20598,18 @@
                 <w:rFonts w:ascii="Times New Roman" w:eastAsia="Arial" w:hAnsi="Times New Roman" w:cs="Times New Roman"/>
                 <w:sz w:val="21"/>
               </w:rPr>
-              <w:t>Email: duy111280@student.ctu.edu.vn</w:t>
-            </w:r>
+              <w:t xml:space="preserve">Email: </w:t>
+            </w:r>
+            <w:hyperlink r:id="rId58" w:history="1">
+              <w:r>
+                <w:rPr>
+                  <w:rStyle w:val="Hyperlink"/>
+                  <w:rFonts w:ascii="Times New Roman" w:eastAsia="Arial" w:hAnsi="Times New Roman" w:cs="Times New Roman"/>
+                  <w:sz w:val="21"/>
+                </w:rPr>
+                <w:t>duy111280@student.ctu.edu.vn</w:t>
+              </w:r>
+            </w:hyperlink>
           </w:p>
         </w:tc>
       </w:tr>
@@ -20768,8 +20965,18 @@
                 <w:rFonts w:ascii="Times New Roman" w:eastAsia="Arial" w:hAnsi="Times New Roman" w:cs="Times New Roman"/>
                 <w:sz w:val="21"/>
               </w:rPr>
-              <w:t>Email: duy111280@student.ctu.edu.vn</w:t>
-            </w:r>
+              <w:t xml:space="preserve">Email: </w:t>
+            </w:r>
+            <w:hyperlink r:id="rId59" w:history="1">
+              <w:r>
+                <w:rPr>
+                  <w:rStyle w:val="Hyperlink"/>
+                  <w:rFonts w:ascii="Times New Roman" w:eastAsia="Arial" w:hAnsi="Times New Roman" w:cs="Times New Roman"/>
+                  <w:sz w:val="21"/>
+                </w:rPr>
+                <w:t>duy111280@student.ctu.edu.vn</w:t>
+              </w:r>
+            </w:hyperlink>
           </w:p>
         </w:tc>
       </w:tr>
@@ -21117,7 +21324,7 @@
             <w:r>
               <w:t xml:space="preserve">Email: </w:t>
             </w:r>
-            <w:hyperlink r:id="rId29" w:history="1">
+            <w:hyperlink r:id="rId60" w:history="1">
               <w:r>
                 <w:rPr>
                   <w:rStyle w:val="Hyperlink"/>
@@ -21464,7 +21671,7 @@
             <w:r>
               <w:t xml:space="preserve">Email: </w:t>
             </w:r>
-            <w:hyperlink r:id="rId30" w:history="1">
+            <w:hyperlink r:id="rId61" w:history="1">
               <w:r>
                 <w:rPr>
                   <w:rStyle w:val="Hyperlink"/>
@@ -21812,7 +22019,7 @@
             <w:r>
               <w:t xml:space="preserve">Email: </w:t>
             </w:r>
-            <w:hyperlink r:id="rId31" w:history="1">
+            <w:hyperlink r:id="rId62" w:history="1">
               <w:r>
                 <w:rPr>
                   <w:rStyle w:val="Hyperlink"/>
@@ -22159,7 +22366,7 @@
             <w:r>
               <w:t xml:space="preserve">Email: </w:t>
             </w:r>
-            <w:hyperlink r:id="rId32" w:history="1">
+            <w:hyperlink r:id="rId63" w:history="1">
               <w:r>
                 <w:rPr>
                   <w:rStyle w:val="Hyperlink"/>
@@ -22530,8 +22737,18 @@
                 <w:rFonts w:ascii="Times New Roman" w:eastAsia="Arial" w:hAnsi="Times New Roman" w:cs="Times New Roman"/>
                 <w:sz w:val="21"/>
               </w:rPr>
-              <w:t>Email: phuong111327@student.ctu.edu.vn</w:t>
-            </w:r>
+              <w:t xml:space="preserve">Email: </w:t>
+            </w:r>
+            <w:hyperlink r:id="rId64" w:history="1">
+              <w:r>
+                <w:rPr>
+                  <w:rStyle w:val="Hyperlink"/>
+                  <w:rFonts w:ascii="Times New Roman" w:eastAsia="Arial" w:hAnsi="Times New Roman" w:cs="Times New Roman"/>
+                  <w:sz w:val="21"/>
+                </w:rPr>
+                <w:t>phuong111327@student.ctu.edu.vn</w:t>
+              </w:r>
+            </w:hyperlink>
           </w:p>
         </w:tc>
       </w:tr>
@@ -22880,8 +23097,18 @@
                 <w:rFonts w:ascii="Times New Roman" w:eastAsia="Arial" w:hAnsi="Times New Roman" w:cs="Times New Roman"/>
                 <w:sz w:val="21"/>
               </w:rPr>
-              <w:t>Email: phuong111327@student.ctu.edu.vn</w:t>
-            </w:r>
+              <w:t xml:space="preserve">Email: </w:t>
+            </w:r>
+            <w:hyperlink r:id="rId65" w:history="1">
+              <w:r>
+                <w:rPr>
+                  <w:rStyle w:val="Hyperlink"/>
+                  <w:rFonts w:ascii="Times New Roman" w:eastAsia="Arial" w:hAnsi="Times New Roman" w:cs="Times New Roman"/>
+                  <w:sz w:val="21"/>
+                </w:rPr>
+                <w:t>phuong111327@student.ctu.edu.vn</w:t>
+              </w:r>
+            </w:hyperlink>
           </w:p>
         </w:tc>
       </w:tr>
@@ -23231,8 +23458,18 @@
                 <w:rFonts w:ascii="Times New Roman" w:eastAsia="Arial" w:hAnsi="Times New Roman" w:cs="Times New Roman"/>
                 <w:sz w:val="21"/>
               </w:rPr>
-              <w:t>Email: phuong111327@student.ctu.edu.vn</w:t>
-            </w:r>
+              <w:t xml:space="preserve">Email: </w:t>
+            </w:r>
+            <w:hyperlink r:id="rId66" w:history="1">
+              <w:r>
+                <w:rPr>
+                  <w:rStyle w:val="Hyperlink"/>
+                  <w:rFonts w:ascii="Times New Roman" w:eastAsia="Arial" w:hAnsi="Times New Roman" w:cs="Times New Roman"/>
+                  <w:sz w:val="21"/>
+                </w:rPr>
+                <w:t>phuong111327@student.ctu.edu.vn</w:t>
+              </w:r>
+            </w:hyperlink>
           </w:p>
         </w:tc>
       </w:tr>
@@ -23574,8 +23811,18 @@
                 <w:rFonts w:ascii="Times New Roman" w:eastAsia="Arial" w:hAnsi="Times New Roman" w:cs="Times New Roman"/>
                 <w:sz w:val="21"/>
               </w:rPr>
-              <w:t>Email: phuong111327@student.ctu.edu.vn</w:t>
-            </w:r>
+              <w:t xml:space="preserve">Email: </w:t>
+            </w:r>
+            <w:hyperlink r:id="rId67" w:history="1">
+              <w:r>
+                <w:rPr>
+                  <w:rStyle w:val="Hyperlink"/>
+                  <w:rFonts w:ascii="Times New Roman" w:eastAsia="Arial" w:hAnsi="Times New Roman" w:cs="Times New Roman"/>
+                  <w:sz w:val="21"/>
+                </w:rPr>
+                <w:t>phuong111327@student.ctu.edu.vn</w:t>
+              </w:r>
+            </w:hyperlink>
           </w:p>
         </w:tc>
       </w:tr>
@@ -23925,8 +24172,18 @@
                 <w:rFonts w:ascii="Times New Roman" w:eastAsia="Arial" w:hAnsi="Times New Roman" w:cs="Times New Roman"/>
                 <w:sz w:val="21"/>
               </w:rPr>
-              <w:t>Email: phuong111327@student.ctu.edu.vn</w:t>
-            </w:r>
+              <w:t xml:space="preserve">Email: </w:t>
+            </w:r>
+            <w:hyperlink r:id="rId68" w:history="1">
+              <w:r>
+                <w:rPr>
+                  <w:rStyle w:val="Hyperlink"/>
+                  <w:rFonts w:ascii="Times New Roman" w:eastAsia="Arial" w:hAnsi="Times New Roman" w:cs="Times New Roman"/>
+                  <w:sz w:val="21"/>
+                </w:rPr>
+                <w:t>phuong111327@student.ctu.edu.vn</w:t>
+              </w:r>
+            </w:hyperlink>
           </w:p>
         </w:tc>
       </w:tr>
@@ -24004,9 +24261,12 @@
         </w:tc>
       </w:tr>
     </w:tbl>
-    <w:p/>
+    <w:p>
+      <w:bookmarkStart w:id="15" w:name="_GoBack"/>
+      <w:bookmarkEnd w:id="15"/>
+    </w:p>
     <w:sectPr>
-      <w:headerReference w:type="first" r:id="rId33"/>
+      <w:headerReference w:type="first" r:id="rId69"/>
       <w:type w:val="continuous"/>
       <w:pgSz w:w="11907" w:h="16839" w:code="9"/>
       <w:pgMar w:top="1440" w:right="1440" w:bottom="1440" w:left="1440" w:header="720" w:footer="720" w:gutter="0"/>
@@ -24020,7 +24280,7 @@
 </file>
 
 <file path=word/endnotes.xml><?xml version="1.0" encoding="utf-8"?>
-<w:endnotes xmlns:wpc="http://schemas.microsoft.com/office/word/2010/wordprocessingCanvas" xmlns:mc="http://schemas.openxmlformats.org/markup-compatibility/2006" xmlns:o="urn:schemas-microsoft-com:office:office" xmlns:r="http://schemas.openxmlformats.org/officeDocument/2006/relationships" xmlns:m="http://schemas.openxmlformats.org/officeDocument/2006/math" xmlns:v="urn:schemas-microsoft-com:vml" xmlns:wp14="http://schemas.microsoft.com/office/word/2010/wordprocessingDrawing" xmlns:wp="http://schemas.openxmlformats.org/drawingml/2006/wordprocessingDrawing" xmlns:w10="urn:schemas-microsoft-com:office:word" xmlns:w="http://schemas.openxmlformats.org/wordprocessingml/2006/main" xmlns:w14="http://schemas.microsoft.com/office/word/2010/wordml" xmlns:w15="http://schemas.microsoft.com/office/word/2012/wordml" xmlns:wpg="http://schemas.microsoft.com/office/word/2010/wordprocessingGroup" xmlns:wpi="http://schemas.microsoft.com/office/word/2010/wordprocessingInk" xmlns:wne="http://schemas.microsoft.com/office/word/2006/wordml" xmlns:wps="http://schemas.microsoft.com/office/word/2010/wordprocessingShape" mc:Ignorable="w14 w15 wp14">
+<w:endnotes xmlns:wpc="http://schemas.microsoft.com/office/word/2010/wordprocessingCanvas" xmlns:mc="http://schemas.openxmlformats.org/markup-compatibility/2006" xmlns:o="urn:schemas-microsoft-com:office:office" xmlns:r="http://schemas.openxmlformats.org/officeDocument/2006/relationships" xmlns:m="http://schemas.openxmlformats.org/officeDocument/2006/math" xmlns:v="urn:schemas-microsoft-com:vml" xmlns:wp14="http://schemas.microsoft.com/office/word/2010/wordprocessingDrawing" xmlns:wp="http://schemas.openxmlformats.org/drawingml/2006/wordprocessingDrawing" xmlns:w10="urn:schemas-microsoft-com:office:word" xmlns:w="http://schemas.openxmlformats.org/wordprocessingml/2006/main" xmlns:w14="http://schemas.microsoft.com/office/word/2010/wordml" xmlns:wpg="http://schemas.microsoft.com/office/word/2010/wordprocessingGroup" xmlns:wpi="http://schemas.microsoft.com/office/word/2010/wordprocessingInk" xmlns:wne="http://schemas.microsoft.com/office/word/2006/wordml" xmlns:wps="http://schemas.microsoft.com/office/word/2010/wordprocessingShape" mc:Ignorable="w14 wp14">
   <w:endnote w:type="separator" w:id="-1">
     <w:p>
       <w:r>
@@ -24039,7 +24299,7 @@
 </file>
 
 <file path=word/footnotes.xml><?xml version="1.0" encoding="utf-8"?>
-<w:footnotes xmlns:wpc="http://schemas.microsoft.com/office/word/2010/wordprocessingCanvas" xmlns:mc="http://schemas.openxmlformats.org/markup-compatibility/2006" xmlns:o="urn:schemas-microsoft-com:office:office" xmlns:r="http://schemas.openxmlformats.org/officeDocument/2006/relationships" xmlns:m="http://schemas.openxmlformats.org/officeDocument/2006/math" xmlns:v="urn:schemas-microsoft-com:vml" xmlns:wp14="http://schemas.microsoft.com/office/word/2010/wordprocessingDrawing" xmlns:wp="http://schemas.openxmlformats.org/drawingml/2006/wordprocessingDrawing" xmlns:w10="urn:schemas-microsoft-com:office:word" xmlns:w="http://schemas.openxmlformats.org/wordprocessingml/2006/main" xmlns:w14="http://schemas.microsoft.com/office/word/2010/wordml" xmlns:w15="http://schemas.microsoft.com/office/word/2012/wordml" xmlns:wpg="http://schemas.microsoft.com/office/word/2010/wordprocessingGroup" xmlns:wpi="http://schemas.microsoft.com/office/word/2010/wordprocessingInk" xmlns:wne="http://schemas.microsoft.com/office/word/2006/wordml" xmlns:wps="http://schemas.microsoft.com/office/word/2010/wordprocessingShape" mc:Ignorable="w14 w15 wp14">
+<w:footnotes xmlns:wpc="http://schemas.microsoft.com/office/word/2010/wordprocessingCanvas" xmlns:mc="http://schemas.openxmlformats.org/markup-compatibility/2006" xmlns:o="urn:schemas-microsoft-com:office:office" xmlns:r="http://schemas.openxmlformats.org/officeDocument/2006/relationships" xmlns:m="http://schemas.openxmlformats.org/officeDocument/2006/math" xmlns:v="urn:schemas-microsoft-com:vml" xmlns:wp14="http://schemas.microsoft.com/office/word/2010/wordprocessingDrawing" xmlns:wp="http://schemas.openxmlformats.org/drawingml/2006/wordprocessingDrawing" xmlns:w10="urn:schemas-microsoft-com:office:word" xmlns:w="http://schemas.openxmlformats.org/wordprocessingml/2006/main" xmlns:w14="http://schemas.microsoft.com/office/word/2010/wordml" xmlns:wpg="http://schemas.microsoft.com/office/word/2010/wordprocessingGroup" xmlns:wpi="http://schemas.microsoft.com/office/word/2010/wordprocessingInk" xmlns:wne="http://schemas.microsoft.com/office/word/2006/wordml" xmlns:wps="http://schemas.microsoft.com/office/word/2010/wordprocessingShape" mc:Ignorable="w14 wp14">
   <w:footnote w:type="separator" w:id="-1">
     <w:p>
       <w:r>
@@ -24058,7 +24318,7 @@
 </file>
 
 <file path=word/header1.xml><?xml version="1.0" encoding="utf-8"?>
-<w:hdr xmlns:wpc="http://schemas.microsoft.com/office/word/2010/wordprocessingCanvas" xmlns:mc="http://schemas.openxmlformats.org/markup-compatibility/2006" xmlns:o="urn:schemas-microsoft-com:office:office" xmlns:r="http://schemas.openxmlformats.org/officeDocument/2006/relationships" xmlns:m="http://schemas.openxmlformats.org/officeDocument/2006/math" xmlns:v="urn:schemas-microsoft-com:vml" xmlns:wp14="http://schemas.microsoft.com/office/word/2010/wordprocessingDrawing" xmlns:wp="http://schemas.openxmlformats.org/drawingml/2006/wordprocessingDrawing" xmlns:w10="urn:schemas-microsoft-com:office:word" xmlns:w="http://schemas.openxmlformats.org/wordprocessingml/2006/main" xmlns:w14="http://schemas.microsoft.com/office/word/2010/wordml" xmlns:w15="http://schemas.microsoft.com/office/word/2012/wordml" xmlns:wpg="http://schemas.microsoft.com/office/word/2010/wordprocessingGroup" xmlns:wpi="http://schemas.microsoft.com/office/word/2010/wordprocessingInk" xmlns:wne="http://schemas.microsoft.com/office/word/2006/wordml" xmlns:wps="http://schemas.microsoft.com/office/word/2010/wordprocessingShape" mc:Ignorable="w14 w15 wp14">
+<w:hdr xmlns:wpc="http://schemas.microsoft.com/office/word/2010/wordprocessingCanvas" xmlns:mc="http://schemas.openxmlformats.org/markup-compatibility/2006" xmlns:o="urn:schemas-microsoft-com:office:office" xmlns:r="http://schemas.openxmlformats.org/officeDocument/2006/relationships" xmlns:m="http://schemas.openxmlformats.org/officeDocument/2006/math" xmlns:v="urn:schemas-microsoft-com:vml" xmlns:wp14="http://schemas.microsoft.com/office/word/2010/wordprocessingDrawing" xmlns:wp="http://schemas.openxmlformats.org/drawingml/2006/wordprocessingDrawing" xmlns:w10="urn:schemas-microsoft-com:office:word" xmlns:w="http://schemas.openxmlformats.org/wordprocessingml/2006/main" xmlns:w14="http://schemas.microsoft.com/office/word/2010/wordml" xmlns:wpg="http://schemas.microsoft.com/office/word/2010/wordprocessingGroup" xmlns:wpi="http://schemas.microsoft.com/office/word/2010/wordprocessingInk" xmlns:wne="http://schemas.microsoft.com/office/word/2006/wordml" xmlns:wps="http://schemas.microsoft.com/office/word/2010/wordprocessingShape" mc:Ignorable="w14 wp14">
   <w:p>
     <w:pPr>
       <w:pStyle w:val="Header"/>
@@ -24121,7 +24381,7 @@
 </file>
 
 <file path=word/numbering.xml><?xml version="1.0" encoding="utf-8"?>
-<w:numbering xmlns:wpc="http://schemas.microsoft.com/office/word/2010/wordprocessingCanvas" xmlns:mc="http://schemas.openxmlformats.org/markup-compatibility/2006" xmlns:o="urn:schemas-microsoft-com:office:office" xmlns:r="http://schemas.openxmlformats.org/officeDocument/2006/relationships" xmlns:m="http://schemas.openxmlformats.org/officeDocument/2006/math" xmlns:v="urn:schemas-microsoft-com:vml" xmlns:wp14="http://schemas.microsoft.com/office/word/2010/wordprocessingDrawing" xmlns:wp="http://schemas.openxmlformats.org/drawingml/2006/wordprocessingDrawing" xmlns:w10="urn:schemas-microsoft-com:office:word" xmlns:w="http://schemas.openxmlformats.org/wordprocessingml/2006/main" xmlns:w14="http://schemas.microsoft.com/office/word/2010/wordml" xmlns:w15="http://schemas.microsoft.com/office/word/2012/wordml" xmlns:wpg="http://schemas.microsoft.com/office/word/2010/wordprocessingGroup" xmlns:wpi="http://schemas.microsoft.com/office/word/2010/wordprocessingInk" xmlns:wne="http://schemas.microsoft.com/office/word/2006/wordml" xmlns:wps="http://schemas.microsoft.com/office/word/2010/wordprocessingShape" mc:Ignorable="w14 w15 wp14">
+<w:numbering xmlns:wpc="http://schemas.microsoft.com/office/word/2010/wordprocessingCanvas" xmlns:mc="http://schemas.openxmlformats.org/markup-compatibility/2006" xmlns:o="urn:schemas-microsoft-com:office:office" xmlns:r="http://schemas.openxmlformats.org/officeDocument/2006/relationships" xmlns:m="http://schemas.openxmlformats.org/officeDocument/2006/math" xmlns:v="urn:schemas-microsoft-com:vml" xmlns:wp14="http://schemas.microsoft.com/office/word/2010/wordprocessingDrawing" xmlns:wp="http://schemas.openxmlformats.org/drawingml/2006/wordprocessingDrawing" xmlns:w10="urn:schemas-microsoft-com:office:word" xmlns:w="http://schemas.openxmlformats.org/wordprocessingml/2006/main" xmlns:w14="http://schemas.microsoft.com/office/word/2010/wordml" xmlns:wpg="http://schemas.microsoft.com/office/word/2010/wordprocessingGroup" xmlns:wpi="http://schemas.microsoft.com/office/word/2010/wordprocessingInk" xmlns:wne="http://schemas.microsoft.com/office/word/2006/wordml" xmlns:wps="http://schemas.microsoft.com/office/word/2010/wordprocessingShape" mc:Ignorable="w14 wp14">
   <w:abstractNum w:abstractNumId="0">
     <w:nsid w:val="01F538BF"/>
     <w:multiLevelType w:val="hybridMultilevel"/>
@@ -25986,7 +26246,7 @@
 </file>
 
 <file path=word/styles.xml><?xml version="1.0" encoding="utf-8"?>
-<w:styles xmlns:mc="http://schemas.openxmlformats.org/markup-compatibility/2006" xmlns:r="http://schemas.openxmlformats.org/officeDocument/2006/relationships" xmlns:w="http://schemas.openxmlformats.org/wordprocessingml/2006/main" xmlns:w14="http://schemas.microsoft.com/office/word/2010/wordml" xmlns:w15="http://schemas.microsoft.com/office/word/2012/wordml" mc:Ignorable="w14 w15">
+<w:styles xmlns:mc="http://schemas.openxmlformats.org/markup-compatibility/2006" xmlns:r="http://schemas.openxmlformats.org/officeDocument/2006/relationships" xmlns:w="http://schemas.openxmlformats.org/wordprocessingml/2006/main" xmlns:w14="http://schemas.microsoft.com/office/word/2010/wordml" mc:Ignorable="w14">
   <w:docDefaults>
     <w:rPrDefault>
       <w:rPr>
@@ -26002,378 +26262,1496 @@
       </w:pPr>
     </w:pPrDefault>
   </w:docDefaults>
-  <w:latentStyles w:defLockedState="0" w:defUIPriority="99" w:defSemiHidden="0" w:defUnhideWhenUsed="0" w:defQFormat="0" w:count="371">
-    <w:lsdException w:name="Normal" w:uiPriority="0" w:qFormat="1"/>
-    <w:lsdException w:name="heading 1" w:uiPriority="9" w:qFormat="1"/>
-    <w:lsdException w:name="heading 2" w:semiHidden="1" w:uiPriority="9" w:unhideWhenUsed="1" w:qFormat="1"/>
-    <w:lsdException w:name="heading 3" w:semiHidden="1" w:uiPriority="9" w:unhideWhenUsed="1" w:qFormat="1"/>
-    <w:lsdException w:name="heading 4" w:semiHidden="1" w:uiPriority="9" w:unhideWhenUsed="1" w:qFormat="1"/>
-    <w:lsdException w:name="heading 5" w:semiHidden="1" w:uiPriority="9" w:unhideWhenUsed="1" w:qFormat="1"/>
-    <w:lsdException w:name="heading 6" w:semiHidden="1" w:uiPriority="9" w:unhideWhenUsed="1" w:qFormat="1"/>
-    <w:lsdException w:name="heading 7" w:semiHidden="1" w:uiPriority="9" w:unhideWhenUsed="1" w:qFormat="1"/>
-    <w:lsdException w:name="heading 8" w:semiHidden="1" w:uiPriority="9" w:unhideWhenUsed="1" w:qFormat="1"/>
-    <w:lsdException w:name="heading 9" w:semiHidden="1" w:uiPriority="9" w:unhideWhenUsed="1" w:qFormat="1"/>
-    <w:lsdException w:name="index 1" w:semiHidden="1" w:unhideWhenUsed="1"/>
-    <w:lsdException w:name="index 2" w:semiHidden="1" w:unhideWhenUsed="1"/>
-    <w:lsdException w:name="index 3" w:semiHidden="1" w:unhideWhenUsed="1"/>
-    <w:lsdException w:name="index 4" w:semiHidden="1" w:unhideWhenUsed="1"/>
-    <w:lsdException w:name="index 5" w:semiHidden="1" w:unhideWhenUsed="1"/>
-    <w:lsdException w:name="index 6" w:semiHidden="1" w:unhideWhenUsed="1"/>
-    <w:lsdException w:name="index 7" w:semiHidden="1" w:unhideWhenUsed="1"/>
-    <w:lsdException w:name="index 8" w:semiHidden="1" w:unhideWhenUsed="1"/>
-    <w:lsdException w:name="index 9" w:semiHidden="1" w:unhideWhenUsed="1"/>
-    <w:lsdException w:name="toc 1" w:semiHidden="1" w:uiPriority="39" w:unhideWhenUsed="1"/>
-    <w:lsdException w:name="toc 2" w:semiHidden="1" w:uiPriority="39" w:unhideWhenUsed="1"/>
-    <w:lsdException w:name="toc 3" w:semiHidden="1" w:uiPriority="39" w:unhideWhenUsed="1"/>
-    <w:lsdException w:name="toc 4" w:semiHidden="1" w:uiPriority="39" w:unhideWhenUsed="1"/>
-    <w:lsdException w:name="toc 5" w:semiHidden="1" w:uiPriority="39" w:unhideWhenUsed="1"/>
-    <w:lsdException w:name="toc 6" w:semiHidden="1" w:uiPriority="39" w:unhideWhenUsed="1"/>
-    <w:lsdException w:name="toc 7" w:semiHidden="1" w:uiPriority="39" w:unhideWhenUsed="1"/>
-    <w:lsdException w:name="toc 8" w:semiHidden="1" w:uiPriority="39" w:unhideWhenUsed="1"/>
-    <w:lsdException w:name="toc 9" w:semiHidden="1" w:uiPriority="39" w:unhideWhenUsed="1"/>
-    <w:lsdException w:name="Normal Indent" w:semiHidden="1" w:unhideWhenUsed="1"/>
-    <w:lsdException w:name="footnote text" w:semiHidden="1" w:unhideWhenUsed="1"/>
-    <w:lsdException w:name="annotation text" w:semiHidden="1" w:unhideWhenUsed="1"/>
-    <w:lsdException w:name="header" w:semiHidden="1" w:unhideWhenUsed="1"/>
-    <w:lsdException w:name="footer" w:semiHidden="1" w:unhideWhenUsed="1"/>
-    <w:lsdException w:name="index heading" w:semiHidden="1" w:unhideWhenUsed="1"/>
-    <w:lsdException w:name="caption" w:semiHidden="1" w:uiPriority="35" w:unhideWhenUsed="1" w:qFormat="1"/>
-    <w:lsdException w:name="table of figures" w:semiHidden="1" w:unhideWhenUsed="1"/>
-    <w:lsdException w:name="envelope address" w:semiHidden="1" w:unhideWhenUsed="1"/>
-    <w:lsdException w:name="envelope return" w:semiHidden="1" w:unhideWhenUsed="1"/>
-    <w:lsdException w:name="footnote reference" w:semiHidden="1" w:unhideWhenUsed="1"/>
-    <w:lsdException w:name="annotation reference" w:semiHidden="1" w:unhideWhenUsed="1"/>
-    <w:lsdException w:name="line number" w:semiHidden="1" w:unhideWhenUsed="1"/>
-    <w:lsdException w:name="page number" w:semiHidden="1" w:unhideWhenUsed="1"/>
-    <w:lsdException w:name="endnote reference" w:semiHidden="1" w:unhideWhenUsed="1"/>
-    <w:lsdException w:name="endnote text" w:semiHidden="1" w:unhideWhenUsed="1"/>
-    <w:lsdException w:name="table of authorities" w:semiHidden="1" w:unhideWhenUsed="1"/>
-    <w:lsdException w:name="macro" w:semiHidden="1" w:unhideWhenUsed="1"/>
-    <w:lsdException w:name="toa heading" w:semiHidden="1" w:unhideWhenUsed="1"/>
-    <w:lsdException w:name="List" w:semiHidden="1" w:unhideWhenUsed="1"/>
-    <w:lsdException w:name="List Bullet" w:semiHidden="1" w:unhideWhenUsed="1"/>
-    <w:lsdException w:name="List Number" w:semiHidden="1" w:unhideWhenUsed="1"/>
-    <w:lsdException w:name="List 2" w:semiHidden="1" w:unhideWhenUsed="1"/>
-    <w:lsdException w:name="List 3" w:semiHidden="1" w:unhideWhenUsed="1"/>
-    <w:lsdException w:name="List 4" w:semiHidden="1" w:unhideWhenUsed="1"/>
-    <w:lsdException w:name="List 5" w:semiHidden="1" w:unhideWhenUsed="1"/>
-    <w:lsdException w:name="List Bullet 2" w:semiHidden="1" w:unhideWhenUsed="1"/>
-    <w:lsdException w:name="List Bullet 3" w:semiHidden="1" w:unhideWhenUsed="1"/>
-    <w:lsdException w:name="List Bullet 4" w:semiHidden="1" w:unhideWhenUsed="1"/>
-    <w:lsdException w:name="List Bullet 5" w:semiHidden="1" w:unhideWhenUsed="1"/>
-    <w:lsdException w:name="List Number 2" w:semiHidden="1" w:unhideWhenUsed="1"/>
-    <w:lsdException w:name="List Number 3" w:semiHidden="1" w:unhideWhenUsed="1"/>
-    <w:lsdException w:name="List Number 4" w:semiHidden="1" w:unhideWhenUsed="1"/>
-    <w:lsdException w:name="List Number 5" w:semiHidden="1" w:unhideWhenUsed="1"/>
-    <w:lsdException w:name="Title" w:uiPriority="10" w:qFormat="1"/>
-    <w:lsdException w:name="Closing" w:semiHidden="1" w:unhideWhenUsed="1"/>
-    <w:lsdException w:name="Signature" w:semiHidden="1" w:unhideWhenUsed="1"/>
-    <w:lsdException w:name="Default Paragraph Font" w:semiHidden="1" w:uiPriority="1" w:unhideWhenUsed="1"/>
-    <w:lsdException w:name="Body Text" w:semiHidden="1" w:unhideWhenUsed="1"/>
-    <w:lsdException w:name="Body Text Indent" w:semiHidden="1" w:unhideWhenUsed="1"/>
-    <w:lsdException w:name="List Continue" w:semiHidden="1" w:unhideWhenUsed="1"/>
-    <w:lsdException w:name="List Continue 2" w:semiHidden="1" w:unhideWhenUsed="1"/>
-    <w:lsdException w:name="List Continue 3" w:semiHidden="1" w:unhideWhenUsed="1"/>
-    <w:lsdException w:name="List Continue 4" w:semiHidden="1" w:unhideWhenUsed="1"/>
-    <w:lsdException w:name="List Continue 5" w:semiHidden="1" w:unhideWhenUsed="1"/>
-    <w:lsdException w:name="Message Header" w:semiHidden="1" w:unhideWhenUsed="1"/>
-    <w:lsdException w:name="Subtitle" w:uiPriority="11" w:qFormat="1"/>
-    <w:lsdException w:name="Salutation" w:semiHidden="1" w:unhideWhenUsed="1"/>
-    <w:lsdException w:name="Date" w:semiHidden="1" w:unhideWhenUsed="1"/>
-    <w:lsdException w:name="Body Text First Indent" w:semiHidden="1" w:unhideWhenUsed="1"/>
-    <w:lsdException w:name="Body Text First Indent 2" w:semiHidden="1" w:unhideWhenUsed="1"/>
-    <w:lsdException w:name="Note Heading" w:semiHidden="1" w:unhideWhenUsed="1"/>
-    <w:lsdException w:name="Body Text 2" w:semiHidden="1" w:unhideWhenUsed="1"/>
-    <w:lsdException w:name="Body Text 3" w:semiHidden="1" w:unhideWhenUsed="1"/>
-    <w:lsdException w:name="Body Text Indent 2" w:semiHidden="1" w:unhideWhenUsed="1"/>
-    <w:lsdException w:name="Body Text Indent 3" w:semiHidden="1" w:unhideWhenUsed="1"/>
-    <w:lsdException w:name="Block Text" w:semiHidden="1" w:unhideWhenUsed="1"/>
-    <w:lsdException w:name="Hyperlink" w:semiHidden="1" w:unhideWhenUsed="1"/>
-    <w:lsdException w:name="FollowedHyperlink" w:semiHidden="1" w:unhideWhenUsed="1"/>
-    <w:lsdException w:name="Strong" w:uiPriority="22" w:qFormat="1"/>
-    <w:lsdException w:name="Emphasis" w:uiPriority="20" w:qFormat="1"/>
-    <w:lsdException w:name="Document Map" w:semiHidden="1" w:unhideWhenUsed="1"/>
-    <w:lsdException w:name="Plain Text" w:semiHidden="1" w:unhideWhenUsed="1"/>
-    <w:lsdException w:name="E-mail Signature" w:semiHidden="1" w:unhideWhenUsed="1"/>
-    <w:lsdException w:name="HTML Top of Form" w:semiHidden="1" w:unhideWhenUsed="1"/>
-    <w:lsdException w:name="HTML Bottom of Form" w:semiHidden="1" w:unhideWhenUsed="1"/>
-    <w:lsdException w:name="Normal (Web)" w:semiHidden="1" w:unhideWhenUsed="1"/>
-    <w:lsdException w:name="HTML Acronym" w:semiHidden="1" w:unhideWhenUsed="1"/>
-    <w:lsdException w:name="HTML Address" w:semiHidden="1" w:unhideWhenUsed="1"/>
-    <w:lsdException w:name="HTML Cite" w:semiHidden="1" w:unhideWhenUsed="1"/>
-    <w:lsdException w:name="HTML Code" w:semiHidden="1" w:unhideWhenUsed="1"/>
-    <w:lsdException w:name="HTML Definition" w:semiHidden="1" w:unhideWhenUsed="1"/>
-    <w:lsdException w:name="HTML Keyboard" w:semiHidden="1" w:unhideWhenUsed="1"/>
-    <w:lsdException w:name="HTML Preformatted" w:semiHidden="1" w:unhideWhenUsed="1"/>
-    <w:lsdException w:name="HTML Sample" w:semiHidden="1" w:unhideWhenUsed="1"/>
-    <w:lsdException w:name="HTML Typewriter" w:semiHidden="1" w:unhideWhenUsed="1"/>
-    <w:lsdException w:name="HTML Variable" w:semiHidden="1" w:unhideWhenUsed="1"/>
-    <w:lsdException w:name="Normal Table" w:semiHidden="1" w:unhideWhenUsed="1"/>
-    <w:lsdException w:name="annotation subject" w:semiHidden="1" w:unhideWhenUsed="1"/>
-    <w:lsdException w:name="No List" w:semiHidden="1" w:unhideWhenUsed="1"/>
-    <w:lsdException w:name="Outline List 1" w:semiHidden="1" w:unhideWhenUsed="1"/>
-    <w:lsdException w:name="Outline List 2" w:semiHidden="1" w:unhideWhenUsed="1"/>
-    <w:lsdException w:name="Outline List 3" w:semiHidden="1" w:unhideWhenUsed="1"/>
-    <w:lsdException w:name="Table Simple 1" w:semiHidden="1" w:unhideWhenUsed="1"/>
-    <w:lsdException w:name="Table Simple 2" w:semiHidden="1" w:unhideWhenUsed="1"/>
-    <w:lsdException w:name="Table Simple 3" w:semiHidden="1" w:unhideWhenUsed="1"/>
-    <w:lsdException w:name="Table Classic 1" w:semiHidden="1" w:unhideWhenUsed="1"/>
-    <w:lsdException w:name="Table Classic 2" w:semiHidden="1" w:unhideWhenUsed="1"/>
-    <w:lsdException w:name="Table Classic 3" w:semiHidden="1" w:unhideWhenUsed="1"/>
-    <w:lsdException w:name="Table Classic 4" w:semiHidden="1" w:unhideWhenUsed="1"/>
-    <w:lsdException w:name="Table Colorful 1" w:semiHidden="1" w:unhideWhenUsed="1"/>
-    <w:lsdException w:name="Table Colorful 2" w:semiHidden="1" w:unhideWhenUsed="1"/>
-    <w:lsdException w:name="Table Colorful 3" w:semiHidden="1" w:unhideWhenUsed="1"/>
-    <w:lsdException w:name="Table Columns 1" w:semiHidden="1" w:unhideWhenUsed="1"/>
-    <w:lsdException w:name="Table Columns 2" w:semiHidden="1" w:unhideWhenUsed="1"/>
-    <w:lsdException w:name="Table Columns 3" w:semiHidden="1" w:unhideWhenUsed="1"/>
-    <w:lsdException w:name="Table Columns 4" w:semiHidden="1" w:unhideWhenUsed="1"/>
-    <w:lsdException w:name="Table Columns 5" w:semiHidden="1" w:unhideWhenUsed="1"/>
-    <w:lsdException w:name="Table Grid 1" w:semiHidden="1" w:unhideWhenUsed="1"/>
-    <w:lsdException w:name="Table Grid 2" w:semiHidden="1" w:unhideWhenUsed="1"/>
-    <w:lsdException w:name="Table Grid 3" w:semiHidden="1" w:unhideWhenUsed="1"/>
-    <w:lsdException w:name="Table Grid 4" w:semiHidden="1" w:unhideWhenUsed="1"/>
-    <w:lsdException w:name="Table Grid 5" w:semiHidden="1" w:unhideWhenUsed="1"/>
-    <w:lsdException w:name="Table Grid 6" w:semiHidden="1" w:unhideWhenUsed="1"/>
-    <w:lsdException w:name="Table Grid 7" w:semiHidden="1" w:unhideWhenUsed="1"/>
-    <w:lsdException w:name="Table Grid 8" w:semiHidden="1" w:unhideWhenUsed="1"/>
-    <w:lsdException w:name="Table List 1" w:semiHidden="1" w:unhideWhenUsed="1"/>
-    <w:lsdException w:name="Table List 2" w:semiHidden="1" w:unhideWhenUsed="1"/>
-    <w:lsdException w:name="Table List 3" w:semiHidden="1" w:unhideWhenUsed="1"/>
-    <w:lsdException w:name="Table List 4" w:semiHidden="1" w:unhideWhenUsed="1"/>
-    <w:lsdException w:name="Table List 5" w:semiHidden="1" w:unhideWhenUsed="1"/>
-    <w:lsdException w:name="Table List 6" w:semiHidden="1" w:unhideWhenUsed="1"/>
-    <w:lsdException w:name="Table List 7" w:semiHidden="1" w:unhideWhenUsed="1"/>
-    <w:lsdException w:name="Table List 8" w:semiHidden="1" w:unhideWhenUsed="1"/>
-    <w:lsdException w:name="Table 3D effects 1" w:semiHidden="1" w:unhideWhenUsed="1"/>
-    <w:lsdException w:name="Table 3D effects 2" w:semiHidden="1" w:unhideWhenUsed="1"/>
-    <w:lsdException w:name="Table 3D effects 3" w:semiHidden="1" w:unhideWhenUsed="1"/>
-    <w:lsdException w:name="Table Contemporary" w:semiHidden="1" w:unhideWhenUsed="1"/>
-    <w:lsdException w:name="Table Elegant" w:semiHidden="1" w:unhideWhenUsed="1"/>
-    <w:lsdException w:name="Table Professional" w:semiHidden="1" w:unhideWhenUsed="1"/>
-    <w:lsdException w:name="Table Subtle 1" w:semiHidden="1" w:unhideWhenUsed="1"/>
-    <w:lsdException w:name="Table Subtle 2" w:semiHidden="1" w:unhideWhenUsed="1"/>
-    <w:lsdException w:name="Table Web 1" w:semiHidden="1" w:unhideWhenUsed="1"/>
-    <w:lsdException w:name="Table Web 2" w:semiHidden="1" w:unhideWhenUsed="1"/>
-    <w:lsdException w:name="Table Web 3" w:semiHidden="1" w:unhideWhenUsed="1"/>
-    <w:lsdException w:name="Balloon Text" w:semiHidden="1" w:unhideWhenUsed="1"/>
-    <w:lsdException w:name="Table Grid" w:uiPriority="59"/>
-    <w:lsdException w:name="Table Theme" w:semiHidden="1" w:unhideWhenUsed="1"/>
-    <w:lsdException w:name="Placeholder Text" w:semiHidden="1"/>
-    <w:lsdException w:name="No Spacing" w:uiPriority="1" w:qFormat="1"/>
-    <w:lsdException w:name="Light Shading" w:uiPriority="60"/>
-    <w:lsdException w:name="Light List" w:uiPriority="61"/>
-    <w:lsdException w:name="Light Grid" w:uiPriority="62"/>
-    <w:lsdException w:name="Medium Shading 1" w:uiPriority="63"/>
-    <w:lsdException w:name="Medium Shading 2" w:uiPriority="64"/>
-    <w:lsdException w:name="Medium List 1" w:uiPriority="65"/>
-    <w:lsdException w:name="Medium List 2" w:uiPriority="66"/>
-    <w:lsdException w:name="Medium Grid 1" w:uiPriority="67"/>
-    <w:lsdException w:name="Medium Grid 2" w:uiPriority="68"/>
-    <w:lsdException w:name="Medium Grid 3" w:uiPriority="69"/>
-    <w:lsdException w:name="Dark List" w:uiPriority="70"/>
-    <w:lsdException w:name="Colorful Shading" w:uiPriority="71"/>
-    <w:lsdException w:name="Colorful List" w:uiPriority="72"/>
-    <w:lsdException w:name="Colorful Grid" w:uiPriority="73"/>
-    <w:lsdException w:name="Light Shading Accent 1" w:uiPriority="60"/>
-    <w:lsdException w:name="Light List Accent 1" w:uiPriority="61"/>
-    <w:lsdException w:name="Light Grid Accent 1" w:uiPriority="62"/>
-    <w:lsdException w:name="Medium Shading 1 Accent 1" w:uiPriority="63"/>
-    <w:lsdException w:name="Medium Shading 2 Accent 1" w:uiPriority="64"/>
-    <w:lsdException w:name="Medium List 1 Accent 1" w:uiPriority="65"/>
-    <w:lsdException w:name="Revision" w:semiHidden="1"/>
-    <w:lsdException w:name="List Paragraph" w:uiPriority="34" w:qFormat="1"/>
-    <w:lsdException w:name="Quote" w:uiPriority="29" w:qFormat="1"/>
-    <w:lsdException w:name="Intense Quote" w:uiPriority="30" w:qFormat="1"/>
-    <w:lsdException w:name="Medium List 2 Accent 1" w:uiPriority="66"/>
-    <w:lsdException w:name="Medium Grid 1 Accent 1" w:uiPriority="67"/>
-    <w:lsdException w:name="Medium Grid 2 Accent 1" w:uiPriority="68"/>
-    <w:lsdException w:name="Medium Grid 3 Accent 1" w:uiPriority="69"/>
-    <w:lsdException w:name="Dark List Accent 1" w:uiPriority="70"/>
-    <w:lsdException w:name="Colorful Shading Accent 1" w:uiPriority="71"/>
-    <w:lsdException w:name="Colorful List Accent 1" w:uiPriority="72"/>
-    <w:lsdException w:name="Colorful Grid Accent 1" w:uiPriority="73"/>
-    <w:lsdException w:name="Light Shading Accent 2" w:uiPriority="60"/>
-    <w:lsdException w:name="Light List Accent 2" w:uiPriority="61"/>
-    <w:lsdException w:name="Light Grid Accent 2" w:uiPriority="62"/>
-    <w:lsdException w:name="Medium Shading 1 Accent 2" w:uiPriority="63"/>
-    <w:lsdException w:name="Medium Shading 2 Accent 2" w:uiPriority="64"/>
-    <w:lsdException w:name="Medium List 1 Accent 2" w:uiPriority="65"/>
-    <w:lsdException w:name="Medium List 2 Accent 2" w:uiPriority="66"/>
-    <w:lsdException w:name="Medium Grid 1 Accent 2" w:uiPriority="67"/>
-    <w:lsdException w:name="Medium Grid 2 Accent 2" w:uiPriority="68"/>
-    <w:lsdException w:name="Medium Grid 3 Accent 2" w:uiPriority="69"/>
-    <w:lsdException w:name="Dark List Accent 2" w:uiPriority="70"/>
-    <w:lsdException w:name="Colorful Shading Accent 2" w:uiPriority="71"/>
-    <w:lsdException w:name="Colorful List Accent 2" w:uiPriority="72"/>
-    <w:lsdException w:name="Colorful Grid Accent 2" w:uiPriority="73"/>
-    <w:lsdException w:name="Light Shading Accent 3" w:uiPriority="60"/>
-    <w:lsdException w:name="Light List Accent 3" w:uiPriority="61"/>
-    <w:lsdException w:name="Light Grid Accent 3" w:uiPriority="62"/>
-    <w:lsdException w:name="Medium Shading 1 Accent 3" w:uiPriority="63"/>
-    <w:lsdException w:name="Medium Shading 2 Accent 3" w:uiPriority="64"/>
-    <w:lsdException w:name="Medium List 1 Accent 3" w:uiPriority="65"/>
-    <w:lsdException w:name="Medium List 2 Accent 3" w:uiPriority="66"/>
-    <w:lsdException w:name="Medium Grid 1 Accent 3" w:uiPriority="67"/>
-    <w:lsdException w:name="Medium Grid 2 Accent 3" w:uiPriority="68"/>
-    <w:lsdException w:name="Medium Grid 3 Accent 3" w:uiPriority="69"/>
-    <w:lsdException w:name="Dark List Accent 3" w:uiPriority="70"/>
-    <w:lsdException w:name="Colorful Shading Accent 3" w:uiPriority="71"/>
-    <w:lsdException w:name="Colorful List Accent 3" w:uiPriority="72"/>
-    <w:lsdException w:name="Colorful Grid Accent 3" w:uiPriority="73"/>
-    <w:lsdException w:name="Light Shading Accent 4" w:uiPriority="60"/>
-    <w:lsdException w:name="Light List Accent 4" w:uiPriority="61"/>
-    <w:lsdException w:name="Light Grid Accent 4" w:uiPriority="62"/>
-    <w:lsdException w:name="Medium Shading 1 Accent 4" w:uiPriority="63"/>
-    <w:lsdException w:name="Medium Shading 2 Accent 4" w:uiPriority="64"/>
-    <w:lsdException w:name="Medium List 1 Accent 4" w:uiPriority="65"/>
-    <w:lsdException w:name="Medium List 2 Accent 4" w:uiPriority="66"/>
-    <w:lsdException w:name="Medium Grid 1 Accent 4" w:uiPriority="67"/>
-    <w:lsdException w:name="Medium Grid 2 Accent 4" w:uiPriority="68"/>
-    <w:lsdException w:name="Medium Grid 3 Accent 4" w:uiPriority="69"/>
-    <w:lsdException w:name="Dark List Accent 4" w:uiPriority="70"/>
-    <w:lsdException w:name="Colorful Shading Accent 4" w:uiPriority="71"/>
-    <w:lsdException w:name="Colorful List Accent 4" w:uiPriority="72"/>
-    <w:lsdException w:name="Colorful Grid Accent 4" w:uiPriority="73"/>
-    <w:lsdException w:name="Light Shading Accent 5" w:uiPriority="60"/>
-    <w:lsdException w:name="Light List Accent 5" w:uiPriority="61"/>
-    <w:lsdException w:name="Light Grid Accent 5" w:uiPriority="62"/>
-    <w:lsdException w:name="Medium Shading 1 Accent 5" w:uiPriority="63"/>
-    <w:lsdException w:name="Medium Shading 2 Accent 5" w:uiPriority="64"/>
-    <w:lsdException w:name="Medium List 1 Accent 5" w:uiPriority="65"/>
-    <w:lsdException w:name="Medium List 2 Accent 5" w:uiPriority="66"/>
-    <w:lsdException w:name="Medium Grid 1 Accent 5" w:uiPriority="67"/>
-    <w:lsdException w:name="Medium Grid 2 Accent 5" w:uiPriority="68"/>
-    <w:lsdException w:name="Medium Grid 3 Accent 5" w:uiPriority="69"/>
-    <w:lsdException w:name="Dark List Accent 5" w:uiPriority="70"/>
-    <w:lsdException w:name="Colorful Shading Accent 5" w:uiPriority="71"/>
-    <w:lsdException w:name="Colorful List Accent 5" w:uiPriority="72"/>
-    <w:lsdException w:name="Colorful Grid Accent 5" w:uiPriority="73"/>
-    <w:lsdException w:name="Light Shading Accent 6" w:uiPriority="60"/>
-    <w:lsdException w:name="Light List Accent 6" w:uiPriority="61"/>
-    <w:lsdException w:name="Light Grid Accent 6" w:uiPriority="62"/>
-    <w:lsdException w:name="Medium Shading 1 Accent 6" w:uiPriority="63"/>
-    <w:lsdException w:name="Medium Shading 2 Accent 6" w:uiPriority="64"/>
-    <w:lsdException w:name="Medium List 1 Accent 6" w:uiPriority="65"/>
-    <w:lsdException w:name="Medium List 2 Accent 6" w:uiPriority="66"/>
-    <w:lsdException w:name="Medium Grid 1 Accent 6" w:uiPriority="67"/>
-    <w:lsdException w:name="Medium Grid 2 Accent 6" w:uiPriority="68"/>
-    <w:lsdException w:name="Medium Grid 3 Accent 6" w:uiPriority="69"/>
-    <w:lsdException w:name="Dark List Accent 6" w:uiPriority="70"/>
-    <w:lsdException w:name="Colorful Shading Accent 6" w:uiPriority="71"/>
-    <w:lsdException w:name="Colorful List Accent 6" w:uiPriority="72"/>
-    <w:lsdException w:name="Colorful Grid Accent 6" w:uiPriority="73"/>
-    <w:lsdException w:name="Subtle Emphasis" w:uiPriority="19" w:qFormat="1"/>
-    <w:lsdException w:name="Intense Emphasis" w:uiPriority="21" w:qFormat="1"/>
-    <w:lsdException w:name="Subtle Reference" w:uiPriority="31" w:qFormat="1"/>
-    <w:lsdException w:name="Intense Reference" w:uiPriority="32" w:qFormat="1"/>
-    <w:lsdException w:name="Book Title" w:uiPriority="33" w:qFormat="1"/>
-    <w:lsdException w:name="Bibliography" w:semiHidden="1" w:uiPriority="37" w:unhideWhenUsed="1"/>
-    <w:lsdException w:name="TOC Heading" w:semiHidden="1" w:uiPriority="39" w:unhideWhenUsed="1" w:qFormat="1"/>
-    <w:lsdException w:name="Plain Table 1" w:uiPriority="41"/>
-    <w:lsdException w:name="Plain Table 2" w:uiPriority="42"/>
-    <w:lsdException w:name="Plain Table 3" w:uiPriority="43"/>
-    <w:lsdException w:name="Plain Table 4" w:uiPriority="44"/>
-    <w:lsdException w:name="Plain Table 5" w:uiPriority="45"/>
-    <w:lsdException w:name="Grid Table Light" w:uiPriority="40"/>
-    <w:lsdException w:name="Grid Table 1 Light" w:uiPriority="46"/>
-    <w:lsdException w:name="Grid Table 2" w:uiPriority="47"/>
-    <w:lsdException w:name="Grid Table 3" w:uiPriority="48"/>
-    <w:lsdException w:name="Grid Table 4" w:uiPriority="49"/>
-    <w:lsdException w:name="Grid Table 5 Dark" w:uiPriority="50"/>
-    <w:lsdException w:name="Grid Table 6 Colorful" w:uiPriority="51"/>
-    <w:lsdException w:name="Grid Table 7 Colorful" w:uiPriority="52"/>
-    <w:lsdException w:name="Grid Table 1 Light Accent 1" w:uiPriority="46"/>
-    <w:lsdException w:name="Grid Table 2 Accent 1" w:uiPriority="47"/>
-    <w:lsdException w:name="Grid Table 3 Accent 1" w:uiPriority="48"/>
-    <w:lsdException w:name="Grid Table 4 Accent 1" w:uiPriority="49"/>
-    <w:lsdException w:name="Grid Table 5 Dark Accent 1" w:uiPriority="50"/>
-    <w:lsdException w:name="Grid Table 6 Colorful Accent 1" w:uiPriority="51"/>
-    <w:lsdException w:name="Grid Table 7 Colorful Accent 1" w:uiPriority="52"/>
-    <w:lsdException w:name="Grid Table 1 Light Accent 2" w:uiPriority="46"/>
-    <w:lsdException w:name="Grid Table 2 Accent 2" w:uiPriority="47"/>
-    <w:lsdException w:name="Grid Table 3 Accent 2" w:uiPriority="48"/>
-    <w:lsdException w:name="Grid Table 4 Accent 2" w:uiPriority="49"/>
-    <w:lsdException w:name="Grid Table 5 Dark Accent 2" w:uiPriority="50"/>
-    <w:lsdException w:name="Grid Table 6 Colorful Accent 2" w:uiPriority="51"/>
-    <w:lsdException w:name="Grid Table 7 Colorful Accent 2" w:uiPriority="52"/>
-    <w:lsdException w:name="Grid Table 1 Light Accent 3" w:uiPriority="46"/>
-    <w:lsdException w:name="Grid Table 2 Accent 3" w:uiPriority="47"/>
-    <w:lsdException w:name="Grid Table 3 Accent 3" w:uiPriority="48"/>
-    <w:lsdException w:name="Grid Table 4 Accent 3" w:uiPriority="49"/>
-    <w:lsdException w:name="Grid Table 5 Dark Accent 3" w:uiPriority="50"/>
-    <w:lsdException w:name="Grid Table 6 Colorful Accent 3" w:uiPriority="51"/>
-    <w:lsdException w:name="Grid Table 7 Colorful Accent 3" w:uiPriority="52"/>
-    <w:lsdException w:name="Grid Table 1 Light Accent 4" w:uiPriority="46"/>
-    <w:lsdException w:name="Grid Table 2 Accent 4" w:uiPriority="47"/>
-    <w:lsdException w:name="Grid Table 3 Accent 4" w:uiPriority="48"/>
-    <w:lsdException w:name="Grid Table 4 Accent 4" w:uiPriority="49"/>
-    <w:lsdException w:name="Grid Table 5 Dark Accent 4" w:uiPriority="50"/>
-    <w:lsdException w:name="Grid Table 6 Colorful Accent 4" w:uiPriority="51"/>
-    <w:lsdException w:name="Grid Table 7 Colorful Accent 4" w:uiPriority="52"/>
-    <w:lsdException w:name="Grid Table 1 Light Accent 5" w:uiPriority="46"/>
-    <w:lsdException w:name="Grid Table 2 Accent 5" w:uiPriority="47"/>
-    <w:lsdException w:name="Grid Table 3 Accent 5" w:uiPriority="48"/>
-    <w:lsdException w:name="Grid Table 4 Accent 5" w:uiPriority="49"/>
-    <w:lsdException w:name="Grid Table 5 Dark Accent 5" w:uiPriority="50"/>
-    <w:lsdException w:name="Grid Table 6 Colorful Accent 5" w:uiPriority="51"/>
-    <w:lsdException w:name="Grid Table 7 Colorful Accent 5" w:uiPriority="52"/>
-    <w:lsdException w:name="Grid Table 1 Light Accent 6" w:uiPriority="46"/>
-    <w:lsdException w:name="Grid Table 2 Accent 6" w:uiPriority="47"/>
-    <w:lsdException w:name="Grid Table 3 Accent 6" w:uiPriority="48"/>
-    <w:lsdException w:name="Grid Table 4 Accent 6" w:uiPriority="49"/>
-    <w:lsdException w:name="Grid Table 5 Dark Accent 6" w:uiPriority="50"/>
-    <w:lsdException w:name="Grid Table 6 Colorful Accent 6" w:uiPriority="51"/>
-    <w:lsdException w:name="Grid Table 7 Colorful Accent 6" w:uiPriority="52"/>
-    <w:lsdException w:name="List Table 1 Light" w:uiPriority="46"/>
-    <w:lsdException w:name="List Table 2" w:uiPriority="47"/>
-    <w:lsdException w:name="List Table 3" w:uiPriority="48"/>
-    <w:lsdException w:name="List Table 4" w:uiPriority="49"/>
-    <w:lsdException w:name="List Table 5 Dark" w:uiPriority="50"/>
-    <w:lsdException w:name="List Table 6 Colorful" w:uiPriority="51"/>
-    <w:lsdException w:name="List Table 7 Colorful" w:uiPriority="52"/>
-    <w:lsdException w:name="List Table 1 Light Accent 1" w:uiPriority="46"/>
-    <w:lsdException w:name="List Table 2 Accent 1" w:uiPriority="47"/>
-    <w:lsdException w:name="List Table 3 Accent 1" w:uiPriority="48"/>
-    <w:lsdException w:name="List Table 4 Accent 1" w:uiPriority="49"/>
-    <w:lsdException w:name="List Table 5 Dark Accent 1" w:uiPriority="50"/>
-    <w:lsdException w:name="List Table 6 Colorful Accent 1" w:uiPriority="51"/>
-    <w:lsdException w:name="List Table 7 Colorful Accent 1" w:uiPriority="52"/>
-    <w:lsdException w:name="List Table 1 Light Accent 2" w:uiPriority="46"/>
-    <w:lsdException w:name="List Table 2 Accent 2" w:uiPriority="47"/>
-    <w:lsdException w:name="List Table 3 Accent 2" w:uiPriority="48"/>
-    <w:lsdException w:name="List Table 4 Accent 2" w:uiPriority="49"/>
-    <w:lsdException w:name="List Table 5 Dark Accent 2" w:uiPriority="50"/>
-    <w:lsdException w:name="List Table 6 Colorful Accent 2" w:uiPriority="51"/>
-    <w:lsdException w:name="List Table 7 Colorful Accent 2" w:uiPriority="52"/>
-    <w:lsdException w:name="List Table 1 Light Accent 3" w:uiPriority="46"/>
-    <w:lsdException w:name="List Table 2 Accent 3" w:uiPriority="47"/>
-    <w:lsdException w:name="List Table 3 Accent 3" w:uiPriority="48"/>
-    <w:lsdException w:name="List Table 4 Accent 3" w:uiPriority="49"/>
-    <w:lsdException w:name="List Table 5 Dark Accent 3" w:uiPriority="50"/>
-    <w:lsdException w:name="List Table 6 Colorful Accent 3" w:uiPriority="51"/>
-    <w:lsdException w:name="List Table 7 Colorful Accent 3" w:uiPriority="52"/>
-    <w:lsdException w:name="List Table 1 Light Accent 4" w:uiPriority="46"/>
-    <w:lsdException w:name="List Table 2 Accent 4" w:uiPriority="47"/>
-    <w:lsdException w:name="List Table 3 Accent 4" w:uiPriority="48"/>
-    <w:lsdException w:name="List Table 4 Accent 4" w:uiPriority="49"/>
-    <w:lsdException w:name="List Table 5 Dark Accent 4" w:uiPriority="50"/>
-    <w:lsdException w:name="List Table 6 Colorful Accent 4" w:uiPriority="51"/>
-    <w:lsdException w:name="List Table 7 Colorful Accent 4" w:uiPriority="52"/>
-    <w:lsdException w:name="List Table 1 Light Accent 5" w:uiPriority="46"/>
-    <w:lsdException w:name="List Table 2 Accent 5" w:uiPriority="47"/>
-    <w:lsdException w:name="List Table 3 Accent 5" w:uiPriority="48"/>
-    <w:lsdException w:name="List Table 4 Accent 5" w:uiPriority="49"/>
-    <w:lsdException w:name="List Table 5 Dark Accent 5" w:uiPriority="50"/>
-    <w:lsdException w:name="List Table 6 Colorful Accent 5" w:uiPriority="51"/>
-    <w:lsdException w:name="List Table 7 Colorful Accent 5" w:uiPriority="52"/>
-    <w:lsdException w:name="List Table 1 Light Accent 6" w:uiPriority="46"/>
-    <w:lsdException w:name="List Table 2 Accent 6" w:uiPriority="47"/>
-    <w:lsdException w:name="List Table 3 Accent 6" w:uiPriority="48"/>
-    <w:lsdException w:name="List Table 4 Accent 6" w:uiPriority="49"/>
-    <w:lsdException w:name="List Table 5 Dark Accent 6" w:uiPriority="50"/>
-    <w:lsdException w:name="List Table 6 Colorful Accent 6" w:uiPriority="51"/>
-    <w:lsdException w:name="List Table 7 Colorful Accent 6" w:uiPriority="52"/>
+  <w:latentStyles w:defLockedState="0" w:defUIPriority="99" w:defSemiHidden="1" w:defUnhideWhenUsed="1" w:defQFormat="0" w:count="267">
+    <w:lsdException w:name="Normal" w:semiHidden="0" w:uiPriority="0" w:unhideWhenUsed="0" w:qFormat="1"/>
+    <w:lsdException w:name="heading 1" w:semiHidden="0" w:uiPriority="9" w:unhideWhenUsed="0" w:qFormat="1"/>
+    <w:lsdException w:name="heading 2" w:uiPriority="9" w:qFormat="1"/>
+    <w:lsdException w:name="heading 3" w:uiPriority="9" w:qFormat="1"/>
+    <w:lsdException w:name="heading 4" w:uiPriority="9" w:qFormat="1"/>
+    <w:lsdException w:name="heading 5" w:uiPriority="9" w:qFormat="1"/>
+    <w:lsdException w:name="heading 6" w:uiPriority="9" w:qFormat="1"/>
+    <w:lsdException w:name="heading 7" w:uiPriority="9" w:qFormat="1"/>
+    <w:lsdException w:name="heading 8" w:uiPriority="9" w:qFormat="1"/>
+    <w:lsdException w:name="heading 9" w:uiPriority="9" w:qFormat="1"/>
+    <w:lsdException w:name="toc 1" w:uiPriority="39"/>
+    <w:lsdException w:name="toc 2" w:uiPriority="39"/>
+    <w:lsdException w:name="toc 3" w:uiPriority="39"/>
+    <w:lsdException w:name="toc 4" w:uiPriority="39"/>
+    <w:lsdException w:name="toc 5" w:uiPriority="39"/>
+    <w:lsdException w:name="toc 6" w:uiPriority="39"/>
+    <w:lsdException w:name="toc 7" w:uiPriority="39"/>
+    <w:lsdException w:name="toc 8" w:uiPriority="39"/>
+    <w:lsdException w:name="toc 9" w:uiPriority="39"/>
+    <w:lsdException w:name="caption" w:uiPriority="35" w:qFormat="1"/>
+    <w:lsdException w:name="Title" w:semiHidden="0" w:uiPriority="10" w:unhideWhenUsed="0" w:qFormat="1"/>
+    <w:lsdException w:name="Default Paragraph Font" w:uiPriority="1"/>
+    <w:lsdException w:name="Subtitle" w:semiHidden="0" w:uiPriority="11" w:unhideWhenUsed="0" w:qFormat="1"/>
+    <w:lsdException w:name="Strong" w:semiHidden="0" w:uiPriority="22" w:unhideWhenUsed="0" w:qFormat="1"/>
+    <w:lsdException w:name="Emphasis" w:semiHidden="0" w:uiPriority="20" w:unhideWhenUsed="0" w:qFormat="1"/>
+    <w:lsdException w:name="Table Grid" w:semiHidden="0" w:uiPriority="59" w:unhideWhenUsed="0"/>
+    <w:lsdException w:name="Placeholder Text" w:unhideWhenUsed="0"/>
+    <w:lsdException w:name="No Spacing" w:semiHidden="0" w:uiPriority="1" w:unhideWhenUsed="0" w:qFormat="1"/>
+    <w:lsdException w:name="Light Shading" w:semiHidden="0" w:uiPriority="60" w:unhideWhenUsed="0"/>
+    <w:lsdException w:name="Light List" w:semiHidden="0" w:uiPriority="61" w:unhideWhenUsed="0"/>
+    <w:lsdException w:name="Light Grid" w:semiHidden="0" w:uiPriority="62" w:unhideWhenUsed="0"/>
+    <w:lsdException w:name="Medium Shading 1" w:semiHidden="0" w:uiPriority="63" w:unhideWhenUsed="0"/>
+    <w:lsdException w:name="Medium Shading 2" w:semiHidden="0" w:uiPriority="64" w:unhideWhenUsed="0"/>
+    <w:lsdException w:name="Medium List 1" w:semiHidden="0" w:uiPriority="65" w:unhideWhenUsed="0"/>
+    <w:lsdException w:name="Medium List 2" w:semiHidden="0" w:uiPriority="66" w:unhideWhenUsed="0"/>
+    <w:lsdException w:name="Medium Grid 1" w:semiHidden="0" w:uiPriority="67" w:unhideWhenUsed="0"/>
+    <w:lsdException w:name="Medium Grid 2" w:semiHidden="0" w:uiPriority="68" w:unhideWhenUsed="0"/>
+    <w:lsdException w:name="Medium Grid 3" w:semiHidden="0" w:uiPriority="69" w:unhideWhenUsed="0"/>
+    <w:lsdException w:name="Dark List" w:semiHidden="0" w:uiPriority="70" w:unhideWhenUsed="0"/>
+    <w:lsdException w:name="Colorful Shading" w:semiHidden="0" w:uiPriority="71" w:unhideWhenUsed="0"/>
+    <w:lsdException w:name="Colorful List" w:semiHidden="0" w:uiPriority="72" w:unhideWhenUsed="0"/>
+    <w:lsdException w:name="Colorful Grid" w:semiHidden="0" w:uiPriority="73" w:unhideWhenUsed="0"/>
+    <w:lsdException w:name="Light Shading Accent 1" w:semiHidden="0" w:uiPriority="60" w:unhideWhenUsed="0"/>
+    <w:lsdException w:name="Light List Accent 1" w:semiHidden="0" w:uiPriority="61" w:unhideWhenUsed="0"/>
+    <w:lsdException w:name="Light Grid Accent 1" w:semiHidden="0" w:uiPriority="62" w:unhideWhenUsed="0"/>
+    <w:lsdException w:name="Medium Shading 1 Accent 1" w:semiHidden="0" w:uiPriority="63" w:unhideWhenUsed="0"/>
+    <w:lsdException w:name="Medium Shading 2 Accent 1" w:semiHidden="0" w:uiPriority="64" w:unhideWhenUsed="0"/>
+    <w:lsdException w:name="Medium List 1 Accent 1" w:semiHidden="0" w:uiPriority="65" w:unhideWhenUsed="0"/>
+    <w:lsdException w:name="Revision" w:unhideWhenUsed="0"/>
+    <w:lsdException w:name="List Paragraph" w:semiHidden="0" w:uiPriority="34" w:unhideWhenUsed="0" w:qFormat="1"/>
+    <w:lsdException w:name="Quote" w:semiHidden="0" w:uiPriority="29" w:unhideWhenUsed="0" w:qFormat="1"/>
+    <w:lsdException w:name="Intense Quote" w:semiHidden="0" w:uiPriority="30" w:unhideWhenUsed="0" w:qFormat="1"/>
+    <w:lsdException w:name="Medium List 2 Accent 1" w:semiHidden="0" w:uiPriority="66" w:unhideWhenUsed="0"/>
+    <w:lsdException w:name="Medium Grid 1 Accent 1" w:semiHidden="0" w:uiPriority="67" w:unhideWhenUsed="0"/>
+    <w:lsdException w:name="Medium Grid 2 Accent 1" w:semiHidden="0" w:uiPriority="68" w:unhideWhenUsed="0"/>
+    <w:lsdException w:name="Medium Grid 3 Accent 1" w:semiHidden="0" w:uiPriority="69" w:unhideWhenUsed="0"/>
+    <w:lsdException w:name="Dark List Accent 1" w:semiHidden="0" w:uiPriority="70" w:unhideWhenUsed="0"/>
+    <w:lsdException w:name="Colorful Shading Accent 1" w:semiHidden="0" w:uiPriority="71" w:unhideWhenUsed="0"/>
+    <w:lsdException w:name="Colorful List Accent 1" w:semiHidden="0" w:uiPriority="72" w:unhideWhenUsed="0"/>
+    <w:lsdException w:name="Colorful Grid Accent 1" w:semiHidden="0" w:uiPriority="73" w:unhideWhenUsed="0"/>
+    <w:lsdException w:name="Light Shading Accent 2" w:semiHidden="0" w:uiPriority="60" w:unhideWhenUsed="0"/>
+    <w:lsdException w:name="Light List Accent 2" w:semiHidden="0" w:uiPriority="61" w:unhideWhenUsed="0"/>
+    <w:lsdException w:name="Light Grid Accent 2" w:semiHidden="0" w:uiPriority="62" w:unhideWhenUsed="0"/>
+    <w:lsdException w:name="Medium Shading 1 Accent 2" w:semiHidden="0" w:uiPriority="63" w:unhideWhenUsed="0"/>
+    <w:lsdException w:name="Medium Shading 2 Accent 2" w:semiHidden="0" w:uiPriority="64" w:unhideWhenUsed="0"/>
+    <w:lsdException w:name="Medium List 1 Accent 2" w:semiHidden="0" w:uiPriority="65" w:unhideWhenUsed="0"/>
+    <w:lsdException w:name="Medium List 2 Accent 2" w:semiHidden="0" w:uiPriority="66" w:unhideWhenUsed="0"/>
+    <w:lsdException w:name="Medium Grid 1 Accent 2" w:semiHidden="0" w:uiPriority="67" w:unhideWhenUsed="0"/>
+    <w:lsdException w:name="Medium Grid 2 Accent 2" w:semiHidden="0" w:uiPriority="68" w:unhideWhenUsed="0"/>
+    <w:lsdException w:name="Medium Grid 3 Accent 2" w:semiHidden="0" w:uiPriority="69" w:unhideWhenUsed="0"/>
+    <w:lsdException w:name="Dark List Accent 2" w:semiHidden="0" w:uiPriority="70" w:unhideWhenUsed="0"/>
+    <w:lsdException w:name="Colorful Shading Accent 2" w:semiHidden="0" w:uiPriority="71" w:unhideWhenUsed="0"/>
+    <w:lsdException w:name="Colorful List Accent 2" w:semiHidden="0" w:uiPriority="72" w:unhideWhenUsed="0"/>
+    <w:lsdException w:name="Colorful Grid Accent 2" w:semiHidden="0" w:uiPriority="73" w:unhideWhenUsed="0"/>
+    <w:lsdException w:name="Light Shading Accent 3" w:semiHidden="0" w:uiPriority="60" w:unhideWhenUsed="0"/>
+    <w:lsdException w:name="Light List Accent 3" w:semiHidden="0" w:uiPriority="61" w:unhideWhenUsed="0"/>
+    <w:lsdException w:name="Light Grid Accent 3" w:semiHidden="0" w:uiPriority="62" w:unhideWhenUsed="0"/>
+    <w:lsdException w:name="Medium Shading 1 Accent 3" w:semiHidden="0" w:uiPriority="63" w:unhideWhenUsed="0"/>
+    <w:lsdException w:name="Medium Shading 2 Accent 3" w:semiHidden="0" w:uiPriority="64" w:unhideWhenUsed="0"/>
+    <w:lsdException w:name="Medium List 1 Accent 3" w:semiHidden="0" w:uiPriority="65" w:unhideWhenUsed="0"/>
+    <w:lsdException w:name="Medium List 2 Accent 3" w:semiHidden="0" w:uiPriority="66" w:unhideWhenUsed="0"/>
+    <w:lsdException w:name="Medium Grid 1 Accent 3" w:semiHidden="0" w:uiPriority="67" w:unhideWhenUsed="0"/>
+    <w:lsdException w:name="Medium Grid 2 Accent 3" w:semiHidden="0" w:uiPriority="68" w:unhideWhenUsed="0"/>
+    <w:lsdException w:name="Medium Grid 3 Accent 3" w:semiHidden="0" w:uiPriority="69" w:unhideWhenUsed="0"/>
+    <w:lsdException w:name="Dark List Accent 3" w:semiHidden="0" w:uiPriority="70" w:unhideWhenUsed="0"/>
+    <w:lsdException w:name="Colorful Shading Accent 3" w:semiHidden="0" w:uiPriority="71" w:unhideWhenUsed="0"/>
+    <w:lsdException w:name="Colorful List Accent 3" w:semiHidden="0" w:uiPriority="72" w:unhideWhenUsed="0"/>
+    <w:lsdException w:name="Colorful Grid Accent 3" w:semiHidden="0" w:uiPriority="73" w:unhideWhenUsed="0"/>
+    <w:lsdException w:name="Light Shading Accent 4" w:semiHidden="0" w:uiPriority="60" w:unhideWhenUsed="0"/>
+    <w:lsdException w:name="Light List Accent 4" w:semiHidden="0" w:uiPriority="61" w:unhideWhenUsed="0"/>
+    <w:lsdException w:name="Light Grid Accent 4" w:semiHidden="0" w:uiPriority="62" w:unhideWhenUsed="0"/>
+    <w:lsdException w:name="Medium Shading 1 Accent 4" w:semiHidden="0" w:uiPriority="63" w:unhideWhenUsed="0"/>
+    <w:lsdException w:name="Medium Shading 2 Accent 4" w:semiHidden="0" w:uiPriority="64" w:unhideWhenUsed="0"/>
+    <w:lsdException w:name="Medium List 1 Accent 4" w:semiHidden="0" w:uiPriority="65" w:unhideWhenUsed="0"/>
+    <w:lsdException w:name="Medium List 2 Accent 4" w:semiHidden="0" w:uiPriority="66" w:unhideWhenUsed="0"/>
+    <w:lsdException w:name="Medium Grid 1 Accent 4" w:semiHidden="0" w:uiPriority="67" w:unhideWhenUsed="0"/>
+    <w:lsdException w:name="Medium Grid 2 Accent 4" w:semiHidden="0" w:uiPriority="68" w:unhideWhenUsed="0"/>
+    <w:lsdException w:name="Medium Grid 3 Accent 4" w:semiHidden="0" w:uiPriority="69" w:unhideWhenUsed="0"/>
+    <w:lsdException w:name="Dark List Accent 4" w:semiHidden="0" w:uiPriority="70" w:unhideWhenUsed="0"/>
+    <w:lsdException w:name="Colorful Shading Accent 4" w:semiHidden="0" w:uiPriority="71" w:unhideWhenUsed="0"/>
+    <w:lsdException w:name="Colorful List Accent 4" w:semiHidden="0" w:uiPriority="72" w:unhideWhenUsed="0"/>
+    <w:lsdException w:name="Colorful Grid Accent 4" w:semiHidden="0" w:uiPriority="73" w:unhideWhenUsed="0"/>
+    <w:lsdException w:name="Light Shading Accent 5" w:semiHidden="0" w:uiPriority="60" w:unhideWhenUsed="0"/>
+    <w:lsdException w:name="Light List Accent 5" w:semiHidden="0" w:uiPriority="61" w:unhideWhenUsed="0"/>
+    <w:lsdException w:name="Light Grid Accent 5" w:semiHidden="0" w:uiPriority="62" w:unhideWhenUsed="0"/>
+    <w:lsdException w:name="Medium Shading 1 Accent 5" w:semiHidden="0" w:uiPriority="63" w:unhideWhenUsed="0"/>
+    <w:lsdException w:name="Medium Shading 2 Accent 5" w:semiHidden="0" w:uiPriority="64" w:unhideWhenUsed="0"/>
+    <w:lsdException w:name="Medium List 1 Accent 5" w:semiHidden="0" w:uiPriority="65" w:unhideWhenUsed="0"/>
+    <w:lsdException w:name="Medium List 2 Accent 5" w:semiHidden="0" w:uiPriority="66" w:unhideWhenUsed="0"/>
+    <w:lsdException w:name="Medium Grid 1 Accent 5" w:semiHidden="0" w:uiPriority="67" w:unhideWhenUsed="0"/>
+    <w:lsdException w:name="Medium Grid 2 Accent 5" w:semiHidden="0" w:uiPriority="68" w:unhideWhenUsed="0"/>
+    <w:lsdException w:name="Medium Grid 3 Accent 5" w:semiHidden="0" w:uiPriority="69" w:unhideWhenUsed="0"/>
+    <w:lsdException w:name="Dark List Accent 5" w:semiHidden="0" w:uiPriority="70" w:unhideWhenUsed="0"/>
+    <w:lsdException w:name="Colorful Shading Accent 5" w:semiHidden="0" w:uiPriority="71" w:unhideWhenUsed="0"/>
+    <w:lsdException w:name="Colorful List Accent 5" w:semiHidden="0" w:uiPriority="72" w:unhideWhenUsed="0"/>
+    <w:lsdException w:name="Colorful Grid Accent 5" w:semiHidden="0" w:uiPriority="73" w:unhideWhenUsed="0"/>
+    <w:lsdException w:name="Light Shading Accent 6" w:semiHidden="0" w:uiPriority="60" w:unhideWhenUsed="0"/>
+    <w:lsdException w:name="Light List Accent 6" w:semiHidden="0" w:uiPriority="61" w:unhideWhenUsed="0"/>
+    <w:lsdException w:name="Light Grid Accent 6" w:semiHidden="0" w:uiPriority="62" w:unhideWhenUsed="0"/>
+    <w:lsdException w:name="Medium Shading 1 Accent 6" w:semiHidden="0" w:uiPriority="63" w:unhideWhenUsed="0"/>
+    <w:lsdException w:name="Medium Shading 2 Accent 6" w:semiHidden="0" w:uiPriority="64" w:unhideWhenUsed="0"/>
+    <w:lsdException w:name="Medium List 1 Accent 6" w:semiHidden="0" w:uiPriority="65" w:unhideWhenUsed="0"/>
+    <w:lsdException w:name="Medium List 2 Accent 6" w:semiHidden="0" w:uiPriority="66" w:unhideWhenUsed="0"/>
+    <w:lsdException w:name="Medium Grid 1 Accent 6" w:semiHidden="0" w:uiPriority="67" w:unhideWhenUsed="0"/>
+    <w:lsdException w:name="Medium Grid 2 Accent 6" w:semiHidden="0" w:uiPriority="68" w:unhideWhenUsed="0"/>
+    <w:lsdException w:name="Medium Grid 3 Accent 6" w:semiHidden="0" w:uiPriority="69" w:unhideWhenUsed="0"/>
+    <w:lsdException w:name="Dark List Accent 6" w:semiHidden="0" w:uiPriority="70" w:unhideWhenUsed="0"/>
+    <w:lsdException w:name="Colorful Shading Accent 6" w:semiHidden="0" w:uiPriority="71" w:unhideWhenUsed="0"/>
+    <w:lsdException w:name="Colorful List Accent 6" w:semiHidden="0" w:uiPriority="72" w:unhideWhenUsed="0"/>
+    <w:lsdException w:name="Colorful Grid Accent 6" w:semiHidden="0" w:uiPriority="73" w:unhideWhenUsed="0"/>
+    <w:lsdException w:name="Subtle Emphasis" w:semiHidden="0" w:uiPriority="19" w:unhideWhenUsed="0" w:qFormat="1"/>
+    <w:lsdException w:name="Intense Emphasis" w:semiHidden="0" w:uiPriority="21" w:unhideWhenUsed="0" w:qFormat="1"/>
+    <w:lsdException w:name="Subtle Reference" w:semiHidden="0" w:uiPriority="31" w:unhideWhenUsed="0" w:qFormat="1"/>
+    <w:lsdException w:name="Intense Reference" w:semiHidden="0" w:uiPriority="32" w:unhideWhenUsed="0" w:qFormat="1"/>
+    <w:lsdException w:name="Book Title" w:semiHidden="0" w:uiPriority="33" w:unhideWhenUsed="0" w:qFormat="1"/>
+    <w:lsdException w:name="Bibliography" w:uiPriority="37"/>
+    <w:lsdException w:name="TOC Heading" w:uiPriority="39" w:qFormat="1"/>
+  </w:latentStyles>
+  <w:style w:type="paragraph" w:default="1" w:styleId="Normal">
+    <w:name w:val="Normal"/>
+    <w:qFormat/>
+    <w:rsid w:val="00C83613"/>
+    <w:pPr>
+      <w:jc w:val="both"/>
+    </w:pPr>
+  </w:style>
+  <w:style w:type="paragraph" w:styleId="Heading1">
+    <w:name w:val="heading 1"/>
+    <w:basedOn w:val="Normal"/>
+    <w:next w:val="Normal"/>
+    <w:link w:val="Heading1Char"/>
+    <w:uiPriority w:val="9"/>
+    <w:qFormat/>
+    <w:rsid w:val="0065631B"/>
+    <w:pPr>
+      <w:keepNext/>
+      <w:keepLines/>
+      <w:numPr>
+        <w:numId w:val="1"/>
+      </w:numPr>
+      <w:pBdr>
+        <w:bottom w:val="single" w:sz="4" w:space="1" w:color="595959" w:themeColor="text1" w:themeTint="A6"/>
+      </w:pBdr>
+      <w:spacing w:before="360"/>
+      <w:outlineLvl w:val="0"/>
+    </w:pPr>
+    <w:rPr>
+      <w:rFonts w:asciiTheme="majorHAnsi" w:eastAsiaTheme="majorEastAsia" w:hAnsiTheme="majorHAnsi" w:cstheme="majorBidi"/>
+      <w:b/>
+      <w:bCs/>
+      <w:smallCaps/>
+      <w:color w:val="000000" w:themeColor="text1"/>
+      <w:sz w:val="36"/>
+      <w:szCs w:val="36"/>
+    </w:rPr>
+  </w:style>
+  <w:style w:type="paragraph" w:styleId="Heading2">
+    <w:name w:val="heading 2"/>
+    <w:basedOn w:val="Normal"/>
+    <w:next w:val="Normal"/>
+    <w:link w:val="Heading2Char"/>
+    <w:uiPriority w:val="9"/>
+    <w:unhideWhenUsed/>
+    <w:qFormat/>
+    <w:rsid w:val="0065631B"/>
+    <w:pPr>
+      <w:keepNext/>
+      <w:keepLines/>
+      <w:numPr>
+        <w:ilvl w:val="1"/>
+        <w:numId w:val="1"/>
+      </w:numPr>
+      <w:spacing w:before="360" w:after="0"/>
+      <w:outlineLvl w:val="1"/>
+    </w:pPr>
+    <w:rPr>
+      <w:rFonts w:asciiTheme="majorHAnsi" w:eastAsiaTheme="majorEastAsia" w:hAnsiTheme="majorHAnsi" w:cstheme="majorBidi"/>
+      <w:b/>
+      <w:bCs/>
+      <w:smallCaps/>
+      <w:color w:val="000000" w:themeColor="text1"/>
+      <w:sz w:val="28"/>
+      <w:szCs w:val="28"/>
+    </w:rPr>
+  </w:style>
+  <w:style w:type="paragraph" w:styleId="Heading3">
+    <w:name w:val="heading 3"/>
+    <w:basedOn w:val="Normal"/>
+    <w:next w:val="Normal"/>
+    <w:link w:val="Heading3Char"/>
+    <w:uiPriority w:val="9"/>
+    <w:unhideWhenUsed/>
+    <w:qFormat/>
+    <w:rsid w:val="0065631B"/>
+    <w:pPr>
+      <w:keepNext/>
+      <w:keepLines/>
+      <w:numPr>
+        <w:ilvl w:val="2"/>
+        <w:numId w:val="1"/>
+      </w:numPr>
+      <w:spacing w:before="200" w:after="0"/>
+      <w:outlineLvl w:val="2"/>
+    </w:pPr>
+    <w:rPr>
+      <w:rFonts w:asciiTheme="majorHAnsi" w:eastAsiaTheme="majorEastAsia" w:hAnsiTheme="majorHAnsi" w:cstheme="majorBidi"/>
+      <w:b/>
+      <w:bCs/>
+      <w:color w:val="000000" w:themeColor="text1"/>
+    </w:rPr>
+  </w:style>
+  <w:style w:type="paragraph" w:styleId="Heading4">
+    <w:name w:val="heading 4"/>
+    <w:basedOn w:val="Normal"/>
+    <w:next w:val="Normal"/>
+    <w:link w:val="Heading4Char"/>
+    <w:uiPriority w:val="9"/>
+    <w:unhideWhenUsed/>
+    <w:qFormat/>
+    <w:rsid w:val="0065631B"/>
+    <w:pPr>
+      <w:keepNext/>
+      <w:keepLines/>
+      <w:numPr>
+        <w:ilvl w:val="3"/>
+        <w:numId w:val="1"/>
+      </w:numPr>
+      <w:spacing w:before="200" w:after="0"/>
+      <w:outlineLvl w:val="3"/>
+    </w:pPr>
+    <w:rPr>
+      <w:rFonts w:asciiTheme="majorHAnsi" w:eastAsiaTheme="majorEastAsia" w:hAnsiTheme="majorHAnsi" w:cstheme="majorBidi"/>
+      <w:b/>
+      <w:bCs/>
+      <w:i/>
+      <w:iCs/>
+      <w:color w:val="000000" w:themeColor="text1"/>
+    </w:rPr>
+  </w:style>
+  <w:style w:type="paragraph" w:styleId="Heading5">
+    <w:name w:val="heading 5"/>
+    <w:basedOn w:val="Normal"/>
+    <w:next w:val="Normal"/>
+    <w:link w:val="Heading5Char"/>
+    <w:uiPriority w:val="9"/>
+    <w:unhideWhenUsed/>
+    <w:qFormat/>
+    <w:rsid w:val="0065631B"/>
+    <w:pPr>
+      <w:keepNext/>
+      <w:keepLines/>
+      <w:numPr>
+        <w:ilvl w:val="4"/>
+        <w:numId w:val="1"/>
+      </w:numPr>
+      <w:spacing w:before="200" w:after="0"/>
+      <w:outlineLvl w:val="4"/>
+    </w:pPr>
+    <w:rPr>
+      <w:rFonts w:asciiTheme="majorHAnsi" w:eastAsiaTheme="majorEastAsia" w:hAnsiTheme="majorHAnsi" w:cstheme="majorBidi"/>
+      <w:color w:val="000000" w:themeColor="text2" w:themeShade="BF"/>
+    </w:rPr>
+  </w:style>
+  <w:style w:type="paragraph" w:styleId="Heading6">
+    <w:name w:val="heading 6"/>
+    <w:basedOn w:val="Normal"/>
+    <w:next w:val="Normal"/>
+    <w:link w:val="Heading6Char"/>
+    <w:uiPriority w:val="9"/>
+    <w:unhideWhenUsed/>
+    <w:qFormat/>
+    <w:rsid w:val="0065631B"/>
+    <w:pPr>
+      <w:keepNext/>
+      <w:keepLines/>
+      <w:numPr>
+        <w:ilvl w:val="5"/>
+        <w:numId w:val="1"/>
+      </w:numPr>
+      <w:spacing w:before="200" w:after="0"/>
+      <w:outlineLvl w:val="5"/>
+    </w:pPr>
+    <w:rPr>
+      <w:rFonts w:asciiTheme="majorHAnsi" w:eastAsiaTheme="majorEastAsia" w:hAnsiTheme="majorHAnsi" w:cstheme="majorBidi"/>
+      <w:i/>
+      <w:iCs/>
+      <w:color w:val="000000" w:themeColor="text2" w:themeShade="BF"/>
+    </w:rPr>
+  </w:style>
+  <w:style w:type="paragraph" w:styleId="Heading7">
+    <w:name w:val="heading 7"/>
+    <w:basedOn w:val="Normal"/>
+    <w:next w:val="Normal"/>
+    <w:link w:val="Heading7Char"/>
+    <w:uiPriority w:val="9"/>
+    <w:semiHidden/>
+    <w:unhideWhenUsed/>
+    <w:qFormat/>
+    <w:rsid w:val="0065631B"/>
+    <w:pPr>
+      <w:keepNext/>
+      <w:keepLines/>
+      <w:numPr>
+        <w:ilvl w:val="6"/>
+        <w:numId w:val="1"/>
+      </w:numPr>
+      <w:spacing w:before="200" w:after="0"/>
+      <w:outlineLvl w:val="6"/>
+    </w:pPr>
+    <w:rPr>
+      <w:rFonts w:asciiTheme="majorHAnsi" w:eastAsiaTheme="majorEastAsia" w:hAnsiTheme="majorHAnsi" w:cstheme="majorBidi"/>
+      <w:i/>
+      <w:iCs/>
+      <w:color w:val="404040" w:themeColor="text1" w:themeTint="BF"/>
+    </w:rPr>
+  </w:style>
+  <w:style w:type="paragraph" w:styleId="Heading8">
+    <w:name w:val="heading 8"/>
+    <w:basedOn w:val="Normal"/>
+    <w:next w:val="Normal"/>
+    <w:link w:val="Heading8Char"/>
+    <w:uiPriority w:val="9"/>
+    <w:semiHidden/>
+    <w:unhideWhenUsed/>
+    <w:qFormat/>
+    <w:rsid w:val="0065631B"/>
+    <w:pPr>
+      <w:keepNext/>
+      <w:keepLines/>
+      <w:numPr>
+        <w:ilvl w:val="7"/>
+        <w:numId w:val="1"/>
+      </w:numPr>
+      <w:spacing w:before="200" w:after="0"/>
+      <w:outlineLvl w:val="7"/>
+    </w:pPr>
+    <w:rPr>
+      <w:rFonts w:asciiTheme="majorHAnsi" w:eastAsiaTheme="majorEastAsia" w:hAnsiTheme="majorHAnsi" w:cstheme="majorBidi"/>
+      <w:color w:val="404040" w:themeColor="text1" w:themeTint="BF"/>
+      <w:sz w:val="20"/>
+      <w:szCs w:val="20"/>
+    </w:rPr>
+  </w:style>
+  <w:style w:type="paragraph" w:styleId="Heading9">
+    <w:name w:val="heading 9"/>
+    <w:basedOn w:val="Normal"/>
+    <w:next w:val="Normal"/>
+    <w:link w:val="Heading9Char"/>
+    <w:uiPriority w:val="9"/>
+    <w:semiHidden/>
+    <w:unhideWhenUsed/>
+    <w:qFormat/>
+    <w:rsid w:val="0065631B"/>
+    <w:pPr>
+      <w:keepNext/>
+      <w:keepLines/>
+      <w:numPr>
+        <w:ilvl w:val="8"/>
+        <w:numId w:val="1"/>
+      </w:numPr>
+      <w:spacing w:before="200" w:after="0"/>
+      <w:outlineLvl w:val="8"/>
+    </w:pPr>
+    <w:rPr>
+      <w:rFonts w:asciiTheme="majorHAnsi" w:eastAsiaTheme="majorEastAsia" w:hAnsiTheme="majorHAnsi" w:cstheme="majorBidi"/>
+      <w:i/>
+      <w:iCs/>
+      <w:color w:val="404040" w:themeColor="text1" w:themeTint="BF"/>
+      <w:sz w:val="20"/>
+      <w:szCs w:val="20"/>
+    </w:rPr>
+  </w:style>
+  <w:style w:type="character" w:default="1" w:styleId="DefaultParagraphFont">
+    <w:name w:val="Default Paragraph Font"/>
+    <w:uiPriority w:val="1"/>
+    <w:semiHidden/>
+    <w:unhideWhenUsed/>
+  </w:style>
+  <w:style w:type="table" w:default="1" w:styleId="TableNormal">
+    <w:name w:val="Normal Table"/>
+    <w:uiPriority w:val="99"/>
+    <w:semiHidden/>
+    <w:unhideWhenUsed/>
+    <w:tblPr>
+      <w:tblInd w:w="0" w:type="dxa"/>
+      <w:tblCellMar>
+        <w:top w:w="0" w:type="dxa"/>
+        <w:left w:w="108" w:type="dxa"/>
+        <w:bottom w:w="0" w:type="dxa"/>
+        <w:right w:w="108" w:type="dxa"/>
+      </w:tblCellMar>
+    </w:tblPr>
+  </w:style>
+  <w:style w:type="numbering" w:default="1" w:styleId="NoList">
+    <w:name w:val="No List"/>
+    <w:uiPriority w:val="99"/>
+    <w:semiHidden/>
+    <w:unhideWhenUsed/>
+  </w:style>
+  <w:style w:type="table" w:styleId="TableGrid">
+    <w:name w:val="Table Grid"/>
+    <w:basedOn w:val="TableNormal"/>
+    <w:uiPriority w:val="59"/>
+    <w:rsid w:val="00374073"/>
+    <w:tblPr>
+      <w:tblInd w:w="0" w:type="dxa"/>
+      <w:tblBorders>
+        <w:top w:val="single" w:sz="4" w:space="0" w:color="auto"/>
+        <w:left w:val="single" w:sz="4" w:space="0" w:color="auto"/>
+        <w:bottom w:val="single" w:sz="4" w:space="0" w:color="auto"/>
+        <w:right w:val="single" w:sz="4" w:space="0" w:color="auto"/>
+        <w:insideH w:val="single" w:sz="4" w:space="0" w:color="auto"/>
+        <w:insideV w:val="single" w:sz="4" w:space="0" w:color="auto"/>
+      </w:tblBorders>
+      <w:tblCellMar>
+        <w:top w:w="0" w:type="dxa"/>
+        <w:left w:w="108" w:type="dxa"/>
+        <w:bottom w:w="0" w:type="dxa"/>
+        <w:right w:w="108" w:type="dxa"/>
+      </w:tblCellMar>
+    </w:tblPr>
+  </w:style>
+  <w:style w:type="paragraph" w:styleId="ListParagraph">
+    <w:name w:val="List Paragraph"/>
+    <w:basedOn w:val="Normal"/>
+    <w:uiPriority w:val="34"/>
+    <w:qFormat/>
+    <w:rsid w:val="00000D2E"/>
+    <w:pPr>
+      <w:ind w:left="720"/>
+      <w:contextualSpacing/>
+    </w:pPr>
+  </w:style>
+  <w:style w:type="character" w:customStyle="1" w:styleId="Heading1Char">
+    <w:name w:val="Heading 1 Char"/>
+    <w:basedOn w:val="DefaultParagraphFont"/>
+    <w:link w:val="Heading1"/>
+    <w:uiPriority w:val="9"/>
+    <w:rsid w:val="0065631B"/>
+    <w:rPr>
+      <w:rFonts w:asciiTheme="majorHAnsi" w:eastAsiaTheme="majorEastAsia" w:hAnsiTheme="majorHAnsi" w:cstheme="majorBidi"/>
+      <w:b/>
+      <w:bCs/>
+      <w:smallCaps/>
+      <w:color w:val="000000" w:themeColor="text1"/>
+      <w:sz w:val="36"/>
+      <w:szCs w:val="36"/>
+    </w:rPr>
+  </w:style>
+  <w:style w:type="character" w:customStyle="1" w:styleId="Heading2Char">
+    <w:name w:val="Heading 2 Char"/>
+    <w:basedOn w:val="DefaultParagraphFont"/>
+    <w:link w:val="Heading2"/>
+    <w:uiPriority w:val="9"/>
+    <w:rsid w:val="0065631B"/>
+    <w:rPr>
+      <w:rFonts w:asciiTheme="majorHAnsi" w:eastAsiaTheme="majorEastAsia" w:hAnsiTheme="majorHAnsi" w:cstheme="majorBidi"/>
+      <w:b/>
+      <w:bCs/>
+      <w:smallCaps/>
+      <w:color w:val="000000" w:themeColor="text1"/>
+      <w:sz w:val="28"/>
+      <w:szCs w:val="28"/>
+    </w:rPr>
+  </w:style>
+  <w:style w:type="character" w:customStyle="1" w:styleId="Heading3Char">
+    <w:name w:val="Heading 3 Char"/>
+    <w:basedOn w:val="DefaultParagraphFont"/>
+    <w:link w:val="Heading3"/>
+    <w:uiPriority w:val="9"/>
+    <w:rsid w:val="0065631B"/>
+    <w:rPr>
+      <w:rFonts w:asciiTheme="majorHAnsi" w:eastAsiaTheme="majorEastAsia" w:hAnsiTheme="majorHAnsi" w:cstheme="majorBidi"/>
+      <w:b/>
+      <w:bCs/>
+      <w:color w:val="000000" w:themeColor="text1"/>
+    </w:rPr>
+  </w:style>
+  <w:style w:type="paragraph" w:styleId="TOCHeading">
+    <w:name w:val="TOC Heading"/>
+    <w:basedOn w:val="Heading1"/>
+    <w:next w:val="Normal"/>
+    <w:uiPriority w:val="39"/>
+    <w:unhideWhenUsed/>
+    <w:qFormat/>
+    <w:rsid w:val="0065631B"/>
+    <w:pPr>
+      <w:outlineLvl w:val="9"/>
+    </w:pPr>
+  </w:style>
+  <w:style w:type="paragraph" w:styleId="TOC1">
+    <w:name w:val="toc 1"/>
+    <w:basedOn w:val="Normal"/>
+    <w:next w:val="Normal"/>
+    <w:autoRedefine/>
+    <w:uiPriority w:val="39"/>
+    <w:unhideWhenUsed/>
+    <w:rsid w:val="00DD48A5"/>
+    <w:pPr>
+      <w:spacing w:after="100"/>
+    </w:pPr>
+  </w:style>
+  <w:style w:type="paragraph" w:styleId="TOC2">
+    <w:name w:val="toc 2"/>
+    <w:basedOn w:val="Normal"/>
+    <w:next w:val="Normal"/>
+    <w:autoRedefine/>
+    <w:uiPriority w:val="39"/>
+    <w:unhideWhenUsed/>
+    <w:rsid w:val="00DD48A5"/>
+    <w:pPr>
+      <w:spacing w:after="100"/>
+      <w:ind w:left="220"/>
+    </w:pPr>
+  </w:style>
+  <w:style w:type="paragraph" w:styleId="TOC3">
+    <w:name w:val="toc 3"/>
+    <w:basedOn w:val="Normal"/>
+    <w:next w:val="Normal"/>
+    <w:autoRedefine/>
+    <w:uiPriority w:val="39"/>
+    <w:unhideWhenUsed/>
+    <w:rsid w:val="00DD48A5"/>
+    <w:pPr>
+      <w:spacing w:after="100"/>
+      <w:ind w:left="440"/>
+    </w:pPr>
+  </w:style>
+  <w:style w:type="character" w:styleId="Hyperlink">
+    <w:name w:val="Hyperlink"/>
+    <w:basedOn w:val="DefaultParagraphFont"/>
+    <w:uiPriority w:val="99"/>
+    <w:unhideWhenUsed/>
+    <w:rsid w:val="00DD48A5"/>
+    <w:rPr>
+      <w:color w:val="5F5F5F" w:themeColor="hyperlink"/>
+      <w:u w:val="single"/>
+    </w:rPr>
+  </w:style>
+  <w:style w:type="character" w:customStyle="1" w:styleId="Heading4Char">
+    <w:name w:val="Heading 4 Char"/>
+    <w:basedOn w:val="DefaultParagraphFont"/>
+    <w:link w:val="Heading4"/>
+    <w:uiPriority w:val="9"/>
+    <w:rsid w:val="0065631B"/>
+    <w:rPr>
+      <w:rFonts w:asciiTheme="majorHAnsi" w:eastAsiaTheme="majorEastAsia" w:hAnsiTheme="majorHAnsi" w:cstheme="majorBidi"/>
+      <w:b/>
+      <w:bCs/>
+      <w:i/>
+      <w:iCs/>
+      <w:color w:val="000000" w:themeColor="text1"/>
+    </w:rPr>
+  </w:style>
+  <w:style w:type="character" w:customStyle="1" w:styleId="Heading5Char">
+    <w:name w:val="Heading 5 Char"/>
+    <w:basedOn w:val="DefaultParagraphFont"/>
+    <w:link w:val="Heading5"/>
+    <w:uiPriority w:val="9"/>
+    <w:rsid w:val="0065631B"/>
+    <w:rPr>
+      <w:rFonts w:asciiTheme="majorHAnsi" w:eastAsiaTheme="majorEastAsia" w:hAnsiTheme="majorHAnsi" w:cstheme="majorBidi"/>
+      <w:color w:val="000000" w:themeColor="text2" w:themeShade="BF"/>
+    </w:rPr>
+  </w:style>
+  <w:style w:type="character" w:customStyle="1" w:styleId="Heading6Char">
+    <w:name w:val="Heading 6 Char"/>
+    <w:basedOn w:val="DefaultParagraphFont"/>
+    <w:link w:val="Heading6"/>
+    <w:uiPriority w:val="9"/>
+    <w:rsid w:val="0065631B"/>
+    <w:rPr>
+      <w:rFonts w:asciiTheme="majorHAnsi" w:eastAsiaTheme="majorEastAsia" w:hAnsiTheme="majorHAnsi" w:cstheme="majorBidi"/>
+      <w:i/>
+      <w:iCs/>
+      <w:color w:val="000000" w:themeColor="text2" w:themeShade="BF"/>
+    </w:rPr>
+  </w:style>
+  <w:style w:type="character" w:customStyle="1" w:styleId="Heading7Char">
+    <w:name w:val="Heading 7 Char"/>
+    <w:basedOn w:val="DefaultParagraphFont"/>
+    <w:link w:val="Heading7"/>
+    <w:uiPriority w:val="9"/>
+    <w:semiHidden/>
+    <w:rsid w:val="0065631B"/>
+    <w:rPr>
+      <w:rFonts w:asciiTheme="majorHAnsi" w:eastAsiaTheme="majorEastAsia" w:hAnsiTheme="majorHAnsi" w:cstheme="majorBidi"/>
+      <w:i/>
+      <w:iCs/>
+      <w:color w:val="404040" w:themeColor="text1" w:themeTint="BF"/>
+    </w:rPr>
+  </w:style>
+  <w:style w:type="character" w:customStyle="1" w:styleId="Heading8Char">
+    <w:name w:val="Heading 8 Char"/>
+    <w:basedOn w:val="DefaultParagraphFont"/>
+    <w:link w:val="Heading8"/>
+    <w:uiPriority w:val="9"/>
+    <w:semiHidden/>
+    <w:rsid w:val="0065631B"/>
+    <w:rPr>
+      <w:rFonts w:asciiTheme="majorHAnsi" w:eastAsiaTheme="majorEastAsia" w:hAnsiTheme="majorHAnsi" w:cstheme="majorBidi"/>
+      <w:color w:val="404040" w:themeColor="text1" w:themeTint="BF"/>
+      <w:sz w:val="20"/>
+      <w:szCs w:val="20"/>
+    </w:rPr>
+  </w:style>
+  <w:style w:type="character" w:customStyle="1" w:styleId="Heading9Char">
+    <w:name w:val="Heading 9 Char"/>
+    <w:basedOn w:val="DefaultParagraphFont"/>
+    <w:link w:val="Heading9"/>
+    <w:uiPriority w:val="9"/>
+    <w:semiHidden/>
+    <w:rsid w:val="0065631B"/>
+    <w:rPr>
+      <w:rFonts w:asciiTheme="majorHAnsi" w:eastAsiaTheme="majorEastAsia" w:hAnsiTheme="majorHAnsi" w:cstheme="majorBidi"/>
+      <w:i/>
+      <w:iCs/>
+      <w:color w:val="404040" w:themeColor="text1" w:themeTint="BF"/>
+      <w:sz w:val="20"/>
+      <w:szCs w:val="20"/>
+    </w:rPr>
+  </w:style>
+  <w:style w:type="paragraph" w:styleId="Caption">
+    <w:name w:val="caption"/>
+    <w:basedOn w:val="Normal"/>
+    <w:next w:val="Normal"/>
+    <w:uiPriority w:val="35"/>
+    <w:semiHidden/>
+    <w:unhideWhenUsed/>
+    <w:qFormat/>
+    <w:rsid w:val="0065631B"/>
+    <w:pPr>
+      <w:spacing w:after="200" w:line="240" w:lineRule="auto"/>
+    </w:pPr>
+    <w:rPr>
+      <w:i/>
+      <w:iCs/>
+      <w:color w:val="000000" w:themeColor="text2"/>
+      <w:sz w:val="18"/>
+      <w:szCs w:val="18"/>
+    </w:rPr>
+  </w:style>
+  <w:style w:type="paragraph" w:styleId="Title">
+    <w:name w:val="Title"/>
+    <w:basedOn w:val="Normal"/>
+    <w:next w:val="Normal"/>
+    <w:link w:val="TitleChar"/>
+    <w:uiPriority w:val="10"/>
+    <w:qFormat/>
+    <w:rsid w:val="0065631B"/>
+    <w:pPr>
+      <w:spacing w:after="0" w:line="240" w:lineRule="auto"/>
+      <w:contextualSpacing/>
+    </w:pPr>
+    <w:rPr>
+      <w:rFonts w:asciiTheme="majorHAnsi" w:eastAsiaTheme="majorEastAsia" w:hAnsiTheme="majorHAnsi" w:cstheme="majorBidi"/>
+      <w:color w:val="000000" w:themeColor="text1"/>
+      <w:sz w:val="56"/>
+      <w:szCs w:val="56"/>
+    </w:rPr>
+  </w:style>
+  <w:style w:type="character" w:customStyle="1" w:styleId="TitleChar">
+    <w:name w:val="Title Char"/>
+    <w:basedOn w:val="DefaultParagraphFont"/>
+    <w:link w:val="Title"/>
+    <w:uiPriority w:val="10"/>
+    <w:rsid w:val="0065631B"/>
+    <w:rPr>
+      <w:rFonts w:asciiTheme="majorHAnsi" w:eastAsiaTheme="majorEastAsia" w:hAnsiTheme="majorHAnsi" w:cstheme="majorBidi"/>
+      <w:color w:val="000000" w:themeColor="text1"/>
+      <w:sz w:val="56"/>
+      <w:szCs w:val="56"/>
+    </w:rPr>
+  </w:style>
+  <w:style w:type="paragraph" w:styleId="Subtitle">
+    <w:name w:val="Subtitle"/>
+    <w:basedOn w:val="Normal"/>
+    <w:next w:val="Normal"/>
+    <w:link w:val="SubtitleChar"/>
+    <w:uiPriority w:val="11"/>
+    <w:qFormat/>
+    <w:rsid w:val="0065631B"/>
+    <w:pPr>
+      <w:numPr>
+        <w:ilvl w:val="1"/>
+      </w:numPr>
+    </w:pPr>
+    <w:rPr>
+      <w:color w:val="5A5A5A" w:themeColor="text1" w:themeTint="A5"/>
+      <w:spacing w:val="10"/>
+    </w:rPr>
+  </w:style>
+  <w:style w:type="character" w:customStyle="1" w:styleId="SubtitleChar">
+    <w:name w:val="Subtitle Char"/>
+    <w:basedOn w:val="DefaultParagraphFont"/>
+    <w:link w:val="Subtitle"/>
+    <w:uiPriority w:val="11"/>
+    <w:rsid w:val="0065631B"/>
+    <w:rPr>
+      <w:color w:val="5A5A5A" w:themeColor="text1" w:themeTint="A5"/>
+      <w:spacing w:val="10"/>
+    </w:rPr>
+  </w:style>
+  <w:style w:type="character" w:styleId="Strong">
+    <w:name w:val="Strong"/>
+    <w:basedOn w:val="DefaultParagraphFont"/>
+    <w:uiPriority w:val="22"/>
+    <w:qFormat/>
+    <w:rsid w:val="0065631B"/>
+    <w:rPr>
+      <w:b/>
+      <w:bCs/>
+      <w:color w:val="000000" w:themeColor="text1"/>
+    </w:rPr>
+  </w:style>
+  <w:style w:type="character" w:styleId="Emphasis">
+    <w:name w:val="Emphasis"/>
+    <w:basedOn w:val="DefaultParagraphFont"/>
+    <w:uiPriority w:val="20"/>
+    <w:qFormat/>
+    <w:rsid w:val="0065631B"/>
+    <w:rPr>
+      <w:i/>
+      <w:iCs/>
+      <w:color w:val="auto"/>
+    </w:rPr>
+  </w:style>
+  <w:style w:type="paragraph" w:styleId="NoSpacing">
+    <w:name w:val="No Spacing"/>
+    <w:uiPriority w:val="1"/>
+    <w:qFormat/>
+    <w:rsid w:val="0065631B"/>
+    <w:pPr>
+      <w:spacing w:after="0" w:line="240" w:lineRule="auto"/>
+    </w:pPr>
+  </w:style>
+  <w:style w:type="paragraph" w:styleId="Quote">
+    <w:name w:val="Quote"/>
+    <w:basedOn w:val="Normal"/>
+    <w:next w:val="Normal"/>
+    <w:link w:val="QuoteChar"/>
+    <w:uiPriority w:val="29"/>
+    <w:qFormat/>
+    <w:rsid w:val="0065631B"/>
+    <w:pPr>
+      <w:spacing w:before="160"/>
+      <w:ind w:left="720" w:right="720"/>
+    </w:pPr>
+    <w:rPr>
+      <w:i/>
+      <w:iCs/>
+      <w:color w:val="000000" w:themeColor="text1"/>
+    </w:rPr>
+  </w:style>
+  <w:style w:type="character" w:customStyle="1" w:styleId="QuoteChar">
+    <w:name w:val="Quote Char"/>
+    <w:basedOn w:val="DefaultParagraphFont"/>
+    <w:link w:val="Quote"/>
+    <w:uiPriority w:val="29"/>
+    <w:rsid w:val="0065631B"/>
+    <w:rPr>
+      <w:i/>
+      <w:iCs/>
+      <w:color w:val="000000" w:themeColor="text1"/>
+    </w:rPr>
+  </w:style>
+  <w:style w:type="paragraph" w:styleId="IntenseQuote">
+    <w:name w:val="Intense Quote"/>
+    <w:basedOn w:val="Normal"/>
+    <w:next w:val="Normal"/>
+    <w:link w:val="IntenseQuoteChar"/>
+    <w:uiPriority w:val="30"/>
+    <w:qFormat/>
+    <w:rsid w:val="0065631B"/>
+    <w:pPr>
+      <w:pBdr>
+        <w:top w:val="single" w:sz="24" w:space="1" w:color="F2F2F2" w:themeColor="background1" w:themeShade="F2"/>
+        <w:bottom w:val="single" w:sz="24" w:space="1" w:color="F2F2F2" w:themeColor="background1" w:themeShade="F2"/>
+      </w:pBdr>
+      <w:shd w:val="clear" w:color="auto" w:fill="F2F2F2" w:themeFill="background1" w:themeFillShade="F2"/>
+      <w:spacing w:before="240" w:after="240"/>
+      <w:ind w:left="936" w:right="936"/>
+      <w:jc w:val="center"/>
+    </w:pPr>
+    <w:rPr>
+      <w:color w:val="000000" w:themeColor="text1"/>
+    </w:rPr>
+  </w:style>
+  <w:style w:type="character" w:customStyle="1" w:styleId="IntenseQuoteChar">
+    <w:name w:val="Intense Quote Char"/>
+    <w:basedOn w:val="DefaultParagraphFont"/>
+    <w:link w:val="IntenseQuote"/>
+    <w:uiPriority w:val="30"/>
+    <w:rsid w:val="0065631B"/>
+    <w:rPr>
+      <w:color w:val="000000" w:themeColor="text1"/>
+      <w:shd w:val="clear" w:color="auto" w:fill="F2F2F2" w:themeFill="background1" w:themeFillShade="F2"/>
+    </w:rPr>
+  </w:style>
+  <w:style w:type="character" w:styleId="SubtleEmphasis">
+    <w:name w:val="Subtle Emphasis"/>
+    <w:basedOn w:val="DefaultParagraphFont"/>
+    <w:uiPriority w:val="19"/>
+    <w:qFormat/>
+    <w:rsid w:val="0065631B"/>
+    <w:rPr>
+      <w:i/>
+      <w:iCs/>
+      <w:color w:val="404040" w:themeColor="text1" w:themeTint="BF"/>
+    </w:rPr>
+  </w:style>
+  <w:style w:type="character" w:styleId="IntenseEmphasis">
+    <w:name w:val="Intense Emphasis"/>
+    <w:basedOn w:val="DefaultParagraphFont"/>
+    <w:uiPriority w:val="21"/>
+    <w:qFormat/>
+    <w:rsid w:val="0065631B"/>
+    <w:rPr>
+      <w:b/>
+      <w:bCs/>
+      <w:i/>
+      <w:iCs/>
+      <w:caps/>
+    </w:rPr>
+  </w:style>
+  <w:style w:type="character" w:styleId="SubtleReference">
+    <w:name w:val="Subtle Reference"/>
+    <w:basedOn w:val="DefaultParagraphFont"/>
+    <w:uiPriority w:val="31"/>
+    <w:qFormat/>
+    <w:rsid w:val="0065631B"/>
+    <w:rPr>
+      <w:smallCaps/>
+      <w:color w:val="404040" w:themeColor="text1" w:themeTint="BF"/>
+      <w:u w:val="single" w:color="7F7F7F" w:themeColor="text1" w:themeTint="80"/>
+    </w:rPr>
+  </w:style>
+  <w:style w:type="character" w:styleId="IntenseReference">
+    <w:name w:val="Intense Reference"/>
+    <w:basedOn w:val="DefaultParagraphFont"/>
+    <w:uiPriority w:val="32"/>
+    <w:qFormat/>
+    <w:rsid w:val="0065631B"/>
+    <w:rPr>
+      <w:b/>
+      <w:bCs/>
+      <w:smallCaps/>
+      <w:u w:val="single"/>
+    </w:rPr>
+  </w:style>
+  <w:style w:type="character" w:styleId="BookTitle">
+    <w:name w:val="Book Title"/>
+    <w:basedOn w:val="DefaultParagraphFont"/>
+    <w:uiPriority w:val="33"/>
+    <w:qFormat/>
+    <w:rsid w:val="0065631B"/>
+    <w:rPr>
+      <w:b w:val="0"/>
+      <w:bCs w:val="0"/>
+      <w:smallCaps/>
+      <w:spacing w:val="5"/>
+    </w:rPr>
+  </w:style>
+  <w:style w:type="table" w:customStyle="1" w:styleId="TableGridLight1">
+    <w:name w:val="Table Grid Light1"/>
+    <w:basedOn w:val="TableNormal"/>
+    <w:uiPriority w:val="40"/>
+    <w:rsid w:val="00B3447A"/>
+    <w:tblPr>
+      <w:tblInd w:w="0" w:type="dxa"/>
+      <w:tblBorders>
+        <w:top w:val="single" w:sz="4" w:space="0" w:color="BFBFBF" w:themeColor="background1" w:themeShade="BF"/>
+        <w:left w:val="single" w:sz="4" w:space="0" w:color="BFBFBF" w:themeColor="background1" w:themeShade="BF"/>
+        <w:bottom w:val="single" w:sz="4" w:space="0" w:color="BFBFBF" w:themeColor="background1" w:themeShade="BF"/>
+        <w:right w:val="single" w:sz="4" w:space="0" w:color="BFBFBF" w:themeColor="background1" w:themeShade="BF"/>
+        <w:insideH w:val="single" w:sz="4" w:space="0" w:color="BFBFBF" w:themeColor="background1" w:themeShade="BF"/>
+        <w:insideV w:val="single" w:sz="4" w:space="0" w:color="BFBFBF" w:themeColor="background1" w:themeShade="BF"/>
+      </w:tblBorders>
+      <w:tblCellMar>
+        <w:top w:w="0" w:type="dxa"/>
+        <w:left w:w="108" w:type="dxa"/>
+        <w:bottom w:w="0" w:type="dxa"/>
+        <w:right w:w="108" w:type="dxa"/>
+      </w:tblCellMar>
+    </w:tblPr>
+  </w:style>
+  <w:style w:type="table" w:customStyle="1" w:styleId="GridTable4-Accent11">
+    <w:name w:val="Grid Table 4 - Accent 11"/>
+    <w:basedOn w:val="TableNormal"/>
+    <w:uiPriority w:val="49"/>
+    <w:rsid w:val="00B3447A"/>
+    <w:tblPr>
+      <w:tblStyleRowBandSize w:val="1"/>
+      <w:tblStyleColBandSize w:val="1"/>
+      <w:tblInd w:w="0" w:type="dxa"/>
+      <w:tblBorders>
+        <w:top w:val="single" w:sz="4" w:space="0" w:color="EAEAEA" w:themeColor="accent1" w:themeTint="99"/>
+        <w:left w:val="single" w:sz="4" w:space="0" w:color="EAEAEA" w:themeColor="accent1" w:themeTint="99"/>
+        <w:bottom w:val="single" w:sz="4" w:space="0" w:color="EAEAEA" w:themeColor="accent1" w:themeTint="99"/>
+        <w:right w:val="single" w:sz="4" w:space="0" w:color="EAEAEA" w:themeColor="accent1" w:themeTint="99"/>
+        <w:insideH w:val="single" w:sz="4" w:space="0" w:color="EAEAEA" w:themeColor="accent1" w:themeTint="99"/>
+        <w:insideV w:val="single" w:sz="4" w:space="0" w:color="EAEAEA" w:themeColor="accent1" w:themeTint="99"/>
+      </w:tblBorders>
+      <w:tblCellMar>
+        <w:top w:w="0" w:type="dxa"/>
+        <w:left w:w="108" w:type="dxa"/>
+        <w:bottom w:w="0" w:type="dxa"/>
+        <w:right w:w="108" w:type="dxa"/>
+      </w:tblCellMar>
+    </w:tblPr>
+    <w:tblStylePr w:type="firstRow">
+      <w:rPr>
+        <w:b/>
+        <w:bCs/>
+        <w:color w:val="FFFFFF" w:themeColor="background1"/>
+      </w:rPr>
+      <w:tblPr/>
+      <w:tcPr>
+        <w:tcBorders>
+          <w:top w:val="single" w:sz="4" w:space="0" w:color="DDDDDD" w:themeColor="accent1"/>
+          <w:left w:val="single" w:sz="4" w:space="0" w:color="DDDDDD" w:themeColor="accent1"/>
+          <w:bottom w:val="single" w:sz="4" w:space="0" w:color="DDDDDD" w:themeColor="accent1"/>
+          <w:right w:val="single" w:sz="4" w:space="0" w:color="DDDDDD" w:themeColor="accent1"/>
+          <w:insideH w:val="nil"/>
+          <w:insideV w:val="nil"/>
+        </w:tcBorders>
+        <w:shd w:val="clear" w:color="auto" w:fill="DDDDDD" w:themeFill="accent1"/>
+      </w:tcPr>
+    </w:tblStylePr>
+    <w:tblStylePr w:type="lastRow">
+      <w:rPr>
+        <w:b/>
+        <w:bCs/>
+      </w:rPr>
+      <w:tblPr/>
+      <w:tcPr>
+        <w:tcBorders>
+          <w:top w:val="double" w:sz="4" w:space="0" w:color="DDDDDD" w:themeColor="accent1"/>
+        </w:tcBorders>
+      </w:tcPr>
+    </w:tblStylePr>
+    <w:tblStylePr w:type="firstCol">
+      <w:rPr>
+        <w:b/>
+        <w:bCs/>
+      </w:rPr>
+    </w:tblStylePr>
+    <w:tblStylePr w:type="lastCol">
+      <w:rPr>
+        <w:b/>
+        <w:bCs/>
+      </w:rPr>
+    </w:tblStylePr>
+    <w:tblStylePr w:type="band1Vert">
+      <w:tblPr/>
+      <w:tcPr>
+        <w:shd w:val="clear" w:color="auto" w:fill="F8F8F8" w:themeFill="accent1" w:themeFillTint="33"/>
+      </w:tcPr>
+    </w:tblStylePr>
+    <w:tblStylePr w:type="band1Horz">
+      <w:tblPr/>
+      <w:tcPr>
+        <w:shd w:val="clear" w:color="auto" w:fill="F8F8F8" w:themeFill="accent1" w:themeFillTint="33"/>
+      </w:tcPr>
+    </w:tblStylePr>
+  </w:style>
+  <w:style w:type="table" w:customStyle="1" w:styleId="GridTable41">
+    <w:name w:val="Grid Table 41"/>
+    <w:basedOn w:val="TableNormal"/>
+    <w:uiPriority w:val="49"/>
+    <w:rsid w:val="00B3447A"/>
+    <w:tblPr>
+      <w:tblStyleRowBandSize w:val="1"/>
+      <w:tblStyleColBandSize w:val="1"/>
+      <w:tblInd w:w="0" w:type="dxa"/>
+      <w:tblBorders>
+        <w:top w:val="single" w:sz="4" w:space="0" w:color="666666" w:themeColor="text1" w:themeTint="99"/>
+        <w:left w:val="single" w:sz="4" w:space="0" w:color="666666" w:themeColor="text1" w:themeTint="99"/>
+        <w:bottom w:val="single" w:sz="4" w:space="0" w:color="666666" w:themeColor="text1" w:themeTint="99"/>
+        <w:right w:val="single" w:sz="4" w:space="0" w:color="666666" w:themeColor="text1" w:themeTint="99"/>
+        <w:insideH w:val="single" w:sz="4" w:space="0" w:color="666666" w:themeColor="text1" w:themeTint="99"/>
+        <w:insideV w:val="single" w:sz="4" w:space="0" w:color="666666" w:themeColor="text1" w:themeTint="99"/>
+      </w:tblBorders>
+      <w:tblCellMar>
+        <w:top w:w="0" w:type="dxa"/>
+        <w:left w:w="108" w:type="dxa"/>
+        <w:bottom w:w="0" w:type="dxa"/>
+        <w:right w:w="108" w:type="dxa"/>
+      </w:tblCellMar>
+    </w:tblPr>
+    <w:tblStylePr w:type="firstRow">
+      <w:rPr>
+        <w:b/>
+        <w:bCs/>
+        <w:color w:val="FFFFFF" w:themeColor="background1"/>
+      </w:rPr>
+      <w:tblPr/>
+      <w:tcPr>
+        <w:tcBorders>
+          <w:top w:val="single" w:sz="4" w:space="0" w:color="000000" w:themeColor="text1"/>
+          <w:left w:val="single" w:sz="4" w:space="0" w:color="000000" w:themeColor="text1"/>
+          <w:bottom w:val="single" w:sz="4" w:space="0" w:color="000000" w:themeColor="text1"/>
+          <w:right w:val="single" w:sz="4" w:space="0" w:color="000000" w:themeColor="text1"/>
+          <w:insideH w:val="nil"/>
+          <w:insideV w:val="nil"/>
+        </w:tcBorders>
+        <w:shd w:val="clear" w:color="auto" w:fill="000000" w:themeFill="text1"/>
+      </w:tcPr>
+    </w:tblStylePr>
+    <w:tblStylePr w:type="lastRow">
+      <w:rPr>
+        <w:b/>
+        <w:bCs/>
+      </w:rPr>
+      <w:tblPr/>
+      <w:tcPr>
+        <w:tcBorders>
+          <w:top w:val="double" w:sz="4" w:space="0" w:color="000000" w:themeColor="text1"/>
+        </w:tcBorders>
+      </w:tcPr>
+    </w:tblStylePr>
+    <w:tblStylePr w:type="firstCol">
+      <w:rPr>
+        <w:b/>
+        <w:bCs/>
+      </w:rPr>
+    </w:tblStylePr>
+    <w:tblStylePr w:type="lastCol">
+      <w:rPr>
+        <w:b/>
+        <w:bCs/>
+      </w:rPr>
+    </w:tblStylePr>
+    <w:tblStylePr w:type="band1Vert">
+      <w:tblPr/>
+      <w:tcPr>
+        <w:shd w:val="clear" w:color="auto" w:fill="CCCCCC" w:themeFill="text1" w:themeFillTint="33"/>
+      </w:tcPr>
+    </w:tblStylePr>
+    <w:tblStylePr w:type="band1Horz">
+      <w:tblPr/>
+      <w:tcPr>
+        <w:shd w:val="clear" w:color="auto" w:fill="CCCCCC" w:themeFill="text1" w:themeFillTint="33"/>
+      </w:tcPr>
+    </w:tblStylePr>
+  </w:style>
+  <w:style w:type="table" w:customStyle="1" w:styleId="GridTable6Colorful1">
+    <w:name w:val="Grid Table 6 Colorful1"/>
+    <w:basedOn w:val="TableNormal"/>
+    <w:uiPriority w:val="51"/>
+    <w:rsid w:val="00B3447A"/>
+    <w:rPr>
+      <w:color w:val="000000" w:themeColor="text1"/>
+    </w:rPr>
+    <w:tblPr>
+      <w:tblStyleRowBandSize w:val="1"/>
+      <w:tblStyleColBandSize w:val="1"/>
+      <w:tblInd w:w="0" w:type="dxa"/>
+      <w:tblBorders>
+        <w:top w:val="single" w:sz="4" w:space="0" w:color="666666" w:themeColor="text1" w:themeTint="99"/>
+        <w:left w:val="single" w:sz="4" w:space="0" w:color="666666" w:themeColor="text1" w:themeTint="99"/>
+        <w:bottom w:val="single" w:sz="4" w:space="0" w:color="666666" w:themeColor="text1" w:themeTint="99"/>
+        <w:right w:val="single" w:sz="4" w:space="0" w:color="666666" w:themeColor="text1" w:themeTint="99"/>
+        <w:insideH w:val="single" w:sz="4" w:space="0" w:color="666666" w:themeColor="text1" w:themeTint="99"/>
+        <w:insideV w:val="single" w:sz="4" w:space="0" w:color="666666" w:themeColor="text1" w:themeTint="99"/>
+      </w:tblBorders>
+      <w:tblCellMar>
+        <w:top w:w="0" w:type="dxa"/>
+        <w:left w:w="108" w:type="dxa"/>
+        <w:bottom w:w="0" w:type="dxa"/>
+        <w:right w:w="108" w:type="dxa"/>
+      </w:tblCellMar>
+    </w:tblPr>
+    <w:tblStylePr w:type="firstRow">
+      <w:rPr>
+        <w:b/>
+        <w:bCs/>
+      </w:rPr>
+      <w:tblPr/>
+      <w:tcPr>
+        <w:tcBorders>
+          <w:bottom w:val="single" w:sz="12" w:space="0" w:color="666666" w:themeColor="text1" w:themeTint="99"/>
+        </w:tcBorders>
+      </w:tcPr>
+    </w:tblStylePr>
+    <w:tblStylePr w:type="lastRow">
+      <w:rPr>
+        <w:b/>
+        <w:bCs/>
+      </w:rPr>
+      <w:tblPr/>
+      <w:tcPr>
+        <w:tcBorders>
+          <w:top w:val="double" w:sz="4" w:space="0" w:color="666666" w:themeColor="text1" w:themeTint="99"/>
+        </w:tcBorders>
+      </w:tcPr>
+    </w:tblStylePr>
+    <w:tblStylePr w:type="firstCol">
+      <w:rPr>
+        <w:b/>
+        <w:bCs/>
+      </w:rPr>
+    </w:tblStylePr>
+    <w:tblStylePr w:type="lastCol">
+      <w:rPr>
+        <w:b/>
+        <w:bCs/>
+      </w:rPr>
+    </w:tblStylePr>
+    <w:tblStylePr w:type="band1Vert">
+      <w:tblPr/>
+      <w:tcPr>
+        <w:shd w:val="clear" w:color="auto" w:fill="CCCCCC" w:themeFill="text1" w:themeFillTint="33"/>
+      </w:tcPr>
+    </w:tblStylePr>
+    <w:tblStylePr w:type="band1Horz">
+      <w:tblPr/>
+      <w:tcPr>
+        <w:shd w:val="clear" w:color="auto" w:fill="CCCCCC" w:themeFill="text1" w:themeFillTint="33"/>
+      </w:tcPr>
+    </w:tblStylePr>
+  </w:style>
+  <w:style w:type="character" w:styleId="CommentReference">
+    <w:name w:val="annotation reference"/>
+    <w:basedOn w:val="DefaultParagraphFont"/>
+    <w:uiPriority w:val="99"/>
+    <w:semiHidden/>
+    <w:unhideWhenUsed/>
+    <w:rsid w:val="00510BE1"/>
+    <w:rPr>
+      <w:sz w:val="16"/>
+      <w:szCs w:val="16"/>
+    </w:rPr>
+  </w:style>
+  <w:style w:type="paragraph" w:styleId="CommentText">
+    <w:name w:val="annotation text"/>
+    <w:basedOn w:val="Normal"/>
+    <w:link w:val="CommentTextChar"/>
+    <w:uiPriority w:val="99"/>
+    <w:semiHidden/>
+    <w:unhideWhenUsed/>
+    <w:rsid w:val="00510BE1"/>
+    <w:rPr>
+      <w:sz w:val="20"/>
+      <w:szCs w:val="20"/>
+    </w:rPr>
+  </w:style>
+  <w:style w:type="character" w:customStyle="1" w:styleId="CommentTextChar">
+    <w:name w:val="Comment Text Char"/>
+    <w:basedOn w:val="DefaultParagraphFont"/>
+    <w:link w:val="CommentText"/>
+    <w:uiPriority w:val="99"/>
+    <w:semiHidden/>
+    <w:rsid w:val="00510BE1"/>
+    <w:rPr>
+      <w:sz w:val="20"/>
+      <w:szCs w:val="20"/>
+    </w:rPr>
+  </w:style>
+  <w:style w:type="paragraph" w:styleId="CommentSubject">
+    <w:name w:val="annotation subject"/>
+    <w:basedOn w:val="CommentText"/>
+    <w:next w:val="CommentText"/>
+    <w:link w:val="CommentSubjectChar"/>
+    <w:uiPriority w:val="99"/>
+    <w:semiHidden/>
+    <w:unhideWhenUsed/>
+    <w:rsid w:val="00510BE1"/>
+    <w:rPr>
+      <w:b/>
+      <w:bCs/>
+    </w:rPr>
+  </w:style>
+  <w:style w:type="character" w:customStyle="1" w:styleId="CommentSubjectChar">
+    <w:name w:val="Comment Subject Char"/>
+    <w:basedOn w:val="CommentTextChar"/>
+    <w:link w:val="CommentSubject"/>
+    <w:uiPriority w:val="99"/>
+    <w:semiHidden/>
+    <w:rsid w:val="00510BE1"/>
+    <w:rPr>
+      <w:b/>
+      <w:bCs/>
+      <w:sz w:val="20"/>
+      <w:szCs w:val="20"/>
+    </w:rPr>
+  </w:style>
+  <w:style w:type="paragraph" w:styleId="BalloonText">
+    <w:name w:val="Balloon Text"/>
+    <w:basedOn w:val="Normal"/>
+    <w:link w:val="BalloonTextChar"/>
+    <w:uiPriority w:val="99"/>
+    <w:semiHidden/>
+    <w:unhideWhenUsed/>
+    <w:rsid w:val="00510BE1"/>
+    <w:rPr>
+      <w:rFonts w:ascii="Segoe UI" w:hAnsi="Segoe UI" w:cs="Segoe UI"/>
+      <w:sz w:val="18"/>
+      <w:szCs w:val="18"/>
+    </w:rPr>
+  </w:style>
+  <w:style w:type="character" w:customStyle="1" w:styleId="BalloonTextChar">
+    <w:name w:val="Balloon Text Char"/>
+    <w:basedOn w:val="DefaultParagraphFont"/>
+    <w:link w:val="BalloonText"/>
+    <w:uiPriority w:val="99"/>
+    <w:semiHidden/>
+    <w:rsid w:val="00510BE1"/>
+    <w:rPr>
+      <w:rFonts w:ascii="Segoe UI" w:hAnsi="Segoe UI" w:cs="Segoe UI"/>
+      <w:sz w:val="18"/>
+      <w:szCs w:val="18"/>
+    </w:rPr>
+  </w:style>
+  <w:style w:type="paragraph" w:styleId="Header">
+    <w:name w:val="header"/>
+    <w:basedOn w:val="Normal"/>
+    <w:link w:val="HeaderChar"/>
+    <w:uiPriority w:val="99"/>
+    <w:unhideWhenUsed/>
+    <w:rsid w:val="00510BE1"/>
+    <w:pPr>
+      <w:tabs>
+        <w:tab w:val="center" w:pos="4680"/>
+        <w:tab w:val="right" w:pos="9360"/>
+      </w:tabs>
+    </w:pPr>
+  </w:style>
+  <w:style w:type="character" w:customStyle="1" w:styleId="HeaderChar">
+    <w:name w:val="Header Char"/>
+    <w:basedOn w:val="DefaultParagraphFont"/>
+    <w:link w:val="Header"/>
+    <w:uiPriority w:val="99"/>
+    <w:rsid w:val="00510BE1"/>
+    <w:rPr>
+      <w:sz w:val="24"/>
+      <w:szCs w:val="24"/>
+    </w:rPr>
+  </w:style>
+  <w:style w:type="paragraph" w:styleId="Footer">
+    <w:name w:val="footer"/>
+    <w:basedOn w:val="Normal"/>
+    <w:link w:val="FooterChar"/>
+    <w:uiPriority w:val="99"/>
+    <w:unhideWhenUsed/>
+    <w:rsid w:val="00510BE1"/>
+    <w:pPr>
+      <w:tabs>
+        <w:tab w:val="center" w:pos="4680"/>
+        <w:tab w:val="right" w:pos="9360"/>
+      </w:tabs>
+    </w:pPr>
+  </w:style>
+  <w:style w:type="character" w:customStyle="1" w:styleId="FooterChar">
+    <w:name w:val="Footer Char"/>
+    <w:basedOn w:val="DefaultParagraphFont"/>
+    <w:link w:val="Footer"/>
+    <w:uiPriority w:val="99"/>
+    <w:rsid w:val="00510BE1"/>
+    <w:rPr>
+      <w:sz w:val="24"/>
+      <w:szCs w:val="24"/>
+    </w:rPr>
+  </w:style>
+  <w:style w:type="character" w:styleId="FollowedHyperlink">
+    <w:name w:val="FollowedHyperlink"/>
+    <w:basedOn w:val="DefaultParagraphFont"/>
+    <w:uiPriority w:val="99"/>
+    <w:semiHidden/>
+    <w:unhideWhenUsed/>
+    <w:rsid w:val="00116D52"/>
+    <w:rPr>
+      <w:color w:val="919191" w:themeColor="followedHyperlink"/>
+      <w:u w:val="single"/>
+    </w:rPr>
+  </w:style>
+  <w:style w:type="paragraph" w:customStyle="1" w:styleId="Stepstyle">
+    <w:name w:val="Step style"/>
+    <w:basedOn w:val="Normal"/>
+    <w:link w:val="StepstyleChar"/>
+    <w:rsid w:val="00BC6EB5"/>
+    <w:rPr>
+      <w:b/>
+    </w:rPr>
+  </w:style>
+  <w:style w:type="character" w:customStyle="1" w:styleId="StepstyleChar">
+    <w:name w:val="Step style Char"/>
+    <w:basedOn w:val="DefaultParagraphFont"/>
+    <w:link w:val="Stepstyle"/>
+    <w:rsid w:val="00BC6EB5"/>
+    <w:rPr>
+      <w:b/>
+      <w:sz w:val="24"/>
+      <w:szCs w:val="24"/>
+    </w:rPr>
+  </w:style>
+  <w:style w:type="character" w:customStyle="1" w:styleId="apple-converted-space">
+    <w:name w:val="apple-converted-space"/>
+    <w:basedOn w:val="DefaultParagraphFont"/>
+    <w:rsid w:val="001C46D3"/>
+  </w:style>
+  <w:style w:type="character" w:customStyle="1" w:styleId="apple-style-span">
+    <w:name w:val="apple-style-span"/>
+    <w:basedOn w:val="DefaultParagraphFont"/>
+    <w:rsid w:val="001C46D3"/>
+  </w:style>
+  <w:style w:type="character" w:customStyle="1" w:styleId="caps">
+    <w:name w:val="caps"/>
+    <w:basedOn w:val="DefaultParagraphFont"/>
+    <w:rsid w:val="001C46D3"/>
+  </w:style>
+</w:styles>
+</file>
+
+<file path=word/stylesWithEffects.xml><?xml version="1.0" encoding="utf-8"?>
+<w:styles xmlns:wpc="http://schemas.microsoft.com/office/word/2010/wordprocessingCanvas" xmlns:mc="http://schemas.openxmlformats.org/markup-compatibility/2006" xmlns:o="urn:schemas-microsoft-com:office:office" xmlns:r="http://schemas.openxmlformats.org/officeDocument/2006/relationships" xmlns:m="http://schemas.openxmlformats.org/officeDocument/2006/math" xmlns:v="urn:schemas-microsoft-com:vml" xmlns:wp14="http://schemas.microsoft.com/office/word/2010/wordprocessingDrawing" xmlns:wp="http://schemas.openxmlformats.org/drawingml/2006/wordprocessingDrawing" xmlns:w10="urn:schemas-microsoft-com:office:word" xmlns:w="http://schemas.openxmlformats.org/wordprocessingml/2006/main" xmlns:w14="http://schemas.microsoft.com/office/word/2010/wordml" xmlns:wpg="http://schemas.microsoft.com/office/word/2010/wordprocessingGroup" xmlns:wpi="http://schemas.microsoft.com/office/word/2010/wordprocessingInk" xmlns:wne="http://schemas.microsoft.com/office/word/2006/wordml" xmlns:wps="http://schemas.microsoft.com/office/word/2010/wordprocessingShape" mc:Ignorable="w14 wp14">
+  <w:docDefaults>
+    <w:rPrDefault>
+      <w:rPr>
+        <w:rFonts w:asciiTheme="minorHAnsi" w:eastAsiaTheme="minorEastAsia" w:hAnsiTheme="minorHAnsi" w:cstheme="minorBidi"/>
+        <w:sz w:val="22"/>
+        <w:szCs w:val="22"/>
+        <w:lang w:val="en-US" w:eastAsia="en-US" w:bidi="ar-SA"/>
+      </w:rPr>
+    </w:rPrDefault>
+    <w:pPrDefault>
+      <w:pPr>
+        <w:spacing w:after="160" w:line="259" w:lineRule="auto"/>
+      </w:pPr>
+    </w:pPrDefault>
+  </w:docDefaults>
+  <w:latentStyles w:defLockedState="0" w:defUIPriority="99" w:defSemiHidden="1" w:defUnhideWhenUsed="1" w:defQFormat="0" w:count="267">
+    <w:lsdException w:name="Normal" w:semiHidden="0" w:uiPriority="0" w:unhideWhenUsed="0" w:qFormat="1"/>
+    <w:lsdException w:name="heading 1" w:semiHidden="0" w:uiPriority="9" w:unhideWhenUsed="0" w:qFormat="1"/>
+    <w:lsdException w:name="heading 2" w:uiPriority="9" w:qFormat="1"/>
+    <w:lsdException w:name="heading 3" w:uiPriority="9" w:qFormat="1"/>
+    <w:lsdException w:name="heading 4" w:uiPriority="9" w:qFormat="1"/>
+    <w:lsdException w:name="heading 5" w:uiPriority="9" w:qFormat="1"/>
+    <w:lsdException w:name="heading 6" w:uiPriority="9" w:qFormat="1"/>
+    <w:lsdException w:name="heading 7" w:uiPriority="9" w:qFormat="1"/>
+    <w:lsdException w:name="heading 8" w:uiPriority="9" w:qFormat="1"/>
+    <w:lsdException w:name="heading 9" w:uiPriority="9" w:qFormat="1"/>
+    <w:lsdException w:name="toc 1" w:uiPriority="39"/>
+    <w:lsdException w:name="toc 2" w:uiPriority="39"/>
+    <w:lsdException w:name="toc 3" w:uiPriority="39"/>
+    <w:lsdException w:name="toc 4" w:uiPriority="39"/>
+    <w:lsdException w:name="toc 5" w:uiPriority="39"/>
+    <w:lsdException w:name="toc 6" w:uiPriority="39"/>
+    <w:lsdException w:name="toc 7" w:uiPriority="39"/>
+    <w:lsdException w:name="toc 8" w:uiPriority="39"/>
+    <w:lsdException w:name="toc 9" w:uiPriority="39"/>
+    <w:lsdException w:name="caption" w:uiPriority="35" w:qFormat="1"/>
+    <w:lsdException w:name="Title" w:semiHidden="0" w:uiPriority="10" w:unhideWhenUsed="0" w:qFormat="1"/>
+    <w:lsdException w:name="Default Paragraph Font" w:uiPriority="1"/>
+    <w:lsdException w:name="Subtitle" w:semiHidden="0" w:uiPriority="11" w:unhideWhenUsed="0" w:qFormat="1"/>
+    <w:lsdException w:name="Strong" w:semiHidden="0" w:uiPriority="22" w:unhideWhenUsed="0" w:qFormat="1"/>
+    <w:lsdException w:name="Emphasis" w:semiHidden="0" w:uiPriority="20" w:unhideWhenUsed="0" w:qFormat="1"/>
+    <w:lsdException w:name="Table Grid" w:semiHidden="0" w:uiPriority="59" w:unhideWhenUsed="0"/>
+    <w:lsdException w:name="Placeholder Text" w:unhideWhenUsed="0"/>
+    <w:lsdException w:name="No Spacing" w:semiHidden="0" w:uiPriority="1" w:unhideWhenUsed="0" w:qFormat="1"/>
+    <w:lsdException w:name="Light Shading" w:semiHidden="0" w:uiPriority="60" w:unhideWhenUsed="0"/>
+    <w:lsdException w:name="Light List" w:semiHidden="0" w:uiPriority="61" w:unhideWhenUsed="0"/>
+    <w:lsdException w:name="Light Grid" w:semiHidden="0" w:uiPriority="62" w:unhideWhenUsed="0"/>
+    <w:lsdException w:name="Medium Shading 1" w:semiHidden="0" w:uiPriority="63" w:unhideWhenUsed="0"/>
+    <w:lsdException w:name="Medium Shading 2" w:semiHidden="0" w:uiPriority="64" w:unhideWhenUsed="0"/>
+    <w:lsdException w:name="Medium List 1" w:semiHidden="0" w:uiPriority="65" w:unhideWhenUsed="0"/>
+    <w:lsdException w:name="Medium List 2" w:semiHidden="0" w:uiPriority="66" w:unhideWhenUsed="0"/>
+    <w:lsdException w:name="Medium Grid 1" w:semiHidden="0" w:uiPriority="67" w:unhideWhenUsed="0"/>
+    <w:lsdException w:name="Medium Grid 2" w:semiHidden="0" w:uiPriority="68" w:unhideWhenUsed="0"/>
+    <w:lsdException w:name="Medium Grid 3" w:semiHidden="0" w:uiPriority="69" w:unhideWhenUsed="0"/>
+    <w:lsdException w:name="Dark List" w:semiHidden="0" w:uiPriority="70" w:unhideWhenUsed="0"/>
+    <w:lsdException w:name="Colorful Shading" w:semiHidden="0" w:uiPriority="71" w:unhideWhenUsed="0"/>
+    <w:lsdException w:name="Colorful List" w:semiHidden="0" w:uiPriority="72" w:unhideWhenUsed="0"/>
+    <w:lsdException w:name="Colorful Grid" w:semiHidden="0" w:uiPriority="73" w:unhideWhenUsed="0"/>
+    <w:lsdException w:name="Light Shading Accent 1" w:semiHidden="0" w:uiPriority="60" w:unhideWhenUsed="0"/>
+    <w:lsdException w:name="Light List Accent 1" w:semiHidden="0" w:uiPriority="61" w:unhideWhenUsed="0"/>
+    <w:lsdException w:name="Light Grid Accent 1" w:semiHidden="0" w:uiPriority="62" w:unhideWhenUsed="0"/>
+    <w:lsdException w:name="Medium Shading 1 Accent 1" w:semiHidden="0" w:uiPriority="63" w:unhideWhenUsed="0"/>
+    <w:lsdException w:name="Medium Shading 2 Accent 1" w:semiHidden="0" w:uiPriority="64" w:unhideWhenUsed="0"/>
+    <w:lsdException w:name="Medium List 1 Accent 1" w:semiHidden="0" w:uiPriority="65" w:unhideWhenUsed="0"/>
+    <w:lsdException w:name="Revision" w:unhideWhenUsed="0"/>
+    <w:lsdException w:name="List Paragraph" w:semiHidden="0" w:uiPriority="34" w:unhideWhenUsed="0" w:qFormat="1"/>
+    <w:lsdException w:name="Quote" w:semiHidden="0" w:uiPriority="29" w:unhideWhenUsed="0" w:qFormat="1"/>
+    <w:lsdException w:name="Intense Quote" w:semiHidden="0" w:uiPriority="30" w:unhideWhenUsed="0" w:qFormat="1"/>
+    <w:lsdException w:name="Medium List 2 Accent 1" w:semiHidden="0" w:uiPriority="66" w:unhideWhenUsed="0"/>
+    <w:lsdException w:name="Medium Grid 1 Accent 1" w:semiHidden="0" w:uiPriority="67" w:unhideWhenUsed="0"/>
+    <w:lsdException w:name="Medium Grid 2 Accent 1" w:semiHidden="0" w:uiPriority="68" w:unhideWhenUsed="0"/>
+    <w:lsdException w:name="Medium Grid 3 Accent 1" w:semiHidden="0" w:uiPriority="69" w:unhideWhenUsed="0"/>
+    <w:lsdException w:name="Dark List Accent 1" w:semiHidden="0" w:uiPriority="70" w:unhideWhenUsed="0"/>
+    <w:lsdException w:name="Colorful Shading Accent 1" w:semiHidden="0" w:uiPriority="71" w:unhideWhenUsed="0"/>
+    <w:lsdException w:name="Colorful List Accent 1" w:semiHidden="0" w:uiPriority="72" w:unhideWhenUsed="0"/>
+    <w:lsdException w:name="Colorful Grid Accent 1" w:semiHidden="0" w:uiPriority="73" w:unhideWhenUsed="0"/>
+    <w:lsdException w:name="Light Shading Accent 2" w:semiHidden="0" w:uiPriority="60" w:unhideWhenUsed="0"/>
+    <w:lsdException w:name="Light List Accent 2" w:semiHidden="0" w:uiPriority="61" w:unhideWhenUsed="0"/>
+    <w:lsdException w:name="Light Grid Accent 2" w:semiHidden="0" w:uiPriority="62" w:unhideWhenUsed="0"/>
+    <w:lsdException w:name="Medium Shading 1 Accent 2" w:semiHidden="0" w:uiPriority="63" w:unhideWhenUsed="0"/>
+    <w:lsdException w:name="Medium Shading 2 Accent 2" w:semiHidden="0" w:uiPriority="64" w:unhideWhenUsed="0"/>
+    <w:lsdException w:name="Medium List 1 Accent 2" w:semiHidden="0" w:uiPriority="65" w:unhideWhenUsed="0"/>
+    <w:lsdException w:name="Medium List 2 Accent 2" w:semiHidden="0" w:uiPriority="66" w:unhideWhenUsed="0"/>
+    <w:lsdException w:name="Medium Grid 1 Accent 2" w:semiHidden="0" w:uiPriority="67" w:unhideWhenUsed="0"/>
+    <w:lsdException w:name="Medium Grid 2 Accent 2" w:semiHidden="0" w:uiPriority="68" w:unhideWhenUsed="0"/>
+    <w:lsdException w:name="Medium Grid 3 Accent 2" w:semiHidden="0" w:uiPriority="69" w:unhideWhenUsed="0"/>
+    <w:lsdException w:name="Dark List Accent 2" w:semiHidden="0" w:uiPriority="70" w:unhideWhenUsed="0"/>
+    <w:lsdException w:name="Colorful Shading Accent 2" w:semiHidden="0" w:uiPriority="71" w:unhideWhenUsed="0"/>
+    <w:lsdException w:name="Colorful List Accent 2" w:semiHidden="0" w:uiPriority="72" w:unhideWhenUsed="0"/>
+    <w:lsdException w:name="Colorful Grid Accent 2" w:semiHidden="0" w:uiPriority="73" w:unhideWhenUsed="0"/>
+    <w:lsdException w:name="Light Shading Accent 3" w:semiHidden="0" w:uiPriority="60" w:unhideWhenUsed="0"/>
+    <w:lsdException w:name="Light List Accent 3" w:semiHidden="0" w:uiPriority="61" w:unhideWhenUsed="0"/>
+    <w:lsdException w:name="Light Grid Accent 3" w:semiHidden="0" w:uiPriority="62" w:unhideWhenUsed="0"/>
+    <w:lsdException w:name="Medium Shading 1 Accent 3" w:semiHidden="0" w:uiPriority="63" w:unhideWhenUsed="0"/>
+    <w:lsdException w:name="Medium Shading 2 Accent 3" w:semiHidden="0" w:uiPriority="64" w:unhideWhenUsed="0"/>
+    <w:lsdException w:name="Medium List 1 Accent 3" w:semiHidden="0" w:uiPriority="65" w:unhideWhenUsed="0"/>
+    <w:lsdException w:name="Medium List 2 Accent 3" w:semiHidden="0" w:uiPriority="66" w:unhideWhenUsed="0"/>
+    <w:lsdException w:name="Medium Grid 1 Accent 3" w:semiHidden="0" w:uiPriority="67" w:unhideWhenUsed="0"/>
+    <w:lsdException w:name="Medium Grid 2 Accent 3" w:semiHidden="0" w:uiPriority="68" w:unhideWhenUsed="0"/>
+    <w:lsdException w:name="Medium Grid 3 Accent 3" w:semiHidden="0" w:uiPriority="69" w:unhideWhenUsed="0"/>
+    <w:lsdException w:name="Dark List Accent 3" w:semiHidden="0" w:uiPriority="70" w:unhideWhenUsed="0"/>
+    <w:lsdException w:name="Colorful Shading Accent 3" w:semiHidden="0" w:uiPriority="71" w:unhideWhenUsed="0"/>
+    <w:lsdException w:name="Colorful List Accent 3" w:semiHidden="0" w:uiPriority="72" w:unhideWhenUsed="0"/>
+    <w:lsdException w:name="Colorful Grid Accent 3" w:semiHidden="0" w:uiPriority="73" w:unhideWhenUsed="0"/>
+    <w:lsdException w:name="Light Shading Accent 4" w:semiHidden="0" w:uiPriority="60" w:unhideWhenUsed="0"/>
+    <w:lsdException w:name="Light List Accent 4" w:semiHidden="0" w:uiPriority="61" w:unhideWhenUsed="0"/>
+    <w:lsdException w:name="Light Grid Accent 4" w:semiHidden="0" w:uiPriority="62" w:unhideWhenUsed="0"/>
+    <w:lsdException w:name="Medium Shading 1 Accent 4" w:semiHidden="0" w:uiPriority="63" w:unhideWhenUsed="0"/>
+    <w:lsdException w:name="Medium Shading 2 Accent 4" w:semiHidden="0" w:uiPriority="64" w:unhideWhenUsed="0"/>
+    <w:lsdException w:name="Medium List 1 Accent 4" w:semiHidden="0" w:uiPriority="65" w:unhideWhenUsed="0"/>
+    <w:lsdException w:name="Medium List 2 Accent 4" w:semiHidden="0" w:uiPriority="66" w:unhideWhenUsed="0"/>
+    <w:lsdException w:name="Medium Grid 1 Accent 4" w:semiHidden="0" w:uiPriority="67" w:unhideWhenUsed="0"/>
+    <w:lsdException w:name="Medium Grid 2 Accent 4" w:semiHidden="0" w:uiPriority="68" w:unhideWhenUsed="0"/>
+    <w:lsdException w:name="Medium Grid 3 Accent 4" w:semiHidden="0" w:uiPriority="69" w:unhideWhenUsed="0"/>
+    <w:lsdException w:name="Dark List Accent 4" w:semiHidden="0" w:uiPriority="70" w:unhideWhenUsed="0"/>
+    <w:lsdException w:name="Colorful Shading Accent 4" w:semiHidden="0" w:uiPriority="71" w:unhideWhenUsed="0"/>
+    <w:lsdException w:name="Colorful List Accent 4" w:semiHidden="0" w:uiPriority="72" w:unhideWhenUsed="0"/>
+    <w:lsdException w:name="Colorful Grid Accent 4" w:semiHidden="0" w:uiPriority="73" w:unhideWhenUsed="0"/>
+    <w:lsdException w:name="Light Shading Accent 5" w:semiHidden="0" w:uiPriority="60" w:unhideWhenUsed="0"/>
+    <w:lsdException w:name="Light List Accent 5" w:semiHidden="0" w:uiPriority="61" w:unhideWhenUsed="0"/>
+    <w:lsdException w:name="Light Grid Accent 5" w:semiHidden="0" w:uiPriority="62" w:unhideWhenUsed="0"/>
+    <w:lsdException w:name="Medium Shading 1 Accent 5" w:semiHidden="0" w:uiPriority="63" w:unhideWhenUsed="0"/>
+    <w:lsdException w:name="Medium Shading 2 Accent 5" w:semiHidden="0" w:uiPriority="64" w:unhideWhenUsed="0"/>
+    <w:lsdException w:name="Medium List 1 Accent 5" w:semiHidden="0" w:uiPriority="65" w:unhideWhenUsed="0"/>
+    <w:lsdException w:name="Medium List 2 Accent 5" w:semiHidden="0" w:uiPriority="66" w:unhideWhenUsed="0"/>
+    <w:lsdException w:name="Medium Grid 1 Accent 5" w:semiHidden="0" w:uiPriority="67" w:unhideWhenUsed="0"/>
+    <w:lsdException w:name="Medium Grid 2 Accent 5" w:semiHidden="0" w:uiPriority="68" w:unhideWhenUsed="0"/>
+    <w:lsdException w:name="Medium Grid 3 Accent 5" w:semiHidden="0" w:uiPriority="69" w:unhideWhenUsed="0"/>
+    <w:lsdException w:name="Dark List Accent 5" w:semiHidden="0" w:uiPriority="70" w:unhideWhenUsed="0"/>
+    <w:lsdException w:name="Colorful Shading Accent 5" w:semiHidden="0" w:uiPriority="71" w:unhideWhenUsed="0"/>
+    <w:lsdException w:name="Colorful List Accent 5" w:semiHidden="0" w:uiPriority="72" w:unhideWhenUsed="0"/>
+    <w:lsdException w:name="Colorful Grid Accent 5" w:semiHidden="0" w:uiPriority="73" w:unhideWhenUsed="0"/>
+    <w:lsdException w:name="Light Shading Accent 6" w:semiHidden="0" w:uiPriority="60" w:unhideWhenUsed="0"/>
+    <w:lsdException w:name="Light List Accent 6" w:semiHidden="0" w:uiPriority="61" w:unhideWhenUsed="0"/>
+    <w:lsdException w:name="Light Grid Accent 6" w:semiHidden="0" w:uiPriority="62" w:unhideWhenUsed="0"/>
+    <w:lsdException w:name="Medium Shading 1 Accent 6" w:semiHidden="0" w:uiPriority="63" w:unhideWhenUsed="0"/>
+    <w:lsdException w:name="Medium Shading 2 Accent 6" w:semiHidden="0" w:uiPriority="64" w:unhideWhenUsed="0"/>
+    <w:lsdException w:name="Medium List 1 Accent 6" w:semiHidden="0" w:uiPriority="65" w:unhideWhenUsed="0"/>
+    <w:lsdException w:name="Medium List 2 Accent 6" w:semiHidden="0" w:uiPriority="66" w:unhideWhenUsed="0"/>
+    <w:lsdException w:name="Medium Grid 1 Accent 6" w:semiHidden="0" w:uiPriority="67" w:unhideWhenUsed="0"/>
+    <w:lsdException w:name="Medium Grid 2 Accent 6" w:semiHidden="0" w:uiPriority="68" w:unhideWhenUsed="0"/>
+    <w:lsdException w:name="Medium Grid 3 Accent 6" w:semiHidden="0" w:uiPriority="69" w:unhideWhenUsed="0"/>
+    <w:lsdException w:name="Dark List Accent 6" w:semiHidden="0" w:uiPriority="70" w:unhideWhenUsed="0"/>
+    <w:lsdException w:name="Colorful Shading Accent 6" w:semiHidden="0" w:uiPriority="71" w:unhideWhenUsed="0"/>
+    <w:lsdException w:name="Colorful List Accent 6" w:semiHidden="0" w:uiPriority="72" w:unhideWhenUsed="0"/>
+    <w:lsdException w:name="Colorful Grid Accent 6" w:semiHidden="0" w:uiPriority="73" w:unhideWhenUsed="0"/>
+    <w:lsdException w:name="Subtle Emphasis" w:semiHidden="0" w:uiPriority="19" w:unhideWhenUsed="0" w:qFormat="1"/>
+    <w:lsdException w:name="Intense Emphasis" w:semiHidden="0" w:uiPriority="21" w:unhideWhenUsed="0" w:qFormat="1"/>
+    <w:lsdException w:name="Subtle Reference" w:semiHidden="0" w:uiPriority="31" w:unhideWhenUsed="0" w:qFormat="1"/>
+    <w:lsdException w:name="Intense Reference" w:semiHidden="0" w:uiPriority="32" w:unhideWhenUsed="0" w:qFormat="1"/>
+    <w:lsdException w:name="Book Title" w:semiHidden="0" w:uiPriority="33" w:unhideWhenUsed="0" w:qFormat="1"/>
+    <w:lsdException w:name="Bibliography" w:uiPriority="37"/>
+    <w:lsdException w:name="TOC Heading" w:uiPriority="39" w:qFormat="1"/>
   </w:latentStyles>
   <w:style w:type="paragraph" w:default="1" w:styleId="Normal">
     <w:name w:val="Normal"/>
@@ -27802,7 +29180,7 @@
   <a:extraClrSchemeLst/>
   <a:extLst>
     <a:ext uri="{05A4C25C-085E-4340-85A3-A5531E510DB2}">
-      <thm15:themeFamily xmlns:thm15="http://schemas.microsoft.com/office/thememl/2012/main" name="Office Theme" id="{62F939B6-93AF-4DB8-9C6B-D6C7DFDC589F}" vid="{4A3C46E8-61CC-4603-A589-7422A47A8E4A}"/>
+      <thm15:themeFamily xmlns:thm15="http://schemas.microsoft.com/office/thememl/2012/main" xmlns="" name="Office Theme" id="{62F939B6-93AF-4DB8-9C6B-D6C7DFDC589F}" vid="{4A3C46E8-61CC-4603-A589-7422A47A8E4A}"/>
     </a:ext>
   </a:extLst>
 </a:theme>
@@ -27813,7 +29191,7 @@
 </file>
 
 <file path=customXml/itemProps1.xml><?xml version="1.0" encoding="utf-8"?>
-<ds:datastoreItem xmlns:ds="http://schemas.openxmlformats.org/officeDocument/2006/customXml" ds:itemID="{75A076B6-06A2-451F-8712-31DBB868B3E2}">
+<ds:datastoreItem xmlns:ds="http://schemas.openxmlformats.org/officeDocument/2006/customXml" ds:itemID="{B3BC22DA-41C8-40A1-8059-1ADAAE33A4B7}">
   <ds:schemaRefs>
     <ds:schemaRef ds:uri="http://schemas.openxmlformats.org/officeDocument/2006/bibliography"/>
   </ds:schemaRefs>

</xml_diff>